<commit_message>
Završna dokumentacija za 1.fazu
</commit_message>
<xml_diff>
--- a/AIR1613 PD IndoorTracking - Kokić, Pokec, Zekić/AIR1613 PD IndoorTracking - Kokić, Pokec, Zekić.docx
+++ b/AIR1613 PD IndoorTracking - Kokić, Pokec, Zekić/AIR1613 PD IndoorTracking - Kokić, Pokec, Zekić.docx
@@ -4,7 +4,7 @@
   <w:body>
     <w:p>
       <w:pPr>
-        <w:pStyle w:val="Bezproreda"/>
+        <w:pStyle w:val="NoSpacing"/>
         <w:spacing w:line="360" w:lineRule="auto"/>
         <w:jc w:val="center"/>
         <w:rPr>
@@ -26,7 +26,7 @@
     </w:p>
     <w:p>
       <w:pPr>
-        <w:pStyle w:val="Bezproreda"/>
+        <w:pStyle w:val="NoSpacing"/>
         <w:spacing w:line="360" w:lineRule="auto"/>
         <w:jc w:val="center"/>
         <w:rPr>
@@ -48,7 +48,7 @@
     </w:p>
     <w:p>
       <w:pPr>
-        <w:pStyle w:val="Bezproreda"/>
+        <w:pStyle w:val="NoSpacing"/>
         <w:spacing w:line="360" w:lineRule="auto"/>
         <w:jc w:val="center"/>
         <w:rPr>
@@ -70,7 +70,7 @@
     </w:p>
     <w:p>
       <w:pPr>
-        <w:pStyle w:val="Bezproreda"/>
+        <w:pStyle w:val="NoSpacing"/>
         <w:spacing w:line="360" w:lineRule="auto"/>
         <w:jc w:val="center"/>
         <w:rPr>
@@ -83,7 +83,7 @@
     </w:p>
     <w:p>
       <w:pPr>
-        <w:pStyle w:val="Bezproreda"/>
+        <w:pStyle w:val="NoSpacing"/>
         <w:spacing w:line="360" w:lineRule="auto"/>
         <w:jc w:val="center"/>
         <w:rPr>
@@ -96,7 +96,7 @@
     </w:p>
     <w:p>
       <w:pPr>
-        <w:pStyle w:val="Bezproreda"/>
+        <w:pStyle w:val="NoSpacing"/>
         <w:spacing w:line="360" w:lineRule="auto"/>
         <w:jc w:val="center"/>
         <w:rPr>
@@ -109,7 +109,7 @@
     </w:p>
     <w:p>
       <w:pPr>
-        <w:pStyle w:val="Bezproreda"/>
+        <w:pStyle w:val="NoSpacing"/>
         <w:spacing w:line="360" w:lineRule="auto"/>
         <w:rPr>
           <w:rFonts w:ascii="Times New Roman" w:hAnsi="Times New Roman" w:cs="Times New Roman"/>
@@ -130,7 +130,7 @@
     </w:p>
     <w:p>
       <w:pPr>
-        <w:pStyle w:val="Bezproreda"/>
+        <w:pStyle w:val="NoSpacing"/>
         <w:spacing w:line="360" w:lineRule="auto"/>
         <w:rPr>
           <w:rFonts w:ascii="Times New Roman" w:hAnsi="Times New Roman" w:cs="Times New Roman"/>
@@ -169,7 +169,7 @@
     </w:p>
     <w:p>
       <w:pPr>
-        <w:pStyle w:val="Bezproreda"/>
+        <w:pStyle w:val="NoSpacing"/>
         <w:spacing w:line="360" w:lineRule="auto"/>
         <w:rPr>
           <w:rFonts w:ascii="Times New Roman" w:hAnsi="Times New Roman" w:cs="Times New Roman"/>
@@ -208,7 +208,7 @@
     </w:p>
     <w:p>
       <w:pPr>
-        <w:pStyle w:val="Bezproreda"/>
+        <w:pStyle w:val="NoSpacing"/>
         <w:spacing w:line="360" w:lineRule="auto"/>
         <w:rPr>
           <w:rFonts w:ascii="Times New Roman" w:hAnsi="Times New Roman" w:cs="Times New Roman"/>
@@ -238,7 +238,7 @@
     </w:p>
     <w:p>
       <w:pPr>
-        <w:pStyle w:val="Bezproreda"/>
+        <w:pStyle w:val="NoSpacing"/>
         <w:spacing w:line="360" w:lineRule="auto"/>
         <w:rPr>
           <w:rFonts w:ascii="Times New Roman" w:hAnsi="Times New Roman" w:cs="Times New Roman"/>
@@ -259,7 +259,7 @@
       <w:hyperlink r:id="rId8" w:history="1">
         <w:r>
           <w:rPr>
-            <w:rStyle w:val="Hiperveza"/>
+            <w:rStyle w:val="Hyperlink"/>
             <w:rFonts w:ascii="Times New Roman" w:hAnsi="Times New Roman" w:cs="Times New Roman"/>
             <w:b/>
             <w:sz w:val="24"/>
@@ -271,7 +271,7 @@
     </w:p>
     <w:p>
       <w:pPr>
-        <w:pStyle w:val="Bezproreda"/>
+        <w:pStyle w:val="NoSpacing"/>
         <w:spacing w:line="360" w:lineRule="auto"/>
         <w:rPr>
           <w:rFonts w:ascii="Times New Roman" w:hAnsi="Times New Roman" w:cs="Times New Roman"/>
@@ -283,7 +283,7 @@
     </w:p>
     <w:p>
       <w:pPr>
-        <w:pStyle w:val="Bezproreda"/>
+        <w:pStyle w:val="NoSpacing"/>
         <w:spacing w:line="360" w:lineRule="auto"/>
         <w:rPr>
           <w:rFonts w:ascii="Times New Roman" w:hAnsi="Times New Roman" w:cs="Times New Roman"/>
@@ -295,7 +295,7 @@
     </w:p>
     <w:p>
       <w:pPr>
-        <w:pStyle w:val="Bezproreda"/>
+        <w:pStyle w:val="NoSpacing"/>
         <w:spacing w:line="360" w:lineRule="auto"/>
         <w:rPr>
           <w:rFonts w:ascii="Times New Roman" w:hAnsi="Times New Roman" w:cs="Times New Roman"/>
@@ -307,7 +307,7 @@
     </w:p>
     <w:p>
       <w:pPr>
-        <w:pStyle w:val="Bezproreda"/>
+        <w:pStyle w:val="NoSpacing"/>
         <w:spacing w:line="360" w:lineRule="auto"/>
         <w:jc w:val="center"/>
         <w:rPr>
@@ -329,7 +329,7 @@
     </w:p>
     <w:p>
       <w:pPr>
-        <w:pStyle w:val="Bezproreda"/>
+        <w:pStyle w:val="NoSpacing"/>
         <w:spacing w:line="360" w:lineRule="auto"/>
         <w:jc w:val="center"/>
         <w:rPr>
@@ -360,7 +360,7 @@
     </w:p>
     <w:p>
       <w:pPr>
-        <w:pStyle w:val="Bezproreda"/>
+        <w:pStyle w:val="NoSpacing"/>
         <w:spacing w:line="360" w:lineRule="auto"/>
         <w:jc w:val="center"/>
         <w:rPr>
@@ -373,7 +373,7 @@
     </w:p>
     <w:p>
       <w:pPr>
-        <w:pStyle w:val="Bezproreda"/>
+        <w:pStyle w:val="NoSpacing"/>
         <w:spacing w:line="360" w:lineRule="auto"/>
         <w:jc w:val="center"/>
         <w:rPr>
@@ -404,7 +404,7 @@
     </w:p>
     <w:p>
       <w:pPr>
-        <w:pStyle w:val="Bezproreda"/>
+        <w:pStyle w:val="NoSpacing"/>
         <w:spacing w:line="360" w:lineRule="auto"/>
         <w:jc w:val="center"/>
         <w:rPr>
@@ -417,7 +417,7 @@
     </w:p>
     <w:p>
       <w:pPr>
-        <w:pStyle w:val="Bezproreda"/>
+        <w:pStyle w:val="NoSpacing"/>
         <w:spacing w:line="360" w:lineRule="auto"/>
         <w:jc w:val="center"/>
         <w:rPr>
@@ -430,7 +430,7 @@
     </w:p>
     <w:p>
       <w:pPr>
-        <w:pStyle w:val="Bezproreda"/>
+        <w:pStyle w:val="NoSpacing"/>
         <w:spacing w:line="360" w:lineRule="auto"/>
         <w:jc w:val="center"/>
         <w:rPr>
@@ -443,7 +443,7 @@
     </w:p>
     <w:p>
       <w:pPr>
-        <w:pStyle w:val="Bezproreda"/>
+        <w:pStyle w:val="NoSpacing"/>
         <w:spacing w:line="360" w:lineRule="auto"/>
         <w:jc w:val="center"/>
         <w:rPr>
@@ -456,7 +456,7 @@
     </w:p>
     <w:p>
       <w:pPr>
-        <w:pStyle w:val="Bezproreda"/>
+        <w:pStyle w:val="NoSpacing"/>
         <w:spacing w:line="360" w:lineRule="auto"/>
         <w:jc w:val="center"/>
         <w:rPr>
@@ -469,7 +469,7 @@
     </w:p>
     <w:p>
       <w:pPr>
-        <w:pStyle w:val="Bezproreda"/>
+        <w:pStyle w:val="NoSpacing"/>
         <w:spacing w:line="360" w:lineRule="auto"/>
         <w:rPr>
           <w:rFonts w:ascii="Times New Roman" w:hAnsi="Times New Roman" w:cs="Times New Roman"/>
@@ -562,7 +562,7 @@
     </w:p>
     <w:p>
       <w:pPr>
-        <w:pStyle w:val="Bezproreda"/>
+        <w:pStyle w:val="NoSpacing"/>
         <w:spacing w:line="360" w:lineRule="auto"/>
         <w:rPr>
           <w:rFonts w:ascii="Times New Roman" w:hAnsi="Times New Roman" w:cs="Times New Roman"/>
@@ -653,7 +653,7 @@
     </w:p>
     <w:p>
       <w:pPr>
-        <w:pStyle w:val="Bezproreda"/>
+        <w:pStyle w:val="NoSpacing"/>
         <w:spacing w:line="360" w:lineRule="auto"/>
         <w:rPr>
           <w:rFonts w:ascii="Times New Roman" w:hAnsi="Times New Roman" w:cs="Times New Roman"/>
@@ -664,7 +664,7 @@
     </w:p>
     <w:p>
       <w:pPr>
-        <w:pStyle w:val="Bezproreda"/>
+        <w:pStyle w:val="NoSpacing"/>
         <w:spacing w:line="360" w:lineRule="auto"/>
         <w:rPr>
           <w:rFonts w:ascii="Times New Roman" w:hAnsi="Times New Roman" w:cs="Times New Roman"/>
@@ -675,7 +675,7 @@
     </w:p>
     <w:p>
       <w:pPr>
-        <w:pStyle w:val="Bezproreda"/>
+        <w:pStyle w:val="NoSpacing"/>
         <w:spacing w:line="360" w:lineRule="auto"/>
         <w:rPr>
           <w:rFonts w:ascii="Times New Roman" w:hAnsi="Times New Roman" w:cs="Times New Roman"/>
@@ -686,7 +686,7 @@
     </w:p>
     <w:p>
       <w:pPr>
-        <w:pStyle w:val="Bezproreda"/>
+        <w:pStyle w:val="NoSpacing"/>
         <w:spacing w:line="360" w:lineRule="auto"/>
         <w:rPr>
           <w:rFonts w:ascii="Times New Roman" w:hAnsi="Times New Roman" w:cs="Times New Roman"/>
@@ -697,7 +697,7 @@
     </w:p>
     <w:p>
       <w:pPr>
-        <w:pStyle w:val="Bezproreda"/>
+        <w:pStyle w:val="NoSpacing"/>
         <w:spacing w:line="360" w:lineRule="auto"/>
         <w:jc w:val="center"/>
         <w:rPr>
@@ -742,7 +742,7 @@
       <w:sdtContent>
         <w:p>
           <w:pPr>
-            <w:pStyle w:val="TOCNaslov"/>
+            <w:pStyle w:val="TOCHeading"/>
             <w:spacing w:before="0" w:after="240"/>
             <w:rPr>
               <w:rFonts w:ascii="Times New Roman" w:hAnsi="Times New Roman" w:cs="Times New Roman"/>
@@ -761,7 +761,7 @@
         </w:p>
         <w:p>
           <w:pPr>
-            <w:pStyle w:val="Sadraj1"/>
+            <w:pStyle w:val="TOC1"/>
             <w:tabs>
               <w:tab w:val="left" w:pos="440"/>
               <w:tab w:val="right" w:leader="dot" w:pos="9062"/>
@@ -801,7 +801,7 @@
           <w:hyperlink w:anchor="_Toc467015232" w:history="1">
             <w:r>
               <w:rPr>
-                <w:rStyle w:val="Hiperveza"/>
+                <w:rStyle w:val="Hyperlink"/>
                 <w:rFonts w:ascii="Times New Roman" w:hAnsi="Times New Roman" w:cs="Times New Roman"/>
                 <w:noProof/>
                 <w:sz w:val="24"/>
@@ -822,7 +822,7 @@
             </w:r>
             <w:r>
               <w:rPr>
-                <w:rStyle w:val="Hiperveza"/>
+                <w:rStyle w:val="Hyperlink"/>
                 <w:rFonts w:ascii="Times New Roman" w:hAnsi="Times New Roman" w:cs="Times New Roman"/>
                 <w:noProof/>
                 <w:sz w:val="24"/>
@@ -904,7 +904,7 @@
         </w:p>
         <w:p>
           <w:pPr>
-            <w:pStyle w:val="Sadraj1"/>
+            <w:pStyle w:val="TOC1"/>
             <w:tabs>
               <w:tab w:val="left" w:pos="440"/>
               <w:tab w:val="right" w:leader="dot" w:pos="9062"/>
@@ -920,7 +920,7 @@
           <w:hyperlink w:anchor="_Toc467015233" w:history="1">
             <w:r>
               <w:rPr>
-                <w:rStyle w:val="Hiperveza"/>
+                <w:rStyle w:val="Hyperlink"/>
                 <w:rFonts w:ascii="Times New Roman" w:hAnsi="Times New Roman" w:cs="Times New Roman"/>
                 <w:noProof/>
                 <w:sz w:val="24"/>
@@ -940,7 +940,7 @@
             </w:r>
             <w:r>
               <w:rPr>
-                <w:rStyle w:val="Hiperveza"/>
+                <w:rStyle w:val="Hyperlink"/>
                 <w:rFonts w:ascii="Times New Roman" w:hAnsi="Times New Roman" w:cs="Times New Roman"/>
                 <w:noProof/>
                 <w:sz w:val="24"/>
@@ -1021,7 +1021,7 @@
         </w:p>
         <w:p>
           <w:pPr>
-            <w:pStyle w:val="Sadraj1"/>
+            <w:pStyle w:val="TOC1"/>
             <w:tabs>
               <w:tab w:val="left" w:pos="440"/>
               <w:tab w:val="right" w:leader="dot" w:pos="9062"/>
@@ -1037,7 +1037,7 @@
           <w:hyperlink w:anchor="_Toc467015234" w:history="1">
             <w:r>
               <w:rPr>
-                <w:rStyle w:val="Hiperveza"/>
+                <w:rStyle w:val="Hyperlink"/>
                 <w:rFonts w:ascii="Times New Roman" w:hAnsi="Times New Roman" w:cs="Times New Roman"/>
                 <w:noProof/>
                 <w:sz w:val="24"/>
@@ -1057,7 +1057,7 @@
             </w:r>
             <w:r>
               <w:rPr>
-                <w:rStyle w:val="Hiperveza"/>
+                <w:rStyle w:val="Hyperlink"/>
                 <w:rFonts w:ascii="Times New Roman" w:hAnsi="Times New Roman" w:cs="Times New Roman"/>
                 <w:noProof/>
                 <w:sz w:val="24"/>
@@ -1138,7 +1138,7 @@
         </w:p>
         <w:p>
           <w:pPr>
-            <w:pStyle w:val="Sadraj1"/>
+            <w:pStyle w:val="TOC1"/>
             <w:tabs>
               <w:tab w:val="left" w:pos="440"/>
               <w:tab w:val="right" w:leader="dot" w:pos="9062"/>
@@ -1154,7 +1154,7 @@
           <w:hyperlink w:anchor="_Toc467015235" w:history="1">
             <w:r>
               <w:rPr>
-                <w:rStyle w:val="Hiperveza"/>
+                <w:rStyle w:val="Hyperlink"/>
                 <w:rFonts w:ascii="Times New Roman" w:hAnsi="Times New Roman" w:cs="Times New Roman"/>
                 <w:noProof/>
                 <w:sz w:val="24"/>
@@ -1175,7 +1175,7 @@
             </w:r>
             <w:r>
               <w:rPr>
-                <w:rStyle w:val="Hiperveza"/>
+                <w:rStyle w:val="Hyperlink"/>
                 <w:rFonts w:ascii="Times New Roman" w:hAnsi="Times New Roman" w:cs="Times New Roman"/>
                 <w:noProof/>
                 <w:sz w:val="24"/>
@@ -1257,7 +1257,7 @@
         </w:p>
         <w:p>
           <w:pPr>
-            <w:pStyle w:val="Sadraj1"/>
+            <w:pStyle w:val="TOC1"/>
             <w:tabs>
               <w:tab w:val="left" w:pos="440"/>
               <w:tab w:val="right" w:leader="dot" w:pos="9062"/>
@@ -1273,7 +1273,7 @@
           <w:hyperlink w:anchor="_Toc467015236" w:history="1">
             <w:r>
               <w:rPr>
-                <w:rStyle w:val="Hiperveza"/>
+                <w:rStyle w:val="Hyperlink"/>
                 <w:rFonts w:ascii="Times New Roman" w:hAnsi="Times New Roman" w:cs="Times New Roman"/>
                 <w:noProof/>
                 <w:sz w:val="24"/>
@@ -1293,7 +1293,7 @@
             </w:r>
             <w:r>
               <w:rPr>
-                <w:rStyle w:val="Hiperveza"/>
+                <w:rStyle w:val="Hyperlink"/>
                 <w:rFonts w:ascii="Times New Roman" w:hAnsi="Times New Roman" w:cs="Times New Roman"/>
                 <w:noProof/>
                 <w:sz w:val="24"/>
@@ -1374,7 +1374,7 @@
         </w:p>
         <w:p>
           <w:pPr>
-            <w:pStyle w:val="Sadraj2"/>
+            <w:pStyle w:val="TOC2"/>
             <w:tabs>
               <w:tab w:val="left" w:pos="880"/>
               <w:tab w:val="right" w:leader="dot" w:pos="9062"/>
@@ -1389,7 +1389,7 @@
           <w:hyperlink w:anchor="_Toc467015237" w:history="1">
             <w:r>
               <w:rPr>
-                <w:rStyle w:val="Hiperveza"/>
+                <w:rStyle w:val="Hyperlink"/>
                 <w:rFonts w:ascii="Times New Roman" w:hAnsi="Times New Roman" w:cs="Times New Roman"/>
                 <w:noProof/>
                 <w:sz w:val="24"/>
@@ -1409,7 +1409,7 @@
             </w:r>
             <w:r>
               <w:rPr>
-                <w:rStyle w:val="Hiperveza"/>
+                <w:rStyle w:val="Hyperlink"/>
                 <w:rFonts w:ascii="Times New Roman" w:hAnsi="Times New Roman" w:cs="Times New Roman"/>
                 <w:noProof/>
                 <w:sz w:val="24"/>
@@ -1491,83 +1491,116 @@
         </w:p>
         <w:p>
           <w:pPr>
-            <w:pStyle w:val="Sadraj2"/>
+            <w:pStyle w:val="TOC2"/>
             <w:tabs>
               <w:tab w:val="left" w:pos="880"/>
               <w:tab w:val="right" w:leader="dot" w:pos="9062"/>
             </w:tabs>
             <w:rPr>
+              <w:rFonts w:ascii="Times New Roman" w:hAnsi="Times New Roman" w:cs="Times New Roman"/>
               <w:noProof/>
+              <w:sz w:val="24"/>
+              <w:szCs w:val="24"/>
             </w:rPr>
           </w:pPr>
           <w:hyperlink w:anchor="_Toc467015238" w:history="1">
             <w:r>
               <w:rPr>
-                <w:rStyle w:val="Hiperveza"/>
+                <w:rStyle w:val="Hyperlink"/>
+                <w:rFonts w:ascii="Times New Roman" w:hAnsi="Times New Roman" w:cs="Times New Roman"/>
                 <w:noProof/>
+                <w:sz w:val="24"/>
+                <w:szCs w:val="24"/>
                 <w:lang w:eastAsia="hr-HR"/>
               </w:rPr>
               <w:t>6.2.</w:t>
             </w:r>
             <w:r>
               <w:rPr>
+                <w:rFonts w:ascii="Times New Roman" w:hAnsi="Times New Roman" w:cs="Times New Roman"/>
                 <w:noProof/>
+                <w:sz w:val="24"/>
+                <w:szCs w:val="24"/>
               </w:rPr>
               <w:tab/>
             </w:r>
             <w:r>
               <w:rPr>
-                <w:rStyle w:val="Hiperveza"/>
+                <w:rStyle w:val="Hyperlink"/>
+                <w:rFonts w:ascii="Times New Roman" w:hAnsi="Times New Roman" w:cs="Times New Roman"/>
                 <w:noProof/>
+                <w:sz w:val="24"/>
+                <w:szCs w:val="24"/>
                 <w:lang w:eastAsia="hr-HR"/>
               </w:rPr>
               <w:t>Dogovor modula aplikacije</w:t>
             </w:r>
             <w:r>
               <w:rPr>
+                <w:rFonts w:ascii="Times New Roman" w:hAnsi="Times New Roman" w:cs="Times New Roman"/>
                 <w:noProof/>
                 <w:webHidden/>
+                <w:sz w:val="24"/>
+                <w:szCs w:val="24"/>
               </w:rPr>
               <w:tab/>
             </w:r>
             <w:r>
               <w:rPr>
+                <w:rFonts w:ascii="Times New Roman" w:hAnsi="Times New Roman" w:cs="Times New Roman"/>
                 <w:noProof/>
                 <w:webHidden/>
+                <w:sz w:val="24"/>
+                <w:szCs w:val="24"/>
               </w:rPr>
               <w:fldChar w:fldCharType="begin"/>
             </w:r>
             <w:r>
               <w:rPr>
+                <w:rFonts w:ascii="Times New Roman" w:hAnsi="Times New Roman" w:cs="Times New Roman"/>
                 <w:noProof/>
                 <w:webHidden/>
+                <w:sz w:val="24"/>
+                <w:szCs w:val="24"/>
               </w:rPr>
               <w:instrText xml:space="preserve"> PAGEREF _Toc467015238 \h </w:instrText>
             </w:r>
             <w:r>
               <w:rPr>
+                <w:rFonts w:ascii="Times New Roman" w:hAnsi="Times New Roman" w:cs="Times New Roman"/>
                 <w:noProof/>
                 <w:webHidden/>
-              </w:rPr>
-            </w:r>
-            <w:r>
-              <w:rPr>
+                <w:sz w:val="24"/>
+                <w:szCs w:val="24"/>
+              </w:rPr>
+            </w:r>
+            <w:r>
+              <w:rPr>
+                <w:rFonts w:ascii="Times New Roman" w:hAnsi="Times New Roman" w:cs="Times New Roman"/>
                 <w:noProof/>
                 <w:webHidden/>
+                <w:sz w:val="24"/>
+                <w:szCs w:val="24"/>
               </w:rPr>
               <w:fldChar w:fldCharType="separate"/>
             </w:r>
             <w:r>
               <w:rPr>
+                <w:rFonts w:ascii="Times New Roman" w:hAnsi="Times New Roman" w:cs="Times New Roman"/>
                 <w:noProof/>
                 <w:webHidden/>
+                <w:sz w:val="24"/>
+                <w:szCs w:val="24"/>
               </w:rPr>
               <w:t>16</w:t>
             </w:r>
             <w:r>
               <w:rPr>
+                <w:rFonts w:ascii="Times New Roman" w:hAnsi="Times New Roman" w:cs="Times New Roman"/>
                 <w:noProof/>
                 <w:webHidden/>
+                <w:sz w:val="24"/>
+                <w:szCs w:val="24"/>
               </w:rPr>
               <w:fldChar w:fldCharType="end"/>
             </w:r>
@@ -1603,6 +1636,8 @@
           <w:docGrid w:linePitch="360"/>
         </w:sectPr>
       </w:pPr>
+      <w:bookmarkStart w:id="0" w:name="_GoBack"/>
+      <w:bookmarkEnd w:id="0"/>
     </w:p>
     <w:p>
       <w:pPr>
@@ -1831,7 +1866,7 @@
           <w:lang w:eastAsia="hr-HR"/>
         </w:rPr>
       </w:pPr>
-      <w:bookmarkStart w:id="0" w:name="_Toc467015232"/>
+      <w:bookmarkStart w:id="1" w:name="_Toc467015232"/>
       <w:r>
         <w:rPr>
           <w:lang w:eastAsia="hr-HR"/>
@@ -1839,7 +1874,7 @@
         <w:lastRenderedPageBreak/>
         <w:t>Skica aplikacije</w:t>
       </w:r>
-      <w:bookmarkEnd w:id="0"/>
+      <w:bookmarkEnd w:id="1"/>
     </w:p>
     <w:p>
       <w:pPr>
@@ -1900,7 +1935,7 @@
                         <w:txbxContent>
                           <w:p>
                             <w:pPr>
-                              <w:pStyle w:val="Opisslike"/>
+                              <w:pStyle w:val="Caption"/>
                               <w:jc w:val="center"/>
                               <w:rPr>
                                 <w:rFonts w:ascii="Times New Roman" w:hAnsi="Times New Roman" w:cs="Times New Roman"/>
@@ -2000,7 +2035,7 @@
                   <w:txbxContent>
                     <w:p>
                       <w:pPr>
-                        <w:pStyle w:val="Opisslike"/>
+                        <w:pStyle w:val="Caption"/>
                         <w:jc w:val="center"/>
                         <w:rPr>
                           <w:rFonts w:ascii="Times New Roman" w:hAnsi="Times New Roman" w:cs="Times New Roman"/>
@@ -2219,16 +2254,16 @@
         <w:pStyle w:val="1Naslov"/>
         <w:outlineLvl w:val="0"/>
       </w:pPr>
-      <w:bookmarkStart w:id="1" w:name="_Toc467015233"/>
+      <w:bookmarkStart w:id="2" w:name="_Toc467015233"/>
       <w:r>
         <w:lastRenderedPageBreak/>
         <w:t>Product Backlog</w:t>
       </w:r>
-      <w:bookmarkEnd w:id="1"/>
+      <w:bookmarkEnd w:id="2"/>
     </w:p>
     <w:tbl>
       <w:tblPr>
-        <w:tblStyle w:val="Reetkatablice"/>
+        <w:tblStyle w:val="TableGrid"/>
         <w:tblW w:w="0" w:type="auto"/>
         <w:tblLayout w:type="fixed"/>
         <w:tblLook w:val="04A0" w:firstRow="1" w:lastRow="0" w:firstColumn="1" w:lastColumn="0" w:noHBand="0" w:noVBand="1"/>
@@ -4051,7 +4086,7 @@
                         <w:txbxContent>
                           <w:p>
                             <w:pPr>
-                              <w:pStyle w:val="Opisslike"/>
+                              <w:pStyle w:val="Caption"/>
                               <w:jc w:val="center"/>
                               <w:rPr>
                                 <w:rFonts w:ascii="Times New Roman" w:hAnsi="Times New Roman" w:cs="Times New Roman"/>
@@ -4215,15 +4250,15 @@
         <w:lastRenderedPageBreak/>
         <w:t xml:space="preserve"> </w:t>
       </w:r>
-      <w:bookmarkStart w:id="2" w:name="_Toc467015234"/>
+      <w:bookmarkStart w:id="3" w:name="_Toc467015234"/>
       <w:r>
         <w:t>Sprint Backlog</w:t>
       </w:r>
-      <w:bookmarkEnd w:id="2"/>
+      <w:bookmarkEnd w:id="3"/>
     </w:p>
     <w:tbl>
       <w:tblPr>
-        <w:tblStyle w:val="Reetkatablice"/>
+        <w:tblStyle w:val="TableGrid"/>
         <w:tblW w:w="5000" w:type="pct"/>
         <w:tblLook w:val="04A0" w:firstRow="1" w:lastRow="0" w:firstColumn="1" w:lastColumn="0" w:noHBand="0" w:noVBand="1"/>
       </w:tblPr>
@@ -5430,7 +5465,7 @@
                         <w:txbxContent>
                           <w:p>
                             <w:pPr>
-                              <w:pStyle w:val="Opisslike"/>
+                              <w:pStyle w:val="Caption"/>
                               <w:rPr>
                                 <w:rFonts w:ascii="Times New Roman" w:hAnsi="Times New Roman" w:cs="Times New Roman"/>
                                 <w:noProof/>
@@ -5607,14 +5642,14 @@
         <w:lastRenderedPageBreak/>
         <w:t xml:space="preserve"> </w:t>
       </w:r>
-      <w:bookmarkStart w:id="3" w:name="_Toc467015235"/>
+      <w:bookmarkStart w:id="4" w:name="_Toc467015235"/>
       <w:r>
         <w:rPr>
           <w:lang w:eastAsia="hr-HR"/>
         </w:rPr>
         <w:t>„Burndown“ graf i statistike</w:t>
       </w:r>
-      <w:bookmarkEnd w:id="3"/>
+      <w:bookmarkEnd w:id="4"/>
     </w:p>
     <w:p>
       <w:pPr>
@@ -5899,7 +5934,7 @@
                         <w:txbxContent>
                           <w:p>
                             <w:pPr>
-                              <w:pStyle w:val="Opisslike"/>
+                              <w:pStyle w:val="Caption"/>
                               <w:rPr>
                                 <w:rFonts w:ascii="Times New Roman" w:hAnsi="Times New Roman" w:cs="Times New Roman"/>
                                 <w:noProof/>
@@ -6120,7 +6155,7 @@
                         <w:txbxContent>
                           <w:p>
                             <w:pPr>
-                              <w:pStyle w:val="Opisslike"/>
+                              <w:pStyle w:val="Caption"/>
                               <w:rPr>
                                 <w:rFonts w:ascii="Times New Roman" w:hAnsi="Times New Roman" w:cs="Times New Roman"/>
                                 <w:noProof/>
@@ -6136,25 +6171,7 @@
                                 <w:sz w:val="20"/>
                                 <w:szCs w:val="20"/>
                               </w:rPr>
-                              <w:t>Slika 5</w:t>
-                            </w:r>
-                            <w:r>
-                              <w:rPr>
-                                <w:rFonts w:ascii="Times New Roman" w:hAnsi="Times New Roman" w:cs="Times New Roman"/>
-                                <w:color w:val="auto"/>
-                                <w:sz w:val="20"/>
-                                <w:szCs w:val="20"/>
-                              </w:rPr>
-                              <w:t xml:space="preserve">. </w:t>
-                            </w:r>
-                            <w:r>
-                              <w:rPr>
-                                <w:rFonts w:ascii="Times New Roman" w:hAnsi="Times New Roman" w:cs="Times New Roman"/>
-                                <w:color w:val="auto"/>
-                                <w:sz w:val="20"/>
-                                <w:szCs w:val="20"/>
-                              </w:rPr>
-                              <w:t>Statistika</w:t>
+                              <w:t>Slika 5. Statistika</w:t>
                             </w:r>
                           </w:p>
                         </w:txbxContent>
@@ -6311,7 +6328,7 @@
         <w:pStyle w:val="1Naslov"/>
         <w:outlineLvl w:val="0"/>
       </w:pPr>
-      <w:bookmarkStart w:id="4" w:name="_Toc467015236"/>
+      <w:bookmarkStart w:id="5" w:name="_Toc467015236"/>
       <w:r>
         <w:lastRenderedPageBreak/>
         <w:t>B</w:t>
@@ -6322,7 +6339,7 @@
       <w:r>
         <w:t xml:space="preserve"> sa sastanaka</w:t>
       </w:r>
-      <w:bookmarkEnd w:id="4"/>
+      <w:bookmarkEnd w:id="5"/>
     </w:p>
     <w:p>
       <w:pPr>
@@ -6354,8 +6371,6 @@
         </w:rPr>
         <w:t xml:space="preserve">enoj </w:t>
       </w:r>
-      <w:bookmarkStart w:id="5" w:name="_GoBack"/>
-      <w:bookmarkEnd w:id="5"/>
       <w:r>
         <w:rPr>
           <w:rFonts w:ascii="Times New Roman" w:hAnsi="Times New Roman" w:cs="Times New Roman"/>
@@ -7755,7 +7770,7 @@
     <w:sdtContent>
       <w:p>
         <w:pPr>
-          <w:pStyle w:val="Podnoje"/>
+          <w:pStyle w:val="Footer"/>
           <w:jc w:val="right"/>
         </w:pPr>
         <w:r>
@@ -7784,7 +7799,7 @@
   </w:sdt>
   <w:p>
     <w:pPr>
-      <w:pStyle w:val="Podnoje"/>
+      <w:pStyle w:val="Footer"/>
     </w:pPr>
   </w:p>
 </w:ftr>
@@ -7808,7 +7823,7 @@
     <w:sdtContent>
       <w:p>
         <w:pPr>
-          <w:pStyle w:val="Podnoje"/>
+          <w:pStyle w:val="Footer"/>
           <w:jc w:val="right"/>
         </w:pPr>
         <w:r>
@@ -7837,7 +7852,7 @@
   </w:sdt>
   <w:p>
     <w:pPr>
-      <w:pStyle w:val="Podnoje"/>
+      <w:pStyle w:val="Footer"/>
     </w:pPr>
   </w:p>
 </w:ftr>
@@ -7870,7 +7885,7 @@
 
 <file path=word/numbering.xml><?xml version="1.0" encoding="utf-8"?>
 <w:numbering xmlns:wpc="http://schemas.microsoft.com/office/word/2010/wordprocessingCanvas" xmlns:mc="http://schemas.openxmlformats.org/markup-compatibility/2006" xmlns:o="urn:schemas-microsoft-com:office:office" xmlns:r="http://schemas.openxmlformats.org/officeDocument/2006/relationships" xmlns:m="http://schemas.openxmlformats.org/officeDocument/2006/math" xmlns:v="urn:schemas-microsoft-com:vml" xmlns:wp14="http://schemas.microsoft.com/office/word/2010/wordprocessingDrawing" xmlns:wp="http://schemas.openxmlformats.org/drawingml/2006/wordprocessingDrawing" xmlns:w10="urn:schemas-microsoft-com:office:word" xmlns:w="http://schemas.openxmlformats.org/wordprocessingml/2006/main" xmlns:w14="http://schemas.microsoft.com/office/word/2010/wordml" xmlns:w15="http://schemas.microsoft.com/office/word/2012/wordml" xmlns:wpg="http://schemas.microsoft.com/office/word/2010/wordprocessingGroup" xmlns:wpi="http://schemas.microsoft.com/office/word/2010/wordprocessingInk" xmlns:wne="http://schemas.microsoft.com/office/word/2006/wordml" xmlns:wps="http://schemas.microsoft.com/office/word/2010/wordprocessingShape" mc:Ignorable="w14 w15 wp14">
-  <w:abstractNum w:abstractNumId="0" w15:restartNumberingAfterBreak="0">
+  <w:abstractNum w:abstractNumId="0">
     <w:nsid w:val="1FA77B27"/>
     <w:multiLevelType w:val="multilevel"/>
     <w:tmpl w:val="9CFE6D78"/>
@@ -8019,7 +8034,7 @@
       </w:rPr>
     </w:lvl>
   </w:abstractNum>
-  <w:abstractNum w:abstractNumId="1" w15:restartNumberingAfterBreak="0">
+  <w:abstractNum w:abstractNumId="1">
     <w:nsid w:val="2BED56B4"/>
     <w:multiLevelType w:val="hybridMultilevel"/>
     <w:tmpl w:val="F26A636E"/>
@@ -8132,7 +8147,7 @@
       </w:rPr>
     </w:lvl>
   </w:abstractNum>
-  <w:abstractNum w:abstractNumId="2" w15:restartNumberingAfterBreak="0">
+  <w:abstractNum w:abstractNumId="2">
     <w:nsid w:val="47792751"/>
     <w:multiLevelType w:val="hybridMultilevel"/>
     <w:tmpl w:val="F5741E48"/>
@@ -8245,7 +8260,7 @@
       </w:rPr>
     </w:lvl>
   </w:abstractNum>
-  <w:abstractNum w:abstractNumId="3" w15:restartNumberingAfterBreak="0">
+  <w:abstractNum w:abstractNumId="3">
     <w:nsid w:val="5BB57842"/>
     <w:multiLevelType w:val="hybridMultilevel"/>
     <w:tmpl w:val="EB9C71E4"/>
@@ -8331,7 +8346,7 @@
       </w:pPr>
     </w:lvl>
   </w:abstractNum>
-  <w:abstractNum w:abstractNumId="4" w15:restartNumberingAfterBreak="0">
+  <w:abstractNum w:abstractNumId="4">
     <w:nsid w:val="6F7060B2"/>
     <w:multiLevelType w:val="hybridMultilevel"/>
     <w:tmpl w:val="A2845122"/>
@@ -8444,7 +8459,7 @@
       </w:rPr>
     </w:lvl>
   </w:abstractNum>
-  <w:abstractNum w:abstractNumId="5" w15:restartNumberingAfterBreak="0">
+  <w:abstractNum w:abstractNumId="5">
     <w:nsid w:val="730A29B0"/>
     <w:multiLevelType w:val="hybridMultilevel"/>
     <w:tmpl w:val="21CE4318"/>
@@ -8557,7 +8572,7 @@
       </w:rPr>
     </w:lvl>
   </w:abstractNum>
-  <w:abstractNum w:abstractNumId="6" w15:restartNumberingAfterBreak="0">
+  <w:abstractNum w:abstractNumId="6">
     <w:nsid w:val="750B7D89"/>
     <w:multiLevelType w:val="multilevel"/>
     <w:tmpl w:val="057E19AA"/>
@@ -9063,11 +9078,11 @@
     <w:name w:val="Normal"/>
     <w:qFormat/>
   </w:style>
-  <w:style w:type="paragraph" w:styleId="Naslov1">
+  <w:style w:type="paragraph" w:styleId="Heading1">
     <w:name w:val="heading 1"/>
     <w:basedOn w:val="Normal"/>
     <w:next w:val="Normal"/>
-    <w:link w:val="Naslov1Char"/>
+    <w:link w:val="Heading1Char"/>
     <w:uiPriority w:val="9"/>
     <w:qFormat/>
     <w:rsid w:val="00851CE4"/>
@@ -9084,11 +9099,11 @@
       <w:szCs w:val="32"/>
     </w:rPr>
   </w:style>
-  <w:style w:type="paragraph" w:styleId="Naslov3">
+  <w:style w:type="paragraph" w:styleId="Heading3">
     <w:name w:val="heading 3"/>
     <w:basedOn w:val="Normal"/>
     <w:next w:val="Normal"/>
-    <w:link w:val="Naslov3Char"/>
+    <w:link w:val="Heading3Char"/>
     <w:uiPriority w:val="9"/>
     <w:semiHidden/>
     <w:unhideWhenUsed/>
@@ -9107,12 +9122,13 @@
       <w:szCs w:val="24"/>
     </w:rPr>
   </w:style>
-  <w:style w:type="character" w:default="1" w:styleId="Zadanifontodlomka">
+  <w:style w:type="character" w:default="1" w:styleId="DefaultParagraphFont">
     <w:name w:val="Default Paragraph Font"/>
     <w:uiPriority w:val="1"/>
+    <w:semiHidden/>
     <w:unhideWhenUsed/>
   </w:style>
-  <w:style w:type="table" w:default="1" w:styleId="Obinatablica">
+  <w:style w:type="table" w:default="1" w:styleId="TableNormal">
     <w:name w:val="Normal Table"/>
     <w:uiPriority w:val="99"/>
     <w:semiHidden/>
@@ -9127,13 +9143,13 @@
       </w:tblCellMar>
     </w:tblPr>
   </w:style>
-  <w:style w:type="numbering" w:default="1" w:styleId="Bezpopisa">
+  <w:style w:type="numbering" w:default="1" w:styleId="NoList">
     <w:name w:val="No List"/>
     <w:uiPriority w:val="99"/>
     <w:semiHidden/>
     <w:unhideWhenUsed/>
   </w:style>
-  <w:style w:type="paragraph" w:styleId="Bezproreda">
+  <w:style w:type="paragraph" w:styleId="NoSpacing">
     <w:name w:val="No Spacing"/>
     <w:uiPriority w:val="1"/>
     <w:qFormat/>
@@ -9142,10 +9158,10 @@
       <w:spacing w:after="0" w:line="240" w:lineRule="auto"/>
     </w:pPr>
   </w:style>
-  <w:style w:type="character" w:customStyle="1" w:styleId="Naslov1Char">
-    <w:name w:val="Naslov 1 Char"/>
-    <w:basedOn w:val="Zadanifontodlomka"/>
-    <w:link w:val="Naslov1"/>
+  <w:style w:type="character" w:customStyle="1" w:styleId="Heading1Char">
+    <w:name w:val="Heading 1 Char"/>
+    <w:basedOn w:val="DefaultParagraphFont"/>
+    <w:link w:val="Heading1"/>
     <w:uiPriority w:val="9"/>
     <w:rsid w:val="00851CE4"/>
     <w:rPr>
@@ -9155,9 +9171,9 @@
       <w:szCs w:val="32"/>
     </w:rPr>
   </w:style>
-  <w:style w:type="paragraph" w:styleId="TOCNaslov">
+  <w:style w:type="paragraph" w:styleId="TOCHeading">
     <w:name w:val="TOC Heading"/>
-    <w:basedOn w:val="Naslov1"/>
+    <w:basedOn w:val="Heading1"/>
     <w:next w:val="Normal"/>
     <w:uiPriority w:val="39"/>
     <w:unhideWhenUsed/>
@@ -9170,10 +9186,10 @@
       <w:lang w:val="en-US"/>
     </w:rPr>
   </w:style>
-  <w:style w:type="paragraph" w:styleId="Zaglavlje">
+  <w:style w:type="paragraph" w:styleId="Header">
     <w:name w:val="header"/>
     <w:basedOn w:val="Normal"/>
-    <w:link w:val="ZaglavljeChar"/>
+    <w:link w:val="HeaderChar"/>
     <w:uiPriority w:val="99"/>
     <w:unhideWhenUsed/>
     <w:rsid w:val="00851CE4"/>
@@ -9185,17 +9201,17 @@
       <w:spacing w:after="0" w:line="240" w:lineRule="auto"/>
     </w:pPr>
   </w:style>
-  <w:style w:type="character" w:customStyle="1" w:styleId="ZaglavljeChar">
-    <w:name w:val="Zaglavlje Char"/>
-    <w:basedOn w:val="Zadanifontodlomka"/>
-    <w:link w:val="Zaglavlje"/>
+  <w:style w:type="character" w:customStyle="1" w:styleId="HeaderChar">
+    <w:name w:val="Header Char"/>
+    <w:basedOn w:val="DefaultParagraphFont"/>
+    <w:link w:val="Header"/>
     <w:uiPriority w:val="99"/>
     <w:rsid w:val="00851CE4"/>
   </w:style>
-  <w:style w:type="paragraph" w:styleId="Podnoje">
+  <w:style w:type="paragraph" w:styleId="Footer">
     <w:name w:val="footer"/>
     <w:basedOn w:val="Normal"/>
-    <w:link w:val="PodnojeChar"/>
+    <w:link w:val="FooterChar"/>
     <w:uiPriority w:val="99"/>
     <w:unhideWhenUsed/>
     <w:rsid w:val="00851CE4"/>
@@ -9207,17 +9223,17 @@
       <w:spacing w:after="0" w:line="240" w:lineRule="auto"/>
     </w:pPr>
   </w:style>
-  <w:style w:type="character" w:customStyle="1" w:styleId="PodnojeChar">
-    <w:name w:val="Podnožje Char"/>
-    <w:basedOn w:val="Zadanifontodlomka"/>
-    <w:link w:val="Podnoje"/>
+  <w:style w:type="character" w:customStyle="1" w:styleId="FooterChar">
+    <w:name w:val="Footer Char"/>
+    <w:basedOn w:val="DefaultParagraphFont"/>
+    <w:link w:val="Footer"/>
     <w:uiPriority w:val="99"/>
     <w:rsid w:val="00851CE4"/>
   </w:style>
-  <w:style w:type="paragraph" w:styleId="Odlomakpopisa">
+  <w:style w:type="paragraph" w:styleId="ListParagraph">
     <w:name w:val="List Paragraph"/>
     <w:basedOn w:val="Normal"/>
-    <w:link w:val="OdlomakpopisaChar"/>
+    <w:link w:val="ListParagraphChar"/>
     <w:uiPriority w:val="34"/>
     <w:qFormat/>
     <w:rsid w:val="00E728EB"/>
@@ -9228,7 +9244,7 @@
   </w:style>
   <w:style w:type="paragraph" w:customStyle="1" w:styleId="1Naslov">
     <w:name w:val="1. Naslov"/>
-    <w:basedOn w:val="Odlomakpopisa"/>
+    <w:basedOn w:val="ListParagraph"/>
     <w:link w:val="1NaslovChar"/>
     <w:qFormat/>
     <w:rsid w:val="00165A1F"/>
@@ -9266,16 +9282,16 @@
       <w:szCs w:val="32"/>
     </w:rPr>
   </w:style>
-  <w:style w:type="character" w:customStyle="1" w:styleId="OdlomakpopisaChar">
-    <w:name w:val="Odlomak popisa Char"/>
-    <w:basedOn w:val="Zadanifontodlomka"/>
-    <w:link w:val="Odlomakpopisa"/>
+  <w:style w:type="character" w:customStyle="1" w:styleId="ListParagraphChar">
+    <w:name w:val="List Paragraph Char"/>
+    <w:basedOn w:val="DefaultParagraphFont"/>
+    <w:link w:val="ListParagraph"/>
     <w:uiPriority w:val="34"/>
     <w:rsid w:val="00165A1F"/>
   </w:style>
   <w:style w:type="character" w:customStyle="1" w:styleId="1NaslovChar">
     <w:name w:val="1. Naslov Char"/>
-    <w:basedOn w:val="OdlomakpopisaChar"/>
+    <w:basedOn w:val="ListParagraphChar"/>
     <w:link w:val="1Naslov"/>
     <w:rsid w:val="00165A1F"/>
     <w:rPr>
@@ -9328,7 +9344,7 @@
       <w:szCs w:val="24"/>
     </w:rPr>
   </w:style>
-  <w:style w:type="paragraph" w:styleId="Sadraj1">
+  <w:style w:type="paragraph" w:styleId="TOC1">
     <w:name w:val="toc 1"/>
     <w:basedOn w:val="Normal"/>
     <w:next w:val="Normal"/>
@@ -9340,9 +9356,9 @@
       <w:spacing w:after="100"/>
     </w:pPr>
   </w:style>
-  <w:style w:type="character" w:styleId="Hiperveza">
+  <w:style w:type="character" w:styleId="Hyperlink">
     <w:name w:val="Hyperlink"/>
-    <w:basedOn w:val="Zadanifontodlomka"/>
+    <w:basedOn w:val="DefaultParagraphFont"/>
     <w:uiPriority w:val="99"/>
     <w:unhideWhenUsed/>
     <w:rsid w:val="00630C8B"/>
@@ -9351,15 +9367,16 @@
       <w:u w:val="single"/>
     </w:rPr>
   </w:style>
-  <w:style w:type="table" w:styleId="Reetkatablice">
+  <w:style w:type="table" w:styleId="TableGrid">
     <w:name w:val="Table Grid"/>
-    <w:basedOn w:val="Obinatablica"/>
+    <w:basedOn w:val="TableNormal"/>
     <w:uiPriority w:val="39"/>
     <w:rsid w:val="005221EF"/>
     <w:pPr>
       <w:spacing w:after="0" w:line="240" w:lineRule="auto"/>
     </w:pPr>
     <w:tblPr>
+      <w:tblInd w:w="0" w:type="dxa"/>
       <w:tblBorders>
         <w:top w:val="single" w:sz="4" w:space="0" w:color="auto"/>
         <w:left w:val="single" w:sz="4" w:space="0" w:color="auto"/>
@@ -9368,9 +9385,15 @@
         <w:insideH w:val="single" w:sz="4" w:space="0" w:color="auto"/>
         <w:insideV w:val="single" w:sz="4" w:space="0" w:color="auto"/>
       </w:tblBorders>
+      <w:tblCellMar>
+        <w:top w:w="0" w:type="dxa"/>
+        <w:left w:w="108" w:type="dxa"/>
+        <w:bottom w:w="0" w:type="dxa"/>
+        <w:right w:w="108" w:type="dxa"/>
+      </w:tblCellMar>
     </w:tblPr>
   </w:style>
-  <w:style w:type="paragraph" w:styleId="Opisslike">
+  <w:style w:type="paragraph" w:styleId="Caption">
     <w:name w:val="caption"/>
     <w:basedOn w:val="Normal"/>
     <w:next w:val="Normal"/>
@@ -9389,10 +9412,10 @@
       <w:szCs w:val="18"/>
     </w:rPr>
   </w:style>
-  <w:style w:type="character" w:customStyle="1" w:styleId="Naslov3Char">
-    <w:name w:val="Naslov 3 Char"/>
-    <w:basedOn w:val="Zadanifontodlomka"/>
-    <w:link w:val="Naslov3"/>
+  <w:style w:type="character" w:customStyle="1" w:styleId="Heading3Char">
+    <w:name w:val="Heading 3 Char"/>
+    <w:basedOn w:val="DefaultParagraphFont"/>
+    <w:link w:val="Heading3"/>
     <w:uiPriority w:val="9"/>
     <w:semiHidden/>
     <w:rsid w:val="007843BA"/>
@@ -9403,7 +9426,7 @@
       <w:szCs w:val="24"/>
     </w:rPr>
   </w:style>
-  <w:style w:type="paragraph" w:styleId="Sadraj2">
+  <w:style w:type="paragraph" w:styleId="TOC2">
     <w:name w:val="toc 2"/>
     <w:basedOn w:val="Normal"/>
     <w:next w:val="Normal"/>
@@ -9685,7 +9708,7 @@
 </file>
 
 <file path=customXml/itemProps1.xml><?xml version="1.0" encoding="utf-8"?>
-<ds:datastoreItem xmlns:ds="http://schemas.openxmlformats.org/officeDocument/2006/customXml" ds:itemID="{AEB87699-E69D-4D75-BFA1-EDB53BBB60AA}">
+<ds:datastoreItem xmlns:ds="http://schemas.openxmlformats.org/officeDocument/2006/customXml" ds:itemID="{06727116-FBEC-48EE-87F1-4CC1203020D5}">
   <ds:schemaRefs>
     <ds:schemaRef ds:uri="http://schemas.openxmlformats.org/officeDocument/2006/bibliography"/>
   </ds:schemaRefs>

</xml_diff>

<commit_message>
PD - Arhitektura sustava
</commit_message>
<xml_diff>
--- a/AIR1613 PD IndoorTracking - Kokić, Pokec, Zekić/AIR1613 PD IndoorTracking - Kokić, Pokec, Zekić.docx
+++ b/AIR1613 PD IndoorTracking - Kokić, Pokec, Zekić/AIR1613 PD IndoorTracking - Kokić, Pokec, Zekić.docx
@@ -714,7 +714,25 @@
           <w:sz w:val="28"/>
           <w:szCs w:val="28"/>
         </w:rPr>
-        <w:t>Varaždin, studeni 2016.</w:t>
+        <w:t xml:space="preserve">Varaždin, </w:t>
+      </w:r>
+      <w:r>
+        <w:rPr>
+          <w:rFonts w:ascii="Times New Roman" w:hAnsi="Times New Roman" w:cs="Times New Roman"/>
+          <w:b/>
+          <w:sz w:val="28"/>
+          <w:szCs w:val="28"/>
+        </w:rPr>
+        <w:t>prosinac</w:t>
+      </w:r>
+      <w:r>
+        <w:rPr>
+          <w:rFonts w:ascii="Times New Roman" w:hAnsi="Times New Roman" w:cs="Times New Roman"/>
+          <w:b/>
+          <w:sz w:val="28"/>
+          <w:szCs w:val="28"/>
+        </w:rPr>
+        <w:t xml:space="preserve"> 2016.</w:t>
       </w:r>
     </w:p>
     <w:sdt>
@@ -767,10 +785,8 @@
               <w:tab w:val="right" w:leader="dot" w:pos="9062"/>
             </w:tabs>
             <w:rPr>
-              <w:rFonts w:ascii="Times New Roman" w:eastAsiaTheme="minorEastAsia" w:hAnsi="Times New Roman" w:cs="Times New Roman"/>
+              <w:rFonts w:eastAsiaTheme="minorEastAsia"/>
               <w:noProof/>
-              <w:sz w:val="24"/>
-              <w:szCs w:val="24"/>
               <w:lang w:eastAsia="hr-HR"/>
             </w:rPr>
           </w:pPr>
@@ -798,24 +814,18 @@
             </w:rPr>
             <w:fldChar w:fldCharType="separate"/>
           </w:r>
-          <w:hyperlink w:anchor="_Toc467015232" w:history="1">
+          <w:hyperlink w:anchor="_Toc470885716" w:history="1">
             <w:r>
               <w:rPr>
                 <w:rStyle w:val="Hyperlink"/>
-                <w:rFonts w:ascii="Times New Roman" w:hAnsi="Times New Roman" w:cs="Times New Roman"/>
                 <w:noProof/>
-                <w:sz w:val="24"/>
-                <w:szCs w:val="24"/>
-                <w:lang w:eastAsia="hr-HR"/>
-              </w:rPr>
-              <w:t>2.</w:t>
-            </w:r>
-            <w:r>
-              <w:rPr>
-                <w:rFonts w:ascii="Times New Roman" w:eastAsiaTheme="minorEastAsia" w:hAnsi="Times New Roman" w:cs="Times New Roman"/>
+              </w:rPr>
+              <w:t>1.</w:t>
+            </w:r>
+            <w:r>
+              <w:rPr>
+                <w:rFonts w:eastAsiaTheme="minorEastAsia"/>
                 <w:noProof/>
-                <w:sz w:val="24"/>
-                <w:szCs w:val="24"/>
                 <w:lang w:eastAsia="hr-HR"/>
               </w:rPr>
               <w:tab/>
@@ -823,80 +833,55 @@
             <w:r>
               <w:rPr>
                 <w:rStyle w:val="Hyperlink"/>
-                <w:rFonts w:ascii="Times New Roman" w:hAnsi="Times New Roman" w:cs="Times New Roman"/>
                 <w:noProof/>
-                <w:sz w:val="24"/>
-                <w:szCs w:val="24"/>
-                <w:lang w:eastAsia="hr-HR"/>
-              </w:rPr>
-              <w:t>Skica aplikacije</w:t>
-            </w:r>
-            <w:r>
-              <w:rPr>
-                <w:rFonts w:ascii="Times New Roman" w:hAnsi="Times New Roman" w:cs="Times New Roman"/>
+              </w:rPr>
+              <w:t>Opis aplikacije</w:t>
+            </w:r>
+            <w:r>
+              <w:rPr>
                 <w:noProof/>
                 <w:webHidden/>
-                <w:sz w:val="24"/>
-                <w:szCs w:val="24"/>
               </w:rPr>
               <w:tab/>
             </w:r>
             <w:r>
               <w:rPr>
-                <w:rFonts w:ascii="Times New Roman" w:hAnsi="Times New Roman" w:cs="Times New Roman"/>
                 <w:noProof/>
                 <w:webHidden/>
-                <w:sz w:val="24"/>
-                <w:szCs w:val="24"/>
               </w:rPr>
               <w:fldChar w:fldCharType="begin"/>
             </w:r>
             <w:r>
               <w:rPr>
-                <w:rFonts w:ascii="Times New Roman" w:hAnsi="Times New Roman" w:cs="Times New Roman"/>
                 <w:noProof/>
                 <w:webHidden/>
-                <w:sz w:val="24"/>
-                <w:szCs w:val="24"/>
-              </w:rPr>
-              <w:instrText xml:space="preserve"> PAGEREF _Toc467015232 \h </w:instrText>
-            </w:r>
-            <w:r>
-              <w:rPr>
-                <w:rFonts w:ascii="Times New Roman" w:hAnsi="Times New Roman" w:cs="Times New Roman"/>
+              </w:rPr>
+              <w:instrText xml:space="preserve"> PAGEREF _Toc470885716 \h </w:instrText>
+            </w:r>
+            <w:r>
+              <w:rPr>
                 <w:noProof/>
                 <w:webHidden/>
-                <w:sz w:val="24"/>
-                <w:szCs w:val="24"/>
-              </w:rPr>
-            </w:r>
-            <w:r>
-              <w:rPr>
-                <w:rFonts w:ascii="Times New Roman" w:hAnsi="Times New Roman" w:cs="Times New Roman"/>
+              </w:rPr>
+            </w:r>
+            <w:r>
+              <w:rPr>
                 <w:noProof/>
                 <w:webHidden/>
-                <w:sz w:val="24"/>
-                <w:szCs w:val="24"/>
               </w:rPr>
               <w:fldChar w:fldCharType="separate"/>
             </w:r>
             <w:r>
               <w:rPr>
-                <w:rFonts w:ascii="Times New Roman" w:hAnsi="Times New Roman" w:cs="Times New Roman"/>
                 <w:noProof/>
                 <w:webHidden/>
-                <w:sz w:val="24"/>
-                <w:szCs w:val="24"/>
-              </w:rPr>
-              <w:t>4</w:t>
-            </w:r>
-            <w:r>
-              <w:rPr>
-                <w:rFonts w:ascii="Times New Roman" w:hAnsi="Times New Roman" w:cs="Times New Roman"/>
+              </w:rPr>
+              <w:t>1</w:t>
+            </w:r>
+            <w:r>
+              <w:rPr>
                 <w:noProof/>
                 <w:webHidden/>
-                <w:sz w:val="24"/>
-                <w:szCs w:val="24"/>
               </w:rPr>
               <w:fldChar w:fldCharType="end"/>
             </w:r>
@@ -910,30 +895,24 @@
               <w:tab w:val="right" w:leader="dot" w:pos="9062"/>
             </w:tabs>
             <w:rPr>
-              <w:rFonts w:ascii="Times New Roman" w:eastAsiaTheme="minorEastAsia" w:hAnsi="Times New Roman" w:cs="Times New Roman"/>
+              <w:rFonts w:eastAsiaTheme="minorEastAsia"/>
               <w:noProof/>
-              <w:sz w:val="24"/>
-              <w:szCs w:val="24"/>
               <w:lang w:eastAsia="hr-HR"/>
             </w:rPr>
           </w:pPr>
-          <w:hyperlink w:anchor="_Toc467015233" w:history="1">
+          <w:hyperlink w:anchor="_Toc470885717" w:history="1">
             <w:r>
               <w:rPr>
                 <w:rStyle w:val="Hyperlink"/>
-                <w:rFonts w:ascii="Times New Roman" w:hAnsi="Times New Roman" w:cs="Times New Roman"/>
                 <w:noProof/>
-                <w:sz w:val="24"/>
-                <w:szCs w:val="24"/>
-              </w:rPr>
-              <w:t>3.</w:t>
-            </w:r>
-            <w:r>
-              <w:rPr>
-                <w:rFonts w:ascii="Times New Roman" w:eastAsiaTheme="minorEastAsia" w:hAnsi="Times New Roman" w:cs="Times New Roman"/>
+                <w:lang w:eastAsia="hr-HR"/>
+              </w:rPr>
+              <w:t>2.</w:t>
+            </w:r>
+            <w:r>
+              <w:rPr>
+                <w:rFonts w:eastAsiaTheme="minorEastAsia"/>
                 <w:noProof/>
-                <w:sz w:val="24"/>
-                <w:szCs w:val="24"/>
                 <w:lang w:eastAsia="hr-HR"/>
               </w:rPr>
               <w:tab/>
@@ -941,79 +920,56 @@
             <w:r>
               <w:rPr>
                 <w:rStyle w:val="Hyperlink"/>
-                <w:rFonts w:ascii="Times New Roman" w:hAnsi="Times New Roman" w:cs="Times New Roman"/>
                 <w:noProof/>
-                <w:sz w:val="24"/>
-                <w:szCs w:val="24"/>
-              </w:rPr>
-              <w:t>Product Backlog</w:t>
-            </w:r>
-            <w:r>
-              <w:rPr>
-                <w:rFonts w:ascii="Times New Roman" w:hAnsi="Times New Roman" w:cs="Times New Roman"/>
+                <w:lang w:eastAsia="hr-HR"/>
+              </w:rPr>
+              <w:t>Skica aplikacije</w:t>
+            </w:r>
+            <w:r>
+              <w:rPr>
                 <w:noProof/>
                 <w:webHidden/>
-                <w:sz w:val="24"/>
-                <w:szCs w:val="24"/>
               </w:rPr>
               <w:tab/>
             </w:r>
             <w:r>
               <w:rPr>
-                <w:rFonts w:ascii="Times New Roman" w:hAnsi="Times New Roman" w:cs="Times New Roman"/>
                 <w:noProof/>
                 <w:webHidden/>
-                <w:sz w:val="24"/>
-                <w:szCs w:val="24"/>
               </w:rPr>
               <w:fldChar w:fldCharType="begin"/>
             </w:r>
             <w:r>
               <w:rPr>
-                <w:rFonts w:ascii="Times New Roman" w:hAnsi="Times New Roman" w:cs="Times New Roman"/>
                 <w:noProof/>
                 <w:webHidden/>
-                <w:sz w:val="24"/>
-                <w:szCs w:val="24"/>
-              </w:rPr>
-              <w:instrText xml:space="preserve"> PAGEREF _Toc467015233 \h </w:instrText>
-            </w:r>
-            <w:r>
-              <w:rPr>
-                <w:rFonts w:ascii="Times New Roman" w:hAnsi="Times New Roman" w:cs="Times New Roman"/>
+              </w:rPr>
+              <w:instrText xml:space="preserve"> PAGEREF _Toc470885717 \h </w:instrText>
+            </w:r>
+            <w:r>
+              <w:rPr>
                 <w:noProof/>
                 <w:webHidden/>
-                <w:sz w:val="24"/>
-                <w:szCs w:val="24"/>
-              </w:rPr>
-            </w:r>
-            <w:r>
-              <w:rPr>
-                <w:rFonts w:ascii="Times New Roman" w:hAnsi="Times New Roman" w:cs="Times New Roman"/>
+              </w:rPr>
+            </w:r>
+            <w:r>
+              <w:rPr>
                 <w:noProof/>
                 <w:webHidden/>
-                <w:sz w:val="24"/>
-                <w:szCs w:val="24"/>
               </w:rPr>
               <w:fldChar w:fldCharType="separate"/>
             </w:r>
             <w:r>
               <w:rPr>
-                <w:rFonts w:ascii="Times New Roman" w:hAnsi="Times New Roman" w:cs="Times New Roman"/>
                 <w:noProof/>
                 <w:webHidden/>
-                <w:sz w:val="24"/>
-                <w:szCs w:val="24"/>
-              </w:rPr>
-              <w:t>6</w:t>
-            </w:r>
-            <w:r>
-              <w:rPr>
-                <w:rFonts w:ascii="Times New Roman" w:hAnsi="Times New Roman" w:cs="Times New Roman"/>
+              </w:rPr>
+              <w:t>3</w:t>
+            </w:r>
+            <w:r>
+              <w:rPr>
                 <w:noProof/>
                 <w:webHidden/>
-                <w:sz w:val="24"/>
-                <w:szCs w:val="24"/>
               </w:rPr>
               <w:fldChar w:fldCharType="end"/>
             </w:r>
@@ -1027,30 +983,23 @@
               <w:tab w:val="right" w:leader="dot" w:pos="9062"/>
             </w:tabs>
             <w:rPr>
-              <w:rFonts w:ascii="Times New Roman" w:eastAsiaTheme="minorEastAsia" w:hAnsi="Times New Roman" w:cs="Times New Roman"/>
+              <w:rFonts w:eastAsiaTheme="minorEastAsia"/>
               <w:noProof/>
-              <w:sz w:val="24"/>
-              <w:szCs w:val="24"/>
               <w:lang w:eastAsia="hr-HR"/>
             </w:rPr>
           </w:pPr>
-          <w:hyperlink w:anchor="_Toc467015234" w:history="1">
+          <w:hyperlink w:anchor="_Toc470885718" w:history="1">
             <w:r>
               <w:rPr>
                 <w:rStyle w:val="Hyperlink"/>
-                <w:rFonts w:ascii="Times New Roman" w:hAnsi="Times New Roman" w:cs="Times New Roman"/>
                 <w:noProof/>
-                <w:sz w:val="24"/>
-                <w:szCs w:val="24"/>
-              </w:rPr>
-              <w:t>4.</w:t>
-            </w:r>
-            <w:r>
-              <w:rPr>
-                <w:rFonts w:ascii="Times New Roman" w:eastAsiaTheme="minorEastAsia" w:hAnsi="Times New Roman" w:cs="Times New Roman"/>
+              </w:rPr>
+              <w:t>3.</w:t>
+            </w:r>
+            <w:r>
+              <w:rPr>
+                <w:rFonts w:eastAsiaTheme="minorEastAsia"/>
                 <w:noProof/>
-                <w:sz w:val="24"/>
-                <w:szCs w:val="24"/>
                 <w:lang w:eastAsia="hr-HR"/>
               </w:rPr>
               <w:tab/>
@@ -1058,79 +1007,55 @@
             <w:r>
               <w:rPr>
                 <w:rStyle w:val="Hyperlink"/>
-                <w:rFonts w:ascii="Times New Roman" w:hAnsi="Times New Roman" w:cs="Times New Roman"/>
                 <w:noProof/>
-                <w:sz w:val="24"/>
-                <w:szCs w:val="24"/>
-              </w:rPr>
-              <w:t>Sprint Backlog</w:t>
-            </w:r>
-            <w:r>
-              <w:rPr>
-                <w:rFonts w:ascii="Times New Roman" w:hAnsi="Times New Roman" w:cs="Times New Roman"/>
+              </w:rPr>
+              <w:t>Product Backlog</w:t>
+            </w:r>
+            <w:r>
+              <w:rPr>
                 <w:noProof/>
                 <w:webHidden/>
-                <w:sz w:val="24"/>
-                <w:szCs w:val="24"/>
               </w:rPr>
               <w:tab/>
             </w:r>
             <w:r>
               <w:rPr>
-                <w:rFonts w:ascii="Times New Roman" w:hAnsi="Times New Roman" w:cs="Times New Roman"/>
                 <w:noProof/>
                 <w:webHidden/>
-                <w:sz w:val="24"/>
-                <w:szCs w:val="24"/>
               </w:rPr>
               <w:fldChar w:fldCharType="begin"/>
             </w:r>
             <w:r>
               <w:rPr>
-                <w:rFonts w:ascii="Times New Roman" w:hAnsi="Times New Roman" w:cs="Times New Roman"/>
                 <w:noProof/>
                 <w:webHidden/>
-                <w:sz w:val="24"/>
-                <w:szCs w:val="24"/>
-              </w:rPr>
-              <w:instrText xml:space="preserve"> PAGEREF _Toc467015234 \h </w:instrText>
-            </w:r>
-            <w:r>
-              <w:rPr>
-                <w:rFonts w:ascii="Times New Roman" w:hAnsi="Times New Roman" w:cs="Times New Roman"/>
+              </w:rPr>
+              <w:instrText xml:space="preserve"> PAGEREF _Toc470885718 \h </w:instrText>
+            </w:r>
+            <w:r>
+              <w:rPr>
                 <w:noProof/>
                 <w:webHidden/>
-                <w:sz w:val="24"/>
-                <w:szCs w:val="24"/>
-              </w:rPr>
-            </w:r>
-            <w:r>
-              <w:rPr>
-                <w:rFonts w:ascii="Times New Roman" w:hAnsi="Times New Roman" w:cs="Times New Roman"/>
+              </w:rPr>
+            </w:r>
+            <w:r>
+              <w:rPr>
                 <w:noProof/>
                 <w:webHidden/>
-                <w:sz w:val="24"/>
-                <w:szCs w:val="24"/>
               </w:rPr>
               <w:fldChar w:fldCharType="separate"/>
             </w:r>
             <w:r>
               <w:rPr>
-                <w:rFonts w:ascii="Times New Roman" w:hAnsi="Times New Roman" w:cs="Times New Roman"/>
                 <w:noProof/>
                 <w:webHidden/>
-                <w:sz w:val="24"/>
-                <w:szCs w:val="24"/>
-              </w:rPr>
-              <w:t>9</w:t>
-            </w:r>
-            <w:r>
-              <w:rPr>
-                <w:rFonts w:ascii="Times New Roman" w:hAnsi="Times New Roman" w:cs="Times New Roman"/>
+              </w:rPr>
+              <w:t>5</w:t>
+            </w:r>
+            <w:r>
+              <w:rPr>
                 <w:noProof/>
                 <w:webHidden/>
-                <w:sz w:val="24"/>
-                <w:szCs w:val="24"/>
               </w:rPr>
               <w:fldChar w:fldCharType="end"/>
             </w:r>
@@ -1144,31 +1069,23 @@
               <w:tab w:val="right" w:leader="dot" w:pos="9062"/>
             </w:tabs>
             <w:rPr>
-              <w:rFonts w:ascii="Times New Roman" w:eastAsiaTheme="minorEastAsia" w:hAnsi="Times New Roman" w:cs="Times New Roman"/>
+              <w:rFonts w:eastAsiaTheme="minorEastAsia"/>
               <w:noProof/>
-              <w:sz w:val="24"/>
-              <w:szCs w:val="24"/>
               <w:lang w:eastAsia="hr-HR"/>
             </w:rPr>
           </w:pPr>
-          <w:hyperlink w:anchor="_Toc467015235" w:history="1">
+          <w:hyperlink w:anchor="_Toc470885719" w:history="1">
             <w:r>
               <w:rPr>
                 <w:rStyle w:val="Hyperlink"/>
-                <w:rFonts w:ascii="Times New Roman" w:hAnsi="Times New Roman" w:cs="Times New Roman"/>
                 <w:noProof/>
-                <w:sz w:val="24"/>
-                <w:szCs w:val="24"/>
-                <w:lang w:eastAsia="hr-HR"/>
-              </w:rPr>
-              <w:t>5.</w:t>
-            </w:r>
-            <w:r>
-              <w:rPr>
-                <w:rFonts w:ascii="Times New Roman" w:eastAsiaTheme="minorEastAsia" w:hAnsi="Times New Roman" w:cs="Times New Roman"/>
+              </w:rPr>
+              <w:t>4.</w:t>
+            </w:r>
+            <w:r>
+              <w:rPr>
+                <w:rFonts w:eastAsiaTheme="minorEastAsia"/>
                 <w:noProof/>
-                <w:sz w:val="24"/>
-                <w:szCs w:val="24"/>
                 <w:lang w:eastAsia="hr-HR"/>
               </w:rPr>
               <w:tab/>
@@ -1176,80 +1093,55 @@
             <w:r>
               <w:rPr>
                 <w:rStyle w:val="Hyperlink"/>
-                <w:rFonts w:ascii="Times New Roman" w:hAnsi="Times New Roman" w:cs="Times New Roman"/>
                 <w:noProof/>
-                <w:sz w:val="24"/>
-                <w:szCs w:val="24"/>
-                <w:lang w:eastAsia="hr-HR"/>
-              </w:rPr>
-              <w:t>„Burndown“ graf i statistike</w:t>
-            </w:r>
-            <w:r>
-              <w:rPr>
-                <w:rFonts w:ascii="Times New Roman" w:hAnsi="Times New Roman" w:cs="Times New Roman"/>
+              </w:rPr>
+              <w:t>Sprint Backlog</w:t>
+            </w:r>
+            <w:r>
+              <w:rPr>
                 <w:noProof/>
                 <w:webHidden/>
-                <w:sz w:val="24"/>
-                <w:szCs w:val="24"/>
               </w:rPr>
               <w:tab/>
             </w:r>
             <w:r>
               <w:rPr>
-                <w:rFonts w:ascii="Times New Roman" w:hAnsi="Times New Roman" w:cs="Times New Roman"/>
                 <w:noProof/>
                 <w:webHidden/>
-                <w:sz w:val="24"/>
-                <w:szCs w:val="24"/>
               </w:rPr>
               <w:fldChar w:fldCharType="begin"/>
             </w:r>
             <w:r>
               <w:rPr>
-                <w:rFonts w:ascii="Times New Roman" w:hAnsi="Times New Roman" w:cs="Times New Roman"/>
                 <w:noProof/>
                 <w:webHidden/>
-                <w:sz w:val="24"/>
-                <w:szCs w:val="24"/>
-              </w:rPr>
-              <w:instrText xml:space="preserve"> PAGEREF _Toc467015235 \h </w:instrText>
-            </w:r>
-            <w:r>
-              <w:rPr>
-                <w:rFonts w:ascii="Times New Roman" w:hAnsi="Times New Roman" w:cs="Times New Roman"/>
+              </w:rPr>
+              <w:instrText xml:space="preserve"> PAGEREF _Toc470885719 \h </w:instrText>
+            </w:r>
+            <w:r>
+              <w:rPr>
                 <w:noProof/>
                 <w:webHidden/>
-                <w:sz w:val="24"/>
-                <w:szCs w:val="24"/>
-              </w:rPr>
-            </w:r>
-            <w:r>
-              <w:rPr>
-                <w:rFonts w:ascii="Times New Roman" w:hAnsi="Times New Roman" w:cs="Times New Roman"/>
+              </w:rPr>
+            </w:r>
+            <w:r>
+              <w:rPr>
                 <w:noProof/>
                 <w:webHidden/>
-                <w:sz w:val="24"/>
-                <w:szCs w:val="24"/>
               </w:rPr>
               <w:fldChar w:fldCharType="separate"/>
             </w:r>
             <w:r>
               <w:rPr>
-                <w:rFonts w:ascii="Times New Roman" w:hAnsi="Times New Roman" w:cs="Times New Roman"/>
                 <w:noProof/>
                 <w:webHidden/>
-                <w:sz w:val="24"/>
-                <w:szCs w:val="24"/>
-              </w:rPr>
-              <w:t>11</w:t>
-            </w:r>
-            <w:r>
-              <w:rPr>
-                <w:rFonts w:ascii="Times New Roman" w:hAnsi="Times New Roman" w:cs="Times New Roman"/>
+              </w:rPr>
+              <w:t>8</w:t>
+            </w:r>
+            <w:r>
+              <w:rPr>
                 <w:noProof/>
                 <w:webHidden/>
-                <w:sz w:val="24"/>
-                <w:szCs w:val="24"/>
               </w:rPr>
               <w:fldChar w:fldCharType="end"/>
             </w:r>
@@ -1263,30 +1155,24 @@
               <w:tab w:val="right" w:leader="dot" w:pos="9062"/>
             </w:tabs>
             <w:rPr>
-              <w:rFonts w:ascii="Times New Roman" w:eastAsiaTheme="minorEastAsia" w:hAnsi="Times New Roman" w:cs="Times New Roman"/>
+              <w:rFonts w:eastAsiaTheme="minorEastAsia"/>
               <w:noProof/>
-              <w:sz w:val="24"/>
-              <w:szCs w:val="24"/>
               <w:lang w:eastAsia="hr-HR"/>
             </w:rPr>
           </w:pPr>
-          <w:hyperlink w:anchor="_Toc467015236" w:history="1">
+          <w:hyperlink w:anchor="_Toc470885720" w:history="1">
             <w:r>
               <w:rPr>
                 <w:rStyle w:val="Hyperlink"/>
-                <w:rFonts w:ascii="Times New Roman" w:hAnsi="Times New Roman" w:cs="Times New Roman"/>
                 <w:noProof/>
-                <w:sz w:val="24"/>
-                <w:szCs w:val="24"/>
-              </w:rPr>
-              <w:t>6.</w:t>
-            </w:r>
-            <w:r>
-              <w:rPr>
-                <w:rFonts w:ascii="Times New Roman" w:eastAsiaTheme="minorEastAsia" w:hAnsi="Times New Roman" w:cs="Times New Roman"/>
+                <w:lang w:eastAsia="hr-HR"/>
+              </w:rPr>
+              <w:t>5.</w:t>
+            </w:r>
+            <w:r>
+              <w:rPr>
+                <w:rFonts w:eastAsiaTheme="minorEastAsia"/>
                 <w:noProof/>
-                <w:sz w:val="24"/>
-                <w:szCs w:val="24"/>
                 <w:lang w:eastAsia="hr-HR"/>
               </w:rPr>
               <w:tab/>
@@ -1294,79 +1180,142 @@
             <w:r>
               <w:rPr>
                 <w:rStyle w:val="Hyperlink"/>
-                <w:rFonts w:ascii="Times New Roman" w:hAnsi="Times New Roman" w:cs="Times New Roman"/>
                 <w:noProof/>
-                <w:sz w:val="24"/>
-                <w:szCs w:val="24"/>
-              </w:rPr>
-              <w:t>Bilješke sa sastanaka</w:t>
-            </w:r>
-            <w:r>
-              <w:rPr>
-                <w:rFonts w:ascii="Times New Roman" w:hAnsi="Times New Roman" w:cs="Times New Roman"/>
+                <w:lang w:eastAsia="hr-HR"/>
+              </w:rPr>
+              <w:t>„Burndown“ graf i statistike</w:t>
+            </w:r>
+            <w:r>
+              <w:rPr>
                 <w:noProof/>
                 <w:webHidden/>
-                <w:sz w:val="24"/>
-                <w:szCs w:val="24"/>
               </w:rPr>
               <w:tab/>
             </w:r>
             <w:r>
               <w:rPr>
-                <w:rFonts w:ascii="Times New Roman" w:hAnsi="Times New Roman" w:cs="Times New Roman"/>
                 <w:noProof/>
                 <w:webHidden/>
-                <w:sz w:val="24"/>
-                <w:szCs w:val="24"/>
               </w:rPr>
               <w:fldChar w:fldCharType="begin"/>
             </w:r>
             <w:r>
               <w:rPr>
-                <w:rFonts w:ascii="Times New Roman" w:hAnsi="Times New Roman" w:cs="Times New Roman"/>
                 <w:noProof/>
                 <w:webHidden/>
-                <w:sz w:val="24"/>
-                <w:szCs w:val="24"/>
-              </w:rPr>
-              <w:instrText xml:space="preserve"> PAGEREF _Toc467015236 \h </w:instrText>
-            </w:r>
-            <w:r>
-              <w:rPr>
-                <w:rFonts w:ascii="Times New Roman" w:hAnsi="Times New Roman" w:cs="Times New Roman"/>
+              </w:rPr>
+              <w:instrText xml:space="preserve"> PAGEREF _Toc470885720 \h </w:instrText>
+            </w:r>
+            <w:r>
+              <w:rPr>
                 <w:noProof/>
                 <w:webHidden/>
-                <w:sz w:val="24"/>
-                <w:szCs w:val="24"/>
-              </w:rPr>
-            </w:r>
-            <w:r>
-              <w:rPr>
-                <w:rFonts w:ascii="Times New Roman" w:hAnsi="Times New Roman" w:cs="Times New Roman"/>
+              </w:rPr>
+            </w:r>
+            <w:r>
+              <w:rPr>
                 <w:noProof/>
                 <w:webHidden/>
-                <w:sz w:val="24"/>
-                <w:szCs w:val="24"/>
               </w:rPr>
               <w:fldChar w:fldCharType="separate"/>
             </w:r>
             <w:r>
               <w:rPr>
-                <w:rFonts w:ascii="Times New Roman" w:hAnsi="Times New Roman" w:cs="Times New Roman"/>
                 <w:noProof/>
                 <w:webHidden/>
-                <w:sz w:val="24"/>
-                <w:szCs w:val="24"/>
-              </w:rPr>
-              <w:t>12</w:t>
-            </w:r>
-            <w:r>
-              <w:rPr>
-                <w:rFonts w:ascii="Times New Roman" w:hAnsi="Times New Roman" w:cs="Times New Roman"/>
+              </w:rPr>
+              <w:t>10</w:t>
+            </w:r>
+            <w:r>
+              <w:rPr>
                 <w:noProof/>
                 <w:webHidden/>
-                <w:sz w:val="24"/>
-                <w:szCs w:val="24"/>
+              </w:rPr>
+              <w:fldChar w:fldCharType="end"/>
+            </w:r>
+          </w:hyperlink>
+        </w:p>
+        <w:p>
+          <w:pPr>
+            <w:pStyle w:val="TOC1"/>
+            <w:tabs>
+              <w:tab w:val="left" w:pos="440"/>
+              <w:tab w:val="right" w:leader="dot" w:pos="9062"/>
+            </w:tabs>
+            <w:rPr>
+              <w:rFonts w:eastAsiaTheme="minorEastAsia"/>
+              <w:noProof/>
+              <w:lang w:eastAsia="hr-HR"/>
+            </w:rPr>
+          </w:pPr>
+          <w:hyperlink w:anchor="_Toc470885721" w:history="1">
+            <w:r>
+              <w:rPr>
+                <w:rStyle w:val="Hyperlink"/>
+                <w:noProof/>
+              </w:rPr>
+              <w:t>6.</w:t>
+            </w:r>
+            <w:r>
+              <w:rPr>
+                <w:rFonts w:eastAsiaTheme="minorEastAsia"/>
+                <w:noProof/>
+                <w:lang w:eastAsia="hr-HR"/>
+              </w:rPr>
+              <w:tab/>
+            </w:r>
+            <w:r>
+              <w:rPr>
+                <w:rStyle w:val="Hyperlink"/>
+                <w:noProof/>
+              </w:rPr>
+              <w:t>Bilješke sa sastanaka</w:t>
+            </w:r>
+            <w:r>
+              <w:rPr>
+                <w:noProof/>
+                <w:webHidden/>
+              </w:rPr>
+              <w:tab/>
+            </w:r>
+            <w:r>
+              <w:rPr>
+                <w:noProof/>
+                <w:webHidden/>
+              </w:rPr>
+              <w:fldChar w:fldCharType="begin"/>
+            </w:r>
+            <w:r>
+              <w:rPr>
+                <w:noProof/>
+                <w:webHidden/>
+              </w:rPr>
+              <w:instrText xml:space="preserve"> PAGEREF _Toc470885721 \h </w:instrText>
+            </w:r>
+            <w:r>
+              <w:rPr>
+                <w:noProof/>
+                <w:webHidden/>
+              </w:rPr>
+            </w:r>
+            <w:r>
+              <w:rPr>
+                <w:noProof/>
+                <w:webHidden/>
+              </w:rPr>
+              <w:fldChar w:fldCharType="separate"/>
+            </w:r>
+            <w:r>
+              <w:rPr>
+                <w:noProof/>
+                <w:webHidden/>
+              </w:rPr>
+              <w:t>11</w:t>
+            </w:r>
+            <w:r>
+              <w:rPr>
+                <w:noProof/>
+                <w:webHidden/>
               </w:rPr>
               <w:fldChar w:fldCharType="end"/>
             </w:r>
@@ -1380,110 +1329,81 @@
               <w:tab w:val="right" w:leader="dot" w:pos="9062"/>
             </w:tabs>
             <w:rPr>
-              <w:rFonts w:ascii="Times New Roman" w:hAnsi="Times New Roman" w:cs="Times New Roman"/>
+              <w:rFonts w:eastAsiaTheme="minorEastAsia"/>
               <w:noProof/>
-              <w:sz w:val="24"/>
-              <w:szCs w:val="24"/>
+              <w:lang w:eastAsia="hr-HR"/>
             </w:rPr>
           </w:pPr>
-          <w:hyperlink w:anchor="_Toc467015237" w:history="1">
+          <w:hyperlink w:anchor="_Toc470885722" w:history="1">
             <w:r>
               <w:rPr>
                 <w:rStyle w:val="Hyperlink"/>
-                <w:rFonts w:ascii="Times New Roman" w:hAnsi="Times New Roman" w:cs="Times New Roman"/>
                 <w:noProof/>
-                <w:sz w:val="24"/>
-                <w:szCs w:val="24"/>
                 <w:lang w:eastAsia="hr-HR"/>
               </w:rPr>
               <w:t>6.1.</w:t>
             </w:r>
             <w:r>
               <w:rPr>
-                <w:rFonts w:ascii="Times New Roman" w:hAnsi="Times New Roman" w:cs="Times New Roman"/>
+                <w:rFonts w:eastAsiaTheme="minorEastAsia"/>
                 <w:noProof/>
-                <w:sz w:val="24"/>
-                <w:szCs w:val="24"/>
+                <w:lang w:eastAsia="hr-HR"/>
               </w:rPr>
               <w:tab/>
             </w:r>
             <w:r>
               <w:rPr>
                 <w:rStyle w:val="Hyperlink"/>
-                <w:rFonts w:ascii="Times New Roman" w:hAnsi="Times New Roman" w:cs="Times New Roman"/>
                 <w:noProof/>
-                <w:sz w:val="24"/>
-                <w:szCs w:val="24"/>
                 <w:lang w:eastAsia="hr-HR"/>
               </w:rPr>
               <w:t>Izrada skica ekrana</w:t>
             </w:r>
             <w:r>
               <w:rPr>
-                <w:rFonts w:ascii="Times New Roman" w:hAnsi="Times New Roman" w:cs="Times New Roman"/>
                 <w:noProof/>
                 <w:webHidden/>
-                <w:sz w:val="24"/>
-                <w:szCs w:val="24"/>
               </w:rPr>
               <w:tab/>
             </w:r>
             <w:r>
               <w:rPr>
-                <w:rFonts w:ascii="Times New Roman" w:hAnsi="Times New Roman" w:cs="Times New Roman"/>
                 <w:noProof/>
                 <w:webHidden/>
-                <w:sz w:val="24"/>
-                <w:szCs w:val="24"/>
               </w:rPr>
               <w:fldChar w:fldCharType="begin"/>
             </w:r>
             <w:r>
               <w:rPr>
-                <w:rFonts w:ascii="Times New Roman" w:hAnsi="Times New Roman" w:cs="Times New Roman"/>
                 <w:noProof/>
                 <w:webHidden/>
-                <w:sz w:val="24"/>
-                <w:szCs w:val="24"/>
-              </w:rPr>
-              <w:instrText xml:space="preserve"> PAGEREF _Toc467015237 \h </w:instrText>
-            </w:r>
-            <w:r>
-              <w:rPr>
-                <w:rFonts w:ascii="Times New Roman" w:hAnsi="Times New Roman" w:cs="Times New Roman"/>
+              </w:rPr>
+              <w:instrText xml:space="preserve"> PAGEREF _Toc470885722 \h </w:instrText>
+            </w:r>
+            <w:r>
+              <w:rPr>
                 <w:noProof/>
                 <w:webHidden/>
-                <w:sz w:val="24"/>
-                <w:szCs w:val="24"/>
-              </w:rPr>
-            </w:r>
-            <w:r>
-              <w:rPr>
-                <w:rFonts w:ascii="Times New Roman" w:hAnsi="Times New Roman" w:cs="Times New Roman"/>
+              </w:rPr>
+            </w:r>
+            <w:r>
+              <w:rPr>
                 <w:noProof/>
                 <w:webHidden/>
-                <w:sz w:val="24"/>
-                <w:szCs w:val="24"/>
               </w:rPr>
               <w:fldChar w:fldCharType="separate"/>
             </w:r>
             <w:r>
               <w:rPr>
-                <w:rFonts w:ascii="Times New Roman" w:hAnsi="Times New Roman" w:cs="Times New Roman"/>
                 <w:noProof/>
                 <w:webHidden/>
-                <w:sz w:val="24"/>
-                <w:szCs w:val="24"/>
-              </w:rPr>
-              <w:t>12</w:t>
-            </w:r>
-            <w:r>
-              <w:rPr>
-                <w:rFonts w:ascii="Times New Roman" w:hAnsi="Times New Roman" w:cs="Times New Roman"/>
+              </w:rPr>
+              <w:t>11</w:t>
+            </w:r>
+            <w:r>
+              <w:rPr>
                 <w:noProof/>
                 <w:webHidden/>
-                <w:sz w:val="24"/>
-                <w:szCs w:val="24"/>
               </w:rPr>
               <w:fldChar w:fldCharType="end"/>
             </w:r>
@@ -1497,110 +1417,81 @@
               <w:tab w:val="right" w:leader="dot" w:pos="9062"/>
             </w:tabs>
             <w:rPr>
-              <w:rFonts w:ascii="Times New Roman" w:hAnsi="Times New Roman" w:cs="Times New Roman"/>
+              <w:rFonts w:eastAsiaTheme="minorEastAsia"/>
               <w:noProof/>
-              <w:sz w:val="24"/>
-              <w:szCs w:val="24"/>
+              <w:lang w:eastAsia="hr-HR"/>
             </w:rPr>
           </w:pPr>
-          <w:hyperlink w:anchor="_Toc467015238" w:history="1">
+          <w:hyperlink w:anchor="_Toc470885723" w:history="1">
             <w:r>
               <w:rPr>
                 <w:rStyle w:val="Hyperlink"/>
-                <w:rFonts w:ascii="Times New Roman" w:hAnsi="Times New Roman" w:cs="Times New Roman"/>
                 <w:noProof/>
-                <w:sz w:val="24"/>
-                <w:szCs w:val="24"/>
                 <w:lang w:eastAsia="hr-HR"/>
               </w:rPr>
               <w:t>6.2.</w:t>
             </w:r>
             <w:r>
               <w:rPr>
-                <w:rFonts w:ascii="Times New Roman" w:hAnsi="Times New Roman" w:cs="Times New Roman"/>
+                <w:rFonts w:eastAsiaTheme="minorEastAsia"/>
                 <w:noProof/>
-                <w:sz w:val="24"/>
-                <w:szCs w:val="24"/>
+                <w:lang w:eastAsia="hr-HR"/>
               </w:rPr>
               <w:tab/>
             </w:r>
             <w:r>
               <w:rPr>
                 <w:rStyle w:val="Hyperlink"/>
-                <w:rFonts w:ascii="Times New Roman" w:hAnsi="Times New Roman" w:cs="Times New Roman"/>
                 <w:noProof/>
-                <w:sz w:val="24"/>
-                <w:szCs w:val="24"/>
                 <w:lang w:eastAsia="hr-HR"/>
               </w:rPr>
               <w:t>Dogovor modula aplikacije</w:t>
             </w:r>
             <w:r>
               <w:rPr>
-                <w:rFonts w:ascii="Times New Roman" w:hAnsi="Times New Roman" w:cs="Times New Roman"/>
                 <w:noProof/>
                 <w:webHidden/>
-                <w:sz w:val="24"/>
-                <w:szCs w:val="24"/>
               </w:rPr>
               <w:tab/>
             </w:r>
             <w:r>
               <w:rPr>
-                <w:rFonts w:ascii="Times New Roman" w:hAnsi="Times New Roman" w:cs="Times New Roman"/>
                 <w:noProof/>
                 <w:webHidden/>
-                <w:sz w:val="24"/>
-                <w:szCs w:val="24"/>
               </w:rPr>
               <w:fldChar w:fldCharType="begin"/>
             </w:r>
             <w:r>
               <w:rPr>
-                <w:rFonts w:ascii="Times New Roman" w:hAnsi="Times New Roman" w:cs="Times New Roman"/>
                 <w:noProof/>
                 <w:webHidden/>
-                <w:sz w:val="24"/>
-                <w:szCs w:val="24"/>
-              </w:rPr>
-              <w:instrText xml:space="preserve"> PAGEREF _Toc467015238 \h </w:instrText>
-            </w:r>
-            <w:r>
-              <w:rPr>
-                <w:rFonts w:ascii="Times New Roman" w:hAnsi="Times New Roman" w:cs="Times New Roman"/>
+              </w:rPr>
+              <w:instrText xml:space="preserve"> PAGEREF _Toc470885723 \h </w:instrText>
+            </w:r>
+            <w:r>
+              <w:rPr>
                 <w:noProof/>
                 <w:webHidden/>
-                <w:sz w:val="24"/>
-                <w:szCs w:val="24"/>
-              </w:rPr>
-            </w:r>
-            <w:r>
-              <w:rPr>
-                <w:rFonts w:ascii="Times New Roman" w:hAnsi="Times New Roman" w:cs="Times New Roman"/>
+              </w:rPr>
+            </w:r>
+            <w:r>
+              <w:rPr>
                 <w:noProof/>
                 <w:webHidden/>
-                <w:sz w:val="24"/>
-                <w:szCs w:val="24"/>
               </w:rPr>
               <w:fldChar w:fldCharType="separate"/>
             </w:r>
             <w:r>
               <w:rPr>
-                <w:rFonts w:ascii="Times New Roman" w:hAnsi="Times New Roman" w:cs="Times New Roman"/>
                 <w:noProof/>
                 <w:webHidden/>
-                <w:sz w:val="24"/>
-                <w:szCs w:val="24"/>
-              </w:rPr>
-              <w:t>16</w:t>
-            </w:r>
-            <w:r>
-              <w:rPr>
-                <w:rFonts w:ascii="Times New Roman" w:hAnsi="Times New Roman" w:cs="Times New Roman"/>
+              </w:rPr>
+              <w:t>15</w:t>
+            </w:r>
+            <w:r>
+              <w:rPr>
                 <w:noProof/>
                 <w:webHidden/>
-                <w:sz w:val="24"/>
-                <w:szCs w:val="24"/>
               </w:rPr>
               <w:fldChar w:fldCharType="end"/>
             </w:r>
@@ -1642,11 +1533,14 @@
     <w:p>
       <w:pPr>
         <w:pStyle w:val="1Naslov"/>
-      </w:pPr>
+        <w:outlineLvl w:val="0"/>
+      </w:pPr>
+      <w:bookmarkStart w:id="1" w:name="_Toc470885716"/>
       <w:r>
         <w:lastRenderedPageBreak/>
         <w:t>Opis aplikacije</w:t>
       </w:r>
+      <w:bookmarkEnd w:id="1"/>
     </w:p>
     <w:p>
       <w:pPr>
@@ -1675,10 +1569,281 @@
         <w:ind w:firstLine="708"/>
       </w:pPr>
       <w:r>
+        <w:rPr>
+          <w:noProof/>
+        </w:rPr>
+        <mc:AlternateContent>
+          <mc:Choice Requires="wps">
+            <w:drawing>
+              <wp:anchor distT="0" distB="0" distL="114300" distR="114300" simplePos="0" relativeHeight="251687936" behindDoc="0" locked="0" layoutInCell="1" allowOverlap="1" wp14:anchorId="704CD5EF" wp14:editId="4EB834F3">
+                <wp:simplePos x="0" y="0"/>
+                <wp:positionH relativeFrom="column">
+                  <wp:posOffset>0</wp:posOffset>
+                </wp:positionH>
+                <wp:positionV relativeFrom="paragraph">
+                  <wp:posOffset>5447030</wp:posOffset>
+                </wp:positionV>
+                <wp:extent cx="5760720" cy="635"/>
+                <wp:effectExtent l="0" t="0" r="0" b="0"/>
+                <wp:wrapSquare wrapText="bothSides"/>
+                <wp:docPr id="27" name="Text Box 27"/>
+                <wp:cNvGraphicFramePr/>
+                <a:graphic xmlns:a="http://schemas.openxmlformats.org/drawingml/2006/main">
+                  <a:graphicData uri="http://schemas.microsoft.com/office/word/2010/wordprocessingShape">
+                    <wps:wsp>
+                      <wps:cNvSpPr txBox="1"/>
+                      <wps:spPr>
+                        <a:xfrm>
+                          <a:off x="0" y="0"/>
+                          <a:ext cx="5760720" cy="635"/>
+                        </a:xfrm>
+                        <a:prstGeom prst="rect">
+                          <a:avLst/>
+                        </a:prstGeom>
+                        <a:solidFill>
+                          <a:prstClr val="white"/>
+                        </a:solidFill>
+                        <a:ln>
+                          <a:noFill/>
+                        </a:ln>
+                        <a:effectLst/>
+                      </wps:spPr>
+                      <wps:txbx>
+                        <w:txbxContent>
+                          <w:p>
+                            <w:pPr>
+                              <w:pStyle w:val="Caption"/>
+                              <w:jc w:val="center"/>
+                              <w:rPr>
+                                <w:rFonts w:ascii="Times New Roman" w:hAnsi="Times New Roman" w:cs="Times New Roman"/>
+                                <w:noProof/>
+                                <w:color w:val="auto"/>
+                                <w:sz w:val="24"/>
+                                <w:szCs w:val="24"/>
+                              </w:rPr>
+                            </w:pPr>
+                            <w:r>
+                              <w:rPr>
+                                <w:color w:val="auto"/>
+                                <w:sz w:val="24"/>
+                                <w:szCs w:val="24"/>
+                              </w:rPr>
+                              <w:t xml:space="preserve">Slika </w:t>
+                            </w:r>
+                            <w:r>
+                              <w:rPr>
+                                <w:color w:val="auto"/>
+                                <w:sz w:val="24"/>
+                                <w:szCs w:val="24"/>
+                              </w:rPr>
+                              <w:fldChar w:fldCharType="begin"/>
+                            </w:r>
+                            <w:r>
+                              <w:rPr>
+                                <w:color w:val="auto"/>
+                                <w:sz w:val="24"/>
+                                <w:szCs w:val="24"/>
+                              </w:rPr>
+                              <w:instrText xml:space="preserve"> SEQ Slika \* ARABIC </w:instrText>
+                            </w:r>
+                            <w:r>
+                              <w:rPr>
+                                <w:color w:val="auto"/>
+                                <w:sz w:val="24"/>
+                                <w:szCs w:val="24"/>
+                              </w:rPr>
+                              <w:fldChar w:fldCharType="separate"/>
+                            </w:r>
+                            <w:r>
+                              <w:rPr>
+                                <w:noProof/>
+                                <w:color w:val="auto"/>
+                                <w:sz w:val="24"/>
+                                <w:szCs w:val="24"/>
+                              </w:rPr>
+                              <w:t>1</w:t>
+                            </w:r>
+                            <w:r>
+                              <w:rPr>
+                                <w:color w:val="auto"/>
+                                <w:sz w:val="24"/>
+                                <w:szCs w:val="24"/>
+                              </w:rPr>
+                              <w:fldChar w:fldCharType="end"/>
+                            </w:r>
+                            <w:r>
+                              <w:rPr>
+                                <w:color w:val="auto"/>
+                                <w:sz w:val="24"/>
+                                <w:szCs w:val="24"/>
+                              </w:rPr>
+                              <w:t>. Dijagram arhitekture sustava</w:t>
+                            </w:r>
+                          </w:p>
+                        </w:txbxContent>
+                      </wps:txbx>
+                      <wps:bodyPr rot="0" spcFirstLastPara="0" vertOverflow="overflow" horzOverflow="overflow" vert="horz" wrap="square" lIns="0" tIns="0" rIns="0" bIns="0" numCol="1" spcCol="0" rtlCol="0" fromWordArt="0" anchor="t" anchorCtr="0" forceAA="0" compatLnSpc="1">
+                        <a:prstTxWarp prst="textNoShape">
+                          <a:avLst/>
+                        </a:prstTxWarp>
+                        <a:spAutoFit/>
+                      </wps:bodyPr>
+                    </wps:wsp>
+                  </a:graphicData>
+                </a:graphic>
+              </wp:anchor>
+            </w:drawing>
+          </mc:Choice>
+          <mc:Fallback>
+            <w:pict>
+              <v:shapetype w14:anchorId="704CD5EF" id="_x0000_t202" coordsize="21600,21600" o:spt="202" path="m,l,21600r21600,l21600,xe">
+                <v:stroke joinstyle="miter"/>
+                <v:path gradientshapeok="t" o:connecttype="rect"/>
+              </v:shapetype>
+              <v:shape id="Text Box 27" o:spid="_x0000_s1026" type="#_x0000_t202" style="position:absolute;left:0;text-align:left;margin-left:0;margin-top:428.9pt;width:453.6pt;height:.05pt;z-index:251687936;visibility:visible;mso-wrap-style:square;mso-wrap-distance-left:9pt;mso-wrap-distance-top:0;mso-wrap-distance-right:9pt;mso-wrap-distance-bottom:0;mso-position-horizontal:absolute;mso-position-horizontal-relative:text;mso-position-vertical:absolute;mso-position-vertical-relative:text;v-text-anchor:top" o:gfxdata="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" stroked="f">
+                <v:textbox style="mso-fit-shape-to-text:t" inset="0,0,0,0">
+                  <w:txbxContent>
+                    <w:p>
+                      <w:pPr>
+                        <w:pStyle w:val="Caption"/>
+                        <w:jc w:val="center"/>
+                        <w:rPr>
+                          <w:rFonts w:ascii="Times New Roman" w:hAnsi="Times New Roman" w:cs="Times New Roman"/>
+                          <w:noProof/>
+                          <w:color w:val="auto"/>
+                          <w:sz w:val="24"/>
+                          <w:szCs w:val="24"/>
+                        </w:rPr>
+                      </w:pPr>
+                      <w:r>
+                        <w:rPr>
+                          <w:color w:val="auto"/>
+                          <w:sz w:val="24"/>
+                          <w:szCs w:val="24"/>
+                        </w:rPr>
+                        <w:t xml:space="preserve">Slika </w:t>
+                      </w:r>
+                      <w:r>
+                        <w:rPr>
+                          <w:color w:val="auto"/>
+                          <w:sz w:val="24"/>
+                          <w:szCs w:val="24"/>
+                        </w:rPr>
+                        <w:fldChar w:fldCharType="begin"/>
+                      </w:r>
+                      <w:r>
+                        <w:rPr>
+                          <w:color w:val="auto"/>
+                          <w:sz w:val="24"/>
+                          <w:szCs w:val="24"/>
+                        </w:rPr>
+                        <w:instrText xml:space="preserve"> SEQ Slika \* ARABIC </w:instrText>
+                      </w:r>
+                      <w:r>
+                        <w:rPr>
+                          <w:color w:val="auto"/>
+                          <w:sz w:val="24"/>
+                          <w:szCs w:val="24"/>
+                        </w:rPr>
+                        <w:fldChar w:fldCharType="separate"/>
+                      </w:r>
+                      <w:r>
+                        <w:rPr>
+                          <w:noProof/>
+                          <w:color w:val="auto"/>
+                          <w:sz w:val="24"/>
+                          <w:szCs w:val="24"/>
+                        </w:rPr>
+                        <w:t>1</w:t>
+                      </w:r>
+                      <w:r>
+                        <w:rPr>
+                          <w:color w:val="auto"/>
+                          <w:sz w:val="24"/>
+                          <w:szCs w:val="24"/>
+                        </w:rPr>
+                        <w:fldChar w:fldCharType="end"/>
+                      </w:r>
+                      <w:r>
+                        <w:rPr>
+                          <w:color w:val="auto"/>
+                          <w:sz w:val="24"/>
+                          <w:szCs w:val="24"/>
+                        </w:rPr>
+                        <w:t>. Dijagram arhitekture sustava</w:t>
+                      </w:r>
+                    </w:p>
+                  </w:txbxContent>
+                </v:textbox>
+                <w10:wrap type="square"/>
+              </v:shape>
+            </w:pict>
+          </mc:Fallback>
+        </mc:AlternateContent>
+      </w:r>
+      <w:r>
+        <w:rPr>
+          <w:noProof/>
+          <w:lang w:eastAsia="hr-HR"/>
+        </w:rPr>
+        <w:drawing>
+          <wp:anchor distT="0" distB="0" distL="114300" distR="114300" simplePos="0" relativeHeight="251685888" behindDoc="0" locked="0" layoutInCell="1" allowOverlap="1" wp14:anchorId="02C6D64C" wp14:editId="2117CF8B">
+            <wp:simplePos x="0" y="0"/>
+            <wp:positionH relativeFrom="margin">
+              <wp:align>right</wp:align>
+            </wp:positionH>
+            <wp:positionV relativeFrom="paragraph">
+              <wp:posOffset>1106170</wp:posOffset>
+            </wp:positionV>
+            <wp:extent cx="5760720" cy="4320540"/>
+            <wp:effectExtent l="0" t="0" r="0" b="3810"/>
+            <wp:wrapSquare wrapText="bothSides"/>
+            <wp:docPr id="26" name="Picture 26"/>
+            <wp:cNvGraphicFramePr>
+              <a:graphicFrameLocks xmlns:a="http://schemas.openxmlformats.org/drawingml/2006/main" noChangeAspect="1"/>
+            </wp:cNvGraphicFramePr>
+            <a:graphic xmlns:a="http://schemas.openxmlformats.org/drawingml/2006/main">
+              <a:graphicData uri="http://schemas.openxmlformats.org/drawingml/2006/picture">
+                <pic:pic xmlns:pic="http://schemas.openxmlformats.org/drawingml/2006/picture">
+                  <pic:nvPicPr>
+                    <pic:cNvPr id="26" name="arhitektura.jpg"/>
+                    <pic:cNvPicPr/>
+                  </pic:nvPicPr>
+                  <pic:blipFill>
+                    <a:blip r:embed="rId9" cstate="print">
+                      <a:extLst>
+                        <a:ext uri="{28A0092B-C50C-407E-A947-70E740481C1C}">
+                          <a14:useLocalDpi xmlns:a14="http://schemas.microsoft.com/office/drawing/2010/main" val="0"/>
+                        </a:ext>
+                      </a:extLst>
+                    </a:blip>
+                    <a:stretch>
+                      <a:fillRect/>
+                    </a:stretch>
+                  </pic:blipFill>
+                  <pic:spPr>
+                    <a:xfrm>
+                      <a:off x="0" y="0"/>
+                      <a:ext cx="5760720" cy="4320540"/>
+                    </a:xfrm>
+                    <a:prstGeom prst="rect">
+                      <a:avLst/>
+                    </a:prstGeom>
+                  </pic:spPr>
+                </pic:pic>
+              </a:graphicData>
+            </a:graphic>
+          </wp:anchor>
+        </w:drawing>
+      </w:r>
+      <w:r>
         <w:t>Svi podaci će biti spremljeni na serversku bazu podataka (MS SQL Server) od same tvrtke, pristupa im se putem Wi-Fi (ili 3G) signala. Ukoliko bude potrebe, neki podaci se možda budu spremali lokalno radi boljih performansi i manje potr</w:t>
       </w:r>
       <w:r>
         <w:t>ošnje prometa.</w:t>
+      </w:r>
+      <w:r>
+        <w:t xml:space="preserve"> Bazi podataka se pristupa preko vlastitog Web API-ja. Skica arhitekture sustava nalazi se na Slici 1.</w:t>
       </w:r>
     </w:p>
     <w:p>
@@ -1687,6 +1852,7 @@
         <w:ind w:firstLine="708"/>
       </w:pPr>
       <w:r>
+        <w:lastRenderedPageBreak/>
         <w:t>Aplikaciju će činiti 4 modula: GUI modul (za prikaz podataka, grafičko sučelje), Database modul (za spajanje podataka s bazom podataka), BLE modul (eng. Bluetooth Low Energy, za povezivanje aplikacije s ICD uređajima) te Core modul (za povezivanje svih modula).</w:t>
       </w:r>
     </w:p>
@@ -1824,6 +1990,7 @@
     <w:p>
       <w:pPr>
         <w:spacing w:line="360" w:lineRule="auto"/>
+        <w:ind w:firstLine="708"/>
         <w:jc w:val="both"/>
         <w:rPr>
           <w:rFonts w:ascii="Times New Roman" w:hAnsi="Times New Roman" w:cs="Times New Roman"/>
@@ -1832,9 +1999,10 @@
           <w:lang w:eastAsia="hr-HR"/>
         </w:rPr>
         <w:sectPr>
-          <w:footerReference w:type="default" r:id="rId9"/>
+          <w:footerReference w:type="default" r:id="rId10"/>
           <w:pgSz w:w="11906" w:h="16838"/>
           <w:pgMar w:top="1417" w:right="1417" w:bottom="1417" w:left="1417" w:header="708" w:footer="708" w:gutter="0"/>
+          <w:pgNumType w:start="1"/>
           <w:cols w:space="708"/>
           <w:docGrid w:linePitch="360"/>
         </w:sectPr>
@@ -1866,7 +2034,7 @@
           <w:lang w:eastAsia="hr-HR"/>
         </w:rPr>
       </w:pPr>
-      <w:bookmarkStart w:id="1" w:name="_Toc467015232"/>
+      <w:bookmarkStart w:id="2" w:name="_Toc470885717"/>
       <w:r>
         <w:rPr>
           <w:lang w:eastAsia="hr-HR"/>
@@ -1874,11 +2042,12 @@
         <w:lastRenderedPageBreak/>
         <w:t>Skica aplikacije</w:t>
       </w:r>
-      <w:bookmarkEnd w:id="1"/>
+      <w:bookmarkEnd w:id="2"/>
     </w:p>
     <w:p>
       <w:pPr>
         <w:spacing w:line="360" w:lineRule="auto"/>
+        <w:ind w:firstLine="708"/>
         <w:jc w:val="both"/>
         <w:rPr>
           <w:rFonts w:ascii="Times New Roman" w:hAnsi="Times New Roman" w:cs="Times New Roman"/>
@@ -1989,7 +2158,7 @@
                                 <w:sz w:val="20"/>
                                 <w:szCs w:val="20"/>
                               </w:rPr>
-                              <w:t>1</w:t>
+                              <w:t>2</w:t>
                             </w:r>
                             <w:r>
                               <w:rPr>
@@ -2026,11 +2195,7 @@
           </mc:Choice>
           <mc:Fallback>
             <w:pict>
-              <v:shapetype w14:anchorId="788D363A" id="_x0000_t202" coordsize="21600,21600" o:spt="202" path="m,l,21600r21600,l21600,xe">
-                <v:stroke joinstyle="miter"/>
-                <v:path gradientshapeok="t" o:connecttype="rect"/>
-              </v:shapetype>
-              <v:shape id="Text Box 2" o:spid="_x0000_s1026" type="#_x0000_t202" style="position:absolute;left:0;text-align:left;margin-left:402.4pt;margin-top:295.6pt;width:453.6pt;height:.05pt;z-index:-251656192;visibility:visible;mso-wrap-style:square;mso-wrap-distance-left:9pt;mso-wrap-distance-top:0;mso-wrap-distance-right:9pt;mso-wrap-distance-bottom:0;mso-position-horizontal:right;mso-position-horizontal-relative:margin;mso-position-vertical:absolute;mso-position-vertical-relative:text;v-text-anchor:top" o:gfxdata="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" stroked="f">
+              <v:shape w14:anchorId="788D363A" id="Text Box 2" o:spid="_x0000_s1027" type="#_x0000_t202" style="position:absolute;left:0;text-align:left;margin-left:402.4pt;margin-top:295.6pt;width:453.6pt;height:.05pt;z-index:-251656192;visibility:visible;mso-wrap-style:square;mso-wrap-distance-left:9pt;mso-wrap-distance-top:0;mso-wrap-distance-right:9pt;mso-wrap-distance-bottom:0;mso-position-horizontal:right;mso-position-horizontal-relative:margin;mso-position-vertical:absolute;mso-position-vertical-relative:text;v-text-anchor:top" o:gfxdata="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" stroked="f">
                 <v:textbox style="mso-fit-shape-to-text:t" inset="0,0,0,0">
                   <w:txbxContent>
                     <w:p>
@@ -2089,7 +2254,7 @@
                           <w:sz w:val="20"/>
                           <w:szCs w:val="20"/>
                         </w:rPr>
-                        <w:t>1</w:t>
+                        <w:t>2</w:t>
                       </w:r>
                       <w:r>
                         <w:rPr>
@@ -2158,7 +2323,7 @@
                     <pic:cNvPicPr/>
                   </pic:nvPicPr>
                   <pic:blipFill>
-                    <a:blip r:embed="rId10" cstate="print">
+                    <a:blip r:embed="rId11" cstate="print">
                       <a:extLst>
                         <a:ext uri="{28A0092B-C50C-407E-A947-70E740481C1C}">
                           <a14:useLocalDpi xmlns:a14="http://schemas.microsoft.com/office/drawing/2010/main" val="0"/>
@@ -2191,7 +2356,7 @@
           <w:szCs w:val="24"/>
           <w:lang w:eastAsia="hr-HR"/>
         </w:rPr>
-        <w:t>U nastavku na Slici 1. prikazan</w:t>
+        <w:t>U nastavku na Slici 2</w:t>
       </w:r>
       <w:r>
         <w:rPr>
@@ -2200,17 +2365,150 @@
           <w:szCs w:val="24"/>
           <w:lang w:eastAsia="hr-HR"/>
         </w:rPr>
-        <w:t xml:space="preserve">a je skica (mockup) aplikacije.                    </w:t>
-      </w:r>
-    </w:p>
-    <w:p>
-      <w:pPr>
-        <w:spacing w:line="360" w:lineRule="auto"/>
-        <w:jc w:val="both"/>
+        <w:t>. prikazan</w:t>
+      </w:r>
+      <w:r>
         <w:rPr>
           <w:rFonts w:ascii="Times New Roman" w:hAnsi="Times New Roman" w:cs="Times New Roman"/>
           <w:sz w:val="24"/>
           <w:szCs w:val="24"/>
+          <w:lang w:eastAsia="hr-HR"/>
+        </w:rPr>
+        <w:t xml:space="preserve">a je skica (mockup) aplikacije.                    </w:t>
+      </w:r>
+    </w:p>
+    <w:p>
+      <w:pPr>
+        <w:pStyle w:val="Normalnitekst"/>
+        <w:ind w:firstLine="708"/>
+        <w:rPr>
+          <w:lang w:eastAsia="hr-HR"/>
+        </w:rPr>
+      </w:pPr>
+      <w:r>
+        <w:rPr>
+          <w:lang w:eastAsia="hr-HR"/>
+        </w:rPr>
+        <w:t>Kada korisnik pokrene aplikaciju najprije mu se otvori ekran s prijavom. Nakon što unese točno korisničko ima i lozinku otvara mu se ekran s trenutnom lokacijom gdje može vidjeti naziv, sliku i kratak opis prostorije u kojoj se nalazi. Pritiskom na gumb detalji prikazuju se svi korisnici koji se nalaze u prostoriji, ali i oni koji bi tu tr</w:t>
+      </w:r>
+      <w:r>
+        <w:rPr>
+          <w:lang w:eastAsia="hr-HR"/>
+        </w:rPr>
+        <w:t>ebali biti, no trenutačno nisu.</w:t>
+      </w:r>
+    </w:p>
+    <w:p>
+      <w:pPr>
+        <w:pStyle w:val="Normalnitekst"/>
+        <w:ind w:firstLine="708"/>
+        <w:rPr>
+          <w:lang w:eastAsia="hr-HR"/>
+        </w:rPr>
+      </w:pPr>
+      <w:r>
+        <w:rPr>
+          <w:lang w:eastAsia="hr-HR"/>
+        </w:rPr>
+        <w:t>Na lijevoj strani nalazi se izbornik gdje korisnik može izabrati između funkcionalnosti „Trenutna lokacija“, „Lokacija“, „Moja kretanja“ te „Korisnici“. U desnom kutu nalazi se također mali izbornik gdje se može izabrati između funkcionalnosti „Moj p</w:t>
+      </w:r>
+      <w:r>
+        <w:rPr>
+          <w:lang w:eastAsia="hr-HR"/>
+        </w:rPr>
+        <w:t>rofil“, „Postavke“ te „Odjava“.</w:t>
+      </w:r>
+    </w:p>
+    <w:p>
+      <w:pPr>
+        <w:pStyle w:val="Normalnitekst"/>
+        <w:ind w:firstLine="708"/>
+        <w:rPr>
+          <w:lang w:eastAsia="hr-HR"/>
+        </w:rPr>
+      </w:pPr>
+      <w:r>
+        <w:rPr>
+          <w:lang w:eastAsia="hr-HR"/>
+        </w:rPr>
+        <w:t xml:space="preserve">Odabirom funkcionalnosti „Lokacija“ najprije se otvaraju kategorije svih lokacija. Kada se odabere kategorija prikažu se sve prostorije koje se nalaze pod tom kategorijom. Odabirom same prostorije prikazuju se osobe koje su trenutačno tu, ali i one koje su </w:t>
+      </w:r>
+      <w:r>
+        <w:rPr>
+          <w:lang w:eastAsia="hr-HR"/>
+        </w:rPr>
+        <w:t>inače, međutim trenutačno nisu.</w:t>
+      </w:r>
+    </w:p>
+    <w:p>
+      <w:pPr>
+        <w:pStyle w:val="Normalnitekst"/>
+        <w:ind w:firstLine="708"/>
+        <w:rPr>
+          <w:lang w:eastAsia="hr-HR"/>
+        </w:rPr>
+      </w:pPr>
+      <w:r>
+        <w:rPr>
+          <w:lang w:eastAsia="hr-HR"/>
+        </w:rPr>
+        <w:t>Kada korisnik odabere funkcionalnost „Moja kretanja“ može odabrati između tri načina filtriranja svojih kretanja. Ako odabere da mu se prikaže sve prikazat će mu se sva njegova kretanja po datumima. Također može odabrati vremenski raspon te pojedino lokaciju. Nakon odabira pokazat će m</w:t>
+      </w:r>
+      <w:r>
+        <w:rPr>
+          <w:lang w:eastAsia="hr-HR"/>
+        </w:rPr>
+        <w:t>u se koje je lokacije posjetio.</w:t>
+      </w:r>
+    </w:p>
+    <w:p>
+      <w:pPr>
+        <w:pStyle w:val="Normalnitekst"/>
+        <w:ind w:firstLine="708"/>
+        <w:rPr>
+          <w:lang w:eastAsia="hr-HR"/>
+        </w:rPr>
+      </w:pPr>
+      <w:r>
+        <w:rPr>
+          <w:lang w:eastAsia="hr-HR"/>
+        </w:rPr>
+        <w:lastRenderedPageBreak/>
+        <w:t xml:space="preserve">Odabirom funkcionalnosti „Korisnici“ prikazuju se svi korisnici te njihove trenutačne lokacije ili informacija o tome da trenutačno nisu u zgradi. Ako odaberemo pojedinog korisnika možemo vidjeti </w:t>
+      </w:r>
+      <w:r>
+        <w:rPr>
+          <w:lang w:eastAsia="hr-HR"/>
+        </w:rPr>
+        <w:t>detaljnije informacije o njemu.</w:t>
+      </w:r>
+    </w:p>
+    <w:p>
+      <w:pPr>
+        <w:pStyle w:val="Normalnitekst"/>
+        <w:ind w:firstLine="708"/>
+        <w:rPr>
+          <w:lang w:eastAsia="hr-HR"/>
+        </w:rPr>
+      </w:pPr>
+      <w:r>
+        <w:rPr>
+          <w:lang w:eastAsia="hr-HR"/>
+        </w:rPr>
+        <w:t>Funkcionalnost „Moj profil“ nudi pregled informacija o korisniku. Korisnik također tu može promijeniti svoju lozinku. Također, postoji i funkcionalnost „Postavke“ gdje korisnik može upaliti ili ugasiti da mu dolaze obavijesti. Na kraju, korisnik se odabirom „Odjavi“ može odjaviti iz aplikacije te mu se dana opet ot</w:t>
+      </w:r>
+      <w:r>
+        <w:rPr>
+          <w:lang w:eastAsia="hr-HR"/>
+        </w:rPr>
+        <w:t>vara početni ekran s prijavom.</w:t>
+      </w:r>
+    </w:p>
+    <w:p>
+      <w:pPr>
+        <w:pStyle w:val="Normalnitekst"/>
+        <w:ind w:firstLine="708"/>
+        <w:rPr>
           <w:lang w:eastAsia="hr-HR"/>
         </w:rPr>
         <w:sectPr>
@@ -2222,31 +2520,9 @@
       </w:pPr>
       <w:r>
         <w:rPr>
-          <w:rFonts w:ascii="Times New Roman" w:hAnsi="Times New Roman" w:cs="Times New Roman"/>
-          <w:sz w:val="24"/>
-          <w:szCs w:val="24"/>
-          <w:lang w:eastAsia="hr-HR"/>
-        </w:rPr>
-        <w:t xml:space="preserve">Kada korisnik pokrene aplikaciju najprije mu se otvori ekran s prijavom. Nakon što unese točno korisničko ima i lozinku otvara mu se ekran s trenutnom lokacijom gdje može vidjeti naziv, sliku i kratak opis prostorije u kojoj se nalazi. Pritiskom na gumb detalji prikazuju se svi korisnici koji se nalaze u prostoriji, ali i oni koji bi tu trebali biti, no trenutačno nisu. Na lijevoj strani nalazi se izbornik gdje korisnik može izabrati između funkcionalnosti „Trenutna lokacija“, „Lokacija“, „Moja kretanja“ te „Korisnici“. U desnom kutu nalazi se također mali izbornik gdje se može izabrati između funkcionalnosti „Moj profil“, „Postavke“ te „Odjava“. Odabirom funkcionalnosti „Lokacija“ najprije se otvaraju kategorije svih lokacija. Kada se odabere kategorija prikažu se sve prostorije koje se nalaze pod tom kategorijom. Odabirom same prostorije prikazuju se osobe koje su trenutačno tu, ali i one koje su inače, međutim trenutačno nisu. Kada korisnik odabere funkcionalnost „Moja kretanja“ može odabrati između tri načina filtriranja svojih kretanja. Ako odabere da mu se prikaže sve prikazat će mu se sva njegova kretanja po datumima. Također može odabrati vremenski raspon te pojedino lokaciju. Nakon odabira pokazat će mu se koje je lokacije posjetio. Odabirom funkcionalnosti „Korisnici“ prikazuju se svi korisnici te njihove trenutačne lokacije ili informacija o tome da trenutačno nisu u zgradi. Ako odaberemo pojedinog korisnika možemo vidjeti detaljnije </w:t>
-      </w:r>
-      <w:r>
-        <w:rPr>
-          <w:rFonts w:ascii="Times New Roman" w:hAnsi="Times New Roman" w:cs="Times New Roman"/>
-          <w:sz w:val="24"/>
-          <w:szCs w:val="24"/>
-          <w:lang w:eastAsia="hr-HR"/>
-        </w:rPr>
-        <w:lastRenderedPageBreak/>
-        <w:t xml:space="preserve">informacije o njemu. Funkcionalnost „Moj profil“ nudi pregled informacija o korisniku. Korisnik također tu može promijeniti svoju lozinku. Također, postoji i funkcionalnost „Postavke“ gdje korisnik može upaliti ili ugasiti da mu dolaze obavijesti. Na kraju, korisnik se odabirom „Odjavi“ može odjaviti iz aplikacije te mu se dana opet otvara početni ekran s prijavom.  </w:t>
-      </w:r>
-      <w:r>
-        <w:rPr>
-          <w:rFonts w:ascii="Times New Roman" w:hAnsi="Times New Roman" w:cs="Times New Roman"/>
-          <w:sz w:val="24"/>
-          <w:szCs w:val="24"/>
-          <w:lang w:eastAsia="hr-HR"/>
-        </w:rPr>
-        <w:tab/>
+          <w:lang w:eastAsia="hr-HR"/>
+        </w:rPr>
+        <w:t>Ukoliko se korisnik ne odjavi, već samo izađe iz aplikacije, njegovi podaci ostaju spremljeni te se prilikom ponovnog otvaranja nije potrebno prijavljivati. Također, sve dok je korisnik prijavljen u aplikaciju, prilikom promjene lokacije stići će mu notifikacija o promjeni.</w:t>
       </w:r>
     </w:p>
     <w:p>
@@ -2254,12 +2530,12 @@
         <w:pStyle w:val="1Naslov"/>
         <w:outlineLvl w:val="0"/>
       </w:pPr>
-      <w:bookmarkStart w:id="2" w:name="_Toc467015233"/>
+      <w:bookmarkStart w:id="3" w:name="_Toc470885718"/>
       <w:r>
         <w:lastRenderedPageBreak/>
         <w:t>Product Backlog</w:t>
       </w:r>
-      <w:bookmarkEnd w:id="2"/>
+      <w:bookmarkEnd w:id="3"/>
     </w:p>
     <w:tbl>
       <w:tblPr>
@@ -4029,7 +4305,13 @@
         <w:rPr>
           <w:lang w:eastAsia="hr-HR"/>
         </w:rPr>
-        <w:t>Na slici 2. možemo vidjeti Product Backlog napravljen u „Vivify Scrum-u“.</w:t>
+        <w:t>Na slici 3</w:t>
+      </w:r>
+      <w:r>
+        <w:rPr>
+          <w:lang w:eastAsia="hr-HR"/>
+        </w:rPr>
+        <w:t>. možemo vidjeti Product Backlog napravljen u „Vivify Scrum-u“.</w:t>
       </w:r>
     </w:p>
     <w:p>
@@ -4103,7 +4385,16 @@
                                 <w:sz w:val="20"/>
                                 <w:szCs w:val="20"/>
                               </w:rPr>
-                              <w:t>Slika 2. Pregled Product Backlog-a u „Vivify Scrum-u</w:t>
+                              <w:t>Slika 3</w:t>
+                            </w:r>
+                            <w:r>
+                              <w:rPr>
+                                <w:rFonts w:ascii="Times New Roman" w:hAnsi="Times New Roman" w:cs="Times New Roman"/>
+                                <w:color w:val="auto"/>
+                                <w:sz w:val="20"/>
+                                <w:szCs w:val="20"/>
+                              </w:rPr>
+                              <w:t>. Pregled Product Backlog-a u „Vivify Scrum-u</w:t>
                             </w:r>
                             <w:r>
                               <w:rPr>
@@ -4137,12 +4428,12 @@
           </mc:Choice>
           <mc:Fallback>
             <w:pict>
-              <v:shape w14:anchorId="040B3628" id="_x0000_s1027" type="#_x0000_t202" style="position:absolute;left:0;text-align:left;margin-left:0;margin-top:678.45pt;width:240pt;height:.05pt;z-index:-251637760;visibility:visible;mso-wrap-style:square;mso-width-percent:0;mso-height-percent:0;mso-wrap-distance-left:9pt;mso-wrap-distance-top:0;mso-wrap-distance-right:9pt;mso-wrap-distance-bottom:0;mso-position-horizontal:left;mso-position-horizontal-relative:margin;mso-position-vertical:absolute;mso-position-vertical-relative:text;mso-width-percent:0;mso-height-percent:0;mso-width-relative:margin;mso-height-relative:margin;v-text-anchor:top" o:gfxdata="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" stroked="f">
+              <v:shape w14:anchorId="040B3628" id="_x0000_s1028" type="#_x0000_t202" style="position:absolute;left:0;text-align:left;margin-left:0;margin-top:678.45pt;width:240pt;height:.05pt;z-index:-251637760;visibility:visible;mso-wrap-style:square;mso-width-percent:0;mso-height-percent:0;mso-wrap-distance-left:9pt;mso-wrap-distance-top:0;mso-wrap-distance-right:9pt;mso-wrap-distance-bottom:0;mso-position-horizontal:left;mso-position-horizontal-relative:margin;mso-position-vertical:absolute;mso-position-vertical-relative:text;mso-width-percent:0;mso-height-percent:0;mso-width-relative:margin;mso-height-relative:margin;v-text-anchor:top" o:gfxdata="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" stroked="f">
                 <v:textbox style="mso-fit-shape-to-text:t" inset="0,0,0,0">
                   <w:txbxContent>
                     <w:p>
                       <w:pPr>
-                        <w:pStyle w:val="Opisslike"/>
+                        <w:pStyle w:val="Caption"/>
                         <w:jc w:val="center"/>
                         <w:rPr>
                           <w:rFonts w:ascii="Times New Roman" w:hAnsi="Times New Roman" w:cs="Times New Roman"/>
@@ -4159,7 +4450,16 @@
                           <w:sz w:val="20"/>
                           <w:szCs w:val="20"/>
                         </w:rPr>
-                        <w:t>Slika 2. Pregled Product Backlog-a u „Vivify Scrum-u</w:t>
+                        <w:t>Slika 3</w:t>
+                      </w:r>
+                      <w:r>
+                        <w:rPr>
+                          <w:rFonts w:ascii="Times New Roman" w:hAnsi="Times New Roman" w:cs="Times New Roman"/>
+                          <w:color w:val="auto"/>
+                          <w:sz w:val="20"/>
+                          <w:szCs w:val="20"/>
+                        </w:rPr>
+                        <w:t>. Pregled Product Backlog-a u „Vivify Scrum-u</w:t>
                       </w:r>
                       <w:r>
                         <w:rPr>
@@ -4214,7 +4514,7 @@
                     <pic:cNvPicPr/>
                   </pic:nvPicPr>
                   <pic:blipFill>
-                    <a:blip r:embed="rId11">
+                    <a:blip r:embed="rId12">
                       <a:extLst>
                         <a:ext uri="{28A0092B-C50C-407E-A947-70E740481C1C}">
                           <a14:useLocalDpi xmlns:a14="http://schemas.microsoft.com/office/drawing/2010/main" val="0"/>
@@ -4250,11 +4550,11 @@
         <w:lastRenderedPageBreak/>
         <w:t xml:space="preserve"> </w:t>
       </w:r>
-      <w:bookmarkStart w:id="3" w:name="_Toc467015234"/>
+      <w:bookmarkStart w:id="4" w:name="_Toc470885719"/>
       <w:r>
         <w:t>Sprint Backlog</w:t>
       </w:r>
-      <w:bookmarkEnd w:id="3"/>
+      <w:bookmarkEnd w:id="4"/>
     </w:p>
     <w:tbl>
       <w:tblPr>
@@ -5398,7 +5698,13 @@
         <w:rPr>
           <w:lang w:eastAsia="hr-HR"/>
         </w:rPr>
-        <w:t>Na Slici 3. možemo vidjeti „Sprint Backlog“ kojeg smo radili u  „Vivify Scrum-u“.</w:t>
+        <w:t>Na Slici 4</w:t>
+      </w:r>
+      <w:r>
+        <w:rPr>
+          <w:lang w:eastAsia="hr-HR"/>
+        </w:rPr>
+        <w:t>. možemo vidjeti „Sprint Backlog“ kojeg smo radili u  „Vivify Scrum-u“.</w:t>
       </w:r>
     </w:p>
     <w:p>
@@ -5481,7 +5787,16 @@
                                 <w:sz w:val="20"/>
                                 <w:szCs w:val="20"/>
                               </w:rPr>
-                              <w:t xml:space="preserve">Slika 3. </w:t>
+                              <w:t>Slika 4</w:t>
+                            </w:r>
+                            <w:r>
+                              <w:rPr>
+                                <w:rFonts w:ascii="Times New Roman" w:hAnsi="Times New Roman" w:cs="Times New Roman"/>
+                                <w:color w:val="auto"/>
+                                <w:sz w:val="20"/>
+                                <w:szCs w:val="20"/>
+                              </w:rPr>
+                              <w:t xml:space="preserve">. </w:t>
                             </w:r>
                             <w:r>
                               <w:rPr>
@@ -5515,12 +5830,12 @@
           </mc:Choice>
           <mc:Fallback>
             <w:pict>
-              <v:shape w14:anchorId="2E876AD7" id="_x0000_s1028" type="#_x0000_t202" style="position:absolute;left:0;text-align:left;margin-left:203.25pt;margin-top:437.25pt;width:240pt;height:.05pt;z-index:-251635712;visibility:visible;mso-wrap-style:square;mso-width-percent:0;mso-height-percent:0;mso-wrap-distance-left:9pt;mso-wrap-distance-top:0;mso-wrap-distance-right:9pt;mso-wrap-distance-bottom:0;mso-position-horizontal:absolute;mso-position-horizontal-relative:text;mso-position-vertical:absolute;mso-position-vertical-relative:text;mso-width-percent:0;mso-height-percent:0;mso-width-relative:margin;mso-height-relative:margin;v-text-anchor:top" o:gfxdata="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" stroked="f">
+              <v:shape w14:anchorId="2E876AD7" id="_x0000_s1029" type="#_x0000_t202" style="position:absolute;left:0;text-align:left;margin-left:203.25pt;margin-top:437.25pt;width:240pt;height:.05pt;z-index:-251635712;visibility:visible;mso-wrap-style:square;mso-width-percent:0;mso-height-percent:0;mso-wrap-distance-left:9pt;mso-wrap-distance-top:0;mso-wrap-distance-right:9pt;mso-wrap-distance-bottom:0;mso-position-horizontal:absolute;mso-position-horizontal-relative:text;mso-position-vertical:absolute;mso-position-vertical-relative:text;mso-width-percent:0;mso-height-percent:0;mso-width-relative:margin;mso-height-relative:margin;v-text-anchor:top" o:gfxdata="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" stroked="f">
                 <v:textbox style="mso-fit-shape-to-text:t" inset="0,0,0,0">
                   <w:txbxContent>
                     <w:p>
                       <w:pPr>
-                        <w:pStyle w:val="Opisslike"/>
+                        <w:pStyle w:val="Caption"/>
                         <w:rPr>
                           <w:rFonts w:ascii="Times New Roman" w:hAnsi="Times New Roman" w:cs="Times New Roman"/>
                           <w:noProof/>
@@ -5536,7 +5851,16 @@
                           <w:sz w:val="20"/>
                           <w:szCs w:val="20"/>
                         </w:rPr>
-                        <w:t xml:space="preserve">Slika 3. </w:t>
+                        <w:t>Slika 4</w:t>
+                      </w:r>
+                      <w:r>
+                        <w:rPr>
+                          <w:rFonts w:ascii="Times New Roman" w:hAnsi="Times New Roman" w:cs="Times New Roman"/>
+                          <w:color w:val="auto"/>
+                          <w:sz w:val="20"/>
+                          <w:szCs w:val="20"/>
+                        </w:rPr>
+                        <w:t xml:space="preserve">. </w:t>
                       </w:r>
                       <w:r>
                         <w:rPr>
@@ -5577,7 +5901,7 @@
                     <pic:cNvPicPr/>
                   </pic:nvPicPr>
                   <pic:blipFill>
-                    <a:blip r:embed="rId12">
+                    <a:blip r:embed="rId13">
                       <a:extLst>
                         <a:ext uri="{28A0092B-C50C-407E-A947-70E740481C1C}">
                           <a14:useLocalDpi xmlns:a14="http://schemas.microsoft.com/office/drawing/2010/main" val="0"/>
@@ -5642,14 +5966,14 @@
         <w:lastRenderedPageBreak/>
         <w:t xml:space="preserve"> </w:t>
       </w:r>
-      <w:bookmarkStart w:id="4" w:name="_Toc467015235"/>
+      <w:bookmarkStart w:id="5" w:name="_Toc470885720"/>
       <w:r>
         <w:rPr>
           <w:lang w:eastAsia="hr-HR"/>
         </w:rPr>
         <w:t>„Burndown“ graf i statistike</w:t>
       </w:r>
-      <w:bookmarkEnd w:id="4"/>
+      <w:bookmarkEnd w:id="5"/>
     </w:p>
     <w:p>
       <w:pPr>
@@ -5670,7 +5994,16 @@
           <w:szCs w:val="24"/>
           <w:lang w:eastAsia="hr-HR"/>
         </w:rPr>
-        <w:t xml:space="preserve">Na slici 4. možemo vidjeti „Burndown“ graf. Plavo su prikazani </w:t>
+        <w:t>Na slici 5</w:t>
+      </w:r>
+      <w:r>
+        <w:rPr>
+          <w:rFonts w:ascii="Times New Roman" w:hAnsi="Times New Roman" w:cs="Times New Roman"/>
+          <w:sz w:val="24"/>
+          <w:szCs w:val="24"/>
+          <w:lang w:eastAsia="hr-HR"/>
+        </w:rPr>
+        <w:t xml:space="preserve">. možemo vidjeti „Burndown“ graf. Plavo su prikazani </w:t>
       </w:r>
       <w:r>
         <w:rPr>
@@ -5759,7 +6092,7 @@
                     <pic:cNvPicPr/>
                   </pic:nvPicPr>
                   <pic:blipFill>
-                    <a:blip r:embed="rId13">
+                    <a:blip r:embed="rId14">
                       <a:extLst>
                         <a:ext uri="{28A0092B-C50C-407E-A947-70E740481C1C}">
                           <a14:useLocalDpi xmlns:a14="http://schemas.microsoft.com/office/drawing/2010/main" val="0"/>
@@ -5950,7 +6283,7 @@
                                 <w:sz w:val="20"/>
                                 <w:szCs w:val="20"/>
                               </w:rPr>
-                              <w:t>Slika 4</w:t>
+                              <w:t>Slika 5</w:t>
                             </w:r>
                             <w:r>
                               <w:rPr>
@@ -5984,12 +6317,12 @@
           </mc:Choice>
           <mc:Fallback>
             <w:pict>
-              <v:shape w14:anchorId="1CAC2E02" id="_x0000_s1029" type="#_x0000_t202" style="position:absolute;left:0;text-align:left;margin-left:139.8pt;margin-top:12.15pt;width:240pt;height:.05pt;z-index:-251631616;visibility:visible;mso-wrap-style:square;mso-width-percent:0;mso-height-percent:0;mso-wrap-distance-left:9pt;mso-wrap-distance-top:0;mso-wrap-distance-right:9pt;mso-wrap-distance-bottom:0;mso-position-horizontal:absolute;mso-position-horizontal-relative:margin;mso-position-vertical:absolute;mso-position-vertical-relative:text;mso-width-percent:0;mso-height-percent:0;mso-width-relative:margin;mso-height-relative:margin;v-text-anchor:top" o:gfxdata="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" stroked="f">
+              <v:shape w14:anchorId="1CAC2E02" id="_x0000_s1030" type="#_x0000_t202" style="position:absolute;left:0;text-align:left;margin-left:139.8pt;margin-top:12.15pt;width:240pt;height:.05pt;z-index:-251631616;visibility:visible;mso-wrap-style:square;mso-width-percent:0;mso-height-percent:0;mso-wrap-distance-left:9pt;mso-wrap-distance-top:0;mso-wrap-distance-right:9pt;mso-wrap-distance-bottom:0;mso-position-horizontal:absolute;mso-position-horizontal-relative:margin;mso-position-vertical:absolute;mso-position-vertical-relative:text;mso-width-percent:0;mso-height-percent:0;mso-width-relative:margin;mso-height-relative:margin;v-text-anchor:top" o:gfxdata="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" stroked="f">
                 <v:textbox style="mso-fit-shape-to-text:t" inset="0,0,0,0">
                   <w:txbxContent>
                     <w:p>
                       <w:pPr>
-                        <w:pStyle w:val="Opisslike"/>
+                        <w:pStyle w:val="Caption"/>
                         <w:rPr>
                           <w:rFonts w:ascii="Times New Roman" w:hAnsi="Times New Roman" w:cs="Times New Roman"/>
                           <w:noProof/>
@@ -6005,7 +6338,7 @@
                           <w:sz w:val="20"/>
                           <w:szCs w:val="20"/>
                         </w:rPr>
-                        <w:t>Slika 4</w:t>
+                        <w:t>Slika 5</w:t>
                       </w:r>
                       <w:r>
                         <w:rPr>
@@ -6075,7 +6408,16 @@
           <w:szCs w:val="24"/>
           <w:lang w:eastAsia="hr-HR"/>
         </w:rPr>
-        <w:t xml:space="preserve"> 5. možemo vidjeti statistiku našeg prvog sprinta. Kao što vidimo imali smo trinaest zadataka i sve smo dovršili. Ukupni napor koji smo trebali dostići bio je 32 te smo ga i dostigli. S druge strane procijenili smo vrijednost na</w:t>
+        <w:t xml:space="preserve"> 6</w:t>
+      </w:r>
+      <w:r>
+        <w:rPr>
+          <w:rFonts w:ascii="Times New Roman" w:hAnsi="Times New Roman" w:cs="Times New Roman"/>
+          <w:sz w:val="24"/>
+          <w:szCs w:val="24"/>
+          <w:lang w:eastAsia="hr-HR"/>
+        </w:rPr>
+        <w:t>. možemo vidjeti statistiku našeg prvog sprinta. Kao što vidimo imali smo trinaest zadataka i sve smo dovršili. Ukupni napor koji smo trebali dostići bio je 32 te smo ga i dostigli. S druge strane procijenili smo vrijednost na</w:t>
       </w:r>
       <w:r>
         <w:rPr>
@@ -6171,7 +6513,16 @@
                                 <w:sz w:val="20"/>
                                 <w:szCs w:val="20"/>
                               </w:rPr>
-                              <w:t>Slika 5. Statistika</w:t>
+                              <w:t>Slika 6</w:t>
+                            </w:r>
+                            <w:r>
+                              <w:rPr>
+                                <w:rFonts w:ascii="Times New Roman" w:hAnsi="Times New Roman" w:cs="Times New Roman"/>
+                                <w:color w:val="auto"/>
+                                <w:sz w:val="20"/>
+                                <w:szCs w:val="20"/>
+                              </w:rPr>
+                              <w:t>. Statistika</w:t>
                             </w:r>
                           </w:p>
                         </w:txbxContent>
@@ -6196,12 +6547,12 @@
           </mc:Choice>
           <mc:Fallback>
             <w:pict>
-              <v:shape w14:anchorId="1CAC2E02" id="_x0000_s1030" type="#_x0000_t202" style="position:absolute;margin-left:149.25pt;margin-top:164.3pt;width:240pt;height:.05pt;z-index:-251633664;visibility:visible;mso-wrap-style:square;mso-width-percent:0;mso-height-percent:0;mso-wrap-distance-left:9pt;mso-wrap-distance-top:0;mso-wrap-distance-right:9pt;mso-wrap-distance-bottom:0;mso-position-horizontal:absolute;mso-position-horizontal-relative:margin;mso-position-vertical:absolute;mso-position-vertical-relative:text;mso-width-percent:0;mso-height-percent:0;mso-width-relative:margin;mso-height-relative:margin;v-text-anchor:top" o:gfxdata="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" stroked="f">
+              <v:shape w14:anchorId="1CAC2E02" id="_x0000_s1031" type="#_x0000_t202" style="position:absolute;margin-left:149.25pt;margin-top:164.3pt;width:240pt;height:.05pt;z-index:-251633664;visibility:visible;mso-wrap-style:square;mso-width-percent:0;mso-height-percent:0;mso-wrap-distance-left:9pt;mso-wrap-distance-top:0;mso-wrap-distance-right:9pt;mso-wrap-distance-bottom:0;mso-position-horizontal:absolute;mso-position-horizontal-relative:margin;mso-position-vertical:absolute;mso-position-vertical-relative:text;mso-width-percent:0;mso-height-percent:0;mso-width-relative:margin;mso-height-relative:margin;v-text-anchor:top" o:gfxdata="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" stroked="f">
                 <v:textbox style="mso-fit-shape-to-text:t" inset="0,0,0,0">
                   <w:txbxContent>
                     <w:p>
                       <w:pPr>
-                        <w:pStyle w:val="Opisslike"/>
+                        <w:pStyle w:val="Caption"/>
                         <w:rPr>
                           <w:rFonts w:ascii="Times New Roman" w:hAnsi="Times New Roman" w:cs="Times New Roman"/>
                           <w:noProof/>
@@ -6217,7 +6568,7 @@
                           <w:sz w:val="20"/>
                           <w:szCs w:val="20"/>
                         </w:rPr>
-                        <w:t>Slika 5</w:t>
+                        <w:t>Slika 6</w:t>
                       </w:r>
                       <w:r>
                         <w:rPr>
@@ -6226,16 +6577,7 @@
                           <w:sz w:val="20"/>
                           <w:szCs w:val="20"/>
                         </w:rPr>
-                        <w:t xml:space="preserve">. </w:t>
-                      </w:r>
-                      <w:r>
-                        <w:rPr>
-                          <w:rFonts w:ascii="Times New Roman" w:hAnsi="Times New Roman" w:cs="Times New Roman"/>
-                          <w:color w:val="auto"/>
-                          <w:sz w:val="20"/>
-                          <w:szCs w:val="20"/>
-                        </w:rPr>
-                        <w:t>Statistika</w:t>
+                        <w:t>. Statistika</w:t>
                       </w:r>
                     </w:p>
                   </w:txbxContent>
@@ -6276,7 +6618,7 @@
                     <pic:cNvPicPr/>
                   </pic:nvPicPr>
                   <pic:blipFill>
-                    <a:blip r:embed="rId14">
+                    <a:blip r:embed="rId15">
                       <a:extLst>
                         <a:ext uri="{28A0092B-C50C-407E-A947-70E740481C1C}">
                           <a14:useLocalDpi xmlns:a14="http://schemas.microsoft.com/office/drawing/2010/main" val="0"/>
@@ -6315,7 +6657,7 @@
           <w:lang w:eastAsia="hr-HR"/>
         </w:rPr>
         <w:sectPr>
-          <w:footerReference w:type="default" r:id="rId15"/>
+          <w:footerReference w:type="default" r:id="rId16"/>
           <w:pgSz w:w="11906" w:h="16838"/>
           <w:pgMar w:top="1417" w:right="1417" w:bottom="1417" w:left="1417" w:header="708" w:footer="708" w:gutter="0"/>
           <w:cols w:space="708"/>
@@ -6328,7 +6670,7 @@
         <w:pStyle w:val="1Naslov"/>
         <w:outlineLvl w:val="0"/>
       </w:pPr>
-      <w:bookmarkStart w:id="5" w:name="_Toc467015236"/>
+      <w:bookmarkStart w:id="6" w:name="_Toc470885721"/>
       <w:r>
         <w:lastRenderedPageBreak/>
         <w:t>B</w:t>
@@ -6339,7 +6681,7 @@
       <w:r>
         <w:t xml:space="preserve"> sa sastanaka</w:t>
       </w:r>
-      <w:bookmarkEnd w:id="5"/>
+      <w:bookmarkEnd w:id="6"/>
     </w:p>
     <w:p>
       <w:pPr>
@@ -6389,14 +6731,14 @@
           <w:lang w:eastAsia="hr-HR"/>
         </w:rPr>
       </w:pPr>
-      <w:bookmarkStart w:id="6" w:name="_Toc467015237"/>
+      <w:bookmarkStart w:id="7" w:name="_Toc470885722"/>
       <w:r>
         <w:rPr>
           <w:lang w:eastAsia="hr-HR"/>
         </w:rPr>
         <w:t>Izrada skica ekrana</w:t>
       </w:r>
-      <w:bookmarkEnd w:id="6"/>
+      <w:bookmarkEnd w:id="7"/>
     </w:p>
     <w:p>
       <w:pPr>
@@ -6432,7 +6774,7 @@
                     <pic:cNvPicPr/>
                   </pic:nvPicPr>
                   <pic:blipFill rotWithShape="1">
-                    <a:blip r:embed="rId16" cstate="print">
+                    <a:blip r:embed="rId17" cstate="print">
                       <a:extLst>
                         <a:ext uri="{28A0092B-C50C-407E-A947-70E740481C1C}">
                           <a14:useLocalDpi xmlns:a14="http://schemas.microsoft.com/office/drawing/2010/main" val="0"/>
@@ -6537,7 +6879,7 @@
                     <pic:cNvPicPr/>
                   </pic:nvPicPr>
                   <pic:blipFill rotWithShape="1">
-                    <a:blip r:embed="rId17" cstate="print">
+                    <a:blip r:embed="rId18" cstate="print">
                       <a:extLst>
                         <a:ext uri="{28A0092B-C50C-407E-A947-70E740481C1C}">
                           <a14:useLocalDpi xmlns:a14="http://schemas.microsoft.com/office/drawing/2010/main" val="0"/>
@@ -6605,7 +6947,7 @@
                     <pic:cNvPicPr/>
                   </pic:nvPicPr>
                   <pic:blipFill rotWithShape="1">
-                    <a:blip r:embed="rId18" cstate="print">
+                    <a:blip r:embed="rId19" cstate="print">
                       <a:extLst>
                         <a:ext uri="{28A0092B-C50C-407E-A947-70E740481C1C}">
                           <a14:useLocalDpi xmlns:a14="http://schemas.microsoft.com/office/drawing/2010/main" val="0"/>
@@ -6722,7 +7064,7 @@
                     <pic:cNvPicPr/>
                   </pic:nvPicPr>
                   <pic:blipFill rotWithShape="1">
-                    <a:blip r:embed="rId19" cstate="print">
+                    <a:blip r:embed="rId20" cstate="print">
                       <a:extLst>
                         <a:ext uri="{28A0092B-C50C-407E-A947-70E740481C1C}">
                           <a14:useLocalDpi xmlns:a14="http://schemas.microsoft.com/office/drawing/2010/main" val="0"/>
@@ -6790,7 +7132,7 @@
                     <pic:cNvPicPr/>
                   </pic:nvPicPr>
                   <pic:blipFill rotWithShape="1">
-                    <a:blip r:embed="rId20" cstate="print">
+                    <a:blip r:embed="rId21" cstate="print">
                       <a:extLst>
                         <a:ext uri="{28A0092B-C50C-407E-A947-70E740481C1C}">
                           <a14:useLocalDpi xmlns:a14="http://schemas.microsoft.com/office/drawing/2010/main" val="0"/>
@@ -6879,7 +7221,7 @@
                     <pic:cNvPicPr/>
                   </pic:nvPicPr>
                   <pic:blipFill rotWithShape="1">
-                    <a:blip r:embed="rId21" cstate="print">
+                    <a:blip r:embed="rId22" cstate="print">
                       <a:extLst>
                         <a:ext uri="{28A0092B-C50C-407E-A947-70E740481C1C}">
                           <a14:useLocalDpi xmlns:a14="http://schemas.microsoft.com/office/drawing/2010/main" val="0"/>
@@ -6947,7 +7289,7 @@
                     <pic:cNvPicPr/>
                   </pic:nvPicPr>
                   <pic:blipFill rotWithShape="1">
-                    <a:blip r:embed="rId22" cstate="print">
+                    <a:blip r:embed="rId23" cstate="print">
                       <a:extLst>
                         <a:ext uri="{28A0092B-C50C-407E-A947-70E740481C1C}">
                           <a14:useLocalDpi xmlns:a14="http://schemas.microsoft.com/office/drawing/2010/main" val="0"/>
@@ -7058,7 +7400,7 @@
                     <pic:cNvPicPr/>
                   </pic:nvPicPr>
                   <pic:blipFill rotWithShape="1">
-                    <a:blip r:embed="rId23" cstate="print">
+                    <a:blip r:embed="rId24" cstate="print">
                       <a:extLst>
                         <a:ext uri="{28A0092B-C50C-407E-A947-70E740481C1C}">
                           <a14:useLocalDpi xmlns:a14="http://schemas.microsoft.com/office/drawing/2010/main" val="0"/>
@@ -7126,7 +7468,7 @@
                     <pic:cNvPicPr/>
                   </pic:nvPicPr>
                   <pic:blipFill rotWithShape="1">
-                    <a:blip r:embed="rId24" cstate="print">
+                    <a:blip r:embed="rId25" cstate="print">
                       <a:extLst>
                         <a:ext uri="{28A0092B-C50C-407E-A947-70E740481C1C}">
                           <a14:useLocalDpi xmlns:a14="http://schemas.microsoft.com/office/drawing/2010/main" val="0"/>
@@ -7194,7 +7536,7 @@
                     <pic:cNvPicPr/>
                   </pic:nvPicPr>
                   <pic:blipFill rotWithShape="1">
-                    <a:blip r:embed="rId25" cstate="print">
+                    <a:blip r:embed="rId26" cstate="print">
                       <a:extLst>
                         <a:ext uri="{28A0092B-C50C-407E-A947-70E740481C1C}">
                           <a14:useLocalDpi xmlns:a14="http://schemas.microsoft.com/office/drawing/2010/main" val="0"/>
@@ -7277,7 +7619,7 @@
                     <pic:cNvPicPr/>
                   </pic:nvPicPr>
                   <pic:blipFill rotWithShape="1">
-                    <a:blip r:embed="rId26" cstate="print">
+                    <a:blip r:embed="rId27" cstate="print">
                       <a:extLst>
                         <a:ext uri="{28A0092B-C50C-407E-A947-70E740481C1C}">
                           <a14:useLocalDpi xmlns:a14="http://schemas.microsoft.com/office/drawing/2010/main" val="0"/>
@@ -7388,7 +7730,7 @@
                     <pic:cNvPicPr/>
                   </pic:nvPicPr>
                   <pic:blipFill rotWithShape="1">
-                    <a:blip r:embed="rId27" cstate="print">
+                    <a:blip r:embed="rId28" cstate="print">
                       <a:extLst>
                         <a:ext uri="{28A0092B-C50C-407E-A947-70E740481C1C}">
                           <a14:useLocalDpi xmlns:a14="http://schemas.microsoft.com/office/drawing/2010/main" val="0"/>
@@ -7470,7 +7812,7 @@
                     <pic:cNvPicPr/>
                   </pic:nvPicPr>
                   <pic:blipFill rotWithShape="1">
-                    <a:blip r:embed="rId28" cstate="print">
+                    <a:blip r:embed="rId29" cstate="print">
                       <a:extLst>
                         <a:ext uri="{28A0092B-C50C-407E-A947-70E740481C1C}">
                           <a14:useLocalDpi xmlns:a14="http://schemas.microsoft.com/office/drawing/2010/main" val="0"/>
@@ -7564,7 +7906,7 @@
                     <pic:cNvPicPr/>
                   </pic:nvPicPr>
                   <pic:blipFill rotWithShape="1">
-                    <a:blip r:embed="rId29" cstate="print">
+                    <a:blip r:embed="rId30" cstate="print">
                       <a:extLst>
                         <a:ext uri="{28A0092B-C50C-407E-A947-70E740481C1C}">
                           <a14:useLocalDpi xmlns:a14="http://schemas.microsoft.com/office/drawing/2010/main" val="0"/>
@@ -7612,7 +7954,7 @@
           <w:lang w:eastAsia="hr-HR"/>
         </w:rPr>
       </w:pPr>
-      <w:bookmarkStart w:id="7" w:name="_Toc467015238"/>
+      <w:bookmarkStart w:id="8" w:name="_Toc470885723"/>
       <w:r>
         <w:rPr>
           <w:lang w:eastAsia="hr-HR"/>
@@ -7620,7 +7962,7 @@
         <w:lastRenderedPageBreak/>
         <w:t>Dogovor modula aplikacije</w:t>
       </w:r>
-      <w:bookmarkEnd w:id="7"/>
+      <w:bookmarkEnd w:id="8"/>
     </w:p>
     <w:p>
       <w:pPr>
@@ -7656,7 +7998,7 @@
                     <pic:cNvPicPr/>
                   </pic:nvPicPr>
                   <pic:blipFill rotWithShape="1">
-                    <a:blip r:embed="rId30" cstate="print">
+                    <a:blip r:embed="rId31" cstate="print">
                       <a:extLst>
                         <a:ext uri="{28A0092B-C50C-407E-A947-70E740481C1C}">
                           <a14:useLocalDpi xmlns:a14="http://schemas.microsoft.com/office/drawing/2010/main" val="0"/>
@@ -7786,7 +8128,7 @@
           <w:rPr>
             <w:noProof/>
           </w:rPr>
-          <w:t>10</w:t>
+          <w:t>9</w:t>
         </w:r>
         <w:r>
           <w:rPr>
@@ -7839,7 +8181,7 @@
           <w:rPr>
             <w:noProof/>
           </w:rPr>
-          <w:t>16</w:t>
+          <w:t>15</w:t>
         </w:r>
         <w:r>
           <w:rPr>
@@ -9708,7 +10050,7 @@
 </file>
 
 <file path=customXml/itemProps1.xml><?xml version="1.0" encoding="utf-8"?>
-<ds:datastoreItem xmlns:ds="http://schemas.openxmlformats.org/officeDocument/2006/customXml" ds:itemID="{06727116-FBEC-48EE-87F1-4CC1203020D5}">
+<ds:datastoreItem xmlns:ds="http://schemas.openxmlformats.org/officeDocument/2006/customXml" ds:itemID="{CEC649B9-4BA1-451F-ABE8-CFDE4336FD10}">
   <ds:schemaRefs>
     <ds:schemaRef ds:uri="http://schemas.openxmlformats.org/officeDocument/2006/bibliography"/>
   </ds:schemaRefs>

</xml_diff>

<commit_message>
PD - update-an Sadržaj
</commit_message>
<xml_diff>
--- a/AIR1613 PD IndoorTracking - Kokić, Pokec, Zekić/AIR1613 PD IndoorTracking - Kokić, Pokec, Zekić.docx
+++ b/AIR1613 PD IndoorTracking - Kokić, Pokec, Zekić/AIR1613 PD IndoorTracking - Kokić, Pokec, Zekić.docx
@@ -4,7 +4,7 @@
   <w:body>
     <w:p>
       <w:pPr>
-        <w:pStyle w:val="Bezproreda"/>
+        <w:pStyle w:val="NoSpacing"/>
         <w:spacing w:line="360" w:lineRule="auto"/>
         <w:jc w:val="center"/>
         <w:rPr>
@@ -26,7 +26,7 @@
     </w:p>
     <w:p>
       <w:pPr>
-        <w:pStyle w:val="Bezproreda"/>
+        <w:pStyle w:val="NoSpacing"/>
         <w:spacing w:line="360" w:lineRule="auto"/>
         <w:jc w:val="center"/>
         <w:rPr>
@@ -48,7 +48,7 @@
     </w:p>
     <w:p>
       <w:pPr>
-        <w:pStyle w:val="Bezproreda"/>
+        <w:pStyle w:val="NoSpacing"/>
         <w:spacing w:line="360" w:lineRule="auto"/>
         <w:jc w:val="center"/>
         <w:rPr>
@@ -70,7 +70,7 @@
     </w:p>
     <w:p>
       <w:pPr>
-        <w:pStyle w:val="Bezproreda"/>
+        <w:pStyle w:val="NoSpacing"/>
         <w:spacing w:line="360" w:lineRule="auto"/>
         <w:jc w:val="center"/>
         <w:rPr>
@@ -83,7 +83,7 @@
     </w:p>
     <w:p>
       <w:pPr>
-        <w:pStyle w:val="Bezproreda"/>
+        <w:pStyle w:val="NoSpacing"/>
         <w:spacing w:line="360" w:lineRule="auto"/>
         <w:jc w:val="center"/>
         <w:rPr>
@@ -96,7 +96,7 @@
     </w:p>
     <w:p>
       <w:pPr>
-        <w:pStyle w:val="Bezproreda"/>
+        <w:pStyle w:val="NoSpacing"/>
         <w:spacing w:line="360" w:lineRule="auto"/>
         <w:jc w:val="center"/>
         <w:rPr>
@@ -109,7 +109,7 @@
     </w:p>
     <w:p>
       <w:pPr>
-        <w:pStyle w:val="Bezproreda"/>
+        <w:pStyle w:val="NoSpacing"/>
         <w:spacing w:line="360" w:lineRule="auto"/>
         <w:rPr>
           <w:rFonts w:ascii="Times New Roman" w:hAnsi="Times New Roman" w:cs="Times New Roman"/>
@@ -130,7 +130,7 @@
     </w:p>
     <w:p>
       <w:pPr>
-        <w:pStyle w:val="Bezproreda"/>
+        <w:pStyle w:val="NoSpacing"/>
         <w:spacing w:line="360" w:lineRule="auto"/>
         <w:rPr>
           <w:rFonts w:ascii="Times New Roman" w:hAnsi="Times New Roman" w:cs="Times New Roman"/>
@@ -157,7 +157,6 @@
         </w:rPr>
         <w:t xml:space="preserve">/ </w:t>
       </w:r>
-      <w:proofErr w:type="spellStart"/>
       <w:r>
         <w:rPr>
           <w:rFonts w:ascii="Times New Roman" w:hAnsi="Times New Roman" w:cs="Times New Roman"/>
@@ -167,11 +166,10 @@
         </w:rPr>
         <w:t>Acerinth</w:t>
       </w:r>
-      <w:proofErr w:type="spellEnd"/>
-    </w:p>
-    <w:p>
-      <w:pPr>
-        <w:pStyle w:val="Bezproreda"/>
+    </w:p>
+    <w:p>
+      <w:pPr>
+        <w:pStyle w:val="NoSpacing"/>
         <w:spacing w:line="360" w:lineRule="auto"/>
         <w:rPr>
           <w:rFonts w:ascii="Times New Roman" w:hAnsi="Times New Roman" w:cs="Times New Roman"/>
@@ -187,9 +185,8 @@
           <w:sz w:val="24"/>
           <w:szCs w:val="24"/>
         </w:rPr>
-        <w:t xml:space="preserve">Ivan </w:t>
-      </w:r>
-      <w:proofErr w:type="spellStart"/>
+        <w:t>Ivan Pokec</w:t>
+      </w:r>
       <w:r>
         <w:rPr>
           <w:rFonts w:ascii="Times New Roman" w:hAnsi="Times New Roman" w:cs="Times New Roman"/>
@@ -197,9 +194,8 @@
           <w:sz w:val="24"/>
           <w:szCs w:val="24"/>
         </w:rPr>
-        <w:t>Pokec</w:t>
-      </w:r>
-      <w:proofErr w:type="spellEnd"/>
+        <w:t xml:space="preserve">/ </w:t>
+      </w:r>
       <w:r>
         <w:rPr>
           <w:rFonts w:ascii="Times New Roman" w:hAnsi="Times New Roman" w:cs="Times New Roman"/>
@@ -207,31 +203,29 @@
           <w:sz w:val="24"/>
           <w:szCs w:val="24"/>
         </w:rPr>
-        <w:t xml:space="preserve">/ </w:t>
-      </w:r>
-      <w:proofErr w:type="spellStart"/>
-      <w:r>
+        <w:t>ivanpokec</w:t>
+      </w:r>
+    </w:p>
+    <w:p>
+      <w:pPr>
+        <w:pStyle w:val="NoSpacing"/>
+        <w:spacing w:line="360" w:lineRule="auto"/>
         <w:rPr>
           <w:rFonts w:ascii="Times New Roman" w:hAnsi="Times New Roman" w:cs="Times New Roman"/>
           <w:b/>
           <w:sz w:val="24"/>
           <w:szCs w:val="24"/>
         </w:rPr>
-        <w:t>ivanpokec</w:t>
-      </w:r>
-      <w:proofErr w:type="spellEnd"/>
-    </w:p>
-    <w:p>
-      <w:pPr>
-        <w:pStyle w:val="Bezproreda"/>
-        <w:spacing w:line="360" w:lineRule="auto"/>
+      </w:pPr>
+      <w:r>
         <w:rPr>
           <w:rFonts w:ascii="Times New Roman" w:hAnsi="Times New Roman" w:cs="Times New Roman"/>
           <w:b/>
           <w:sz w:val="24"/>
           <w:szCs w:val="24"/>
         </w:rPr>
-      </w:pPr>
+        <w:t>Žana Zekić</w:t>
+      </w:r>
       <w:r>
         <w:rPr>
           <w:rFonts w:ascii="Times New Roman" w:hAnsi="Times New Roman" w:cs="Times New Roman"/>
@@ -239,18 +233,20 @@
           <w:sz w:val="24"/>
           <w:szCs w:val="24"/>
         </w:rPr>
-        <w:t>Žana Zekić</w:t>
-      </w:r>
-      <w:r>
+        <w:t>/ zanzekic</w:t>
+      </w:r>
+    </w:p>
+    <w:p>
+      <w:pPr>
+        <w:pStyle w:val="NoSpacing"/>
+        <w:spacing w:line="360" w:lineRule="auto"/>
         <w:rPr>
           <w:rFonts w:ascii="Times New Roman" w:hAnsi="Times New Roman" w:cs="Times New Roman"/>
           <w:b/>
           <w:sz w:val="24"/>
           <w:szCs w:val="24"/>
         </w:rPr>
-        <w:t xml:space="preserve">/ </w:t>
-      </w:r>
-      <w:proofErr w:type="spellStart"/>
+      </w:pPr>
       <w:r>
         <w:rPr>
           <w:rFonts w:ascii="Times New Roman" w:hAnsi="Times New Roman" w:cs="Times New Roman"/>
@@ -258,45 +254,12 @@
           <w:sz w:val="24"/>
           <w:szCs w:val="24"/>
         </w:rPr>
-        <w:t>zanzekic</w:t>
-      </w:r>
-      <w:proofErr w:type="spellEnd"/>
-    </w:p>
-    <w:p>
-      <w:pPr>
-        <w:pStyle w:val="Bezproreda"/>
-        <w:spacing w:line="360" w:lineRule="auto"/>
-        <w:rPr>
-          <w:rFonts w:ascii="Times New Roman" w:hAnsi="Times New Roman" w:cs="Times New Roman"/>
-          <w:b/>
-          <w:sz w:val="24"/>
-          <w:szCs w:val="24"/>
-        </w:rPr>
-      </w:pPr>
-      <w:proofErr w:type="spellStart"/>
-      <w:r>
-        <w:rPr>
-          <w:rFonts w:ascii="Times New Roman" w:hAnsi="Times New Roman" w:cs="Times New Roman"/>
-          <w:b/>
-          <w:sz w:val="24"/>
-          <w:szCs w:val="24"/>
-        </w:rPr>
-        <w:t>GitHub</w:t>
-      </w:r>
-      <w:proofErr w:type="spellEnd"/>
-      <w:r>
-        <w:rPr>
-          <w:rFonts w:ascii="Times New Roman" w:hAnsi="Times New Roman" w:cs="Times New Roman"/>
-          <w:b/>
-          <w:sz w:val="24"/>
-          <w:szCs w:val="24"/>
-        </w:rPr>
-        <w:t xml:space="preserve"> repozitorij: </w:t>
+        <w:t xml:space="preserve">GitHub repozitorij: </w:t>
       </w:r>
       <w:hyperlink r:id="rId8" w:history="1">
         <w:r>
           <w:rPr>
-            <w:rStyle w:val="Hiperveza"/>
+            <w:rStyle w:val="Hyperlink"/>
             <w:rFonts w:ascii="Times New Roman" w:hAnsi="Times New Roman" w:cs="Times New Roman"/>
             <w:b/>
             <w:sz w:val="24"/>
@@ -308,7 +271,7 @@
     </w:p>
     <w:p>
       <w:pPr>
-        <w:pStyle w:val="Bezproreda"/>
+        <w:pStyle w:val="NoSpacing"/>
         <w:spacing w:line="360" w:lineRule="auto"/>
         <w:rPr>
           <w:rFonts w:ascii="Times New Roman" w:hAnsi="Times New Roman" w:cs="Times New Roman"/>
@@ -320,7 +283,7 @@
     </w:p>
     <w:p>
       <w:pPr>
-        <w:pStyle w:val="Bezproreda"/>
+        <w:pStyle w:val="NoSpacing"/>
         <w:spacing w:line="360" w:lineRule="auto"/>
         <w:rPr>
           <w:rFonts w:ascii="Times New Roman" w:hAnsi="Times New Roman" w:cs="Times New Roman"/>
@@ -332,7 +295,7 @@
     </w:p>
     <w:p>
       <w:pPr>
-        <w:pStyle w:val="Bezproreda"/>
+        <w:pStyle w:val="NoSpacing"/>
         <w:spacing w:line="360" w:lineRule="auto"/>
         <w:rPr>
           <w:rFonts w:ascii="Times New Roman" w:hAnsi="Times New Roman" w:cs="Times New Roman"/>
@@ -344,7 +307,7 @@
     </w:p>
     <w:p>
       <w:pPr>
-        <w:pStyle w:val="Bezproreda"/>
+        <w:pStyle w:val="NoSpacing"/>
         <w:spacing w:line="360" w:lineRule="auto"/>
         <w:jc w:val="center"/>
         <w:rPr>
@@ -366,7 +329,7 @@
     </w:p>
     <w:p>
       <w:pPr>
-        <w:pStyle w:val="Bezproreda"/>
+        <w:pStyle w:val="NoSpacing"/>
         <w:spacing w:line="360" w:lineRule="auto"/>
         <w:jc w:val="center"/>
         <w:rPr>
@@ -397,7 +360,7 @@
     </w:p>
     <w:p>
       <w:pPr>
-        <w:pStyle w:val="Bezproreda"/>
+        <w:pStyle w:val="NoSpacing"/>
         <w:spacing w:line="360" w:lineRule="auto"/>
         <w:jc w:val="center"/>
         <w:rPr>
@@ -410,7 +373,7 @@
     </w:p>
     <w:p>
       <w:pPr>
-        <w:pStyle w:val="Bezproreda"/>
+        <w:pStyle w:val="NoSpacing"/>
         <w:spacing w:line="360" w:lineRule="auto"/>
         <w:jc w:val="center"/>
         <w:rPr>
@@ -441,7 +404,7 @@
     </w:p>
     <w:p>
       <w:pPr>
-        <w:pStyle w:val="Bezproreda"/>
+        <w:pStyle w:val="NoSpacing"/>
         <w:spacing w:line="360" w:lineRule="auto"/>
         <w:jc w:val="center"/>
         <w:rPr>
@@ -454,7 +417,7 @@
     </w:p>
     <w:p>
       <w:pPr>
-        <w:pStyle w:val="Bezproreda"/>
+        <w:pStyle w:val="NoSpacing"/>
         <w:spacing w:line="360" w:lineRule="auto"/>
         <w:jc w:val="center"/>
         <w:rPr>
@@ -467,7 +430,7 @@
     </w:p>
     <w:p>
       <w:pPr>
-        <w:pStyle w:val="Bezproreda"/>
+        <w:pStyle w:val="NoSpacing"/>
         <w:spacing w:line="360" w:lineRule="auto"/>
         <w:jc w:val="center"/>
         <w:rPr>
@@ -480,7 +443,7 @@
     </w:p>
     <w:p>
       <w:pPr>
-        <w:pStyle w:val="Bezproreda"/>
+        <w:pStyle w:val="NoSpacing"/>
         <w:spacing w:line="360" w:lineRule="auto"/>
         <w:jc w:val="center"/>
         <w:rPr>
@@ -493,7 +456,7 @@
     </w:p>
     <w:p>
       <w:pPr>
-        <w:pStyle w:val="Bezproreda"/>
+        <w:pStyle w:val="NoSpacing"/>
         <w:spacing w:line="360" w:lineRule="auto"/>
         <w:jc w:val="center"/>
         <w:rPr>
@@ -506,7 +469,7 @@
     </w:p>
     <w:p>
       <w:pPr>
-        <w:pStyle w:val="Bezproreda"/>
+        <w:pStyle w:val="NoSpacing"/>
         <w:spacing w:line="360" w:lineRule="auto"/>
         <w:rPr>
           <w:rFonts w:ascii="Times New Roman" w:hAnsi="Times New Roman" w:cs="Times New Roman"/>
@@ -599,7 +562,7 @@
     </w:p>
     <w:p>
       <w:pPr>
-        <w:pStyle w:val="Bezproreda"/>
+        <w:pStyle w:val="NoSpacing"/>
         <w:spacing w:line="360" w:lineRule="auto"/>
         <w:rPr>
           <w:rFonts w:ascii="Times New Roman" w:hAnsi="Times New Roman" w:cs="Times New Roman"/>
@@ -685,22 +648,23 @@
           <w:sz w:val="24"/>
           <w:szCs w:val="24"/>
         </w:rPr>
-        <w:t xml:space="preserve">doc.dr.sc. Zlatko </w:t>
-      </w:r>
-      <w:proofErr w:type="spellStart"/>
-      <w:r>
+        <w:t>doc.dr.sc. Zlatko Stapić</w:t>
+      </w:r>
+    </w:p>
+    <w:p>
+      <w:pPr>
+        <w:pStyle w:val="NoSpacing"/>
+        <w:spacing w:line="360" w:lineRule="auto"/>
         <w:rPr>
           <w:rFonts w:ascii="Times New Roman" w:hAnsi="Times New Roman" w:cs="Times New Roman"/>
           <w:sz w:val="24"/>
           <w:szCs w:val="24"/>
         </w:rPr>
-        <w:t>Stapić</w:t>
-      </w:r>
-      <w:proofErr w:type="spellEnd"/>
-    </w:p>
-    <w:p>
-      <w:pPr>
-        <w:pStyle w:val="Bezproreda"/>
+      </w:pPr>
+    </w:p>
+    <w:p>
+      <w:pPr>
+        <w:pStyle w:val="NoSpacing"/>
         <w:spacing w:line="360" w:lineRule="auto"/>
         <w:rPr>
           <w:rFonts w:ascii="Times New Roman" w:hAnsi="Times New Roman" w:cs="Times New Roman"/>
@@ -711,7 +675,7 @@
     </w:p>
     <w:p>
       <w:pPr>
-        <w:pStyle w:val="Bezproreda"/>
+        <w:pStyle w:val="NoSpacing"/>
         <w:spacing w:line="360" w:lineRule="auto"/>
         <w:rPr>
           <w:rFonts w:ascii="Times New Roman" w:hAnsi="Times New Roman" w:cs="Times New Roman"/>
@@ -722,7 +686,7 @@
     </w:p>
     <w:p>
       <w:pPr>
-        <w:pStyle w:val="Bezproreda"/>
+        <w:pStyle w:val="NoSpacing"/>
         <w:spacing w:line="360" w:lineRule="auto"/>
         <w:rPr>
           <w:rFonts w:ascii="Times New Roman" w:hAnsi="Times New Roman" w:cs="Times New Roman"/>
@@ -733,18 +697,7 @@
     </w:p>
     <w:p>
       <w:pPr>
-        <w:pStyle w:val="Bezproreda"/>
-        <w:spacing w:line="360" w:lineRule="auto"/>
-        <w:rPr>
-          <w:rFonts w:ascii="Times New Roman" w:hAnsi="Times New Roman" w:cs="Times New Roman"/>
-          <w:sz w:val="24"/>
-          <w:szCs w:val="24"/>
-        </w:rPr>
-      </w:pPr>
-    </w:p>
-    <w:p>
-      <w:pPr>
-        <w:pStyle w:val="Bezproreda"/>
+        <w:pStyle w:val="NoSpacing"/>
         <w:spacing w:line="360" w:lineRule="auto"/>
         <w:jc w:val="center"/>
         <w:rPr>
@@ -807,7 +760,7 @@
       <w:sdtContent>
         <w:p>
           <w:pPr>
-            <w:pStyle w:val="TOCNaslov"/>
+            <w:pStyle w:val="TOCHeading"/>
             <w:spacing w:before="0" w:after="240"/>
             <w:rPr>
               <w:rFonts w:ascii="Times New Roman" w:hAnsi="Times New Roman" w:cs="Times New Roman"/>
@@ -815,7 +768,6 @@
               <w:color w:val="auto"/>
             </w:rPr>
           </w:pPr>
-          <w:proofErr w:type="spellStart"/>
           <w:r>
             <w:rPr>
               <w:rFonts w:ascii="Times New Roman" w:hAnsi="Times New Roman" w:cs="Times New Roman"/>
@@ -824,13 +776,10 @@
             </w:rPr>
             <w:t>Sadržaj</w:t>
           </w:r>
-          <w:bookmarkStart w:id="0" w:name="_GoBack"/>
-          <w:bookmarkEnd w:id="0"/>
-          <w:proofErr w:type="spellEnd"/>
         </w:p>
         <w:p>
           <w:pPr>
-            <w:pStyle w:val="Sadraj1"/>
+            <w:pStyle w:val="TOC1"/>
             <w:tabs>
               <w:tab w:val="left" w:pos="440"/>
               <w:tab w:val="right" w:leader="dot" w:pos="9062"/>
@@ -865,10 +814,10 @@
             </w:rPr>
             <w:fldChar w:fldCharType="separate"/>
           </w:r>
-          <w:hyperlink w:anchor="_Toc471132599" w:history="1">
-            <w:r>
-              <w:rPr>
-                <w:rStyle w:val="Hiperveza"/>
+          <w:hyperlink w:anchor="_Toc471136925" w:history="1">
+            <w:r>
+              <w:rPr>
+                <w:rStyle w:val="Hyperlink"/>
                 <w:noProof/>
               </w:rPr>
               <w:t>1.</w:t>
@@ -883,7 +832,7 @@
             </w:r>
             <w:r>
               <w:rPr>
-                <w:rStyle w:val="Hiperveza"/>
+                <w:rStyle w:val="Hyperlink"/>
                 <w:noProof/>
               </w:rPr>
               <w:t>Opis aplikacije</w:t>
@@ -907,7 +856,7 @@
                 <w:noProof/>
                 <w:webHidden/>
               </w:rPr>
-              <w:instrText xml:space="preserve"> PAGEREF _Toc471132599 \h </w:instrText>
+              <w:instrText xml:space="preserve"> PAGEREF _Toc471136925 \h </w:instrText>
             </w:r>
             <w:r>
               <w:rPr>
@@ -940,7 +889,7 @@
         </w:p>
         <w:p>
           <w:pPr>
-            <w:pStyle w:val="Sadraj1"/>
+            <w:pStyle w:val="TOC1"/>
             <w:tabs>
               <w:tab w:val="left" w:pos="440"/>
               <w:tab w:val="right" w:leader="dot" w:pos="9062"/>
@@ -951,10 +900,10 @@
               <w:lang w:eastAsia="hr-HR"/>
             </w:rPr>
           </w:pPr>
-          <w:hyperlink w:anchor="_Toc471132600" w:history="1">
-            <w:r>
-              <w:rPr>
-                <w:rStyle w:val="Hiperveza"/>
+          <w:hyperlink w:anchor="_Toc471136926" w:history="1">
+            <w:r>
+              <w:rPr>
+                <w:rStyle w:val="Hyperlink"/>
                 <w:noProof/>
                 <w:lang w:eastAsia="hr-HR"/>
               </w:rPr>
@@ -970,7 +919,7 @@
             </w:r>
             <w:r>
               <w:rPr>
-                <w:rStyle w:val="Hiperveza"/>
+                <w:rStyle w:val="Hyperlink"/>
                 <w:noProof/>
                 <w:lang w:eastAsia="hr-HR"/>
               </w:rPr>
@@ -995,7 +944,7 @@
                 <w:noProof/>
                 <w:webHidden/>
               </w:rPr>
-              <w:instrText xml:space="preserve"> PAGEREF _Toc471132600 \h </w:instrText>
+              <w:instrText xml:space="preserve"> PAGEREF _Toc471136926 \h </w:instrText>
             </w:r>
             <w:r>
               <w:rPr>
@@ -1028,7 +977,7 @@
         </w:p>
         <w:p>
           <w:pPr>
-            <w:pStyle w:val="Sadraj1"/>
+            <w:pStyle w:val="TOC1"/>
             <w:tabs>
               <w:tab w:val="left" w:pos="440"/>
               <w:tab w:val="right" w:leader="dot" w:pos="9062"/>
@@ -1039,10 +988,10 @@
               <w:lang w:eastAsia="hr-HR"/>
             </w:rPr>
           </w:pPr>
-          <w:hyperlink w:anchor="_Toc471132601" w:history="1">
-            <w:r>
-              <w:rPr>
-                <w:rStyle w:val="Hiperveza"/>
+          <w:hyperlink w:anchor="_Toc471136927" w:history="1">
+            <w:r>
+              <w:rPr>
+                <w:rStyle w:val="Hyperlink"/>
                 <w:noProof/>
               </w:rPr>
               <w:t>4.</w:t>
@@ -1057,7 +1006,7 @@
             </w:r>
             <w:r>
               <w:rPr>
-                <w:rStyle w:val="Hiperveza"/>
+                <w:rStyle w:val="Hyperlink"/>
                 <w:noProof/>
               </w:rPr>
               <w:t>Product Backlog</w:t>
@@ -1081,7 +1030,7 @@
                 <w:noProof/>
                 <w:webHidden/>
               </w:rPr>
-              <w:instrText xml:space="preserve"> PAGEREF _Toc471132601 \h </w:instrText>
+              <w:instrText xml:space="preserve"> PAGEREF _Toc471136927 \h </w:instrText>
             </w:r>
             <w:r>
               <w:rPr>
@@ -1114,7 +1063,7 @@
         </w:p>
         <w:p>
           <w:pPr>
-            <w:pStyle w:val="Sadraj1"/>
+            <w:pStyle w:val="TOC1"/>
             <w:tabs>
               <w:tab w:val="left" w:pos="440"/>
               <w:tab w:val="right" w:leader="dot" w:pos="9062"/>
@@ -1125,10 +1074,10 @@
               <w:lang w:eastAsia="hr-HR"/>
             </w:rPr>
           </w:pPr>
-          <w:hyperlink w:anchor="_Toc471132602" w:history="1">
-            <w:r>
-              <w:rPr>
-                <w:rStyle w:val="Hiperveza"/>
+          <w:hyperlink w:anchor="_Toc471136928" w:history="1">
+            <w:r>
+              <w:rPr>
+                <w:rStyle w:val="Hyperlink"/>
                 <w:noProof/>
               </w:rPr>
               <w:t>5.</w:t>
@@ -1143,7 +1092,7 @@
             </w:r>
             <w:r>
               <w:rPr>
-                <w:rStyle w:val="Hiperveza"/>
+                <w:rStyle w:val="Hyperlink"/>
                 <w:noProof/>
               </w:rPr>
               <w:t>Sprint 1 Backlog</w:t>
@@ -1167,7 +1116,7 @@
                 <w:noProof/>
                 <w:webHidden/>
               </w:rPr>
-              <w:instrText xml:space="preserve"> PAGEREF _Toc471132602 \h </w:instrText>
+              <w:instrText xml:space="preserve"> PAGEREF _Toc471136928 \h </w:instrText>
             </w:r>
             <w:r>
               <w:rPr>
@@ -1200,7 +1149,7 @@
         </w:p>
         <w:p>
           <w:pPr>
-            <w:pStyle w:val="Sadraj1"/>
+            <w:pStyle w:val="TOC1"/>
             <w:tabs>
               <w:tab w:val="left" w:pos="440"/>
               <w:tab w:val="right" w:leader="dot" w:pos="9062"/>
@@ -1211,10 +1160,10 @@
               <w:lang w:eastAsia="hr-HR"/>
             </w:rPr>
           </w:pPr>
-          <w:hyperlink w:anchor="_Toc471132603" w:history="1">
-            <w:r>
-              <w:rPr>
-                <w:rStyle w:val="Hiperveza"/>
+          <w:hyperlink w:anchor="_Toc471136929" w:history="1">
+            <w:r>
+              <w:rPr>
+                <w:rStyle w:val="Hyperlink"/>
                 <w:noProof/>
                 <w:lang w:eastAsia="hr-HR"/>
               </w:rPr>
@@ -1230,7 +1179,7 @@
             </w:r>
             <w:r>
               <w:rPr>
-                <w:rStyle w:val="Hiperveza"/>
+                <w:rStyle w:val="Hyperlink"/>
                 <w:noProof/>
                 <w:lang w:eastAsia="hr-HR"/>
               </w:rPr>
@@ -1255,7 +1204,7 @@
                 <w:noProof/>
                 <w:webHidden/>
               </w:rPr>
-              <w:instrText xml:space="preserve"> PAGEREF _Toc471132603 \h </w:instrText>
+              <w:instrText xml:space="preserve"> PAGEREF _Toc471136929 \h </w:instrText>
             </w:r>
             <w:r>
               <w:rPr>
@@ -1288,7 +1237,7 @@
         </w:p>
         <w:p>
           <w:pPr>
-            <w:pStyle w:val="Sadraj1"/>
+            <w:pStyle w:val="TOC1"/>
             <w:tabs>
               <w:tab w:val="left" w:pos="440"/>
               <w:tab w:val="right" w:leader="dot" w:pos="9062"/>
@@ -1299,10 +1248,10 @@
               <w:lang w:eastAsia="hr-HR"/>
             </w:rPr>
           </w:pPr>
-          <w:hyperlink w:anchor="_Toc471132604" w:history="1">
-            <w:r>
-              <w:rPr>
-                <w:rStyle w:val="Hiperveza"/>
+          <w:hyperlink w:anchor="_Toc471136930" w:history="1">
+            <w:r>
+              <w:rPr>
+                <w:rStyle w:val="Hyperlink"/>
                 <w:noProof/>
               </w:rPr>
               <w:t>7.</w:t>
@@ -1317,7 +1266,7 @@
             </w:r>
             <w:r>
               <w:rPr>
-                <w:rStyle w:val="Hiperveza"/>
+                <w:rStyle w:val="Hyperlink"/>
                 <w:noProof/>
               </w:rPr>
               <w:t>Održani sastanci tijekom prvog sprinta</w:t>
@@ -1341,7 +1290,7 @@
                 <w:noProof/>
                 <w:webHidden/>
               </w:rPr>
-              <w:instrText xml:space="preserve"> PAGEREF _Toc471132604 \h </w:instrText>
+              <w:instrText xml:space="preserve"> PAGEREF _Toc471136930 \h </w:instrText>
             </w:r>
             <w:r>
               <w:rPr>
@@ -1374,7 +1323,183 @@
         </w:p>
         <w:p>
           <w:pPr>
-            <w:pStyle w:val="Sadraj1"/>
+            <w:pStyle w:val="TOC1"/>
+            <w:tabs>
+              <w:tab w:val="left" w:pos="440"/>
+              <w:tab w:val="right" w:leader="dot" w:pos="9062"/>
+            </w:tabs>
+            <w:rPr>
+              <w:rFonts w:eastAsiaTheme="minorEastAsia"/>
+              <w:noProof/>
+              <w:lang w:eastAsia="hr-HR"/>
+            </w:rPr>
+          </w:pPr>
+          <w:hyperlink w:anchor="_Toc471136931" w:history="1">
+            <w:r>
+              <w:rPr>
+                <w:rStyle w:val="Hyperlink"/>
+                <w:noProof/>
+                <w:lang w:eastAsia="hr-HR"/>
+              </w:rPr>
+              <w:t>8.</w:t>
+            </w:r>
+            <w:r>
+              <w:rPr>
+                <w:rFonts w:eastAsiaTheme="minorEastAsia"/>
+                <w:noProof/>
+                <w:lang w:eastAsia="hr-HR"/>
+              </w:rPr>
+              <w:tab/>
+            </w:r>
+            <w:r>
+              <w:rPr>
+                <w:rStyle w:val="Hyperlink"/>
+                <w:noProof/>
+                <w:lang w:eastAsia="hr-HR"/>
+              </w:rPr>
+              <w:t>Zaključak prvog sprinta</w:t>
+            </w:r>
+            <w:r>
+              <w:rPr>
+                <w:noProof/>
+                <w:webHidden/>
+              </w:rPr>
+              <w:tab/>
+            </w:r>
+            <w:r>
+              <w:rPr>
+                <w:noProof/>
+                <w:webHidden/>
+              </w:rPr>
+              <w:fldChar w:fldCharType="begin"/>
+            </w:r>
+            <w:r>
+              <w:rPr>
+                <w:noProof/>
+                <w:webHidden/>
+              </w:rPr>
+              <w:instrText xml:space="preserve"> PAGEREF _Toc471136931 \h </w:instrText>
+            </w:r>
+            <w:r>
+              <w:rPr>
+                <w:noProof/>
+                <w:webHidden/>
+              </w:rPr>
+            </w:r>
+            <w:r>
+              <w:rPr>
+                <w:noProof/>
+                <w:webHidden/>
+              </w:rPr>
+              <w:fldChar w:fldCharType="separate"/>
+            </w:r>
+            <w:r>
+              <w:rPr>
+                <w:noProof/>
+                <w:webHidden/>
+              </w:rPr>
+              <w:t>12</w:t>
+            </w:r>
+            <w:r>
+              <w:rPr>
+                <w:noProof/>
+                <w:webHidden/>
+              </w:rPr>
+              <w:fldChar w:fldCharType="end"/>
+            </w:r>
+          </w:hyperlink>
+        </w:p>
+        <w:p>
+          <w:pPr>
+            <w:pStyle w:val="TOC1"/>
+            <w:tabs>
+              <w:tab w:val="left" w:pos="440"/>
+              <w:tab w:val="right" w:leader="dot" w:pos="9062"/>
+            </w:tabs>
+            <w:rPr>
+              <w:rFonts w:eastAsiaTheme="minorEastAsia"/>
+              <w:noProof/>
+              <w:lang w:eastAsia="hr-HR"/>
+            </w:rPr>
+          </w:pPr>
+          <w:hyperlink w:anchor="_Toc471136932" w:history="1">
+            <w:r>
+              <w:rPr>
+                <w:rStyle w:val="Hyperlink"/>
+                <w:noProof/>
+                <w:lang w:eastAsia="hr-HR"/>
+              </w:rPr>
+              <w:t>9.</w:t>
+            </w:r>
+            <w:r>
+              <w:rPr>
+                <w:rFonts w:eastAsiaTheme="minorEastAsia"/>
+                <w:noProof/>
+                <w:lang w:eastAsia="hr-HR"/>
+              </w:rPr>
+              <w:tab/>
+            </w:r>
+            <w:r>
+              <w:rPr>
+                <w:rStyle w:val="Hyperlink"/>
+                <w:noProof/>
+                <w:lang w:eastAsia="hr-HR"/>
+              </w:rPr>
+              <w:t>Sprint 2 Backlog</w:t>
+            </w:r>
+            <w:r>
+              <w:rPr>
+                <w:noProof/>
+                <w:webHidden/>
+              </w:rPr>
+              <w:tab/>
+            </w:r>
+            <w:r>
+              <w:rPr>
+                <w:noProof/>
+                <w:webHidden/>
+              </w:rPr>
+              <w:fldChar w:fldCharType="begin"/>
+            </w:r>
+            <w:r>
+              <w:rPr>
+                <w:noProof/>
+                <w:webHidden/>
+              </w:rPr>
+              <w:instrText xml:space="preserve"> PAGEREF _Toc471136932 \h </w:instrText>
+            </w:r>
+            <w:r>
+              <w:rPr>
+                <w:noProof/>
+                <w:webHidden/>
+              </w:rPr>
+            </w:r>
+            <w:r>
+              <w:rPr>
+                <w:noProof/>
+                <w:webHidden/>
+              </w:rPr>
+              <w:fldChar w:fldCharType="separate"/>
+            </w:r>
+            <w:r>
+              <w:rPr>
+                <w:noProof/>
+                <w:webHidden/>
+              </w:rPr>
+              <w:t>13</w:t>
+            </w:r>
+            <w:r>
+              <w:rPr>
+                <w:noProof/>
+                <w:webHidden/>
+              </w:rPr>
+              <w:fldChar w:fldCharType="end"/>
+            </w:r>
+          </w:hyperlink>
+        </w:p>
+        <w:p>
+          <w:pPr>
+            <w:pStyle w:val="TOC1"/>
             <w:tabs>
               <w:tab w:val="left" w:pos="660"/>
               <w:tab w:val="right" w:leader="dot" w:pos="9062"/>
@@ -1385,10 +1510,10 @@
               <w:lang w:eastAsia="hr-HR"/>
             </w:rPr>
           </w:pPr>
-          <w:hyperlink w:anchor="_Toc471132605" w:history="1">
-            <w:r>
-              <w:rPr>
-                <w:rStyle w:val="Hiperveza"/>
+          <w:hyperlink w:anchor="_Toc471136933" w:history="1">
+            <w:r>
+              <w:rPr>
+                <w:rStyle w:val="Hyperlink"/>
                 <w:noProof/>
                 <w:lang w:eastAsia="hr-HR"/>
               </w:rPr>
@@ -1404,7 +1529,7 @@
             </w:r>
             <w:r>
               <w:rPr>
-                <w:rStyle w:val="Hiperveza"/>
+                <w:rStyle w:val="Hyperlink"/>
                 <w:noProof/>
                 <w:lang w:eastAsia="hr-HR"/>
               </w:rPr>
@@ -1429,7 +1554,7 @@
                 <w:noProof/>
                 <w:webHidden/>
               </w:rPr>
-              <w:instrText xml:space="preserve"> PAGEREF _Toc471132605 \h </w:instrText>
+              <w:instrText xml:space="preserve"> PAGEREF _Toc471136933 \h </w:instrText>
             </w:r>
             <w:r>
               <w:rPr>
@@ -1462,7 +1587,7 @@
         </w:p>
         <w:p>
           <w:pPr>
-            <w:pStyle w:val="Sadraj1"/>
+            <w:pStyle w:val="TOC1"/>
             <w:tabs>
               <w:tab w:val="left" w:pos="660"/>
               <w:tab w:val="right" w:leader="dot" w:pos="9062"/>
@@ -1473,10 +1598,10 @@
               <w:lang w:eastAsia="hr-HR"/>
             </w:rPr>
           </w:pPr>
-          <w:hyperlink w:anchor="_Toc471132606" w:history="1">
-            <w:r>
-              <w:rPr>
-                <w:rStyle w:val="Hiperveza"/>
+          <w:hyperlink w:anchor="_Toc471136934" w:history="1">
+            <w:r>
+              <w:rPr>
+                <w:rStyle w:val="Hyperlink"/>
                 <w:noProof/>
                 <w:lang w:eastAsia="hr-HR"/>
               </w:rPr>
@@ -1492,7 +1617,7 @@
             </w:r>
             <w:r>
               <w:rPr>
-                <w:rStyle w:val="Hiperveza"/>
+                <w:rStyle w:val="Hyperlink"/>
                 <w:noProof/>
                 <w:lang w:eastAsia="hr-HR"/>
               </w:rPr>
@@ -1517,7 +1642,7 @@
                 <w:noProof/>
                 <w:webHidden/>
               </w:rPr>
-              <w:instrText xml:space="preserve"> PAGEREF _Toc471132606 \h </w:instrText>
+              <w:instrText xml:space="preserve"> PAGEREF _Toc471136934 \h </w:instrText>
             </w:r>
             <w:r>
               <w:rPr>
@@ -1550,7 +1675,7 @@
         </w:p>
         <w:p>
           <w:pPr>
-            <w:pStyle w:val="Sadraj1"/>
+            <w:pStyle w:val="TOC1"/>
             <w:tabs>
               <w:tab w:val="left" w:pos="660"/>
               <w:tab w:val="right" w:leader="dot" w:pos="9062"/>
@@ -1561,10 +1686,10 @@
               <w:lang w:eastAsia="hr-HR"/>
             </w:rPr>
           </w:pPr>
-          <w:hyperlink w:anchor="_Toc471132607" w:history="1">
-            <w:r>
-              <w:rPr>
-                <w:rStyle w:val="Hiperveza"/>
+          <w:hyperlink w:anchor="_Toc471136935" w:history="1">
+            <w:r>
+              <w:rPr>
+                <w:rStyle w:val="Hyperlink"/>
                 <w:noProof/>
                 <w:lang w:eastAsia="hr-HR"/>
               </w:rPr>
@@ -1580,7 +1705,7 @@
             </w:r>
             <w:r>
               <w:rPr>
-                <w:rStyle w:val="Hiperveza"/>
+                <w:rStyle w:val="Hyperlink"/>
                 <w:noProof/>
                 <w:lang w:eastAsia="hr-HR"/>
               </w:rPr>
@@ -1605,7 +1730,7 @@
                 <w:noProof/>
                 <w:webHidden/>
               </w:rPr>
-              <w:instrText xml:space="preserve"> PAGEREF _Toc471132607 \h </w:instrText>
+              <w:instrText xml:space="preserve"> PAGEREF _Toc471136935 \h </w:instrText>
             </w:r>
             <w:r>
               <w:rPr>
@@ -1666,13 +1791,15 @@
           <w:docGrid w:linePitch="360"/>
         </w:sectPr>
       </w:pPr>
+      <w:bookmarkStart w:id="0" w:name="_GoBack"/>
+      <w:bookmarkEnd w:id="0"/>
     </w:p>
     <w:p>
       <w:pPr>
         <w:pStyle w:val="1Naslov"/>
         <w:outlineLvl w:val="0"/>
       </w:pPr>
-      <w:bookmarkStart w:id="1" w:name="_Toc471132599"/>
+      <w:bookmarkStart w:id="1" w:name="_Toc471136925"/>
       <w:r>
         <w:lastRenderedPageBreak/>
         <w:t>Opis aplikacije</w:t>
@@ -1694,15 +1821,7 @@
         <w:ind w:firstLine="708"/>
       </w:pPr>
       <w:r>
-        <w:t xml:space="preserve">Položaj se određuje pomoću ICD uređaja. ICD uređaj je Bluetooth odašiljač koji stalno odašilje svoju MAC adresu. U svakoj prostoriji nalazi se jedan takav uređaj te je u bazi podataka njegova MAC adresa pridružena prostoriji u kojoj se isti nalazi. Android uređaj može "vidjeti" taj odašiljač i očitati njegovu MAC adresu te prema zapisu iz baze podataka određuje svoju trenutnu pozicija (lokaciju/prostoriju) u zgradi. Tvrtka </w:t>
-      </w:r>
-      <w:proofErr w:type="spellStart"/>
-      <w:r>
-        <w:t>Mobilisis</w:t>
-      </w:r>
-      <w:proofErr w:type="spellEnd"/>
-      <w:r>
-        <w:t xml:space="preserve"> d.o.o. dat će nam pristup tim podacima iz baze podataka kako bi ih mogli koristiti u</w:t>
+        <w:t>Položaj se određuje pomoću ICD uređaja. ICD uređaj je Bluetooth odašiljač koji stalno odašilje svoju MAC adresu. U svakoj prostoriji nalazi se jedan takav uređaj te je u bazi podataka njegova MAC adresa pridružena prostoriji u kojoj se isti nalazi. Android uređaj može "vidjeti" taj odašiljač i očitati njegovu MAC adresu te prema zapisu iz baze podataka određuje svoju trenutnu pozicija (lokaciju/prostoriju) u zgradi. Tvrtka Mobilisis d.o.o. dat će nam pristup tim podacima iz baze podataka kako bi ih mogli koristiti u</w:t>
       </w:r>
       <w:r>
         <w:t xml:space="preserve"> svojoj aplikaciji.</w:t>
@@ -1758,7 +1877,7 @@
                         <w:txbxContent>
                           <w:p>
                             <w:pPr>
-                              <w:pStyle w:val="Opisslike"/>
+                              <w:pStyle w:val="Caption"/>
                               <w:jc w:val="center"/>
                               <w:rPr>
                                 <w:rFonts w:ascii="Times New Roman" w:hAnsi="Times New Roman" w:cs="Times New Roman"/>
@@ -1999,31 +2118,7 @@
       </w:pPr>
       <w:r>
         <w:lastRenderedPageBreak/>
-        <w:t xml:space="preserve">Aplikaciju će činiti 4 modula: GUI modul (za prikaz podataka, grafičko sučelje), </w:t>
-      </w:r>
-      <w:proofErr w:type="spellStart"/>
-      <w:r>
-        <w:t>Database</w:t>
-      </w:r>
-      <w:proofErr w:type="spellEnd"/>
-      <w:r>
-        <w:t xml:space="preserve"> modul (za spajanje podataka s bazom podataka), BLE modul (</w:t>
-      </w:r>
-      <w:proofErr w:type="spellStart"/>
-      <w:r>
-        <w:t>eng</w:t>
-      </w:r>
-      <w:proofErr w:type="spellEnd"/>
-      <w:r>
-        <w:t xml:space="preserve">. Bluetooth </w:t>
-      </w:r>
-      <w:proofErr w:type="spellStart"/>
-      <w:r>
-        <w:t>Low</w:t>
-      </w:r>
-      <w:proofErr w:type="spellEnd"/>
-      <w:r>
-        <w:t xml:space="preserve"> Energy, za povezivanje aplikacije s ICD uređajima) te Core modul (za povezivanje svih modula).</w:t>
+        <w:t>Aplikaciju će činiti 4 modula: GUI modul (za prikaz podataka, grafičko sučelje), Database modul (za spajanje podataka s bazom podataka), BLE modul (eng. Bluetooth Low Energy, za povezivanje aplikacije s ICD uređajima) te Core modul (za povezivanje svih modula).</w:t>
       </w:r>
     </w:p>
     <w:p>
@@ -2176,27 +2271,7 @@
           <w:szCs w:val="24"/>
           <w:lang w:eastAsia="hr-HR"/>
         </w:rPr>
-        <w:t>Aplikacija je namijenjena Android platformi, točnije za mobilne uređaje s Android 4.4 (</w:t>
-      </w:r>
-      <w:proofErr w:type="spellStart"/>
-      <w:r>
-        <w:rPr>
-          <w:rFonts w:ascii="Times New Roman" w:hAnsi="Times New Roman" w:cs="Times New Roman"/>
-          <w:sz w:val="24"/>
-          <w:szCs w:val="24"/>
-          <w:lang w:eastAsia="hr-HR"/>
-        </w:rPr>
-        <w:t>KitKat</w:t>
-      </w:r>
-      <w:proofErr w:type="spellEnd"/>
-      <w:r>
-        <w:rPr>
-          <w:rFonts w:ascii="Times New Roman" w:hAnsi="Times New Roman" w:cs="Times New Roman"/>
-          <w:sz w:val="24"/>
-          <w:szCs w:val="24"/>
-          <w:lang w:eastAsia="hr-HR"/>
-        </w:rPr>
-        <w:t>) ili višim operacijskim sustavom.</w:t>
+        <w:t>Aplikacija je namijenjena Android platformi, točnije za mobilne uređaje s Android 4.4 (KitKat) ili višim operacijskim sustavom.</w:t>
       </w:r>
       <w:r>
         <w:rPr>
@@ -2263,7 +2338,7 @@
           <w:lang w:eastAsia="hr-HR"/>
         </w:rPr>
       </w:pPr>
-      <w:bookmarkStart w:id="2" w:name="_Toc471132600"/>
+      <w:bookmarkStart w:id="2" w:name="_Toc471136926"/>
       <w:r>
         <w:rPr>
           <w:lang w:eastAsia="hr-HR"/>
@@ -2333,7 +2408,7 @@
                         <w:txbxContent>
                           <w:p>
                             <w:pPr>
-                              <w:pStyle w:val="Opisslike"/>
+                              <w:pStyle w:val="Caption"/>
                               <w:jc w:val="center"/>
                               <w:rPr>
                                 <w:rFonts w:ascii="Times New Roman" w:hAnsi="Times New Roman" w:cs="Times New Roman"/>
@@ -2603,27 +2678,7 @@
           <w:szCs w:val="24"/>
           <w:lang w:eastAsia="hr-HR"/>
         </w:rPr>
-        <w:t>a je skica (</w:t>
-      </w:r>
-      <w:proofErr w:type="spellStart"/>
-      <w:r>
-        <w:rPr>
-          <w:rFonts w:ascii="Times New Roman" w:hAnsi="Times New Roman" w:cs="Times New Roman"/>
-          <w:sz w:val="24"/>
-          <w:szCs w:val="24"/>
-          <w:lang w:eastAsia="hr-HR"/>
-        </w:rPr>
-        <w:t>mockup</w:t>
-      </w:r>
-      <w:proofErr w:type="spellEnd"/>
-      <w:r>
-        <w:rPr>
-          <w:rFonts w:ascii="Times New Roman" w:hAnsi="Times New Roman" w:cs="Times New Roman"/>
-          <w:sz w:val="24"/>
-          <w:szCs w:val="24"/>
-          <w:lang w:eastAsia="hr-HR"/>
-        </w:rPr>
-        <w:t xml:space="preserve">) aplikacije.                    </w:t>
+        <w:t xml:space="preserve">a je skica (mockup) aplikacije.                    </w:t>
       </w:r>
     </w:p>
     <w:p>
@@ -3019,7 +3074,7 @@
     </w:p>
     <w:tbl>
       <w:tblPr>
-        <w:tblStyle w:val="Tablicareetke4-isticanje1"/>
+        <w:tblStyle w:val="GridTable4-Accent1"/>
         <w:tblW w:w="0" w:type="auto"/>
         <w:tblLook w:val="04A0" w:firstRow="1" w:lastRow="0" w:firstColumn="1" w:lastColumn="0" w:noHBand="0" w:noVBand="1"/>
       </w:tblPr>
@@ -4120,7 +4175,7 @@
         <w:pStyle w:val="1Naslov"/>
         <w:outlineLvl w:val="0"/>
       </w:pPr>
-      <w:bookmarkStart w:id="3" w:name="_Toc471132601"/>
+      <w:bookmarkStart w:id="3" w:name="_Toc471136927"/>
       <w:r>
         <w:lastRenderedPageBreak/>
         <w:t>Product Backlog</w:t>
@@ -4129,7 +4184,7 @@
     </w:p>
     <w:tbl>
       <w:tblPr>
-        <w:tblStyle w:val="Tablicareetke4-isticanje1"/>
+        <w:tblStyle w:val="GridTable4-Accent1"/>
         <w:tblW w:w="0" w:type="auto"/>
         <w:tblLayout w:type="fixed"/>
         <w:tblLook w:val="04A0" w:firstRow="1" w:lastRow="0" w:firstColumn="1" w:lastColumn="0" w:noHBand="0" w:noVBand="1"/>
@@ -5334,19 +5389,11 @@
         </w:rPr>
         <w:t xml:space="preserve">Mogućnost prijave i odjave korisnika u aplikaciju putem korisničkog imena i lozinke. Pristup aplikaciji nije moguć bez valjane prijave. </w:t>
       </w:r>
-      <w:proofErr w:type="spellStart"/>
-      <w:r>
-        <w:rPr>
-          <w:lang w:eastAsia="hr-HR"/>
-        </w:rPr>
-        <w:t>Podfunkcionalnosti</w:t>
-      </w:r>
-      <w:proofErr w:type="spellEnd"/>
-      <w:r>
-        <w:rPr>
-          <w:lang w:eastAsia="hr-HR"/>
-        </w:rPr>
-        <w:t>:</w:t>
+      <w:r>
+        <w:rPr>
+          <w:lang w:eastAsia="hr-HR"/>
+        </w:rPr>
+        <w:t>Podfunkcionalnosti:</w:t>
       </w:r>
     </w:p>
     <w:p>
@@ -5408,19 +5455,11 @@
         </w:rPr>
         <w:t xml:space="preserve">Prikaz korisnikove trenutne lokacije. Prikazan je naziv lokacije, slika, kategorija kojoj pripada, kratki opis. Moguć prikaz svih korisnika koji se trenutno nalaze na toj lokaciji. </w:t>
       </w:r>
-      <w:proofErr w:type="spellStart"/>
-      <w:r>
-        <w:rPr>
-          <w:lang w:eastAsia="hr-HR"/>
-        </w:rPr>
-        <w:t>Podfunkcionalnosti</w:t>
-      </w:r>
-      <w:proofErr w:type="spellEnd"/>
-      <w:r>
-        <w:rPr>
-          <w:lang w:eastAsia="hr-HR"/>
-        </w:rPr>
-        <w:t>:</w:t>
+      <w:r>
+        <w:rPr>
+          <w:lang w:eastAsia="hr-HR"/>
+        </w:rPr>
+        <w:t>Podfunkcionalnosti:</w:t>
       </w:r>
     </w:p>
     <w:p>
@@ -5474,21 +5513,7 @@
         <w:rPr>
           <w:lang w:eastAsia="hr-HR"/>
         </w:rPr>
-        <w:t>Obavijesti o promjeni lokacije (</w:t>
-      </w:r>
-      <w:proofErr w:type="spellStart"/>
-      <w:r>
-        <w:rPr>
-          <w:lang w:eastAsia="hr-HR"/>
-        </w:rPr>
-        <w:t>push</w:t>
-      </w:r>
-      <w:proofErr w:type="spellEnd"/>
-      <w:r>
-        <w:rPr>
-          <w:lang w:eastAsia="hr-HR"/>
-        </w:rPr>
-        <w:t xml:space="preserve"> notifikacije prilikom ulaza/izlaza iz zgrade ili svoje radne prostorije)</w:t>
+        <w:t>Obavijesti o promjeni lokacije (push notifikacije prilikom ulaza/izlaza iz zgrade ili svoje radne prostorije)</w:t>
       </w:r>
     </w:p>
     <w:p>
@@ -5506,21 +5531,7 @@
         <w:rPr>
           <w:lang w:eastAsia="hr-HR"/>
         </w:rPr>
-        <w:t xml:space="preserve">Povijest kretanja korisnika: sprema se svaka posjeta korisnika određenoj lokaciji. Svaki korisnik može pregledati svoju povijest (cijelu, filtriranu po datumu ili po lokaciji). </w:t>
-      </w:r>
-      <w:proofErr w:type="spellStart"/>
-      <w:r>
-        <w:rPr>
-          <w:lang w:eastAsia="hr-HR"/>
-        </w:rPr>
-        <w:t>Podfunkcionalnosti</w:t>
-      </w:r>
-      <w:proofErr w:type="spellEnd"/>
-      <w:r>
-        <w:rPr>
-          <w:lang w:eastAsia="hr-HR"/>
-        </w:rPr>
-        <w:t>:</w:t>
+        <w:t>Povijest kretanja korisnika: sprema se svaka posjeta korisnika određenoj lokaciji. Svaki korisnik može pregledati svoju povijest (cijelu, filtriranu po datumu ili po lokaciji). Podfunkcionalnosti:</w:t>
       </w:r>
     </w:p>
     <w:p>
@@ -5623,21 +5634,7 @@
         <w:rPr>
           <w:lang w:eastAsia="hr-HR"/>
         </w:rPr>
-        <w:t xml:space="preserve"> </w:t>
-      </w:r>
-      <w:proofErr w:type="spellStart"/>
-      <w:r>
-        <w:rPr>
-          <w:lang w:eastAsia="hr-HR"/>
-        </w:rPr>
-        <w:t>Podfunkcionalnosti</w:t>
-      </w:r>
-      <w:proofErr w:type="spellEnd"/>
-      <w:r>
-        <w:rPr>
-          <w:lang w:eastAsia="hr-HR"/>
-        </w:rPr>
-        <w:t>:</w:t>
+        <w:t xml:space="preserve"> Podfunkcionalnosti:</w:t>
       </w:r>
     </w:p>
     <w:p>
@@ -5721,21 +5718,7 @@
         <w:rPr>
           <w:lang w:eastAsia="hr-HR"/>
         </w:rPr>
-        <w:t xml:space="preserve"> </w:t>
-      </w:r>
-      <w:proofErr w:type="spellStart"/>
-      <w:r>
-        <w:rPr>
-          <w:lang w:eastAsia="hr-HR"/>
-        </w:rPr>
-        <w:t>Podfunkcionalnosti</w:t>
-      </w:r>
-      <w:proofErr w:type="spellEnd"/>
-      <w:r>
-        <w:rPr>
-          <w:lang w:eastAsia="hr-HR"/>
-        </w:rPr>
-        <w:t>:</w:t>
+        <w:t xml:space="preserve"> Podfunkcionalnosti:</w:t>
       </w:r>
     </w:p>
     <w:p>
@@ -5801,21 +5784,7 @@
         <w:rPr>
           <w:lang w:eastAsia="hr-HR"/>
         </w:rPr>
-        <w:t xml:space="preserve"> </w:t>
-      </w:r>
-      <w:proofErr w:type="spellStart"/>
-      <w:r>
-        <w:rPr>
-          <w:lang w:eastAsia="hr-HR"/>
-        </w:rPr>
-        <w:t>Podfunkcionalnosti</w:t>
-      </w:r>
-      <w:proofErr w:type="spellEnd"/>
-      <w:r>
-        <w:rPr>
-          <w:lang w:eastAsia="hr-HR"/>
-        </w:rPr>
-        <w:t>:</w:t>
+        <w:t xml:space="preserve"> Podfunkcionalnosti:</w:t>
       </w:r>
     </w:p>
     <w:p>
@@ -5886,7 +5855,7 @@
         <w:lastRenderedPageBreak/>
         <w:t xml:space="preserve"> </w:t>
       </w:r>
-      <w:bookmarkStart w:id="4" w:name="_Toc471132602"/>
+      <w:bookmarkStart w:id="4" w:name="_Toc471136928"/>
       <w:r>
         <w:t>Sprint</w:t>
       </w:r>
@@ -5900,7 +5869,7 @@
     </w:p>
     <w:tbl>
       <w:tblPr>
-        <w:tblStyle w:val="Tablicareetke4-isticanje1"/>
+        <w:tblStyle w:val="GridTable4-Accent1"/>
         <w:tblW w:w="5000" w:type="pct"/>
         <w:tblLook w:val="04A0" w:firstRow="1" w:lastRow="0" w:firstColumn="1" w:lastColumn="0" w:noHBand="0" w:noVBand="1"/>
       </w:tblPr>
@@ -7166,7 +7135,7 @@
         <w:lastRenderedPageBreak/>
         <w:t xml:space="preserve"> </w:t>
       </w:r>
-      <w:bookmarkStart w:id="5" w:name="_Toc471132603"/>
+      <w:bookmarkStart w:id="5" w:name="_Toc471136929"/>
       <w:r>
         <w:rPr>
           <w:lang w:eastAsia="hr-HR"/>
@@ -7339,7 +7308,7 @@
                         <w:txbxContent>
                           <w:p>
                             <w:pPr>
-                              <w:pStyle w:val="Opisslike"/>
+                              <w:pStyle w:val="Caption"/>
                               <w:rPr>
                                 <w:rFonts w:ascii="Times New Roman" w:hAnsi="Times New Roman" w:cs="Times New Roman"/>
                                 <w:noProof/>
@@ -7436,6 +7405,7 @@
       </w:r>
       <w:r>
         <w:rPr>
+          <w:noProof/>
           <w:lang w:eastAsia="hr-HR"/>
         </w:rPr>
         <w:drawing>
@@ -7635,7 +7605,7 @@
                         <w:txbxContent>
                           <w:p>
                             <w:pPr>
-                              <w:pStyle w:val="Opisslike"/>
+                              <w:pStyle w:val="Caption"/>
                               <w:rPr>
                                 <w:rFonts w:ascii="Times New Roman" w:hAnsi="Times New Roman" w:cs="Times New Roman"/>
                                 <w:noProof/>
@@ -7790,7 +7760,7 @@
         <w:pStyle w:val="1Naslov"/>
         <w:outlineLvl w:val="0"/>
       </w:pPr>
-      <w:bookmarkStart w:id="6" w:name="_Toc471132604"/>
+      <w:bookmarkStart w:id="6" w:name="_Toc471136930"/>
       <w:r>
         <w:lastRenderedPageBreak/>
         <w:t>Održani sastanci tijekom prvog sprinta</w:t>
@@ -7830,7 +7800,7 @@
     </w:p>
     <w:tbl>
       <w:tblPr>
-        <w:tblStyle w:val="Tamnatablicareetke5-isticanje5"/>
+        <w:tblStyle w:val="GridTable5Dark-Accent5"/>
         <w:tblW w:w="0" w:type="auto"/>
         <w:tblLook w:val="04A0" w:firstRow="1" w:lastRow="0" w:firstColumn="1" w:lastColumn="0" w:noHBand="0" w:noVBand="1"/>
       </w:tblPr>
@@ -7899,13 +7869,8 @@
             <w:pPr>
               <w:cnfStyle w:val="100000000000" w:firstRow="1" w:lastRow="0" w:firstColumn="0" w:lastColumn="0" w:oddVBand="0" w:evenVBand="0" w:oddHBand="0" w:evenHBand="0" w:firstRowFirstColumn="0" w:firstRowLastColumn="0" w:lastRowFirstColumn="0" w:lastRowLastColumn="0"/>
             </w:pPr>
-            <w:proofErr w:type="spellStart"/>
-            <w:r>
-              <w:t>Dodiljeni</w:t>
-            </w:r>
-            <w:proofErr w:type="spellEnd"/>
-            <w:r>
-              <w:t xml:space="preserve"> zadaci</w:t>
+            <w:r>
+              <w:t>Dodiljeni zadaci</w:t>
             </w:r>
           </w:p>
         </w:tc>
@@ -7934,15 +7899,7 @@
               <w:cnfStyle w:val="000000100000" w:firstRow="0" w:lastRow="0" w:firstColumn="0" w:lastColumn="0" w:oddVBand="0" w:evenVBand="0" w:oddHBand="1" w:evenHBand="0" w:firstRowFirstColumn="0" w:firstRowLastColumn="0" w:lastRowFirstColumn="0" w:lastRowLastColumn="0"/>
             </w:pPr>
             <w:r>
-              <w:t xml:space="preserve">Paula Kokić, Ivan </w:t>
-            </w:r>
-            <w:proofErr w:type="spellStart"/>
-            <w:r>
-              <w:t>Pokec</w:t>
-            </w:r>
-            <w:proofErr w:type="spellEnd"/>
-            <w:r>
-              <w:t>, Žana Zekić</w:t>
+              <w:t>Paula Kokić, Ivan Pokec, Žana Zekić</w:t>
             </w:r>
           </w:p>
         </w:tc>
@@ -7968,23 +7925,7 @@
               <w:cnfStyle w:val="000000100000" w:firstRow="0" w:lastRow="0" w:firstColumn="0" w:lastColumn="0" w:oddVBand="0" w:evenVBand="0" w:oddHBand="1" w:evenHBand="0" w:firstRowFirstColumn="0" w:firstRowLastColumn="0" w:lastRowFirstColumn="0" w:lastRowLastColumn="0"/>
             </w:pPr>
             <w:r>
-              <w:t xml:space="preserve">Ivan </w:t>
-            </w:r>
-            <w:proofErr w:type="spellStart"/>
-            <w:r>
-              <w:t>Pokec</w:t>
-            </w:r>
-            <w:proofErr w:type="spellEnd"/>
-            <w:r>
-              <w:t xml:space="preserve"> upoznao je ostale članove sa zahtjevima firme. Dogovoren je broj i okvirno vremensko trajanje </w:t>
-            </w:r>
-            <w:proofErr w:type="spellStart"/>
-            <w:r>
-              <w:t>sprinteva</w:t>
-            </w:r>
-            <w:proofErr w:type="spellEnd"/>
-            <w:r>
-              <w:t xml:space="preserve">. </w:t>
+              <w:t xml:space="preserve">Ivan Pokec upoznao je ostale članove sa zahtjevima firme. Dogovoren je broj i okvirno vremensko trajanje sprinteva. </w:t>
             </w:r>
           </w:p>
         </w:tc>
@@ -7997,15 +7938,7 @@
               <w:cnfStyle w:val="000000100000" w:firstRow="0" w:lastRow="0" w:firstColumn="0" w:lastColumn="0" w:oddVBand="0" w:evenVBand="0" w:oddHBand="1" w:evenHBand="0" w:firstRowFirstColumn="0" w:firstRowLastColumn="0" w:lastRowFirstColumn="0" w:lastRowLastColumn="0"/>
             </w:pPr>
             <w:r>
-              <w:t xml:space="preserve">Ivan </w:t>
-            </w:r>
-            <w:proofErr w:type="spellStart"/>
-            <w:r>
-              <w:t>Pokec</w:t>
-            </w:r>
-            <w:proofErr w:type="spellEnd"/>
-            <w:r>
-              <w:t xml:space="preserve"> – pobrinut će se za izradu API-ja</w:t>
+              <w:t>Ivan Pokec – pobrinut će se za izradu API-ja</w:t>
             </w:r>
           </w:p>
           <w:p>
@@ -8112,15 +8045,7 @@
               <w:cnfStyle w:val="000000100000" w:firstRow="0" w:lastRow="0" w:firstColumn="0" w:lastColumn="0" w:oddVBand="0" w:evenVBand="0" w:oddHBand="1" w:evenHBand="0" w:firstRowFirstColumn="0" w:firstRowLastColumn="0" w:lastRowFirstColumn="0" w:lastRowLastColumn="0"/>
             </w:pPr>
             <w:r>
-              <w:t xml:space="preserve">Paula Kokić, Ivan </w:t>
-            </w:r>
-            <w:proofErr w:type="spellStart"/>
-            <w:r>
-              <w:t>Pokec</w:t>
-            </w:r>
-            <w:proofErr w:type="spellEnd"/>
-            <w:r>
-              <w:t>, Žana Zekić</w:t>
+              <w:t>Paula Kokić, Ivan Pokec, Žana Zekić</w:t>
             </w:r>
           </w:p>
         </w:tc>
@@ -8159,23 +8084,7 @@
               <w:cnfStyle w:val="000000100000" w:firstRow="0" w:lastRow="0" w:firstColumn="0" w:lastColumn="0" w:oddVBand="0" w:evenVBand="0" w:oddHBand="1" w:evenHBand="0" w:firstRowFirstColumn="0" w:firstRowLastColumn="0" w:lastRowFirstColumn="0" w:lastRowLastColumn="0"/>
             </w:pPr>
             <w:r>
-              <w:t xml:space="preserve">Ivan </w:t>
-            </w:r>
-            <w:proofErr w:type="spellStart"/>
-            <w:r>
-              <w:t>Pokec</w:t>
-            </w:r>
-            <w:proofErr w:type="spellEnd"/>
-            <w:r>
-              <w:t xml:space="preserve"> – izrada klasa </w:t>
-            </w:r>
-            <w:proofErr w:type="spellStart"/>
-            <w:r>
-              <w:t>core</w:t>
-            </w:r>
-            <w:proofErr w:type="spellEnd"/>
-            <w:r>
-              <w:t xml:space="preserve"> modula</w:t>
+              <w:t>Ivan Pokec – izrada klasa core modula</w:t>
             </w:r>
           </w:p>
           <w:p>
@@ -8222,15 +8131,7 @@
               <w:cnfStyle w:val="000000000000" w:firstRow="0" w:lastRow="0" w:firstColumn="0" w:lastColumn="0" w:oddVBand="0" w:evenVBand="0" w:oddHBand="0" w:evenHBand="0" w:firstRowFirstColumn="0" w:firstRowLastColumn="0" w:lastRowFirstColumn="0" w:lastRowLastColumn="0"/>
             </w:pPr>
             <w:r>
-              <w:t xml:space="preserve">Paula Kokić, Ivan </w:t>
-            </w:r>
-            <w:proofErr w:type="spellStart"/>
-            <w:r>
-              <w:t>Pokec</w:t>
-            </w:r>
-            <w:proofErr w:type="spellEnd"/>
-            <w:r>
-              <w:t>, Žana Zekić</w:t>
+              <w:t>Paula Kokić, Ivan Pokec, Žana Zekić</w:t>
             </w:r>
           </w:p>
         </w:tc>
@@ -8303,11 +8204,13 @@
     <w:p>
       <w:pPr>
         <w:pStyle w:val="1Naslov"/>
+        <w:outlineLvl w:val="0"/>
         <w:rPr>
           <w:noProof/>
           <w:lang w:eastAsia="hr-HR"/>
         </w:rPr>
       </w:pPr>
+      <w:bookmarkStart w:id="7" w:name="_Toc471136931"/>
       <w:r>
         <w:rPr>
           <w:noProof/>
@@ -8316,6 +8219,7 @@
         <w:lastRenderedPageBreak/>
         <w:t>Zaključak prvog sprinta</w:t>
       </w:r>
+      <w:bookmarkEnd w:id="7"/>
     </w:p>
     <w:p>
       <w:pPr>
@@ -8557,62 +8461,25 @@
     </w:p>
     <w:p>
       <w:pPr>
-        <w:pStyle w:val="11Podnaslov"/>
-        <w:numPr>
-          <w:ilvl w:val="0"/>
-          <w:numId w:val="0"/>
-        </w:numPr>
-        <w:ind w:left="-6"/>
-        <w:rPr>
-          <w:noProof/>
-          <w:lang w:eastAsia="hr-HR"/>
-        </w:rPr>
-      </w:pPr>
-    </w:p>
-    <w:p>
-      <w:pPr>
-        <w:pStyle w:val="11Podnaslov"/>
-        <w:numPr>
-          <w:ilvl w:val="0"/>
-          <w:numId w:val="0"/>
-        </w:numPr>
-        <w:ind w:left="-6"/>
-        <w:rPr>
-          <w:noProof/>
-          <w:lang w:eastAsia="hr-HR"/>
-        </w:rPr>
-      </w:pPr>
-    </w:p>
-    <w:p>
-      <w:pPr>
-        <w:pStyle w:val="11Podnaslov"/>
-        <w:numPr>
-          <w:ilvl w:val="0"/>
-          <w:numId w:val="0"/>
-        </w:numPr>
-        <w:ind w:left="-6"/>
-        <w:rPr>
-          <w:lang w:eastAsia="hr-HR"/>
-        </w:rPr>
-      </w:pPr>
-    </w:p>
-    <w:p>
-      <w:pPr>
         <w:pStyle w:val="1Naslov"/>
-        <w:rPr>
-          <w:lang w:eastAsia="hr-HR"/>
-        </w:rPr>
-      </w:pPr>
-      <w:r>
-        <w:rPr>
-          <w:lang w:eastAsia="hr-HR"/>
-        </w:rPr>
+        <w:outlineLvl w:val="0"/>
+        <w:rPr>
+          <w:lang w:eastAsia="hr-HR"/>
+        </w:rPr>
+      </w:pPr>
+      <w:bookmarkStart w:id="8" w:name="_Toc471136932"/>
+      <w:r>
+        <w:rPr>
+          <w:lang w:eastAsia="hr-HR"/>
+        </w:rPr>
+        <w:lastRenderedPageBreak/>
         <w:t>Sprint 2 Backlog</w:t>
       </w:r>
+      <w:bookmarkEnd w:id="8"/>
     </w:p>
     <w:tbl>
       <w:tblPr>
-        <w:tblStyle w:val="Tablicareetke4-isticanje1"/>
+        <w:tblStyle w:val="GridTable4-Accent1"/>
         <w:tblW w:w="5000" w:type="pct"/>
         <w:tblLook w:val="04A0" w:firstRow="1" w:lastRow="0" w:firstColumn="1" w:lastColumn="0" w:noHBand="0" w:noVBand="1"/>
       </w:tblPr>
@@ -9884,7 +9751,7 @@
           <w:lang w:eastAsia="hr-HR"/>
         </w:rPr>
       </w:pPr>
-      <w:bookmarkStart w:id="7" w:name="_Toc471132605"/>
+      <w:bookmarkStart w:id="9" w:name="_Toc471136933"/>
       <w:r>
         <w:rPr>
           <w:lang w:eastAsia="hr-HR"/>
@@ -9892,7 +9759,7 @@
         <w:lastRenderedPageBreak/>
         <w:t>„Burndown“ graf i statistike drugog sprinta</w:t>
       </w:r>
-      <w:bookmarkEnd w:id="7"/>
+      <w:bookmarkEnd w:id="9"/>
     </w:p>
     <w:p>
       <w:pPr>
@@ -9924,6 +9791,7 @@
       </w:pPr>
       <w:r>
         <w:rPr>
+          <w:noProof/>
           <w:lang w:eastAsia="hr-HR"/>
         </w:rPr>
         <w:drawing>
@@ -9988,7 +9856,7 @@
           <w:szCs w:val="24"/>
           <w:lang w:eastAsia="hr-HR"/>
         </w:rPr>
-        <w:t>Na slici 7</w:t>
+        <w:t>Na slici 7. možemo vidjeti „Burndown“ graf</w:t>
       </w:r>
       <w:r>
         <w:rPr>
@@ -9997,7 +9865,7 @@
           <w:szCs w:val="24"/>
           <w:lang w:eastAsia="hr-HR"/>
         </w:rPr>
-        <w:t>. možemo vidjeti „Burndown“ graf</w:t>
+        <w:t xml:space="preserve"> drugog sprinta</w:t>
       </w:r>
       <w:r>
         <w:rPr>
@@ -10006,7 +9874,7 @@
           <w:szCs w:val="24"/>
           <w:lang w:eastAsia="hr-HR"/>
         </w:rPr>
-        <w:t xml:space="preserve"> drugog sprinta</w:t>
+        <w:t>. Na y-osi prikazani su procijenjeni napori (</w:t>
       </w:r>
       <w:r>
         <w:rPr>
@@ -10015,7 +9883,7 @@
           <w:szCs w:val="24"/>
           <w:lang w:eastAsia="hr-HR"/>
         </w:rPr>
-        <w:t>. Na y-osi prikazani su procijenjeni napori (</w:t>
+        <w:t>„</w:t>
       </w:r>
       <w:r>
         <w:rPr>
@@ -10024,7 +9892,7 @@
           <w:szCs w:val="24"/>
           <w:lang w:eastAsia="hr-HR"/>
         </w:rPr>
-        <w:t>„</w:t>
+        <w:t>points</w:t>
       </w:r>
       <w:r>
         <w:rPr>
@@ -10033,7 +9901,7 @@
           <w:szCs w:val="24"/>
           <w:lang w:eastAsia="hr-HR"/>
         </w:rPr>
-        <w:t>points</w:t>
+        <w:t>“</w:t>
       </w:r>
       <w:r>
         <w:rPr>
@@ -10042,7 +9910,7 @@
           <w:szCs w:val="24"/>
           <w:lang w:eastAsia="hr-HR"/>
         </w:rPr>
-        <w:t>“</w:t>
+        <w:t xml:space="preserve">), a na x-osi vremenski period u kojem je sprint trajao. Dakle, kao što možemo vidjeti na početku sprinta imali smo </w:t>
       </w:r>
       <w:r>
         <w:rPr>
@@ -10051,7 +9919,7 @@
           <w:szCs w:val="24"/>
           <w:lang w:eastAsia="hr-HR"/>
         </w:rPr>
-        <w:t xml:space="preserve">), a na x-osi vremenski period u kojem je sprint trajao. Dakle, kao što možemo vidjeti na početku sprinta imali smo </w:t>
+        <w:t>29 sati</w:t>
       </w:r>
       <w:r>
         <w:rPr>
@@ -10060,7 +9928,7 @@
           <w:szCs w:val="24"/>
           <w:lang w:eastAsia="hr-HR"/>
         </w:rPr>
-        <w:t>29 sati</w:t>
+        <w:t xml:space="preserve"> koje smo trebali odradi. </w:t>
       </w:r>
       <w:r>
         <w:rPr>
@@ -10069,7 +9937,7 @@
           <w:szCs w:val="24"/>
           <w:lang w:eastAsia="hr-HR"/>
         </w:rPr>
-        <w:t xml:space="preserve"> koje smo trebali odradi. </w:t>
+        <w:t xml:space="preserve">  Prvih šest dana od početka sprinta „remaining-points“ linija opadala je stalno što znači da smo konstantno radili na projektu. Nakon toga slijedila je kratka pauza što možemo zaključiti iz toga što je linija od 24.12. do 26.12.2016. ravna. Nakon tog perioda opet je nastavljen rad na projektu. </w:t>
       </w:r>
       <w:r>
         <w:rPr>
@@ -10078,19 +9946,37 @@
           <w:szCs w:val="24"/>
           <w:lang w:eastAsia="hr-HR"/>
         </w:rPr>
-        <w:t xml:space="preserve">  Prvih šest dana od početka sprinta „</w:t>
-      </w:r>
-      <w:proofErr w:type="spellStart"/>
-      <w:r>
+        <w:t>Na još jednom mjestu, od 31.12.2016. do 02.12.2017., linija je ravna te nakon toga zadaci su završeni i sprint je uspješno priveden kraju.</w:t>
+      </w:r>
+    </w:p>
+    <w:p>
+      <w:pPr>
+        <w:pStyle w:val="1Naslov"/>
+        <w:outlineLvl w:val="0"/>
+        <w:rPr>
+          <w:lang w:eastAsia="hr-HR"/>
+        </w:rPr>
+      </w:pPr>
+      <w:bookmarkStart w:id="10" w:name="_Toc471136934"/>
+      <w:r>
+        <w:rPr>
+          <w:lang w:eastAsia="hr-HR"/>
+        </w:rPr>
+        <w:lastRenderedPageBreak/>
+        <w:t>Održani sastanci tijekom drugog sprinta</w:t>
+      </w:r>
+      <w:bookmarkEnd w:id="10"/>
+    </w:p>
+    <w:p>
+      <w:pPr>
+        <w:ind w:firstLine="426"/>
         <w:rPr>
           <w:rFonts w:ascii="Times New Roman" w:hAnsi="Times New Roman" w:cs="Times New Roman"/>
           <w:sz w:val="24"/>
           <w:szCs w:val="24"/>
           <w:lang w:eastAsia="hr-HR"/>
         </w:rPr>
-        <w:t>remaining</w:t>
-      </w:r>
-      <w:proofErr w:type="spellEnd"/>
+      </w:pPr>
       <w:r>
         <w:rPr>
           <w:rFonts w:ascii="Times New Roman" w:hAnsi="Times New Roman" w:cs="Times New Roman"/>
@@ -10098,59 +9984,12 @@
           <w:szCs w:val="24"/>
           <w:lang w:eastAsia="hr-HR"/>
         </w:rPr>
-        <w:t xml:space="preserve">-points“ linija opadala je stalno što znači da smo konstantno radili na projektu. Nakon toga slijedila je kratka pauza što možemo zaključiti iz toga što je linija od 24.12. do 26.12.2016. ravna. Nakon tog perioda opet je nastavljen rad na projektu. </w:t>
-      </w:r>
-      <w:r>
-        <w:rPr>
-          <w:rFonts w:ascii="Times New Roman" w:hAnsi="Times New Roman" w:cs="Times New Roman"/>
-          <w:sz w:val="24"/>
-          <w:szCs w:val="24"/>
-          <w:lang w:eastAsia="hr-HR"/>
-        </w:rPr>
-        <w:t>Na još jednom mjestu, od 31.12.2016. do 02.12.2017., linija je ravna te nakon toga zadaci su završeni i sprint je uspješno priveden kraju.</w:t>
-      </w:r>
-    </w:p>
-    <w:p>
-      <w:pPr>
-        <w:pStyle w:val="1Naslov"/>
-        <w:outlineLvl w:val="0"/>
-        <w:rPr>
-          <w:lang w:eastAsia="hr-HR"/>
-        </w:rPr>
-      </w:pPr>
-      <w:bookmarkStart w:id="8" w:name="_Toc471132606"/>
-      <w:r>
-        <w:rPr>
-          <w:lang w:eastAsia="hr-HR"/>
-        </w:rPr>
-        <w:lastRenderedPageBreak/>
-        <w:t>Održani sastanci tijekom drugog sprinta</w:t>
-      </w:r>
-      <w:bookmarkEnd w:id="8"/>
-    </w:p>
-    <w:p>
-      <w:pPr>
-        <w:ind w:firstLine="426"/>
-        <w:rPr>
-          <w:rFonts w:ascii="Times New Roman" w:hAnsi="Times New Roman" w:cs="Times New Roman"/>
-          <w:sz w:val="24"/>
-          <w:szCs w:val="24"/>
-          <w:lang w:eastAsia="hr-HR"/>
-        </w:rPr>
-      </w:pPr>
-      <w:r>
-        <w:rPr>
-          <w:rFonts w:ascii="Times New Roman" w:hAnsi="Times New Roman" w:cs="Times New Roman"/>
-          <w:sz w:val="24"/>
-          <w:szCs w:val="24"/>
-          <w:lang w:eastAsia="hr-HR"/>
-        </w:rPr>
         <w:t xml:space="preserve">U sljedećoj tablici prikazani su zapisnici svih održanih sastanaka tijekom drugog sprinta. </w:t>
       </w:r>
     </w:p>
     <w:tbl>
       <w:tblPr>
-        <w:tblStyle w:val="Tamnatablicareetke5-isticanje5"/>
+        <w:tblStyle w:val="GridTable5Dark-Accent5"/>
         <w:tblW w:w="0" w:type="auto"/>
         <w:tblLook w:val="04A0" w:firstRow="1" w:lastRow="0" w:firstColumn="1" w:lastColumn="0" w:noHBand="0" w:noVBand="1"/>
       </w:tblPr>
@@ -10219,13 +10058,8 @@
             <w:pPr>
               <w:cnfStyle w:val="100000000000" w:firstRow="1" w:lastRow="0" w:firstColumn="0" w:lastColumn="0" w:oddVBand="0" w:evenVBand="0" w:oddHBand="0" w:evenHBand="0" w:firstRowFirstColumn="0" w:firstRowLastColumn="0" w:lastRowFirstColumn="0" w:lastRowLastColumn="0"/>
             </w:pPr>
-            <w:proofErr w:type="spellStart"/>
-            <w:r>
-              <w:t>Dodiljeni</w:t>
-            </w:r>
-            <w:proofErr w:type="spellEnd"/>
-            <w:r>
-              <w:t xml:space="preserve"> zadaci</w:t>
+            <w:r>
+              <w:t>Dodiljeni zadaci</w:t>
             </w:r>
           </w:p>
         </w:tc>
@@ -10259,15 +10093,7 @@
               <w:cnfStyle w:val="000000100000" w:firstRow="0" w:lastRow="0" w:firstColumn="0" w:lastColumn="0" w:oddVBand="0" w:evenVBand="0" w:oddHBand="1" w:evenHBand="0" w:firstRowFirstColumn="0" w:firstRowLastColumn="0" w:lastRowFirstColumn="0" w:lastRowLastColumn="0"/>
             </w:pPr>
             <w:r>
-              <w:t xml:space="preserve">Paula Kokić, Ivan </w:t>
-            </w:r>
-            <w:proofErr w:type="spellStart"/>
-            <w:r>
-              <w:t>Pokec</w:t>
-            </w:r>
-            <w:proofErr w:type="spellEnd"/>
-            <w:r>
-              <w:t>, Žana Zekić</w:t>
+              <w:t>Paula Kokić, Ivan Pokec, Žana Zekić</w:t>
             </w:r>
           </w:p>
         </w:tc>
@@ -10306,15 +10132,7 @@
               <w:cnfStyle w:val="000000100000" w:firstRow="0" w:lastRow="0" w:firstColumn="0" w:lastColumn="0" w:oddVBand="0" w:evenVBand="0" w:oddHBand="1" w:evenHBand="0" w:firstRowFirstColumn="0" w:firstRowLastColumn="0" w:lastRowFirstColumn="0" w:lastRowLastColumn="0"/>
             </w:pPr>
             <w:r>
-              <w:t xml:space="preserve">Ivan </w:t>
-            </w:r>
-            <w:proofErr w:type="spellStart"/>
-            <w:r>
-              <w:t>Pokec</w:t>
-            </w:r>
-            <w:proofErr w:type="spellEnd"/>
-            <w:r>
-              <w:t xml:space="preserve"> – obavijest o promjeni lokacije, prikaz kategorija lokacija</w:t>
+              <w:t>Ivan Pokec – obavijest o promjeni lokacije, prikaz kategorija lokacija</w:t>
             </w:r>
           </w:p>
           <w:p>
@@ -10369,15 +10187,7 @@
               <w:cnfStyle w:val="000000000000" w:firstRow="0" w:lastRow="0" w:firstColumn="0" w:lastColumn="0" w:oddVBand="0" w:evenVBand="0" w:oddHBand="0" w:evenHBand="0" w:firstRowFirstColumn="0" w:firstRowLastColumn="0" w:lastRowFirstColumn="0" w:lastRowLastColumn="0"/>
             </w:pPr>
             <w:r>
-              <w:t xml:space="preserve">Paula Kokić, Ivan </w:t>
-            </w:r>
-            <w:proofErr w:type="spellStart"/>
-            <w:r>
-              <w:t>Pokec</w:t>
-            </w:r>
-            <w:proofErr w:type="spellEnd"/>
-            <w:r>
-              <w:t>, Žana Zekić</w:t>
+              <w:t>Paula Kokić, Ivan Pokec, Žana Zekić</w:t>
             </w:r>
           </w:p>
         </w:tc>
@@ -10416,15 +10226,7 @@
               <w:cnfStyle w:val="000000000000" w:firstRow="0" w:lastRow="0" w:firstColumn="0" w:lastColumn="0" w:oddVBand="0" w:evenVBand="0" w:oddHBand="0" w:evenHBand="0" w:firstRowFirstColumn="0" w:firstRowLastColumn="0" w:lastRowFirstColumn="0" w:lastRowLastColumn="0"/>
             </w:pPr>
             <w:r>
-              <w:t xml:space="preserve">Ivan </w:t>
-            </w:r>
-            <w:proofErr w:type="spellStart"/>
-            <w:r>
-              <w:t>Pokec</w:t>
-            </w:r>
-            <w:proofErr w:type="spellEnd"/>
-            <w:r>
-              <w:t xml:space="preserve"> – ubrzati detekciju </w:t>
+              <w:t xml:space="preserve">Ivan Pokec – ubrzati detekciju </w:t>
             </w:r>
           </w:p>
           <w:p>
@@ -10461,15 +10263,7 @@
               <w:cnfStyle w:val="000000100000" w:firstRow="0" w:lastRow="0" w:firstColumn="0" w:lastColumn="0" w:oddVBand="0" w:evenVBand="0" w:oddHBand="1" w:evenHBand="0" w:firstRowFirstColumn="0" w:firstRowLastColumn="0" w:lastRowFirstColumn="0" w:lastRowLastColumn="0"/>
             </w:pPr>
             <w:r>
-              <w:t xml:space="preserve">Paula Kokić, Ivan </w:t>
-            </w:r>
-            <w:proofErr w:type="spellStart"/>
-            <w:r>
-              <w:t>Pokec</w:t>
-            </w:r>
-            <w:proofErr w:type="spellEnd"/>
-            <w:r>
-              <w:t>, Žana Zekić</w:t>
+              <w:t>Paula Kokić, Ivan Pokec, Žana Zekić</w:t>
             </w:r>
           </w:p>
         </w:tc>
@@ -10560,7 +10354,7 @@
           <w:lang w:eastAsia="hr-HR"/>
         </w:rPr>
       </w:pPr>
-      <w:bookmarkStart w:id="9" w:name="_Toc471132607"/>
+      <w:bookmarkStart w:id="11" w:name="_Toc471136935"/>
       <w:r>
         <w:rPr>
           <w:lang w:eastAsia="hr-HR"/>
@@ -10568,7 +10362,7 @@
         <w:lastRenderedPageBreak/>
         <w:t>Zaključak drugog sprinta</w:t>
       </w:r>
-      <w:bookmarkEnd w:id="9"/>
+      <w:bookmarkEnd w:id="11"/>
     </w:p>
     <w:p>
       <w:pPr>
@@ -10598,27 +10392,7 @@
           <w:szCs w:val="24"/>
           <w:lang w:eastAsia="hr-HR"/>
         </w:rPr>
-        <w:t>Iz „</w:t>
-      </w:r>
-      <w:proofErr w:type="spellStart"/>
-      <w:r>
-        <w:rPr>
-          <w:rFonts w:ascii="Times New Roman" w:hAnsi="Times New Roman" w:cs="Times New Roman"/>
-          <w:sz w:val="24"/>
-          <w:szCs w:val="24"/>
-          <w:lang w:eastAsia="hr-HR"/>
-        </w:rPr>
-        <w:t>Burn-down</w:t>
-      </w:r>
-      <w:proofErr w:type="spellEnd"/>
-      <w:r>
-        <w:rPr>
-          <w:rFonts w:ascii="Times New Roman" w:hAnsi="Times New Roman" w:cs="Times New Roman"/>
-          <w:sz w:val="24"/>
-          <w:szCs w:val="24"/>
-          <w:lang w:eastAsia="hr-HR"/>
-        </w:rPr>
-        <w:t xml:space="preserve">“ grafa mogli smo vidjeti kako je cijeli tim tijekom sprinta konstantno radio na projektu i u planiranom vremenu izvršavali svoje zadatke. Na dva mjesta linija je ravna, ali to je razumljivo jer je kolektivno u timu dogovoreno da će tu biti pauza u radu. Na kraju su dovršene sitnice i drugi sprint je priveden kraju. Sve u svemu, rad tima je zadovoljavajući jer su svi planirani zadaci za ovaj sprint riješeni. </w:t>
+        <w:t xml:space="preserve">Iz „Burn-down“ grafa mogli smo vidjeti kako je cijeli tim tijekom sprinta konstantno radio na projektu i u planiranom vremenu izvršavali svoje zadatke. Na dva mjesta linija je ravna, ali to je razumljivo jer je kolektivno u timu dogovoreno da će tu biti pauza u radu. Na kraju su dovršene sitnice i drugi sprint je priveden kraju. Sve u svemu, rad tima je zadovoljavajući jer su svi planirani zadaci za ovaj sprint riješeni. </w:t>
       </w:r>
     </w:p>
     <w:p>
@@ -10684,7 +10458,7 @@
     <w:sdtContent>
       <w:p>
         <w:pPr>
-          <w:pStyle w:val="Podnoje"/>
+          <w:pStyle w:val="Footer"/>
           <w:jc w:val="right"/>
         </w:pPr>
         <w:r>
@@ -10713,7 +10487,7 @@
   </w:sdt>
   <w:p>
     <w:pPr>
-      <w:pStyle w:val="Podnoje"/>
+      <w:pStyle w:val="Footer"/>
     </w:pPr>
   </w:p>
 </w:ftr>
@@ -10737,7 +10511,7 @@
     <w:sdtContent>
       <w:p>
         <w:pPr>
-          <w:pStyle w:val="Podnoje"/>
+          <w:pStyle w:val="Footer"/>
           <w:jc w:val="right"/>
         </w:pPr>
         <w:r>
@@ -10766,7 +10540,7 @@
   </w:sdt>
   <w:p>
     <w:pPr>
-      <w:pStyle w:val="Podnoje"/>
+      <w:pStyle w:val="Footer"/>
     </w:pPr>
   </w:p>
 </w:ftr>
@@ -10799,7 +10573,7 @@
 
 <file path=word/numbering.xml><?xml version="1.0" encoding="utf-8"?>
 <w:numbering xmlns:wpc="http://schemas.microsoft.com/office/word/2010/wordprocessingCanvas" xmlns:mc="http://schemas.openxmlformats.org/markup-compatibility/2006" xmlns:o="urn:schemas-microsoft-com:office:office" xmlns:r="http://schemas.openxmlformats.org/officeDocument/2006/relationships" xmlns:m="http://schemas.openxmlformats.org/officeDocument/2006/math" xmlns:v="urn:schemas-microsoft-com:vml" xmlns:wp14="http://schemas.microsoft.com/office/word/2010/wordprocessingDrawing" xmlns:wp="http://schemas.openxmlformats.org/drawingml/2006/wordprocessingDrawing" xmlns:w10="urn:schemas-microsoft-com:office:word" xmlns:w="http://schemas.openxmlformats.org/wordprocessingml/2006/main" xmlns:w14="http://schemas.microsoft.com/office/word/2010/wordml" xmlns:w15="http://schemas.microsoft.com/office/word/2012/wordml" xmlns:wpg="http://schemas.microsoft.com/office/word/2010/wordprocessingGroup" xmlns:wpi="http://schemas.microsoft.com/office/word/2010/wordprocessingInk" xmlns:wne="http://schemas.microsoft.com/office/word/2006/wordml" xmlns:wps="http://schemas.microsoft.com/office/word/2010/wordprocessingShape" mc:Ignorable="w14 w15 wp14">
-  <w:abstractNum w:abstractNumId="0" w15:restartNumberingAfterBreak="0">
+  <w:abstractNum w:abstractNumId="0">
     <w:nsid w:val="1FA77B27"/>
     <w:multiLevelType w:val="multilevel"/>
     <w:tmpl w:val="9CFE6D78"/>
@@ -10948,7 +10722,7 @@
       </w:rPr>
     </w:lvl>
   </w:abstractNum>
-  <w:abstractNum w:abstractNumId="1" w15:restartNumberingAfterBreak="0">
+  <w:abstractNum w:abstractNumId="1">
     <w:nsid w:val="2BED56B4"/>
     <w:multiLevelType w:val="hybridMultilevel"/>
     <w:tmpl w:val="F26A636E"/>
@@ -11061,7 +10835,7 @@
       </w:rPr>
     </w:lvl>
   </w:abstractNum>
-  <w:abstractNum w:abstractNumId="2" w15:restartNumberingAfterBreak="0">
+  <w:abstractNum w:abstractNumId="2">
     <w:nsid w:val="47792751"/>
     <w:multiLevelType w:val="hybridMultilevel"/>
     <w:tmpl w:val="F5741E48"/>
@@ -11174,7 +10948,7 @@
       </w:rPr>
     </w:lvl>
   </w:abstractNum>
-  <w:abstractNum w:abstractNumId="3" w15:restartNumberingAfterBreak="0">
+  <w:abstractNum w:abstractNumId="3">
     <w:nsid w:val="5BB57842"/>
     <w:multiLevelType w:val="hybridMultilevel"/>
     <w:tmpl w:val="EB9C71E4"/>
@@ -11260,7 +11034,7 @@
       </w:pPr>
     </w:lvl>
   </w:abstractNum>
-  <w:abstractNum w:abstractNumId="4" w15:restartNumberingAfterBreak="0">
+  <w:abstractNum w:abstractNumId="4">
     <w:nsid w:val="6F7060B2"/>
     <w:multiLevelType w:val="hybridMultilevel"/>
     <w:tmpl w:val="A2845122"/>
@@ -11373,7 +11147,7 @@
       </w:rPr>
     </w:lvl>
   </w:abstractNum>
-  <w:abstractNum w:abstractNumId="5" w15:restartNumberingAfterBreak="0">
+  <w:abstractNum w:abstractNumId="5">
     <w:nsid w:val="730A29B0"/>
     <w:multiLevelType w:val="hybridMultilevel"/>
     <w:tmpl w:val="21CE4318"/>
@@ -11486,7 +11260,7 @@
       </w:rPr>
     </w:lvl>
   </w:abstractNum>
-  <w:abstractNum w:abstractNumId="6" w15:restartNumberingAfterBreak="0">
+  <w:abstractNum w:abstractNumId="6">
     <w:nsid w:val="750B7D89"/>
     <w:multiLevelType w:val="multilevel"/>
     <w:tmpl w:val="057E19AA"/>
@@ -11992,11 +11766,11 @@
     <w:name w:val="Normal"/>
     <w:qFormat/>
   </w:style>
-  <w:style w:type="paragraph" w:styleId="Naslov1">
+  <w:style w:type="paragraph" w:styleId="Heading1">
     <w:name w:val="heading 1"/>
     <w:basedOn w:val="Normal"/>
     <w:next w:val="Normal"/>
-    <w:link w:val="Naslov1Char"/>
+    <w:link w:val="Heading1Char"/>
     <w:uiPriority w:val="9"/>
     <w:qFormat/>
     <w:rsid w:val="00851CE4"/>
@@ -12013,11 +11787,11 @@
       <w:szCs w:val="32"/>
     </w:rPr>
   </w:style>
-  <w:style w:type="paragraph" w:styleId="Naslov3">
+  <w:style w:type="paragraph" w:styleId="Heading3">
     <w:name w:val="heading 3"/>
     <w:basedOn w:val="Normal"/>
     <w:next w:val="Normal"/>
-    <w:link w:val="Naslov3Char"/>
+    <w:link w:val="Heading3Char"/>
     <w:uiPriority w:val="9"/>
     <w:semiHidden/>
     <w:unhideWhenUsed/>
@@ -12036,13 +11810,13 @@
       <w:szCs w:val="24"/>
     </w:rPr>
   </w:style>
-  <w:style w:type="character" w:default="1" w:styleId="Zadanifontodlomka">
+  <w:style w:type="character" w:default="1" w:styleId="DefaultParagraphFont">
     <w:name w:val="Default Paragraph Font"/>
     <w:uiPriority w:val="1"/>
     <w:semiHidden/>
     <w:unhideWhenUsed/>
   </w:style>
-  <w:style w:type="table" w:default="1" w:styleId="Obinatablica">
+  <w:style w:type="table" w:default="1" w:styleId="TableNormal">
     <w:name w:val="Normal Table"/>
     <w:uiPriority w:val="99"/>
     <w:semiHidden/>
@@ -12057,13 +11831,13 @@
       </w:tblCellMar>
     </w:tblPr>
   </w:style>
-  <w:style w:type="numbering" w:default="1" w:styleId="Bezpopisa">
+  <w:style w:type="numbering" w:default="1" w:styleId="NoList">
     <w:name w:val="No List"/>
     <w:uiPriority w:val="99"/>
     <w:semiHidden/>
     <w:unhideWhenUsed/>
   </w:style>
-  <w:style w:type="paragraph" w:styleId="Bezproreda">
+  <w:style w:type="paragraph" w:styleId="NoSpacing">
     <w:name w:val="No Spacing"/>
     <w:uiPriority w:val="1"/>
     <w:qFormat/>
@@ -12072,10 +11846,10 @@
       <w:spacing w:after="0" w:line="240" w:lineRule="auto"/>
     </w:pPr>
   </w:style>
-  <w:style w:type="character" w:customStyle="1" w:styleId="Naslov1Char">
-    <w:name w:val="Naslov 1 Char"/>
-    <w:basedOn w:val="Zadanifontodlomka"/>
-    <w:link w:val="Naslov1"/>
+  <w:style w:type="character" w:customStyle="1" w:styleId="Heading1Char">
+    <w:name w:val="Heading 1 Char"/>
+    <w:basedOn w:val="DefaultParagraphFont"/>
+    <w:link w:val="Heading1"/>
     <w:uiPriority w:val="9"/>
     <w:rsid w:val="00851CE4"/>
     <w:rPr>
@@ -12085,9 +11859,9 @@
       <w:szCs w:val="32"/>
     </w:rPr>
   </w:style>
-  <w:style w:type="paragraph" w:styleId="TOCNaslov">
+  <w:style w:type="paragraph" w:styleId="TOCHeading">
     <w:name w:val="TOC Heading"/>
-    <w:basedOn w:val="Naslov1"/>
+    <w:basedOn w:val="Heading1"/>
     <w:next w:val="Normal"/>
     <w:uiPriority w:val="39"/>
     <w:unhideWhenUsed/>
@@ -12100,10 +11874,10 @@
       <w:lang w:val="en-US"/>
     </w:rPr>
   </w:style>
-  <w:style w:type="paragraph" w:styleId="Zaglavlje">
+  <w:style w:type="paragraph" w:styleId="Header">
     <w:name w:val="header"/>
     <w:basedOn w:val="Normal"/>
-    <w:link w:val="ZaglavljeChar"/>
+    <w:link w:val="HeaderChar"/>
     <w:uiPriority w:val="99"/>
     <w:unhideWhenUsed/>
     <w:rsid w:val="00851CE4"/>
@@ -12115,17 +11889,17 @@
       <w:spacing w:after="0" w:line="240" w:lineRule="auto"/>
     </w:pPr>
   </w:style>
-  <w:style w:type="character" w:customStyle="1" w:styleId="ZaglavljeChar">
-    <w:name w:val="Zaglavlje Char"/>
-    <w:basedOn w:val="Zadanifontodlomka"/>
-    <w:link w:val="Zaglavlje"/>
+  <w:style w:type="character" w:customStyle="1" w:styleId="HeaderChar">
+    <w:name w:val="Header Char"/>
+    <w:basedOn w:val="DefaultParagraphFont"/>
+    <w:link w:val="Header"/>
     <w:uiPriority w:val="99"/>
     <w:rsid w:val="00851CE4"/>
   </w:style>
-  <w:style w:type="paragraph" w:styleId="Podnoje">
+  <w:style w:type="paragraph" w:styleId="Footer">
     <w:name w:val="footer"/>
     <w:basedOn w:val="Normal"/>
-    <w:link w:val="PodnojeChar"/>
+    <w:link w:val="FooterChar"/>
     <w:uiPriority w:val="99"/>
     <w:unhideWhenUsed/>
     <w:rsid w:val="00851CE4"/>
@@ -12137,17 +11911,17 @@
       <w:spacing w:after="0" w:line="240" w:lineRule="auto"/>
     </w:pPr>
   </w:style>
-  <w:style w:type="character" w:customStyle="1" w:styleId="PodnojeChar">
-    <w:name w:val="Podnožje Char"/>
-    <w:basedOn w:val="Zadanifontodlomka"/>
-    <w:link w:val="Podnoje"/>
+  <w:style w:type="character" w:customStyle="1" w:styleId="FooterChar">
+    <w:name w:val="Footer Char"/>
+    <w:basedOn w:val="DefaultParagraphFont"/>
+    <w:link w:val="Footer"/>
     <w:uiPriority w:val="99"/>
     <w:rsid w:val="00851CE4"/>
   </w:style>
-  <w:style w:type="paragraph" w:styleId="Odlomakpopisa">
+  <w:style w:type="paragraph" w:styleId="ListParagraph">
     <w:name w:val="List Paragraph"/>
     <w:basedOn w:val="Normal"/>
-    <w:link w:val="OdlomakpopisaChar"/>
+    <w:link w:val="ListParagraphChar"/>
     <w:uiPriority w:val="34"/>
     <w:qFormat/>
     <w:rsid w:val="00E728EB"/>
@@ -12158,7 +11932,7 @@
   </w:style>
   <w:style w:type="paragraph" w:customStyle="1" w:styleId="1Naslov">
     <w:name w:val="1. Naslov"/>
-    <w:basedOn w:val="Odlomakpopisa"/>
+    <w:basedOn w:val="ListParagraph"/>
     <w:link w:val="1NaslovChar"/>
     <w:qFormat/>
     <w:rsid w:val="00165A1F"/>
@@ -12196,16 +11970,16 @@
       <w:szCs w:val="32"/>
     </w:rPr>
   </w:style>
-  <w:style w:type="character" w:customStyle="1" w:styleId="OdlomakpopisaChar">
-    <w:name w:val="Odlomak popisa Char"/>
-    <w:basedOn w:val="Zadanifontodlomka"/>
-    <w:link w:val="Odlomakpopisa"/>
+  <w:style w:type="character" w:customStyle="1" w:styleId="ListParagraphChar">
+    <w:name w:val="List Paragraph Char"/>
+    <w:basedOn w:val="DefaultParagraphFont"/>
+    <w:link w:val="ListParagraph"/>
     <w:uiPriority w:val="34"/>
     <w:rsid w:val="00165A1F"/>
   </w:style>
   <w:style w:type="character" w:customStyle="1" w:styleId="1NaslovChar">
     <w:name w:val="1. Naslov Char"/>
-    <w:basedOn w:val="OdlomakpopisaChar"/>
+    <w:basedOn w:val="ListParagraphChar"/>
     <w:link w:val="1Naslov"/>
     <w:rsid w:val="00165A1F"/>
     <w:rPr>
@@ -12258,7 +12032,7 @@
       <w:szCs w:val="24"/>
     </w:rPr>
   </w:style>
-  <w:style w:type="paragraph" w:styleId="Sadraj1">
+  <w:style w:type="paragraph" w:styleId="TOC1">
     <w:name w:val="toc 1"/>
     <w:basedOn w:val="Normal"/>
     <w:next w:val="Normal"/>
@@ -12270,9 +12044,9 @@
       <w:spacing w:after="100"/>
     </w:pPr>
   </w:style>
-  <w:style w:type="character" w:styleId="Hiperveza">
+  <w:style w:type="character" w:styleId="Hyperlink">
     <w:name w:val="Hyperlink"/>
-    <w:basedOn w:val="Zadanifontodlomka"/>
+    <w:basedOn w:val="DefaultParagraphFont"/>
     <w:uiPriority w:val="99"/>
     <w:unhideWhenUsed/>
     <w:rsid w:val="00630C8B"/>
@@ -12281,15 +12055,16 @@
       <w:u w:val="single"/>
     </w:rPr>
   </w:style>
-  <w:style w:type="table" w:styleId="Reetkatablice">
+  <w:style w:type="table" w:styleId="TableGrid">
     <w:name w:val="Table Grid"/>
-    <w:basedOn w:val="Obinatablica"/>
+    <w:basedOn w:val="TableNormal"/>
     <w:uiPriority w:val="39"/>
     <w:rsid w:val="005221EF"/>
     <w:pPr>
       <w:spacing w:after="0" w:line="240" w:lineRule="auto"/>
     </w:pPr>
     <w:tblPr>
+      <w:tblInd w:w="0" w:type="dxa"/>
       <w:tblBorders>
         <w:top w:val="single" w:sz="4" w:space="0" w:color="auto"/>
         <w:left w:val="single" w:sz="4" w:space="0" w:color="auto"/>
@@ -12298,9 +12073,15 @@
         <w:insideH w:val="single" w:sz="4" w:space="0" w:color="auto"/>
         <w:insideV w:val="single" w:sz="4" w:space="0" w:color="auto"/>
       </w:tblBorders>
+      <w:tblCellMar>
+        <w:top w:w="0" w:type="dxa"/>
+        <w:left w:w="108" w:type="dxa"/>
+        <w:bottom w:w="0" w:type="dxa"/>
+        <w:right w:w="108" w:type="dxa"/>
+      </w:tblCellMar>
     </w:tblPr>
   </w:style>
-  <w:style w:type="paragraph" w:styleId="Opisslike">
+  <w:style w:type="paragraph" w:styleId="Caption">
     <w:name w:val="caption"/>
     <w:basedOn w:val="Normal"/>
     <w:next w:val="Normal"/>
@@ -12319,10 +12100,10 @@
       <w:szCs w:val="18"/>
     </w:rPr>
   </w:style>
-  <w:style w:type="character" w:customStyle="1" w:styleId="Naslov3Char">
-    <w:name w:val="Naslov 3 Char"/>
-    <w:basedOn w:val="Zadanifontodlomka"/>
-    <w:link w:val="Naslov3"/>
+  <w:style w:type="character" w:customStyle="1" w:styleId="Heading3Char">
+    <w:name w:val="Heading 3 Char"/>
+    <w:basedOn w:val="DefaultParagraphFont"/>
+    <w:link w:val="Heading3"/>
     <w:uiPriority w:val="9"/>
     <w:semiHidden/>
     <w:rsid w:val="007843BA"/>
@@ -12333,7 +12114,7 @@
       <w:szCs w:val="24"/>
     </w:rPr>
   </w:style>
-  <w:style w:type="paragraph" w:styleId="Sadraj2">
+  <w:style w:type="paragraph" w:styleId="TOC2">
     <w:name w:val="toc 2"/>
     <w:basedOn w:val="Normal"/>
     <w:next w:val="Normal"/>
@@ -12346,9 +12127,9 @@
       <w:ind w:left="220"/>
     </w:pPr>
   </w:style>
-  <w:style w:type="table" w:styleId="Tamnatablicareetke5-isticanje5">
+  <w:style w:type="table" w:styleId="GridTable5Dark-Accent5">
     <w:name w:val="Grid Table 5 Dark Accent 5"/>
-    <w:basedOn w:val="Obinatablica"/>
+    <w:basedOn w:val="TableNormal"/>
     <w:uiPriority w:val="50"/>
     <w:rsid w:val="00971FDC"/>
     <w:pPr>
@@ -12357,6 +12138,7 @@
     <w:tblPr>
       <w:tblStyleRowBandSize w:val="1"/>
       <w:tblStyleColBandSize w:val="1"/>
+      <w:tblInd w:w="0" w:type="dxa"/>
       <w:tblBorders>
         <w:top w:val="single" w:sz="4" w:space="0" w:color="FFFFFF" w:themeColor="background1"/>
         <w:left w:val="single" w:sz="4" w:space="0" w:color="FFFFFF" w:themeColor="background1"/>
@@ -12365,6 +12147,12 @@
         <w:insideH w:val="single" w:sz="4" w:space="0" w:color="FFFFFF" w:themeColor="background1"/>
         <w:insideV w:val="single" w:sz="4" w:space="0" w:color="FFFFFF" w:themeColor="background1"/>
       </w:tblBorders>
+      <w:tblCellMar>
+        <w:top w:w="0" w:type="dxa"/>
+        <w:left w:w="108" w:type="dxa"/>
+        <w:bottom w:w="0" w:type="dxa"/>
+        <w:right w:w="108" w:type="dxa"/>
+      </w:tblCellMar>
     </w:tblPr>
     <w:tcPr>
       <w:shd w:val="clear" w:color="auto" w:fill="D9E2F3" w:themeFill="accent5" w:themeFillTint="33"/>
@@ -12452,9 +12240,9 @@
       </w:tcPr>
     </w:tblStylePr>
   </w:style>
-  <w:style w:type="table" w:styleId="Tablicareetke4-isticanje1">
+  <w:style w:type="table" w:styleId="GridTable4-Accent1">
     <w:name w:val="Grid Table 4 Accent 1"/>
-    <w:basedOn w:val="Obinatablica"/>
+    <w:basedOn w:val="TableNormal"/>
     <w:uiPriority w:val="49"/>
     <w:rsid w:val="007F4DAC"/>
     <w:pPr>
@@ -12463,6 +12251,7 @@
     <w:tblPr>
       <w:tblStyleRowBandSize w:val="1"/>
       <w:tblStyleColBandSize w:val="1"/>
+      <w:tblInd w:w="0" w:type="dxa"/>
       <w:tblBorders>
         <w:top w:val="single" w:sz="4" w:space="0" w:color="9CC2E5" w:themeColor="accent1" w:themeTint="99"/>
         <w:left w:val="single" w:sz="4" w:space="0" w:color="9CC2E5" w:themeColor="accent1" w:themeTint="99"/>
@@ -12471,6 +12260,12 @@
         <w:insideH w:val="single" w:sz="4" w:space="0" w:color="9CC2E5" w:themeColor="accent1" w:themeTint="99"/>
         <w:insideV w:val="single" w:sz="4" w:space="0" w:color="9CC2E5" w:themeColor="accent1" w:themeTint="99"/>
       </w:tblBorders>
+      <w:tblCellMar>
+        <w:top w:w="0" w:type="dxa"/>
+        <w:left w:w="108" w:type="dxa"/>
+        <w:bottom w:w="0" w:type="dxa"/>
+        <w:right w:w="108" w:type="dxa"/>
+      </w:tblCellMar>
     </w:tblPr>
     <w:tblStylePr w:type="firstRow">
       <w:rPr>
@@ -12797,7 +12592,7 @@
 </file>
 
 <file path=customXml/itemProps1.xml><?xml version="1.0" encoding="utf-8"?>
-<ds:datastoreItem xmlns:ds="http://schemas.openxmlformats.org/officeDocument/2006/customXml" ds:itemID="{B5A9BD5A-5DE3-4047-9EB2-78052E4F9E5D}">
+<ds:datastoreItem xmlns:ds="http://schemas.openxmlformats.org/officeDocument/2006/customXml" ds:itemID="{BFB0AC4B-3FE0-4EF6-8836-D299893DDBF9}">
   <ds:schemaRefs>
     <ds:schemaRef ds:uri="http://schemas.openxmlformats.org/officeDocument/2006/bibliography"/>
   </ds:schemaRefs>

</xml_diff>

<commit_message>
Dorada TD i PD
</commit_message>
<xml_diff>
--- a/AIR1613 PD IndoorTracking - Kokić, Pokec, Zekić/AIR1613 PD IndoorTracking - Kokić, Pokec, Zekić.docx
+++ b/AIR1613 PD IndoorTracking - Kokić, Pokec, Zekić/AIR1613 PD IndoorTracking - Kokić, Pokec, Zekić.docx
@@ -4,7 +4,7 @@
   <w:body>
     <w:p>
       <w:pPr>
-        <w:pStyle w:val="NoSpacing"/>
+        <w:pStyle w:val="Bezproreda"/>
         <w:spacing w:line="360" w:lineRule="auto"/>
         <w:jc w:val="center"/>
         <w:rPr>
@@ -26,7 +26,7 @@
     </w:p>
     <w:p>
       <w:pPr>
-        <w:pStyle w:val="NoSpacing"/>
+        <w:pStyle w:val="Bezproreda"/>
         <w:spacing w:line="360" w:lineRule="auto"/>
         <w:jc w:val="center"/>
         <w:rPr>
@@ -48,7 +48,7 @@
     </w:p>
     <w:p>
       <w:pPr>
-        <w:pStyle w:val="NoSpacing"/>
+        <w:pStyle w:val="Bezproreda"/>
         <w:spacing w:line="360" w:lineRule="auto"/>
         <w:jc w:val="center"/>
         <w:rPr>
@@ -70,7 +70,7 @@
     </w:p>
     <w:p>
       <w:pPr>
-        <w:pStyle w:val="NoSpacing"/>
+        <w:pStyle w:val="Bezproreda"/>
         <w:spacing w:line="360" w:lineRule="auto"/>
         <w:jc w:val="center"/>
         <w:rPr>
@@ -83,7 +83,7 @@
     </w:p>
     <w:p>
       <w:pPr>
-        <w:pStyle w:val="NoSpacing"/>
+        <w:pStyle w:val="Bezproreda"/>
         <w:spacing w:line="360" w:lineRule="auto"/>
         <w:jc w:val="center"/>
         <w:rPr>
@@ -96,7 +96,7 @@
     </w:p>
     <w:p>
       <w:pPr>
-        <w:pStyle w:val="NoSpacing"/>
+        <w:pStyle w:val="Bezproreda"/>
         <w:spacing w:line="360" w:lineRule="auto"/>
         <w:jc w:val="center"/>
         <w:rPr>
@@ -109,7 +109,7 @@
     </w:p>
     <w:p>
       <w:pPr>
-        <w:pStyle w:val="NoSpacing"/>
+        <w:pStyle w:val="Bezproreda"/>
         <w:spacing w:line="360" w:lineRule="auto"/>
         <w:rPr>
           <w:rFonts w:ascii="Times New Roman" w:hAnsi="Times New Roman" w:cs="Times New Roman"/>
@@ -130,7 +130,7 @@
     </w:p>
     <w:p>
       <w:pPr>
-        <w:pStyle w:val="NoSpacing"/>
+        <w:pStyle w:val="Bezproreda"/>
         <w:spacing w:line="360" w:lineRule="auto"/>
         <w:rPr>
           <w:rFonts w:ascii="Times New Roman" w:hAnsi="Times New Roman" w:cs="Times New Roman"/>
@@ -157,6 +157,7 @@
         </w:rPr>
         <w:t xml:space="preserve">/ </w:t>
       </w:r>
+      <w:proofErr w:type="spellStart"/>
       <w:r>
         <w:rPr>
           <w:rFonts w:ascii="Times New Roman" w:hAnsi="Times New Roman" w:cs="Times New Roman"/>
@@ -166,10 +167,11 @@
         </w:rPr>
         <w:t>Acerinth</w:t>
       </w:r>
-    </w:p>
-    <w:p>
-      <w:pPr>
-        <w:pStyle w:val="NoSpacing"/>
+      <w:proofErr w:type="spellEnd"/>
+    </w:p>
+    <w:p>
+      <w:pPr>
+        <w:pStyle w:val="Bezproreda"/>
         <w:spacing w:line="360" w:lineRule="auto"/>
         <w:rPr>
           <w:rFonts w:ascii="Times New Roman" w:hAnsi="Times New Roman" w:cs="Times New Roman"/>
@@ -185,8 +187,9 @@
           <w:sz w:val="24"/>
           <w:szCs w:val="24"/>
         </w:rPr>
-        <w:t>Ivan Pokec</w:t>
-      </w:r>
+        <w:t xml:space="preserve">Ivan </w:t>
+      </w:r>
+      <w:proofErr w:type="spellStart"/>
       <w:r>
         <w:rPr>
           <w:rFonts w:ascii="Times New Roman" w:hAnsi="Times New Roman" w:cs="Times New Roman"/>
@@ -194,8 +197,19 @@
           <w:sz w:val="24"/>
           <w:szCs w:val="24"/>
         </w:rPr>
+        <w:t>Pokec</w:t>
+      </w:r>
+      <w:proofErr w:type="spellEnd"/>
+      <w:r>
+        <w:rPr>
+          <w:rFonts w:ascii="Times New Roman" w:hAnsi="Times New Roman" w:cs="Times New Roman"/>
+          <w:b/>
+          <w:sz w:val="24"/>
+          <w:szCs w:val="24"/>
+        </w:rPr>
         <w:t xml:space="preserve">/ </w:t>
       </w:r>
+      <w:proofErr w:type="spellStart"/>
       <w:r>
         <w:rPr>
           <w:rFonts w:ascii="Times New Roman" w:hAnsi="Times New Roman" w:cs="Times New Roman"/>
@@ -205,10 +219,11 @@
         </w:rPr>
         <w:t>ivanpokec</w:t>
       </w:r>
-    </w:p>
-    <w:p>
-      <w:pPr>
-        <w:pStyle w:val="NoSpacing"/>
+      <w:proofErr w:type="spellEnd"/>
+    </w:p>
+    <w:p>
+      <w:pPr>
+        <w:pStyle w:val="Bezproreda"/>
         <w:spacing w:line="360" w:lineRule="auto"/>
         <w:rPr>
           <w:rFonts w:ascii="Times New Roman" w:hAnsi="Times New Roman" w:cs="Times New Roman"/>
@@ -233,12 +248,23 @@
           <w:sz w:val="24"/>
           <w:szCs w:val="24"/>
         </w:rPr>
-        <w:t>/ zanzekic</w:t>
-      </w:r>
-    </w:p>
-    <w:p>
-      <w:pPr>
-        <w:pStyle w:val="NoSpacing"/>
+        <w:t xml:space="preserve">/ </w:t>
+      </w:r>
+      <w:proofErr w:type="spellStart"/>
+      <w:r>
+        <w:rPr>
+          <w:rFonts w:ascii="Times New Roman" w:hAnsi="Times New Roman" w:cs="Times New Roman"/>
+          <w:b/>
+          <w:sz w:val="24"/>
+          <w:szCs w:val="24"/>
+        </w:rPr>
+        <w:t>zanzekic</w:t>
+      </w:r>
+      <w:proofErr w:type="spellEnd"/>
+    </w:p>
+    <w:p>
+      <w:pPr>
+        <w:pStyle w:val="Bezproreda"/>
         <w:spacing w:line="360" w:lineRule="auto"/>
         <w:rPr>
           <w:rFonts w:ascii="Times New Roman" w:hAnsi="Times New Roman" w:cs="Times New Roman"/>
@@ -247,6 +273,7 @@
           <w:szCs w:val="24"/>
         </w:rPr>
       </w:pPr>
+      <w:proofErr w:type="spellStart"/>
       <w:r>
         <w:rPr>
           <w:rFonts w:ascii="Times New Roman" w:hAnsi="Times New Roman" w:cs="Times New Roman"/>
@@ -254,12 +281,22 @@
           <w:sz w:val="24"/>
           <w:szCs w:val="24"/>
         </w:rPr>
-        <w:t xml:space="preserve">GitHub repozitorij: </w:t>
+        <w:t>GitHub</w:t>
+      </w:r>
+      <w:proofErr w:type="spellEnd"/>
+      <w:r>
+        <w:rPr>
+          <w:rFonts w:ascii="Times New Roman" w:hAnsi="Times New Roman" w:cs="Times New Roman"/>
+          <w:b/>
+          <w:sz w:val="24"/>
+          <w:szCs w:val="24"/>
+        </w:rPr>
+        <w:t xml:space="preserve"> repozitorij: </w:t>
       </w:r>
       <w:hyperlink r:id="rId8" w:history="1">
         <w:r>
           <w:rPr>
-            <w:rStyle w:val="Hyperlink"/>
+            <w:rStyle w:val="Hiperveza"/>
             <w:rFonts w:ascii="Times New Roman" w:hAnsi="Times New Roman" w:cs="Times New Roman"/>
             <w:b/>
             <w:sz w:val="24"/>
@@ -271,7 +308,7 @@
     </w:p>
     <w:p>
       <w:pPr>
-        <w:pStyle w:val="NoSpacing"/>
+        <w:pStyle w:val="Bezproreda"/>
         <w:spacing w:line="360" w:lineRule="auto"/>
         <w:rPr>
           <w:rFonts w:ascii="Times New Roman" w:hAnsi="Times New Roman" w:cs="Times New Roman"/>
@@ -283,7 +320,7 @@
     </w:p>
     <w:p>
       <w:pPr>
-        <w:pStyle w:val="NoSpacing"/>
+        <w:pStyle w:val="Bezproreda"/>
         <w:spacing w:line="360" w:lineRule="auto"/>
         <w:rPr>
           <w:rFonts w:ascii="Times New Roman" w:hAnsi="Times New Roman" w:cs="Times New Roman"/>
@@ -295,7 +332,7 @@
     </w:p>
     <w:p>
       <w:pPr>
-        <w:pStyle w:val="NoSpacing"/>
+        <w:pStyle w:val="Bezproreda"/>
         <w:spacing w:line="360" w:lineRule="auto"/>
         <w:rPr>
           <w:rFonts w:ascii="Times New Roman" w:hAnsi="Times New Roman" w:cs="Times New Roman"/>
@@ -307,7 +344,7 @@
     </w:p>
     <w:p>
       <w:pPr>
-        <w:pStyle w:val="NoSpacing"/>
+        <w:pStyle w:val="Bezproreda"/>
         <w:spacing w:line="360" w:lineRule="auto"/>
         <w:jc w:val="center"/>
         <w:rPr>
@@ -329,7 +366,7 @@
     </w:p>
     <w:p>
       <w:pPr>
-        <w:pStyle w:val="NoSpacing"/>
+        <w:pStyle w:val="Bezproreda"/>
         <w:spacing w:line="360" w:lineRule="auto"/>
         <w:jc w:val="center"/>
         <w:rPr>
@@ -360,7 +397,7 @@
     </w:p>
     <w:p>
       <w:pPr>
-        <w:pStyle w:val="NoSpacing"/>
+        <w:pStyle w:val="Bezproreda"/>
         <w:spacing w:line="360" w:lineRule="auto"/>
         <w:jc w:val="center"/>
         <w:rPr>
@@ -373,7 +410,7 @@
     </w:p>
     <w:p>
       <w:pPr>
-        <w:pStyle w:val="NoSpacing"/>
+        <w:pStyle w:val="Bezproreda"/>
         <w:spacing w:line="360" w:lineRule="auto"/>
         <w:jc w:val="center"/>
         <w:rPr>
@@ -404,7 +441,7 @@
     </w:p>
     <w:p>
       <w:pPr>
-        <w:pStyle w:val="NoSpacing"/>
+        <w:pStyle w:val="Bezproreda"/>
         <w:spacing w:line="360" w:lineRule="auto"/>
         <w:jc w:val="center"/>
         <w:rPr>
@@ -417,7 +454,7 @@
     </w:p>
     <w:p>
       <w:pPr>
-        <w:pStyle w:val="NoSpacing"/>
+        <w:pStyle w:val="Bezproreda"/>
         <w:spacing w:line="360" w:lineRule="auto"/>
         <w:jc w:val="center"/>
         <w:rPr>
@@ -430,7 +467,7 @@
     </w:p>
     <w:p>
       <w:pPr>
-        <w:pStyle w:val="NoSpacing"/>
+        <w:pStyle w:val="Bezproreda"/>
         <w:spacing w:line="360" w:lineRule="auto"/>
         <w:jc w:val="center"/>
         <w:rPr>
@@ -443,7 +480,7 @@
     </w:p>
     <w:p>
       <w:pPr>
-        <w:pStyle w:val="NoSpacing"/>
+        <w:pStyle w:val="Bezproreda"/>
         <w:spacing w:line="360" w:lineRule="auto"/>
         <w:jc w:val="center"/>
         <w:rPr>
@@ -456,7 +493,7 @@
     </w:p>
     <w:p>
       <w:pPr>
-        <w:pStyle w:val="NoSpacing"/>
+        <w:pStyle w:val="Bezproreda"/>
         <w:spacing w:line="360" w:lineRule="auto"/>
         <w:jc w:val="center"/>
         <w:rPr>
@@ -469,7 +506,7 @@
     </w:p>
     <w:p>
       <w:pPr>
-        <w:pStyle w:val="NoSpacing"/>
+        <w:pStyle w:val="Bezproreda"/>
         <w:spacing w:line="360" w:lineRule="auto"/>
         <w:rPr>
           <w:rFonts w:ascii="Times New Roman" w:hAnsi="Times New Roman" w:cs="Times New Roman"/>
@@ -562,7 +599,7 @@
     </w:p>
     <w:p>
       <w:pPr>
-        <w:pStyle w:val="NoSpacing"/>
+        <w:pStyle w:val="Bezproreda"/>
         <w:spacing w:line="360" w:lineRule="auto"/>
         <w:rPr>
           <w:rFonts w:ascii="Times New Roman" w:hAnsi="Times New Roman" w:cs="Times New Roman"/>
@@ -648,12 +685,22 @@
           <w:sz w:val="24"/>
           <w:szCs w:val="24"/>
         </w:rPr>
-        <w:t>doc.dr.sc. Zlatko Stapić</w:t>
-      </w:r>
-    </w:p>
-    <w:p>
-      <w:pPr>
-        <w:pStyle w:val="NoSpacing"/>
+        <w:t xml:space="preserve">doc.dr.sc. Zlatko </w:t>
+      </w:r>
+      <w:proofErr w:type="spellStart"/>
+      <w:r>
+        <w:rPr>
+          <w:rFonts w:ascii="Times New Roman" w:hAnsi="Times New Roman" w:cs="Times New Roman"/>
+          <w:sz w:val="24"/>
+          <w:szCs w:val="24"/>
+        </w:rPr>
+        <w:t>Stapić</w:t>
+      </w:r>
+      <w:proofErr w:type="spellEnd"/>
+    </w:p>
+    <w:p>
+      <w:pPr>
+        <w:pStyle w:val="Bezproreda"/>
         <w:spacing w:line="360" w:lineRule="auto"/>
         <w:rPr>
           <w:rFonts w:ascii="Times New Roman" w:hAnsi="Times New Roman" w:cs="Times New Roman"/>
@@ -664,7 +711,7 @@
     </w:p>
     <w:p>
       <w:pPr>
-        <w:pStyle w:val="NoSpacing"/>
+        <w:pStyle w:val="Bezproreda"/>
         <w:spacing w:line="360" w:lineRule="auto"/>
         <w:rPr>
           <w:rFonts w:ascii="Times New Roman" w:hAnsi="Times New Roman" w:cs="Times New Roman"/>
@@ -675,7 +722,7 @@
     </w:p>
     <w:p>
       <w:pPr>
-        <w:pStyle w:val="NoSpacing"/>
+        <w:pStyle w:val="Bezproreda"/>
         <w:spacing w:line="360" w:lineRule="auto"/>
         <w:rPr>
           <w:rFonts w:ascii="Times New Roman" w:hAnsi="Times New Roman" w:cs="Times New Roman"/>
@@ -686,7 +733,7 @@
     </w:p>
     <w:p>
       <w:pPr>
-        <w:pStyle w:val="NoSpacing"/>
+        <w:pStyle w:val="Bezproreda"/>
         <w:spacing w:line="360" w:lineRule="auto"/>
         <w:rPr>
           <w:rFonts w:ascii="Times New Roman" w:hAnsi="Times New Roman" w:cs="Times New Roman"/>
@@ -697,7 +744,7 @@
     </w:p>
     <w:p>
       <w:pPr>
-        <w:pStyle w:val="NoSpacing"/>
+        <w:pStyle w:val="Bezproreda"/>
         <w:spacing w:line="360" w:lineRule="auto"/>
         <w:jc w:val="center"/>
         <w:rPr>
@@ -760,7 +807,7 @@
       <w:sdtContent>
         <w:p>
           <w:pPr>
-            <w:pStyle w:val="TOCHeading"/>
+            <w:pStyle w:val="TOCNaslov"/>
             <w:spacing w:before="0" w:after="240"/>
             <w:rPr>
               <w:rFonts w:ascii="Times New Roman" w:hAnsi="Times New Roman" w:cs="Times New Roman"/>
@@ -768,6 +815,7 @@
               <w:color w:val="auto"/>
             </w:rPr>
           </w:pPr>
+          <w:proofErr w:type="spellStart"/>
           <w:r>
             <w:rPr>
               <w:rFonts w:ascii="Times New Roman" w:hAnsi="Times New Roman" w:cs="Times New Roman"/>
@@ -776,10 +824,11 @@
             </w:rPr>
             <w:t>Sadržaj</w:t>
           </w:r>
+          <w:proofErr w:type="spellEnd"/>
         </w:p>
         <w:p>
           <w:pPr>
-            <w:pStyle w:val="TOC1"/>
+            <w:pStyle w:val="Sadraj1"/>
             <w:tabs>
               <w:tab w:val="left" w:pos="440"/>
               <w:tab w:val="right" w:leader="dot" w:pos="9062"/>
@@ -814,82 +863,129 @@
             </w:rPr>
             <w:fldChar w:fldCharType="separate"/>
           </w:r>
-          <w:hyperlink w:anchor="_Toc471136925" w:history="1">
-            <w:r>
-              <w:rPr>
-                <w:rStyle w:val="Hyperlink"/>
-                <w:noProof/>
-              </w:rPr>
-              <w:t>1.</w:t>
-            </w:r>
-            <w:r>
-              <w:rPr>
-                <w:rFonts w:eastAsiaTheme="minorEastAsia"/>
-                <w:noProof/>
-                <w:lang w:eastAsia="hr-HR"/>
-              </w:rPr>
-              <w:tab/>
-            </w:r>
-            <w:r>
-              <w:rPr>
-                <w:rStyle w:val="Hyperlink"/>
-                <w:noProof/>
-              </w:rPr>
-              <w:t>Opis aplikacije</w:t>
-            </w:r>
-            <w:r>
-              <w:rPr>
-                <w:noProof/>
-                <w:webHidden/>
-              </w:rPr>
-              <w:tab/>
-            </w:r>
-            <w:r>
-              <w:rPr>
-                <w:noProof/>
-                <w:webHidden/>
-              </w:rPr>
-              <w:fldChar w:fldCharType="begin"/>
-            </w:r>
-            <w:r>
-              <w:rPr>
-                <w:noProof/>
-                <w:webHidden/>
-              </w:rPr>
-              <w:instrText xml:space="preserve"> PAGEREF _Toc471136925 \h </w:instrText>
-            </w:r>
-            <w:r>
-              <w:rPr>
-                <w:noProof/>
-                <w:webHidden/>
-              </w:rPr>
-            </w:r>
-            <w:r>
-              <w:rPr>
-                <w:noProof/>
-                <w:webHidden/>
-              </w:rPr>
-              <w:fldChar w:fldCharType="separate"/>
-            </w:r>
-            <w:r>
-              <w:rPr>
-                <w:noProof/>
-                <w:webHidden/>
-              </w:rPr>
-              <w:t>1</w:t>
-            </w:r>
-            <w:r>
-              <w:rPr>
-                <w:noProof/>
-                <w:webHidden/>
-              </w:rPr>
-              <w:fldChar w:fldCharType="end"/>
-            </w:r>
-          </w:hyperlink>
+          <w:bookmarkStart w:id="0" w:name="_GoBack"/>
+          <w:bookmarkEnd w:id="0"/>
+          <w:r>
+            <w:rPr>
+              <w:rStyle w:val="Hiperveza"/>
+              <w:noProof/>
+            </w:rPr>
+            <w:fldChar w:fldCharType="begin"/>
+          </w:r>
+          <w:r>
+            <w:rPr>
+              <w:rStyle w:val="Hiperveza"/>
+              <w:noProof/>
+            </w:rPr>
+            <w:instrText xml:space="preserve"> </w:instrText>
+          </w:r>
+          <w:r>
+            <w:rPr>
+              <w:noProof/>
+            </w:rPr>
+            <w:instrText>HYPERLINK \l "_Toc471226844"</w:instrText>
+          </w:r>
+          <w:r>
+            <w:rPr>
+              <w:rStyle w:val="Hiperveza"/>
+              <w:noProof/>
+            </w:rPr>
+            <w:instrText xml:space="preserve"> </w:instrText>
+          </w:r>
+          <w:r>
+            <w:rPr>
+              <w:rStyle w:val="Hiperveza"/>
+              <w:noProof/>
+            </w:rPr>
+          </w:r>
+          <w:r>
+            <w:rPr>
+              <w:rStyle w:val="Hiperveza"/>
+              <w:noProof/>
+            </w:rPr>
+            <w:fldChar w:fldCharType="separate"/>
+          </w:r>
+          <w:r>
+            <w:rPr>
+              <w:rStyle w:val="Hiperveza"/>
+              <w:noProof/>
+            </w:rPr>
+            <w:t>1.</w:t>
+          </w:r>
+          <w:r>
+            <w:rPr>
+              <w:rFonts w:eastAsiaTheme="minorEastAsia"/>
+              <w:noProof/>
+              <w:lang w:eastAsia="hr-HR"/>
+            </w:rPr>
+            <w:tab/>
+          </w:r>
+          <w:r>
+            <w:rPr>
+              <w:rStyle w:val="Hiperveza"/>
+              <w:noProof/>
+            </w:rPr>
+            <w:t>Opis aplikacije</w:t>
+          </w:r>
+          <w:r>
+            <w:rPr>
+              <w:noProof/>
+              <w:webHidden/>
+            </w:rPr>
+            <w:tab/>
+          </w:r>
+          <w:r>
+            <w:rPr>
+              <w:noProof/>
+              <w:webHidden/>
+            </w:rPr>
+            <w:fldChar w:fldCharType="begin"/>
+          </w:r>
+          <w:r>
+            <w:rPr>
+              <w:noProof/>
+              <w:webHidden/>
+            </w:rPr>
+            <w:instrText xml:space="preserve"> PAGEREF _Toc471226844 \h </w:instrText>
+          </w:r>
+          <w:r>
+            <w:rPr>
+              <w:noProof/>
+              <w:webHidden/>
+            </w:rPr>
+          </w:r>
+          <w:r>
+            <w:rPr>
+              <w:noProof/>
+              <w:webHidden/>
+            </w:rPr>
+            <w:fldChar w:fldCharType="separate"/>
+          </w:r>
+          <w:r>
+            <w:rPr>
+              <w:noProof/>
+              <w:webHidden/>
+            </w:rPr>
+            <w:t>1</w:t>
+          </w:r>
+          <w:r>
+            <w:rPr>
+              <w:noProof/>
+              <w:webHidden/>
+            </w:rPr>
+            <w:fldChar w:fldCharType="end"/>
+          </w:r>
+          <w:r>
+            <w:rPr>
+              <w:rStyle w:val="Hiperveza"/>
+              <w:noProof/>
+            </w:rPr>
+            <w:fldChar w:fldCharType="end"/>
+          </w:r>
         </w:p>
         <w:p>
           <w:pPr>
-            <w:pStyle w:val="TOC1"/>
+            <w:pStyle w:val="Sadraj1"/>
             <w:tabs>
               <w:tab w:val="left" w:pos="440"/>
               <w:tab w:val="right" w:leader="dot" w:pos="9062"/>
@@ -900,10 +996,10 @@
               <w:lang w:eastAsia="hr-HR"/>
             </w:rPr>
           </w:pPr>
-          <w:hyperlink w:anchor="_Toc471136926" w:history="1">
-            <w:r>
-              <w:rPr>
-                <w:rStyle w:val="Hyperlink"/>
+          <w:hyperlink w:anchor="_Toc471226845" w:history="1">
+            <w:r>
+              <w:rPr>
+                <w:rStyle w:val="Hiperveza"/>
                 <w:noProof/>
                 <w:lang w:eastAsia="hr-HR"/>
               </w:rPr>
@@ -919,7 +1015,7 @@
             </w:r>
             <w:r>
               <w:rPr>
-                <w:rStyle w:val="Hyperlink"/>
+                <w:rStyle w:val="Hiperveza"/>
                 <w:noProof/>
                 <w:lang w:eastAsia="hr-HR"/>
               </w:rPr>
@@ -944,7 +1040,7 @@
                 <w:noProof/>
                 <w:webHidden/>
               </w:rPr>
-              <w:instrText xml:space="preserve"> PAGEREF _Toc471136926 \h </w:instrText>
+              <w:instrText xml:space="preserve"> PAGEREF _Toc471226845 \h </w:instrText>
             </w:r>
             <w:r>
               <w:rPr>
@@ -977,7 +1073,7 @@
         </w:p>
         <w:p>
           <w:pPr>
-            <w:pStyle w:val="TOC1"/>
+            <w:pStyle w:val="Sadraj1"/>
             <w:tabs>
               <w:tab w:val="left" w:pos="440"/>
               <w:tab w:val="right" w:leader="dot" w:pos="9062"/>
@@ -988,10 +1084,10 @@
               <w:lang w:eastAsia="hr-HR"/>
             </w:rPr>
           </w:pPr>
-          <w:hyperlink w:anchor="_Toc471136927" w:history="1">
-            <w:r>
-              <w:rPr>
-                <w:rStyle w:val="Hyperlink"/>
+          <w:hyperlink w:anchor="_Toc471226846" w:history="1">
+            <w:r>
+              <w:rPr>
+                <w:rStyle w:val="Hiperveza"/>
                 <w:noProof/>
               </w:rPr>
               <w:t>4.</w:t>
@@ -1006,7 +1102,7 @@
             </w:r>
             <w:r>
               <w:rPr>
-                <w:rStyle w:val="Hyperlink"/>
+                <w:rStyle w:val="Hiperveza"/>
                 <w:noProof/>
               </w:rPr>
               <w:t>Product Backlog</w:t>
@@ -1030,7 +1126,7 @@
                 <w:noProof/>
                 <w:webHidden/>
               </w:rPr>
-              <w:instrText xml:space="preserve"> PAGEREF _Toc471136927 \h </w:instrText>
+              <w:instrText xml:space="preserve"> PAGEREF _Toc471226846 \h </w:instrText>
             </w:r>
             <w:r>
               <w:rPr>
@@ -1063,7 +1159,7 @@
         </w:p>
         <w:p>
           <w:pPr>
-            <w:pStyle w:val="TOC1"/>
+            <w:pStyle w:val="Sadraj1"/>
             <w:tabs>
               <w:tab w:val="left" w:pos="440"/>
               <w:tab w:val="right" w:leader="dot" w:pos="9062"/>
@@ -1074,10 +1170,10 @@
               <w:lang w:eastAsia="hr-HR"/>
             </w:rPr>
           </w:pPr>
-          <w:hyperlink w:anchor="_Toc471136928" w:history="1">
-            <w:r>
-              <w:rPr>
-                <w:rStyle w:val="Hyperlink"/>
+          <w:hyperlink w:anchor="_Toc471226847" w:history="1">
+            <w:r>
+              <w:rPr>
+                <w:rStyle w:val="Hiperveza"/>
                 <w:noProof/>
               </w:rPr>
               <w:t>5.</w:t>
@@ -1092,7 +1188,7 @@
             </w:r>
             <w:r>
               <w:rPr>
-                <w:rStyle w:val="Hyperlink"/>
+                <w:rStyle w:val="Hiperveza"/>
                 <w:noProof/>
               </w:rPr>
               <w:t>Sprint 1 Backlog</w:t>
@@ -1116,7 +1212,7 @@
                 <w:noProof/>
                 <w:webHidden/>
               </w:rPr>
-              <w:instrText xml:space="preserve"> PAGEREF _Toc471136928 \h </w:instrText>
+              <w:instrText xml:space="preserve"> PAGEREF _Toc471226847 \h </w:instrText>
             </w:r>
             <w:r>
               <w:rPr>
@@ -1149,7 +1245,7 @@
         </w:p>
         <w:p>
           <w:pPr>
-            <w:pStyle w:val="TOC1"/>
+            <w:pStyle w:val="Sadraj1"/>
             <w:tabs>
               <w:tab w:val="left" w:pos="440"/>
               <w:tab w:val="right" w:leader="dot" w:pos="9062"/>
@@ -1160,10 +1256,10 @@
               <w:lang w:eastAsia="hr-HR"/>
             </w:rPr>
           </w:pPr>
-          <w:hyperlink w:anchor="_Toc471136929" w:history="1">
-            <w:r>
-              <w:rPr>
-                <w:rStyle w:val="Hyperlink"/>
+          <w:hyperlink w:anchor="_Toc471226848" w:history="1">
+            <w:r>
+              <w:rPr>
+                <w:rStyle w:val="Hiperveza"/>
                 <w:noProof/>
                 <w:lang w:eastAsia="hr-HR"/>
               </w:rPr>
@@ -1179,7 +1275,7 @@
             </w:r>
             <w:r>
               <w:rPr>
-                <w:rStyle w:val="Hyperlink"/>
+                <w:rStyle w:val="Hiperveza"/>
                 <w:noProof/>
                 <w:lang w:eastAsia="hr-HR"/>
               </w:rPr>
@@ -1204,7 +1300,7 @@
                 <w:noProof/>
                 <w:webHidden/>
               </w:rPr>
-              <w:instrText xml:space="preserve"> PAGEREF _Toc471136929 \h </w:instrText>
+              <w:instrText xml:space="preserve"> PAGEREF _Toc471226848 \h </w:instrText>
             </w:r>
             <w:r>
               <w:rPr>
@@ -1237,7 +1333,7 @@
         </w:p>
         <w:p>
           <w:pPr>
-            <w:pStyle w:val="TOC1"/>
+            <w:pStyle w:val="Sadraj1"/>
             <w:tabs>
               <w:tab w:val="left" w:pos="440"/>
               <w:tab w:val="right" w:leader="dot" w:pos="9062"/>
@@ -1248,10 +1344,10 @@
               <w:lang w:eastAsia="hr-HR"/>
             </w:rPr>
           </w:pPr>
-          <w:hyperlink w:anchor="_Toc471136930" w:history="1">
-            <w:r>
-              <w:rPr>
-                <w:rStyle w:val="Hyperlink"/>
+          <w:hyperlink w:anchor="_Toc471226849" w:history="1">
+            <w:r>
+              <w:rPr>
+                <w:rStyle w:val="Hiperveza"/>
                 <w:noProof/>
               </w:rPr>
               <w:t>7.</w:t>
@@ -1266,7 +1362,7 @@
             </w:r>
             <w:r>
               <w:rPr>
-                <w:rStyle w:val="Hyperlink"/>
+                <w:rStyle w:val="Hiperveza"/>
                 <w:noProof/>
               </w:rPr>
               <w:t>Održani sastanci tijekom prvog sprinta</w:t>
@@ -1290,7 +1386,7 @@
                 <w:noProof/>
                 <w:webHidden/>
               </w:rPr>
-              <w:instrText xml:space="preserve"> PAGEREF _Toc471136930 \h </w:instrText>
+              <w:instrText xml:space="preserve"> PAGEREF _Toc471226849 \h </w:instrText>
             </w:r>
             <w:r>
               <w:rPr>
@@ -1323,7 +1419,7 @@
         </w:p>
         <w:p>
           <w:pPr>
-            <w:pStyle w:val="TOC1"/>
+            <w:pStyle w:val="Sadraj1"/>
             <w:tabs>
               <w:tab w:val="left" w:pos="440"/>
               <w:tab w:val="right" w:leader="dot" w:pos="9062"/>
@@ -1334,10 +1430,10 @@
               <w:lang w:eastAsia="hr-HR"/>
             </w:rPr>
           </w:pPr>
-          <w:hyperlink w:anchor="_Toc471136931" w:history="1">
-            <w:r>
-              <w:rPr>
-                <w:rStyle w:val="Hyperlink"/>
+          <w:hyperlink w:anchor="_Toc471226850" w:history="1">
+            <w:r>
+              <w:rPr>
+                <w:rStyle w:val="Hiperveza"/>
                 <w:noProof/>
                 <w:lang w:eastAsia="hr-HR"/>
               </w:rPr>
@@ -1353,7 +1449,7 @@
             </w:r>
             <w:r>
               <w:rPr>
-                <w:rStyle w:val="Hyperlink"/>
+                <w:rStyle w:val="Hiperveza"/>
                 <w:noProof/>
                 <w:lang w:eastAsia="hr-HR"/>
               </w:rPr>
@@ -1378,7 +1474,7 @@
                 <w:noProof/>
                 <w:webHidden/>
               </w:rPr>
-              <w:instrText xml:space="preserve"> PAGEREF _Toc471136931 \h </w:instrText>
+              <w:instrText xml:space="preserve"> PAGEREF _Toc471226850 \h </w:instrText>
             </w:r>
             <w:r>
               <w:rPr>
@@ -1411,7 +1507,7 @@
         </w:p>
         <w:p>
           <w:pPr>
-            <w:pStyle w:val="TOC1"/>
+            <w:pStyle w:val="Sadraj1"/>
             <w:tabs>
               <w:tab w:val="left" w:pos="440"/>
               <w:tab w:val="right" w:leader="dot" w:pos="9062"/>
@@ -1422,10 +1518,10 @@
               <w:lang w:eastAsia="hr-HR"/>
             </w:rPr>
           </w:pPr>
-          <w:hyperlink w:anchor="_Toc471136932" w:history="1">
-            <w:r>
-              <w:rPr>
-                <w:rStyle w:val="Hyperlink"/>
+          <w:hyperlink w:anchor="_Toc471226851" w:history="1">
+            <w:r>
+              <w:rPr>
+                <w:rStyle w:val="Hiperveza"/>
                 <w:noProof/>
                 <w:lang w:eastAsia="hr-HR"/>
               </w:rPr>
@@ -1441,7 +1537,7 @@
             </w:r>
             <w:r>
               <w:rPr>
-                <w:rStyle w:val="Hyperlink"/>
+                <w:rStyle w:val="Hiperveza"/>
                 <w:noProof/>
                 <w:lang w:eastAsia="hr-HR"/>
               </w:rPr>
@@ -1466,7 +1562,7 @@
                 <w:noProof/>
                 <w:webHidden/>
               </w:rPr>
-              <w:instrText xml:space="preserve"> PAGEREF _Toc471136932 \h </w:instrText>
+              <w:instrText xml:space="preserve"> PAGEREF _Toc471226851 \h </w:instrText>
             </w:r>
             <w:r>
               <w:rPr>
@@ -1499,7 +1595,7 @@
         </w:p>
         <w:p>
           <w:pPr>
-            <w:pStyle w:val="TOC1"/>
+            <w:pStyle w:val="Sadraj1"/>
             <w:tabs>
               <w:tab w:val="left" w:pos="660"/>
               <w:tab w:val="right" w:leader="dot" w:pos="9062"/>
@@ -1510,10 +1606,10 @@
               <w:lang w:eastAsia="hr-HR"/>
             </w:rPr>
           </w:pPr>
-          <w:hyperlink w:anchor="_Toc471136933" w:history="1">
-            <w:r>
-              <w:rPr>
-                <w:rStyle w:val="Hyperlink"/>
+          <w:hyperlink w:anchor="_Toc471226852" w:history="1">
+            <w:r>
+              <w:rPr>
+                <w:rStyle w:val="Hiperveza"/>
                 <w:noProof/>
                 <w:lang w:eastAsia="hr-HR"/>
               </w:rPr>
@@ -1529,7 +1625,7 @@
             </w:r>
             <w:r>
               <w:rPr>
-                <w:rStyle w:val="Hyperlink"/>
+                <w:rStyle w:val="Hiperveza"/>
                 <w:noProof/>
                 <w:lang w:eastAsia="hr-HR"/>
               </w:rPr>
@@ -1554,7 +1650,7 @@
                 <w:noProof/>
                 <w:webHidden/>
               </w:rPr>
-              <w:instrText xml:space="preserve"> PAGEREF _Toc471136933 \h </w:instrText>
+              <w:instrText xml:space="preserve"> PAGEREF _Toc471226852 \h </w:instrText>
             </w:r>
             <w:r>
               <w:rPr>
@@ -1587,7 +1683,7 @@
         </w:p>
         <w:p>
           <w:pPr>
-            <w:pStyle w:val="TOC1"/>
+            <w:pStyle w:val="Sadraj1"/>
             <w:tabs>
               <w:tab w:val="left" w:pos="660"/>
               <w:tab w:val="right" w:leader="dot" w:pos="9062"/>
@@ -1598,10 +1694,10 @@
               <w:lang w:eastAsia="hr-HR"/>
             </w:rPr>
           </w:pPr>
-          <w:hyperlink w:anchor="_Toc471136934" w:history="1">
-            <w:r>
-              <w:rPr>
-                <w:rStyle w:val="Hyperlink"/>
+          <w:hyperlink w:anchor="_Toc471226853" w:history="1">
+            <w:r>
+              <w:rPr>
+                <w:rStyle w:val="Hiperveza"/>
                 <w:noProof/>
                 <w:lang w:eastAsia="hr-HR"/>
               </w:rPr>
@@ -1617,7 +1713,7 @@
             </w:r>
             <w:r>
               <w:rPr>
-                <w:rStyle w:val="Hyperlink"/>
+                <w:rStyle w:val="Hiperveza"/>
                 <w:noProof/>
                 <w:lang w:eastAsia="hr-HR"/>
               </w:rPr>
@@ -1642,7 +1738,7 @@
                 <w:noProof/>
                 <w:webHidden/>
               </w:rPr>
-              <w:instrText xml:space="preserve"> PAGEREF _Toc471136934 \h </w:instrText>
+              <w:instrText xml:space="preserve"> PAGEREF _Toc471226853 \h </w:instrText>
             </w:r>
             <w:r>
               <w:rPr>
@@ -1675,7 +1771,7 @@
         </w:p>
         <w:p>
           <w:pPr>
-            <w:pStyle w:val="TOC1"/>
+            <w:pStyle w:val="Sadraj1"/>
             <w:tabs>
               <w:tab w:val="left" w:pos="660"/>
               <w:tab w:val="right" w:leader="dot" w:pos="9062"/>
@@ -1686,10 +1782,10 @@
               <w:lang w:eastAsia="hr-HR"/>
             </w:rPr>
           </w:pPr>
-          <w:hyperlink w:anchor="_Toc471136935" w:history="1">
-            <w:r>
-              <w:rPr>
-                <w:rStyle w:val="Hyperlink"/>
+          <w:hyperlink w:anchor="_Toc471226854" w:history="1">
+            <w:r>
+              <w:rPr>
+                <w:rStyle w:val="Hiperveza"/>
                 <w:noProof/>
                 <w:lang w:eastAsia="hr-HR"/>
               </w:rPr>
@@ -1705,7 +1801,7 @@
             </w:r>
             <w:r>
               <w:rPr>
-                <w:rStyle w:val="Hyperlink"/>
+                <w:rStyle w:val="Hiperveza"/>
                 <w:noProof/>
                 <w:lang w:eastAsia="hr-HR"/>
               </w:rPr>
@@ -1730,7 +1826,7 @@
                 <w:noProof/>
                 <w:webHidden/>
               </w:rPr>
-              <w:instrText xml:space="preserve"> PAGEREF _Toc471136935 \h </w:instrText>
+              <w:instrText xml:space="preserve"> PAGEREF _Toc471226854 \h </w:instrText>
             </w:r>
             <w:r>
               <w:rPr>
@@ -1791,15 +1887,13 @@
           <w:docGrid w:linePitch="360"/>
         </w:sectPr>
       </w:pPr>
-      <w:bookmarkStart w:id="0" w:name="_GoBack"/>
-      <w:bookmarkEnd w:id="0"/>
     </w:p>
     <w:p>
       <w:pPr>
         <w:pStyle w:val="1Naslov"/>
         <w:outlineLvl w:val="0"/>
       </w:pPr>
-      <w:bookmarkStart w:id="1" w:name="_Toc471136925"/>
+      <w:bookmarkStart w:id="1" w:name="_Toc471226844"/>
       <w:r>
         <w:lastRenderedPageBreak/>
         <w:t>Opis aplikacije</w:t>
@@ -1821,7 +1915,15 @@
         <w:ind w:firstLine="708"/>
       </w:pPr>
       <w:r>
-        <w:t>Položaj se određuje pomoću ICD uređaja. ICD uređaj je Bluetooth odašiljač koji stalno odašilje svoju MAC adresu. U svakoj prostoriji nalazi se jedan takav uređaj te je u bazi podataka njegova MAC adresa pridružena prostoriji u kojoj se isti nalazi. Android uređaj može "vidjeti" taj odašiljač i očitati njegovu MAC adresu te prema zapisu iz baze podataka određuje svoju trenutnu pozicija (lokaciju/prostoriju) u zgradi. Tvrtka Mobilisis d.o.o. dat će nam pristup tim podacima iz baze podataka kako bi ih mogli koristiti u</w:t>
+        <w:t xml:space="preserve">Položaj se određuje pomoću ICD uređaja. ICD uređaj je Bluetooth odašiljač koji stalno odašilje svoju MAC adresu. U svakoj prostoriji nalazi se jedan takav uređaj te je u bazi podataka njegova MAC adresa pridružena prostoriji u kojoj se isti nalazi. Android uređaj može "vidjeti" taj odašiljač i očitati njegovu MAC adresu te prema zapisu iz baze podataka određuje svoju trenutnu pozicija (lokaciju/prostoriju) u zgradi. Tvrtka </w:t>
+      </w:r>
+      <w:proofErr w:type="spellStart"/>
+      <w:r>
+        <w:t>Mobilisis</w:t>
+      </w:r>
+      <w:proofErr w:type="spellEnd"/>
+      <w:r>
+        <w:t xml:space="preserve"> d.o.o. dat će nam pristup tim podacima iz baze podataka kako bi ih mogli koristiti u</w:t>
       </w:r>
       <w:r>
         <w:t xml:space="preserve"> svojoj aplikaciji.</w:t>
@@ -1877,7 +1979,7 @@
                         <w:txbxContent>
                           <w:p>
                             <w:pPr>
-                              <w:pStyle w:val="Caption"/>
+                              <w:pStyle w:val="Opisslike"/>
                               <w:jc w:val="center"/>
                               <w:rPr>
                                 <w:rFonts w:ascii="Times New Roman" w:hAnsi="Times New Roman" w:cs="Times New Roman"/>
@@ -2118,7 +2220,31 @@
       </w:pPr>
       <w:r>
         <w:lastRenderedPageBreak/>
-        <w:t>Aplikaciju će činiti 4 modula: GUI modul (za prikaz podataka, grafičko sučelje), Database modul (za spajanje podataka s bazom podataka), BLE modul (eng. Bluetooth Low Energy, za povezivanje aplikacije s ICD uređajima) te Core modul (za povezivanje svih modula).</w:t>
+        <w:t xml:space="preserve">Aplikaciju će činiti 4 modula: GUI modul (za prikaz podataka, grafičko sučelje), </w:t>
+      </w:r>
+      <w:proofErr w:type="spellStart"/>
+      <w:r>
+        <w:t>Database</w:t>
+      </w:r>
+      <w:proofErr w:type="spellEnd"/>
+      <w:r>
+        <w:t xml:space="preserve"> modul (za spajanje podataka s bazom podataka), BLE modul (</w:t>
+      </w:r>
+      <w:proofErr w:type="spellStart"/>
+      <w:r>
+        <w:t>eng</w:t>
+      </w:r>
+      <w:proofErr w:type="spellEnd"/>
+      <w:r>
+        <w:t xml:space="preserve">. Bluetooth </w:t>
+      </w:r>
+      <w:proofErr w:type="spellStart"/>
+      <w:r>
+        <w:t>Low</w:t>
+      </w:r>
+      <w:proofErr w:type="spellEnd"/>
+      <w:r>
+        <w:t xml:space="preserve"> Energy, za povezivanje aplikacije s ICD uređajima) te Core modul (za povezivanje svih modula).</w:t>
       </w:r>
     </w:p>
     <w:p>
@@ -2271,7 +2397,27 @@
           <w:szCs w:val="24"/>
           <w:lang w:eastAsia="hr-HR"/>
         </w:rPr>
-        <w:t>Aplikacija je namijenjena Android platformi, točnije za mobilne uređaje s Android 4.4 (KitKat) ili višim operacijskim sustavom.</w:t>
+        <w:t>Aplikacija je namijenjena Android platformi, točnije za mobilne uređaje s Android 4.4 (</w:t>
+      </w:r>
+      <w:proofErr w:type="spellStart"/>
+      <w:r>
+        <w:rPr>
+          <w:rFonts w:ascii="Times New Roman" w:hAnsi="Times New Roman" w:cs="Times New Roman"/>
+          <w:sz w:val="24"/>
+          <w:szCs w:val="24"/>
+          <w:lang w:eastAsia="hr-HR"/>
+        </w:rPr>
+        <w:t>KitKat</w:t>
+      </w:r>
+      <w:proofErr w:type="spellEnd"/>
+      <w:r>
+        <w:rPr>
+          <w:rFonts w:ascii="Times New Roman" w:hAnsi="Times New Roman" w:cs="Times New Roman"/>
+          <w:sz w:val="24"/>
+          <w:szCs w:val="24"/>
+          <w:lang w:eastAsia="hr-HR"/>
+        </w:rPr>
+        <w:t>) ili višim operacijskim sustavom.</w:t>
       </w:r>
       <w:r>
         <w:rPr>
@@ -2338,7 +2484,7 @@
           <w:lang w:eastAsia="hr-HR"/>
         </w:rPr>
       </w:pPr>
-      <w:bookmarkStart w:id="2" w:name="_Toc471136926"/>
+      <w:bookmarkStart w:id="2" w:name="_Toc471226845"/>
       <w:r>
         <w:rPr>
           <w:lang w:eastAsia="hr-HR"/>
@@ -2408,7 +2554,7 @@
                         <w:txbxContent>
                           <w:p>
                             <w:pPr>
-                              <w:pStyle w:val="Caption"/>
+                              <w:pStyle w:val="Opisslike"/>
                               <w:jc w:val="center"/>
                               <w:rPr>
                                 <w:rFonts w:ascii="Times New Roman" w:hAnsi="Times New Roman" w:cs="Times New Roman"/>
@@ -2678,7 +2824,27 @@
           <w:szCs w:val="24"/>
           <w:lang w:eastAsia="hr-HR"/>
         </w:rPr>
-        <w:t xml:space="preserve">a je skica (mockup) aplikacije.                    </w:t>
+        <w:t>a je skica (</w:t>
+      </w:r>
+      <w:proofErr w:type="spellStart"/>
+      <w:r>
+        <w:rPr>
+          <w:rFonts w:ascii="Times New Roman" w:hAnsi="Times New Roman" w:cs="Times New Roman"/>
+          <w:sz w:val="24"/>
+          <w:szCs w:val="24"/>
+          <w:lang w:eastAsia="hr-HR"/>
+        </w:rPr>
+        <w:t>mockup</w:t>
+      </w:r>
+      <w:proofErr w:type="spellEnd"/>
+      <w:r>
+        <w:rPr>
+          <w:rFonts w:ascii="Times New Roman" w:hAnsi="Times New Roman" w:cs="Times New Roman"/>
+          <w:sz w:val="24"/>
+          <w:szCs w:val="24"/>
+          <w:lang w:eastAsia="hr-HR"/>
+        </w:rPr>
+        <w:t xml:space="preserve">) aplikacije.                    </w:t>
       </w:r>
     </w:p>
     <w:p>
@@ -3004,7 +3170,27 @@
           <w:szCs w:val="24"/>
           <w:lang w:eastAsia="hr-HR"/>
         </w:rPr>
-        <w:t>Jedan od zadataka je i napraviti kada korisnik odabere pojedinu kategoriju da mu se izlistaju sve pripadajuće lokacije, a kada odabere lokaciju da mu se prikažu svi korisnici koji su na toj lokaciji, ali i oni koji bi tu trebali biti, a nisu. Zadnje što ostaje za implementaciju je kada se odabere neki korisnik da se prikažu podaci o njemu. Time bi sve što je zamišljeno odraditi u ova tri sprinta bilo dovršeno. U ovom vremenskom intervalu u svakom sprintu biti će održavani sastanci po jedan na početku svakog sprinta, jedan na kraju te barem jedan u sredini sprinta. Također, u svakom sprintu nadopunjava se dokumentacija i ispravljaju se greške i nedostaci napravljeni u prethodnom sprintu.</w:t>
+        <w:t xml:space="preserve">Jedan od zadataka je i napraviti kada korisnik odabere pojedinu kategoriju da mu se </w:t>
+      </w:r>
+      <w:proofErr w:type="spellStart"/>
+      <w:r>
+        <w:rPr>
+          <w:rFonts w:ascii="Times New Roman" w:hAnsi="Times New Roman" w:cs="Times New Roman"/>
+          <w:sz w:val="24"/>
+          <w:szCs w:val="24"/>
+          <w:lang w:eastAsia="hr-HR"/>
+        </w:rPr>
+        <w:t>izlistaju</w:t>
+      </w:r>
+      <w:proofErr w:type="spellEnd"/>
+      <w:r>
+        <w:rPr>
+          <w:rFonts w:ascii="Times New Roman" w:hAnsi="Times New Roman" w:cs="Times New Roman"/>
+          <w:sz w:val="24"/>
+          <w:szCs w:val="24"/>
+          <w:lang w:eastAsia="hr-HR"/>
+        </w:rPr>
+        <w:t xml:space="preserve"> sve pripadajuće lokacije, a kada odabere lokaciju da mu se prikažu svi korisnici koji su na toj lokaciji, ali i oni koji bi tu trebali biti, a nisu. Zadnje što ostaje za implementaciju je kada se odabere neki korisnik da se prikažu podaci o njemu. Time bi sve što je zamišljeno odraditi u ova tri sprinta bilo dovršeno. U ovom vremenskom intervalu u svakom sprintu biti će održavani sastanci po jedan na početku svakog sprinta, jedan na kraju te barem jedan u sredini sprinta. Također, u svakom sprintu nadopunjava se dokumentacija i ispravljaju se greške i nedostaci napravljeni u prethodnom sprintu.</w:t>
       </w:r>
     </w:p>
     <w:p>
@@ -3074,7 +3260,7 @@
     </w:p>
     <w:tbl>
       <w:tblPr>
-        <w:tblStyle w:val="GridTable4-Accent1"/>
+        <w:tblStyle w:val="Tablicareetke4-isticanje1"/>
         <w:tblW w:w="0" w:type="auto"/>
         <w:tblLook w:val="04A0" w:firstRow="1" w:lastRow="0" w:firstColumn="1" w:lastColumn="0" w:noHBand="0" w:noVBand="1"/>
       </w:tblPr>
@@ -3523,7 +3709,21 @@
               <w:rPr>
                 <w:rFonts w:ascii="Calibri" w:hAnsi="Calibri" w:cs="Times New Roman"/>
               </w:rPr>
-              <w:t>Izrada mockupa (Paula, Žana)</w:t>
+              <w:t xml:space="preserve">Izrada </w:t>
+            </w:r>
+            <w:proofErr w:type="spellStart"/>
+            <w:r>
+              <w:rPr>
+                <w:rFonts w:ascii="Calibri" w:hAnsi="Calibri" w:cs="Times New Roman"/>
+              </w:rPr>
+              <w:t>mockupa</w:t>
+            </w:r>
+            <w:proofErr w:type="spellEnd"/>
+            <w:r>
+              <w:rPr>
+                <w:rFonts w:ascii="Calibri" w:hAnsi="Calibri" w:cs="Times New Roman"/>
+              </w:rPr>
+              <w:t xml:space="preserve"> (Paula, Žana)</w:t>
             </w:r>
           </w:p>
         </w:tc>
@@ -4175,16 +4375,21 @@
         <w:pStyle w:val="1Naslov"/>
         <w:outlineLvl w:val="0"/>
       </w:pPr>
-      <w:bookmarkStart w:id="3" w:name="_Toc471136927"/>
+      <w:bookmarkStart w:id="3" w:name="_Toc471226846"/>
+      <w:proofErr w:type="spellStart"/>
       <w:r>
         <w:lastRenderedPageBreak/>
-        <w:t>Product Backlog</w:t>
+        <w:t>Product</w:t>
+      </w:r>
+      <w:proofErr w:type="spellEnd"/>
+      <w:r>
+        <w:t xml:space="preserve"> Backlog</w:t>
       </w:r>
       <w:bookmarkEnd w:id="3"/>
     </w:p>
     <w:tbl>
       <w:tblPr>
-        <w:tblStyle w:val="GridTable4-Accent1"/>
+        <w:tblStyle w:val="Tablicareetke4-isticanje1"/>
         <w:tblW w:w="0" w:type="auto"/>
         <w:tblLayout w:type="fixed"/>
         <w:tblLook w:val="04A0" w:firstRow="1" w:lastRow="0" w:firstColumn="1" w:lastColumn="0" w:noHBand="0" w:noVBand="1"/>
@@ -5389,11 +5594,19 @@
         </w:rPr>
         <w:t xml:space="preserve">Mogućnost prijave i odjave korisnika u aplikaciju putem korisničkog imena i lozinke. Pristup aplikaciji nije moguć bez valjane prijave. </w:t>
       </w:r>
-      <w:r>
-        <w:rPr>
-          <w:lang w:eastAsia="hr-HR"/>
-        </w:rPr>
-        <w:t>Podfunkcionalnosti:</w:t>
+      <w:proofErr w:type="spellStart"/>
+      <w:r>
+        <w:rPr>
+          <w:lang w:eastAsia="hr-HR"/>
+        </w:rPr>
+        <w:t>Podfunkcionalnosti</w:t>
+      </w:r>
+      <w:proofErr w:type="spellEnd"/>
+      <w:r>
+        <w:rPr>
+          <w:lang w:eastAsia="hr-HR"/>
+        </w:rPr>
+        <w:t>:</w:t>
       </w:r>
     </w:p>
     <w:p>
@@ -5455,11 +5668,19 @@
         </w:rPr>
         <w:t xml:space="preserve">Prikaz korisnikove trenutne lokacije. Prikazan je naziv lokacije, slika, kategorija kojoj pripada, kratki opis. Moguć prikaz svih korisnika koji se trenutno nalaze na toj lokaciji. </w:t>
       </w:r>
-      <w:r>
-        <w:rPr>
-          <w:lang w:eastAsia="hr-HR"/>
-        </w:rPr>
-        <w:t>Podfunkcionalnosti:</w:t>
+      <w:proofErr w:type="spellStart"/>
+      <w:r>
+        <w:rPr>
+          <w:lang w:eastAsia="hr-HR"/>
+        </w:rPr>
+        <w:t>Podfunkcionalnosti</w:t>
+      </w:r>
+      <w:proofErr w:type="spellEnd"/>
+      <w:r>
+        <w:rPr>
+          <w:lang w:eastAsia="hr-HR"/>
+        </w:rPr>
+        <w:t>:</w:t>
       </w:r>
     </w:p>
     <w:p>
@@ -5513,7 +5734,21 @@
         <w:rPr>
           <w:lang w:eastAsia="hr-HR"/>
         </w:rPr>
-        <w:t>Obavijesti o promjeni lokacije (push notifikacije prilikom ulaza/izlaza iz zgrade ili svoje radne prostorije)</w:t>
+        <w:t>Obavijesti o promjeni lokacije (</w:t>
+      </w:r>
+      <w:proofErr w:type="spellStart"/>
+      <w:r>
+        <w:rPr>
+          <w:lang w:eastAsia="hr-HR"/>
+        </w:rPr>
+        <w:t>push</w:t>
+      </w:r>
+      <w:proofErr w:type="spellEnd"/>
+      <w:r>
+        <w:rPr>
+          <w:lang w:eastAsia="hr-HR"/>
+        </w:rPr>
+        <w:t xml:space="preserve"> notifikacije prilikom ulaza/izlaza iz zgrade ili svoje radne prostorije)</w:t>
       </w:r>
     </w:p>
     <w:p>
@@ -5531,7 +5766,21 @@
         <w:rPr>
           <w:lang w:eastAsia="hr-HR"/>
         </w:rPr>
-        <w:t>Povijest kretanja korisnika: sprema se svaka posjeta korisnika određenoj lokaciji. Svaki korisnik može pregledati svoju povijest (cijelu, filtriranu po datumu ili po lokaciji). Podfunkcionalnosti:</w:t>
+        <w:t xml:space="preserve">Povijest kretanja korisnika: sprema se svaka posjeta korisnika određenoj lokaciji. Svaki korisnik može pregledati svoju povijest (cijelu, filtriranu po datumu ili po lokaciji). </w:t>
+      </w:r>
+      <w:proofErr w:type="spellStart"/>
+      <w:r>
+        <w:rPr>
+          <w:lang w:eastAsia="hr-HR"/>
+        </w:rPr>
+        <w:t>Podfunkcionalnosti</w:t>
+      </w:r>
+      <w:proofErr w:type="spellEnd"/>
+      <w:r>
+        <w:rPr>
+          <w:lang w:eastAsia="hr-HR"/>
+        </w:rPr>
+        <w:t>:</w:t>
       </w:r>
     </w:p>
     <w:p>
@@ -5634,7 +5883,21 @@
         <w:rPr>
           <w:lang w:eastAsia="hr-HR"/>
         </w:rPr>
-        <w:t xml:space="preserve"> Podfunkcionalnosti:</w:t>
+        <w:t xml:space="preserve"> </w:t>
+      </w:r>
+      <w:proofErr w:type="spellStart"/>
+      <w:r>
+        <w:rPr>
+          <w:lang w:eastAsia="hr-HR"/>
+        </w:rPr>
+        <w:t>Podfunkcionalnosti</w:t>
+      </w:r>
+      <w:proofErr w:type="spellEnd"/>
+      <w:r>
+        <w:rPr>
+          <w:lang w:eastAsia="hr-HR"/>
+        </w:rPr>
+        <w:t>:</w:t>
       </w:r>
     </w:p>
     <w:p>
@@ -5718,7 +5981,21 @@
         <w:rPr>
           <w:lang w:eastAsia="hr-HR"/>
         </w:rPr>
-        <w:t xml:space="preserve"> Podfunkcionalnosti:</w:t>
+        <w:t xml:space="preserve"> </w:t>
+      </w:r>
+      <w:proofErr w:type="spellStart"/>
+      <w:r>
+        <w:rPr>
+          <w:lang w:eastAsia="hr-HR"/>
+        </w:rPr>
+        <w:t>Podfunkcionalnosti</w:t>
+      </w:r>
+      <w:proofErr w:type="spellEnd"/>
+      <w:r>
+        <w:rPr>
+          <w:lang w:eastAsia="hr-HR"/>
+        </w:rPr>
+        <w:t>:</w:t>
       </w:r>
     </w:p>
     <w:p>
@@ -5784,7 +6061,21 @@
         <w:rPr>
           <w:lang w:eastAsia="hr-HR"/>
         </w:rPr>
-        <w:t xml:space="preserve"> Podfunkcionalnosti:</w:t>
+        <w:t xml:space="preserve"> </w:t>
+      </w:r>
+      <w:proofErr w:type="spellStart"/>
+      <w:r>
+        <w:rPr>
+          <w:lang w:eastAsia="hr-HR"/>
+        </w:rPr>
+        <w:t>Podfunkcionalnosti</w:t>
+      </w:r>
+      <w:proofErr w:type="spellEnd"/>
+      <w:r>
+        <w:rPr>
+          <w:lang w:eastAsia="hr-HR"/>
+        </w:rPr>
+        <w:t>:</w:t>
       </w:r>
     </w:p>
     <w:p>
@@ -5855,7 +6146,7 @@
         <w:lastRenderedPageBreak/>
         <w:t xml:space="preserve"> </w:t>
       </w:r>
-      <w:bookmarkStart w:id="4" w:name="_Toc471136928"/>
+      <w:bookmarkStart w:id="4" w:name="_Toc471226847"/>
       <w:r>
         <w:t>Sprint</w:t>
       </w:r>
@@ -5869,7 +6160,7 @@
     </w:p>
     <w:tbl>
       <w:tblPr>
-        <w:tblStyle w:val="GridTable4-Accent1"/>
+        <w:tblStyle w:val="Tablicareetke4-isticanje1"/>
         <w:tblW w:w="5000" w:type="pct"/>
         <w:tblLook w:val="04A0" w:firstRow="1" w:lastRow="0" w:firstColumn="1" w:lastColumn="0" w:noHBand="0" w:noVBand="1"/>
       </w:tblPr>
@@ -6476,8 +6767,16 @@
               <w:rPr>
                 <w:lang w:eastAsia="hr-HR"/>
               </w:rPr>
-              <w:t>Povezivanje s API-jem</w:t>
-            </w:r>
+              <w:t>Povezivanje s API-</w:t>
+            </w:r>
+            <w:proofErr w:type="spellStart"/>
+            <w:r>
+              <w:rPr>
+                <w:lang w:eastAsia="hr-HR"/>
+              </w:rPr>
+              <w:t>jem</w:t>
+            </w:r>
+            <w:proofErr w:type="spellEnd"/>
           </w:p>
         </w:tc>
         <w:tc>
@@ -7135,12 +7434,26 @@
         <w:lastRenderedPageBreak/>
         <w:t xml:space="preserve"> </w:t>
       </w:r>
-      <w:bookmarkStart w:id="5" w:name="_Toc471136929"/>
-      <w:r>
-        <w:rPr>
-          <w:lang w:eastAsia="hr-HR"/>
-        </w:rPr>
-        <w:t>„Burndown“ graf i statistike</w:t>
+      <w:bookmarkStart w:id="5" w:name="_Toc471226848"/>
+      <w:r>
+        <w:rPr>
+          <w:lang w:eastAsia="hr-HR"/>
+        </w:rPr>
+        <w:t>„</w:t>
+      </w:r>
+      <w:proofErr w:type="spellStart"/>
+      <w:r>
+        <w:rPr>
+          <w:lang w:eastAsia="hr-HR"/>
+        </w:rPr>
+        <w:t>Burndown</w:t>
+      </w:r>
+      <w:proofErr w:type="spellEnd"/>
+      <w:r>
+        <w:rPr>
+          <w:lang w:eastAsia="hr-HR"/>
+        </w:rPr>
+        <w:t>“ graf i statistike</w:t>
       </w:r>
       <w:r>
         <w:rPr>
@@ -7178,7 +7491,27 @@
           <w:szCs w:val="24"/>
           <w:lang w:eastAsia="hr-HR"/>
         </w:rPr>
-        <w:t>. možemo vidjeti „Burndown“ graf</w:t>
+        <w:t>. možemo vidjeti „</w:t>
+      </w:r>
+      <w:proofErr w:type="spellStart"/>
+      <w:r>
+        <w:rPr>
+          <w:rFonts w:ascii="Times New Roman" w:hAnsi="Times New Roman" w:cs="Times New Roman"/>
+          <w:sz w:val="24"/>
+          <w:szCs w:val="24"/>
+          <w:lang w:eastAsia="hr-HR"/>
+        </w:rPr>
+        <w:t>Burndown</w:t>
+      </w:r>
+      <w:proofErr w:type="spellEnd"/>
+      <w:r>
+        <w:rPr>
+          <w:rFonts w:ascii="Times New Roman" w:hAnsi="Times New Roman" w:cs="Times New Roman"/>
+          <w:sz w:val="24"/>
+          <w:szCs w:val="24"/>
+          <w:lang w:eastAsia="hr-HR"/>
+        </w:rPr>
+        <w:t>“ graf</w:t>
       </w:r>
       <w:r>
         <w:rPr>
@@ -7214,7 +7547,27 @@
           <w:szCs w:val="24"/>
           <w:lang w:eastAsia="hr-HR"/>
         </w:rPr>
-        <w:t xml:space="preserve"> (points)</w:t>
+        <w:t xml:space="preserve"> (</w:t>
+      </w:r>
+      <w:proofErr w:type="spellStart"/>
+      <w:r>
+        <w:rPr>
+          <w:rFonts w:ascii="Times New Roman" w:hAnsi="Times New Roman" w:cs="Times New Roman"/>
+          <w:sz w:val="24"/>
+          <w:szCs w:val="24"/>
+          <w:lang w:eastAsia="hr-HR"/>
+        </w:rPr>
+        <w:t>points</w:t>
+      </w:r>
+      <w:proofErr w:type="spellEnd"/>
+      <w:r>
+        <w:rPr>
+          <w:rFonts w:ascii="Times New Roman" w:hAnsi="Times New Roman" w:cs="Times New Roman"/>
+          <w:sz w:val="24"/>
+          <w:szCs w:val="24"/>
+          <w:lang w:eastAsia="hr-HR"/>
+        </w:rPr>
+        <w:t>)</w:t>
       </w:r>
       <w:r>
         <w:rPr>
@@ -7308,7 +7661,7 @@
                         <w:txbxContent>
                           <w:p>
                             <w:pPr>
-                              <w:pStyle w:val="Caption"/>
+                              <w:pStyle w:val="Opisslike"/>
                               <w:rPr>
                                 <w:rFonts w:ascii="Times New Roman" w:hAnsi="Times New Roman" w:cs="Times New Roman"/>
                                 <w:noProof/>
@@ -7333,7 +7686,27 @@
                                 <w:sz w:val="20"/>
                                 <w:szCs w:val="20"/>
                               </w:rPr>
-                              <w:t>. „Burndown“ graf</w:t>
+                              <w:t>. „</w:t>
+                            </w:r>
+                            <w:proofErr w:type="spellStart"/>
+                            <w:r>
+                              <w:rPr>
+                                <w:rFonts w:ascii="Times New Roman" w:hAnsi="Times New Roman" w:cs="Times New Roman"/>
+                                <w:color w:val="auto"/>
+                                <w:sz w:val="20"/>
+                                <w:szCs w:val="20"/>
+                              </w:rPr>
+                              <w:t>Burndown</w:t>
+                            </w:r>
+                            <w:proofErr w:type="spellEnd"/>
+                            <w:r>
+                              <w:rPr>
+                                <w:rFonts w:ascii="Times New Roman" w:hAnsi="Times New Roman" w:cs="Times New Roman"/>
+                                <w:color w:val="auto"/>
+                                <w:sz w:val="20"/>
+                                <w:szCs w:val="20"/>
+                              </w:rPr>
+                              <w:t>“ graf</w:t>
                             </w:r>
                           </w:p>
                         </w:txbxContent>
@@ -7605,7 +7978,7 @@
                         <w:txbxContent>
                           <w:p>
                             <w:pPr>
-                              <w:pStyle w:val="Caption"/>
+                              <w:pStyle w:val="Opisslike"/>
                               <w:rPr>
                                 <w:rFonts w:ascii="Times New Roman" w:hAnsi="Times New Roman" w:cs="Times New Roman"/>
                                 <w:noProof/>
@@ -7760,7 +8133,7 @@
         <w:pStyle w:val="1Naslov"/>
         <w:outlineLvl w:val="0"/>
       </w:pPr>
-      <w:bookmarkStart w:id="6" w:name="_Toc471136930"/>
+      <w:bookmarkStart w:id="6" w:name="_Toc471226849"/>
       <w:r>
         <w:lastRenderedPageBreak/>
         <w:t>Održani sastanci tijekom prvog sprinta</w:t>
@@ -7800,7 +8173,7 @@
     </w:p>
     <w:tbl>
       <w:tblPr>
-        <w:tblStyle w:val="GridTable5Dark-Accent5"/>
+        <w:tblStyle w:val="Tamnatablicareetke5-isticanje5"/>
         <w:tblW w:w="0" w:type="auto"/>
         <w:tblLook w:val="04A0" w:firstRow="1" w:lastRow="0" w:firstColumn="1" w:lastColumn="0" w:noHBand="0" w:noVBand="1"/>
       </w:tblPr>
@@ -7869,8 +8242,13 @@
             <w:pPr>
               <w:cnfStyle w:val="100000000000" w:firstRow="1" w:lastRow="0" w:firstColumn="0" w:lastColumn="0" w:oddVBand="0" w:evenVBand="0" w:oddHBand="0" w:evenHBand="0" w:firstRowFirstColumn="0" w:firstRowLastColumn="0" w:lastRowFirstColumn="0" w:lastRowLastColumn="0"/>
             </w:pPr>
-            <w:r>
-              <w:t>Dodiljeni zadaci</w:t>
+            <w:proofErr w:type="spellStart"/>
+            <w:r>
+              <w:t>Dodiljeni</w:t>
+            </w:r>
+            <w:proofErr w:type="spellEnd"/>
+            <w:r>
+              <w:t xml:space="preserve"> zadaci</w:t>
             </w:r>
           </w:p>
         </w:tc>
@@ -7899,7 +8277,15 @@
               <w:cnfStyle w:val="000000100000" w:firstRow="0" w:lastRow="0" w:firstColumn="0" w:lastColumn="0" w:oddVBand="0" w:evenVBand="0" w:oddHBand="1" w:evenHBand="0" w:firstRowFirstColumn="0" w:firstRowLastColumn="0" w:lastRowFirstColumn="0" w:lastRowLastColumn="0"/>
             </w:pPr>
             <w:r>
-              <w:t>Paula Kokić, Ivan Pokec, Žana Zekić</w:t>
+              <w:t xml:space="preserve">Paula Kokić, Ivan </w:t>
+            </w:r>
+            <w:proofErr w:type="spellStart"/>
+            <w:r>
+              <w:t>Pokec</w:t>
+            </w:r>
+            <w:proofErr w:type="spellEnd"/>
+            <w:r>
+              <w:t>, Žana Zekić</w:t>
             </w:r>
           </w:p>
         </w:tc>
@@ -7925,7 +8311,23 @@
               <w:cnfStyle w:val="000000100000" w:firstRow="0" w:lastRow="0" w:firstColumn="0" w:lastColumn="0" w:oddVBand="0" w:evenVBand="0" w:oddHBand="1" w:evenHBand="0" w:firstRowFirstColumn="0" w:firstRowLastColumn="0" w:lastRowFirstColumn="0" w:lastRowLastColumn="0"/>
             </w:pPr>
             <w:r>
-              <w:t xml:space="preserve">Ivan Pokec upoznao je ostale članove sa zahtjevima firme. Dogovoren je broj i okvirno vremensko trajanje sprinteva. </w:t>
+              <w:t xml:space="preserve">Ivan </w:t>
+            </w:r>
+            <w:proofErr w:type="spellStart"/>
+            <w:r>
+              <w:t>Pokec</w:t>
+            </w:r>
+            <w:proofErr w:type="spellEnd"/>
+            <w:r>
+              <w:t xml:space="preserve"> upoznao je ostale članove sa zahtjevima firme. Dogovoren je broj i okvirno vremensko trajanje </w:t>
+            </w:r>
+            <w:proofErr w:type="spellStart"/>
+            <w:r>
+              <w:t>sprinteva</w:t>
+            </w:r>
+            <w:proofErr w:type="spellEnd"/>
+            <w:r>
+              <w:t xml:space="preserve">. </w:t>
             </w:r>
           </w:p>
         </w:tc>
@@ -7938,7 +8340,15 @@
               <w:cnfStyle w:val="000000100000" w:firstRow="0" w:lastRow="0" w:firstColumn="0" w:lastColumn="0" w:oddVBand="0" w:evenVBand="0" w:oddHBand="1" w:evenHBand="0" w:firstRowFirstColumn="0" w:firstRowLastColumn="0" w:lastRowFirstColumn="0" w:lastRowLastColumn="0"/>
             </w:pPr>
             <w:r>
-              <w:t>Ivan Pokec – pobrinut će se za izradu API-ja</w:t>
+              <w:t xml:space="preserve">Ivan </w:t>
+            </w:r>
+            <w:proofErr w:type="spellStart"/>
+            <w:r>
+              <w:t>Pokec</w:t>
+            </w:r>
+            <w:proofErr w:type="spellEnd"/>
+            <w:r>
+              <w:t xml:space="preserve"> – pobrinut će se za izradu API-ja</w:t>
             </w:r>
           </w:p>
           <w:p>
@@ -8045,7 +8455,15 @@
               <w:cnfStyle w:val="000000100000" w:firstRow="0" w:lastRow="0" w:firstColumn="0" w:lastColumn="0" w:oddVBand="0" w:evenVBand="0" w:oddHBand="1" w:evenHBand="0" w:firstRowFirstColumn="0" w:firstRowLastColumn="0" w:lastRowFirstColumn="0" w:lastRowLastColumn="0"/>
             </w:pPr>
             <w:r>
-              <w:t>Paula Kokić, Ivan Pokec, Žana Zekić</w:t>
+              <w:t xml:space="preserve">Paula Kokić, Ivan </w:t>
+            </w:r>
+            <w:proofErr w:type="spellStart"/>
+            <w:r>
+              <w:t>Pokec</w:t>
+            </w:r>
+            <w:proofErr w:type="spellEnd"/>
+            <w:r>
+              <w:t>, Žana Zekić</w:t>
             </w:r>
           </w:p>
         </w:tc>
@@ -8084,7 +8502,23 @@
               <w:cnfStyle w:val="000000100000" w:firstRow="0" w:lastRow="0" w:firstColumn="0" w:lastColumn="0" w:oddVBand="0" w:evenVBand="0" w:oddHBand="1" w:evenHBand="0" w:firstRowFirstColumn="0" w:firstRowLastColumn="0" w:lastRowFirstColumn="0" w:lastRowLastColumn="0"/>
             </w:pPr>
             <w:r>
-              <w:t>Ivan Pokec – izrada klasa core modula</w:t>
+              <w:t xml:space="preserve">Ivan </w:t>
+            </w:r>
+            <w:proofErr w:type="spellStart"/>
+            <w:r>
+              <w:t>Pokec</w:t>
+            </w:r>
+            <w:proofErr w:type="spellEnd"/>
+            <w:r>
+              <w:t xml:space="preserve"> – izrada klasa </w:t>
+            </w:r>
+            <w:proofErr w:type="spellStart"/>
+            <w:r>
+              <w:t>core</w:t>
+            </w:r>
+            <w:proofErr w:type="spellEnd"/>
+            <w:r>
+              <w:t xml:space="preserve"> modula</w:t>
             </w:r>
           </w:p>
           <w:p>
@@ -8092,8 +8526,13 @@
               <w:cnfStyle w:val="000000100000" w:firstRow="0" w:lastRow="0" w:firstColumn="0" w:lastColumn="0" w:oddVBand="0" w:evenVBand="0" w:oddHBand="1" w:evenHBand="0" w:firstRowFirstColumn="0" w:firstRowLastColumn="0" w:lastRowFirstColumn="0" w:lastRowLastColumn="0"/>
             </w:pPr>
             <w:r>
-              <w:t>Paula Kokić – povezivanje s API-jem</w:t>
-            </w:r>
+              <w:t>Paula Kokić – povezivanje s API-</w:t>
+            </w:r>
+            <w:proofErr w:type="spellStart"/>
+            <w:r>
+              <w:t>jem</w:t>
+            </w:r>
+            <w:proofErr w:type="spellEnd"/>
           </w:p>
           <w:p>
             <w:pPr>
@@ -8131,7 +8570,15 @@
               <w:cnfStyle w:val="000000000000" w:firstRow="0" w:lastRow="0" w:firstColumn="0" w:lastColumn="0" w:oddVBand="0" w:evenVBand="0" w:oddHBand="0" w:evenHBand="0" w:firstRowFirstColumn="0" w:firstRowLastColumn="0" w:lastRowFirstColumn="0" w:lastRowLastColumn="0"/>
             </w:pPr>
             <w:r>
-              <w:t>Paula Kokić, Ivan Pokec, Žana Zekić</w:t>
+              <w:t xml:space="preserve">Paula Kokić, Ivan </w:t>
+            </w:r>
+            <w:proofErr w:type="spellStart"/>
+            <w:r>
+              <w:t>Pokec</w:t>
+            </w:r>
+            <w:proofErr w:type="spellEnd"/>
+            <w:r>
+              <w:t>, Žana Zekić</w:t>
             </w:r>
           </w:p>
         </w:tc>
@@ -8210,7 +8657,7 @@
           <w:lang w:eastAsia="hr-HR"/>
         </w:rPr>
       </w:pPr>
-      <w:bookmarkStart w:id="7" w:name="_Toc471136931"/>
+      <w:bookmarkStart w:id="7" w:name="_Toc471226850"/>
       <w:r>
         <w:rPr>
           <w:noProof/>
@@ -8467,7 +8914,7 @@
           <w:lang w:eastAsia="hr-HR"/>
         </w:rPr>
       </w:pPr>
-      <w:bookmarkStart w:id="8" w:name="_Toc471136932"/>
+      <w:bookmarkStart w:id="8" w:name="_Toc471226851"/>
       <w:r>
         <w:rPr>
           <w:lang w:eastAsia="hr-HR"/>
@@ -8479,7 +8926,7 @@
     </w:p>
     <w:tbl>
       <w:tblPr>
-        <w:tblStyle w:val="GridTable4-Accent1"/>
+        <w:tblStyle w:val="Tablicareetke4-isticanje1"/>
         <w:tblW w:w="5000" w:type="pct"/>
         <w:tblLook w:val="04A0" w:firstRow="1" w:lastRow="0" w:firstColumn="1" w:lastColumn="0" w:noHBand="0" w:noVBand="1"/>
       </w:tblPr>
@@ -8956,7 +9403,7 @@
               <w:rPr>
                 <w:lang w:eastAsia="hr-HR"/>
               </w:rPr>
-              <w:t>Žana</w:t>
+              <w:t>Ivan</w:t>
             </w:r>
           </w:p>
         </w:tc>
@@ -9553,7 +10000,7 @@
               <w:rPr>
                 <w:lang w:eastAsia="hr-HR"/>
               </w:rPr>
-              <w:t>Ivan</w:t>
+              <w:t>Žana</w:t>
             </w:r>
           </w:p>
         </w:tc>
@@ -9751,13 +10198,27 @@
           <w:lang w:eastAsia="hr-HR"/>
         </w:rPr>
       </w:pPr>
-      <w:bookmarkStart w:id="9" w:name="_Toc471136933"/>
+      <w:bookmarkStart w:id="9" w:name="_Toc471226852"/>
       <w:r>
         <w:rPr>
           <w:lang w:eastAsia="hr-HR"/>
         </w:rPr>
         <w:lastRenderedPageBreak/>
-        <w:t>„Burndown“ graf i statistike drugog sprinta</w:t>
+        <w:t>„</w:t>
+      </w:r>
+      <w:proofErr w:type="spellStart"/>
+      <w:r>
+        <w:rPr>
+          <w:lang w:eastAsia="hr-HR"/>
+        </w:rPr>
+        <w:t>Burndown</w:t>
+      </w:r>
+      <w:proofErr w:type="spellEnd"/>
+      <w:r>
+        <w:rPr>
+          <w:lang w:eastAsia="hr-HR"/>
+        </w:rPr>
+        <w:t>“ graf i statistike drugog sprinta</w:t>
       </w:r>
       <w:bookmarkEnd w:id="9"/>
     </w:p>
@@ -9770,25 +10231,155 @@
         </w:numPr>
         <w:ind w:left="426"/>
         <w:jc w:val="left"/>
-        <w:outlineLvl w:val="0"/>
-        <w:rPr>
-          <w:lang w:eastAsia="hr-HR"/>
-        </w:rPr>
-      </w:pPr>
-    </w:p>
-    <w:p>
-      <w:pPr>
-        <w:pStyle w:val="1Naslov"/>
-        <w:numPr>
-          <w:ilvl w:val="0"/>
-          <w:numId w:val="0"/>
-        </w:numPr>
-        <w:ind w:left="426"/>
-        <w:jc w:val="left"/>
-        <w:rPr>
-          <w:lang w:eastAsia="hr-HR"/>
-        </w:rPr>
-      </w:pPr>
+        <w:rPr>
+          <w:lang w:eastAsia="hr-HR"/>
+        </w:rPr>
+      </w:pPr>
+      <w:r>
+        <w:rPr>
+          <w:noProof/>
+          <w:lang w:eastAsia="hr-HR"/>
+        </w:rPr>
+        <mc:AlternateContent>
+          <mc:Choice Requires="wps">
+            <w:drawing>
+              <wp:anchor distT="45720" distB="45720" distL="114300" distR="114300" simplePos="0" relativeHeight="251691008" behindDoc="1" locked="0" layoutInCell="1" allowOverlap="1">
+                <wp:simplePos x="0" y="0"/>
+                <wp:positionH relativeFrom="column">
+                  <wp:posOffset>1338580</wp:posOffset>
+                </wp:positionH>
+                <wp:positionV relativeFrom="paragraph">
+                  <wp:posOffset>2849245</wp:posOffset>
+                </wp:positionV>
+                <wp:extent cx="2733675" cy="1404620"/>
+                <wp:effectExtent l="0" t="0" r="9525" b="0"/>
+                <wp:wrapTight wrapText="bothSides">
+                  <wp:wrapPolygon edited="0">
+                    <wp:start x="0" y="0"/>
+                    <wp:lineTo x="0" y="20250"/>
+                    <wp:lineTo x="21525" y="20250"/>
+                    <wp:lineTo x="21525" y="0"/>
+                    <wp:lineTo x="0" y="0"/>
+                  </wp:wrapPolygon>
+                </wp:wrapTight>
+                <wp:docPr id="217" name="Tekstni okvir 2"/>
+                <wp:cNvGraphicFramePr>
+                  <a:graphicFrameLocks xmlns:a="http://schemas.openxmlformats.org/drawingml/2006/main"/>
+                </wp:cNvGraphicFramePr>
+                <a:graphic xmlns:a="http://schemas.openxmlformats.org/drawingml/2006/main">
+                  <a:graphicData uri="http://schemas.microsoft.com/office/word/2010/wordprocessingShape">
+                    <wps:wsp>
+                      <wps:cNvSpPr txBox="1">
+                        <a:spLocks noChangeArrowheads="1"/>
+                      </wps:cNvSpPr>
+                      <wps:spPr bwMode="auto">
+                        <a:xfrm>
+                          <a:off x="0" y="0"/>
+                          <a:ext cx="2733675" cy="1404620"/>
+                        </a:xfrm>
+                        <a:prstGeom prst="rect">
+                          <a:avLst/>
+                        </a:prstGeom>
+                        <a:solidFill>
+                          <a:srgbClr val="FFFFFF"/>
+                        </a:solidFill>
+                        <a:ln w="9525">
+                          <a:noFill/>
+                          <a:miter lim="800000"/>
+                          <a:headEnd/>
+                          <a:tailEnd/>
+                        </a:ln>
+                      </wps:spPr>
+                      <wps:txbx>
+                        <w:txbxContent>
+                          <w:p>
+                            <w:pPr>
+                              <w:rPr>
+                                <w:i/>
+                              </w:rPr>
+                            </w:pPr>
+                            <w:r>
+                              <w:rPr>
+                                <w:i/>
+                              </w:rPr>
+                              <w:t>Slika 7. „</w:t>
+                            </w:r>
+                            <w:proofErr w:type="spellStart"/>
+                            <w:r>
+                              <w:rPr>
+                                <w:i/>
+                              </w:rPr>
+                              <w:t>Burndown</w:t>
+                            </w:r>
+                            <w:proofErr w:type="spellEnd"/>
+                            <w:r>
+                              <w:rPr>
+                                <w:i/>
+                              </w:rPr>
+                              <w:t>“ graf drugog sprinta</w:t>
+                            </w:r>
+                          </w:p>
+                        </w:txbxContent>
+                      </wps:txbx>
+                      <wps:bodyPr rot="0" vert="horz" wrap="square" lIns="91440" tIns="45720" rIns="91440" bIns="45720" anchor="t" anchorCtr="0">
+                        <a:spAutoFit/>
+                      </wps:bodyPr>
+                    </wps:wsp>
+                  </a:graphicData>
+                </a:graphic>
+                <wp14:sizeRelH relativeFrom="margin">
+                  <wp14:pctWidth>0</wp14:pctWidth>
+                </wp14:sizeRelH>
+                <wp14:sizeRelV relativeFrom="margin">
+                  <wp14:pctHeight>20000</wp14:pctHeight>
+                </wp14:sizeRelV>
+              </wp:anchor>
+            </w:drawing>
+          </mc:Choice>
+          <mc:Fallback>
+            <w:pict>
+              <v:shapetype id="_x0000_t202" coordsize="21600,21600" o:spt="202" path="m,l,21600r21600,l21600,xe">
+                <v:stroke joinstyle="miter"/>
+                <v:path gradientshapeok="t" o:connecttype="rect"/>
+              </v:shapetype>
+              <v:shape id="Tekstni okvir 2" o:spid="_x0000_s1030" type="#_x0000_t202" style="position:absolute;left:0;text-align:left;margin-left:105.4pt;margin-top:224.35pt;width:215.25pt;height:110.6pt;z-index:-251625472;visibility:visible;mso-wrap-style:square;mso-width-percent:0;mso-height-percent:200;mso-wrap-distance-left:9pt;mso-wrap-distance-top:3.6pt;mso-wrap-distance-right:9pt;mso-wrap-distance-bottom:3.6pt;mso-position-horizontal:absolute;mso-position-horizontal-relative:text;mso-position-vertical:absolute;mso-position-vertical-relative:text;mso-width-percent:0;mso-height-percent:200;mso-width-relative:margin;mso-height-relative:margin;v-text-anchor:top" o:gfxdata="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" stroked="f">
+                <v:textbox style="mso-fit-shape-to-text:t">
+                  <w:txbxContent>
+                    <w:p>
+                      <w:pPr>
+                        <w:rPr>
+                          <w:i/>
+                        </w:rPr>
+                      </w:pPr>
+                      <w:r>
+                        <w:rPr>
+                          <w:i/>
+                        </w:rPr>
+                        <w:t>Slika 7. „</w:t>
+                      </w:r>
+                      <w:proofErr w:type="spellStart"/>
+                      <w:r>
+                        <w:rPr>
+                          <w:i/>
+                        </w:rPr>
+                        <w:t>Burndown</w:t>
+                      </w:r>
+                      <w:proofErr w:type="spellEnd"/>
+                      <w:r>
+                        <w:rPr>
+                          <w:i/>
+                        </w:rPr>
+                        <w:t>“ graf drugog sprinta</w:t>
+                      </w:r>
+                    </w:p>
+                  </w:txbxContent>
+                </v:textbox>
+                <w10:wrap type="tight"/>
+              </v:shape>
+            </w:pict>
+          </mc:Fallback>
+        </mc:AlternateContent>
+      </w:r>
       <w:r>
         <w:rPr>
           <w:noProof/>
@@ -9833,6 +10424,13 @@
     </w:p>
     <w:p>
       <w:pPr>
+        <w:rPr>
+          <w:lang w:eastAsia="hr-HR"/>
+        </w:rPr>
+      </w:pPr>
+    </w:p>
+    <w:p>
+      <w:pPr>
         <w:spacing w:line="360" w:lineRule="auto"/>
         <w:ind w:firstLine="426"/>
         <w:jc w:val="both"/>
@@ -9856,7 +10454,27 @@
           <w:szCs w:val="24"/>
           <w:lang w:eastAsia="hr-HR"/>
         </w:rPr>
-        <w:t>Na slici 7. možemo vidjeti „Burndown“ graf</w:t>
+        <w:t>Na slici 7. možemo vidjeti „</w:t>
+      </w:r>
+      <w:proofErr w:type="spellStart"/>
+      <w:r>
+        <w:rPr>
+          <w:rFonts w:ascii="Times New Roman" w:hAnsi="Times New Roman" w:cs="Times New Roman"/>
+          <w:sz w:val="24"/>
+          <w:szCs w:val="24"/>
+          <w:lang w:eastAsia="hr-HR"/>
+        </w:rPr>
+        <w:t>Burndown</w:t>
+      </w:r>
+      <w:proofErr w:type="spellEnd"/>
+      <w:r>
+        <w:rPr>
+          <w:rFonts w:ascii="Times New Roman" w:hAnsi="Times New Roman" w:cs="Times New Roman"/>
+          <w:sz w:val="24"/>
+          <w:szCs w:val="24"/>
+          <w:lang w:eastAsia="hr-HR"/>
+        </w:rPr>
+        <w:t>“ graf</w:t>
       </w:r>
       <w:r>
         <w:rPr>
@@ -9885,6 +10503,7 @@
         </w:rPr>
         <w:t>„</w:t>
       </w:r>
+      <w:proofErr w:type="spellStart"/>
       <w:r>
         <w:rPr>
           <w:rFonts w:ascii="Times New Roman" w:hAnsi="Times New Roman" w:cs="Times New Roman"/>
@@ -9894,6 +10513,7 @@
         </w:rPr>
         <w:t>points</w:t>
       </w:r>
+      <w:proofErr w:type="spellEnd"/>
       <w:r>
         <w:rPr>
           <w:rFonts w:ascii="Times New Roman" w:hAnsi="Times New Roman" w:cs="Times New Roman"/>
@@ -9937,7 +10557,27 @@
           <w:szCs w:val="24"/>
           <w:lang w:eastAsia="hr-HR"/>
         </w:rPr>
-        <w:t xml:space="preserve">  Prvih šest dana od početka sprinta „remaining-points“ linija opadala je stalno što znači da smo konstantno radili na projektu. Nakon toga slijedila je kratka pauza što možemo zaključiti iz toga što je linija od 24.12. do 26.12.2016. ravna. Nakon tog perioda opet je nastavljen rad na projektu. </w:t>
+        <w:t xml:space="preserve">  Prvih šest dana od početka sprinta „</w:t>
+      </w:r>
+      <w:proofErr w:type="spellStart"/>
+      <w:r>
+        <w:rPr>
+          <w:rFonts w:ascii="Times New Roman" w:hAnsi="Times New Roman" w:cs="Times New Roman"/>
+          <w:sz w:val="24"/>
+          <w:szCs w:val="24"/>
+          <w:lang w:eastAsia="hr-HR"/>
+        </w:rPr>
+        <w:t>remaining-points</w:t>
+      </w:r>
+      <w:proofErr w:type="spellEnd"/>
+      <w:r>
+        <w:rPr>
+          <w:rFonts w:ascii="Times New Roman" w:hAnsi="Times New Roman" w:cs="Times New Roman"/>
+          <w:sz w:val="24"/>
+          <w:szCs w:val="24"/>
+          <w:lang w:eastAsia="hr-HR"/>
+        </w:rPr>
+        <w:t xml:space="preserve">“ linija opadala je stalno što znači da smo konstantno radili na projektu. Nakon toga slijedila je kratka pauza što možemo zaključiti iz toga što je linija od 24.12. do 26.12.2016. ravna. Nakon tog perioda opet je nastavljen rad na projektu. </w:t>
       </w:r>
       <w:r>
         <w:rPr>
@@ -9957,7 +10597,7 @@
           <w:lang w:eastAsia="hr-HR"/>
         </w:rPr>
       </w:pPr>
-      <w:bookmarkStart w:id="10" w:name="_Toc471136934"/>
+      <w:bookmarkStart w:id="10" w:name="_Toc471226853"/>
       <w:r>
         <w:rPr>
           <w:lang w:eastAsia="hr-HR"/>
@@ -9989,7 +10629,7 @@
     </w:p>
     <w:tbl>
       <w:tblPr>
-        <w:tblStyle w:val="GridTable5Dark-Accent5"/>
+        <w:tblStyle w:val="Tamnatablicareetke5-isticanje5"/>
         <w:tblW w:w="0" w:type="auto"/>
         <w:tblLook w:val="04A0" w:firstRow="1" w:lastRow="0" w:firstColumn="1" w:lastColumn="0" w:noHBand="0" w:noVBand="1"/>
       </w:tblPr>
@@ -10058,8 +10698,13 @@
             <w:pPr>
               <w:cnfStyle w:val="100000000000" w:firstRow="1" w:lastRow="0" w:firstColumn="0" w:lastColumn="0" w:oddVBand="0" w:evenVBand="0" w:oddHBand="0" w:evenHBand="0" w:firstRowFirstColumn="0" w:firstRowLastColumn="0" w:lastRowFirstColumn="0" w:lastRowLastColumn="0"/>
             </w:pPr>
-            <w:r>
-              <w:t>Dodiljeni zadaci</w:t>
+            <w:proofErr w:type="spellStart"/>
+            <w:r>
+              <w:t>Dodiljeni</w:t>
+            </w:r>
+            <w:proofErr w:type="spellEnd"/>
+            <w:r>
+              <w:t xml:space="preserve"> zadaci</w:t>
             </w:r>
           </w:p>
         </w:tc>
@@ -10093,7 +10738,15 @@
               <w:cnfStyle w:val="000000100000" w:firstRow="0" w:lastRow="0" w:firstColumn="0" w:lastColumn="0" w:oddVBand="0" w:evenVBand="0" w:oddHBand="1" w:evenHBand="0" w:firstRowFirstColumn="0" w:firstRowLastColumn="0" w:lastRowFirstColumn="0" w:lastRowLastColumn="0"/>
             </w:pPr>
             <w:r>
-              <w:t>Paula Kokić, Ivan Pokec, Žana Zekić</w:t>
+              <w:t xml:space="preserve">Paula Kokić, Ivan </w:t>
+            </w:r>
+            <w:proofErr w:type="spellStart"/>
+            <w:r>
+              <w:t>Pokec</w:t>
+            </w:r>
+            <w:proofErr w:type="spellEnd"/>
+            <w:r>
+              <w:t>, Žana Zekić</w:t>
             </w:r>
           </w:p>
         </w:tc>
@@ -10132,7 +10785,18 @@
               <w:cnfStyle w:val="000000100000" w:firstRow="0" w:lastRow="0" w:firstColumn="0" w:lastColumn="0" w:oddVBand="0" w:evenVBand="0" w:oddHBand="1" w:evenHBand="0" w:firstRowFirstColumn="0" w:firstRowLastColumn="0" w:lastRowFirstColumn="0" w:lastRowLastColumn="0"/>
             </w:pPr>
             <w:r>
-              <w:t>Ivan Pokec – obavijest o promjeni lokacije, prikaz kategorija lokacija</w:t>
+              <w:t xml:space="preserve">Ivan </w:t>
+            </w:r>
+            <w:proofErr w:type="spellStart"/>
+            <w:r>
+              <w:t>Pokec</w:t>
+            </w:r>
+            <w:proofErr w:type="spellEnd"/>
+            <w:r>
+              <w:t xml:space="preserve"> – obavijest o promjeni lokacije, prikaz </w:t>
+            </w:r>
+            <w:r>
+              <w:t>detalja lokacije</w:t>
             </w:r>
           </w:p>
           <w:p>
@@ -10157,6 +10821,12 @@
             </w:pPr>
             <w:r>
               <w:t>Žana Zekić – prikaz profila, promjena lozinke</w:t>
+            </w:r>
+            <w:r>
+              <w:t xml:space="preserve">, </w:t>
+            </w:r>
+            <w:r>
+              <w:t>prikaz kategorija lokacija</w:t>
             </w:r>
           </w:p>
         </w:tc>
@@ -10187,7 +10857,15 @@
               <w:cnfStyle w:val="000000000000" w:firstRow="0" w:lastRow="0" w:firstColumn="0" w:lastColumn="0" w:oddVBand="0" w:evenVBand="0" w:oddHBand="0" w:evenHBand="0" w:firstRowFirstColumn="0" w:firstRowLastColumn="0" w:lastRowFirstColumn="0" w:lastRowLastColumn="0"/>
             </w:pPr>
             <w:r>
-              <w:t>Paula Kokić, Ivan Pokec, Žana Zekić</w:t>
+              <w:t xml:space="preserve">Paula Kokić, Ivan </w:t>
+            </w:r>
+            <w:proofErr w:type="spellStart"/>
+            <w:r>
+              <w:t>Pokec</w:t>
+            </w:r>
+            <w:proofErr w:type="spellEnd"/>
+            <w:r>
+              <w:t>, Žana Zekić</w:t>
             </w:r>
           </w:p>
         </w:tc>
@@ -10226,7 +10904,15 @@
               <w:cnfStyle w:val="000000000000" w:firstRow="0" w:lastRow="0" w:firstColumn="0" w:lastColumn="0" w:oddVBand="0" w:evenVBand="0" w:oddHBand="0" w:evenHBand="0" w:firstRowFirstColumn="0" w:firstRowLastColumn="0" w:lastRowFirstColumn="0" w:lastRowLastColumn="0"/>
             </w:pPr>
             <w:r>
-              <w:t xml:space="preserve">Ivan Pokec – ubrzati detekciju </w:t>
+              <w:t xml:space="preserve">Ivan </w:t>
+            </w:r>
+            <w:proofErr w:type="spellStart"/>
+            <w:r>
+              <w:t>Pokec</w:t>
+            </w:r>
+            <w:proofErr w:type="spellEnd"/>
+            <w:r>
+              <w:t xml:space="preserve"> – ubrzati detekciju </w:t>
             </w:r>
           </w:p>
           <w:p>
@@ -10234,7 +10920,21 @@
               <w:cnfStyle w:val="000000000000" w:firstRow="0" w:lastRow="0" w:firstColumn="0" w:lastColumn="0" w:oddVBand="0" w:evenVBand="0" w:oddHBand="0" w:evenHBand="0" w:firstRowFirstColumn="0" w:firstRowLastColumn="0" w:lastRowFirstColumn="0" w:lastRowLastColumn="0"/>
             </w:pPr>
             <w:r>
-              <w:t>Paula Kokić, Žana Zekić – detalji lokacije</w:t>
+              <w:t>Paula Kokić</w:t>
+            </w:r>
+            <w:r>
+              <w:t xml:space="preserve"> – dovršiti trenutnu lokaciju</w:t>
+            </w:r>
+          </w:p>
+          <w:p>
+            <w:pPr>
+              <w:cnfStyle w:val="000000000000" w:firstRow="0" w:lastRow="0" w:firstColumn="0" w:lastColumn="0" w:oddVBand="0" w:evenVBand="0" w:oddHBand="0" w:evenHBand="0" w:firstRowFirstColumn="0" w:firstRowLastColumn="0" w:lastRowFirstColumn="0" w:lastRowLastColumn="0"/>
+            </w:pPr>
+            <w:r>
+              <w:t xml:space="preserve">Žana Zekić - </w:t>
+            </w:r>
+            <w:r>
+              <w:t>prikaz kategorija lokacija</w:t>
             </w:r>
           </w:p>
         </w:tc>
@@ -10263,7 +10963,15 @@
               <w:cnfStyle w:val="000000100000" w:firstRow="0" w:lastRow="0" w:firstColumn="0" w:lastColumn="0" w:oddVBand="0" w:evenVBand="0" w:oddHBand="1" w:evenHBand="0" w:firstRowFirstColumn="0" w:firstRowLastColumn="0" w:lastRowFirstColumn="0" w:lastRowLastColumn="0"/>
             </w:pPr>
             <w:r>
-              <w:t>Paula Kokić, Ivan Pokec, Žana Zekić</w:t>
+              <w:t xml:space="preserve">Paula Kokić, Ivan </w:t>
+            </w:r>
+            <w:proofErr w:type="spellStart"/>
+            <w:r>
+              <w:t>Pokec</w:t>
+            </w:r>
+            <w:proofErr w:type="spellEnd"/>
+            <w:r>
+              <w:t>, Žana Zekić</w:t>
             </w:r>
           </w:p>
         </w:tc>
@@ -10289,11 +10997,11 @@
               <w:cnfStyle w:val="000000100000" w:firstRow="0" w:lastRow="0" w:firstColumn="0" w:lastColumn="0" w:oddVBand="0" w:evenVBand="0" w:oddHBand="1" w:evenHBand="0" w:firstRowFirstColumn="0" w:firstRowLastColumn="0" w:lastRowFirstColumn="0" w:lastRowLastColumn="0"/>
             </w:pPr>
             <w:r>
-              <w:t xml:space="preserve">Zbog nemogućnosti održavanja sastanka na uobičajenoj lokaciji sastanak je održan online. Izraženo je zadovoljstvo implementiranim funkcionalnostima. </w:t>
+              <w:t xml:space="preserve">Zbog nemogućnosti održavanja sastanka na uobičajenoj lokaciji sastanak je održan online. Izraženo je zadovoljstvo </w:t>
             </w:r>
             <w:r>
               <w:lastRenderedPageBreak/>
-              <w:t xml:space="preserve">Još jednom se prošlo kroz cijeli plan i usporedilo s odrađenim. Rad svih članova tima ocijenjen je zadovoljavajućim. Svi su radili jednakom dinamikom i uložili podjednako napora. Dogovoren je sastanak za posljednji sprint koji će biti čim se svi članovi tima budu mogli naći na istoj lokaciji.  </w:t>
+              <w:t xml:space="preserve">implementiranim funkcionalnostima. Još jednom se prošlo kroz cijeli plan i usporedilo s odrađenim. Rad svih članova tima ocijenjen je zadovoljavajućim. Svi su radili jednakom dinamikom i uložili podjednako napora. Dogovoren je sastanak za posljednji sprint koji će biti čim se svi članovi tima budu mogli naći na istoj lokaciji.  </w:t>
             </w:r>
           </w:p>
         </w:tc>
@@ -10354,7 +11062,7 @@
           <w:lang w:eastAsia="hr-HR"/>
         </w:rPr>
       </w:pPr>
-      <w:bookmarkStart w:id="11" w:name="_Toc471136935"/>
+      <w:bookmarkStart w:id="11" w:name="_Toc471226854"/>
       <w:r>
         <w:rPr>
           <w:lang w:eastAsia="hr-HR"/>
@@ -10392,7 +11100,27 @@
           <w:szCs w:val="24"/>
           <w:lang w:eastAsia="hr-HR"/>
         </w:rPr>
-        <w:t xml:space="preserve">Iz „Burn-down“ grafa mogli smo vidjeti kako je cijeli tim tijekom sprinta konstantno radio na projektu i u planiranom vremenu izvršavali svoje zadatke. Na dva mjesta linija je ravna, ali to je razumljivo jer je kolektivno u timu dogovoreno da će tu biti pauza u radu. Na kraju su dovršene sitnice i drugi sprint je priveden kraju. Sve u svemu, rad tima je zadovoljavajući jer su svi planirani zadaci za ovaj sprint riješeni. </w:t>
+        <w:t>Iz „</w:t>
+      </w:r>
+      <w:proofErr w:type="spellStart"/>
+      <w:r>
+        <w:rPr>
+          <w:rFonts w:ascii="Times New Roman" w:hAnsi="Times New Roman" w:cs="Times New Roman"/>
+          <w:sz w:val="24"/>
+          <w:szCs w:val="24"/>
+          <w:lang w:eastAsia="hr-HR"/>
+        </w:rPr>
+        <w:t>Burn-down</w:t>
+      </w:r>
+      <w:proofErr w:type="spellEnd"/>
+      <w:r>
+        <w:rPr>
+          <w:rFonts w:ascii="Times New Roman" w:hAnsi="Times New Roman" w:cs="Times New Roman"/>
+          <w:sz w:val="24"/>
+          <w:szCs w:val="24"/>
+          <w:lang w:eastAsia="hr-HR"/>
+        </w:rPr>
+        <w:t xml:space="preserve">“ grafa mogli smo vidjeti kako je cijeli tim tijekom sprinta konstantno radio na projektu i u planiranom vremenu izvršavali svoje zadatke. Na dva mjesta linija je ravna, ali to je razumljivo jer je kolektivno u timu dogovoreno da će tu biti pauza u radu. Na kraju su dovršene sitnice i drugi sprint je priveden kraju. Sve u svemu, rad tima je zadovoljavajući jer su svi planirani zadaci za ovaj sprint riješeni. </w:t>
       </w:r>
     </w:p>
     <w:p>
@@ -10458,7 +11186,7 @@
     <w:sdtContent>
       <w:p>
         <w:pPr>
-          <w:pStyle w:val="Footer"/>
+          <w:pStyle w:val="Podnoje"/>
           <w:jc w:val="right"/>
         </w:pPr>
         <w:r>
@@ -10487,7 +11215,7 @@
   </w:sdt>
   <w:p>
     <w:pPr>
-      <w:pStyle w:val="Footer"/>
+      <w:pStyle w:val="Podnoje"/>
     </w:pPr>
   </w:p>
 </w:ftr>
@@ -10511,7 +11239,7 @@
     <w:sdtContent>
       <w:p>
         <w:pPr>
-          <w:pStyle w:val="Footer"/>
+          <w:pStyle w:val="Podnoje"/>
           <w:jc w:val="right"/>
         </w:pPr>
         <w:r>
@@ -10540,7 +11268,7 @@
   </w:sdt>
   <w:p>
     <w:pPr>
-      <w:pStyle w:val="Footer"/>
+      <w:pStyle w:val="Podnoje"/>
     </w:pPr>
   </w:p>
 </w:ftr>
@@ -10573,7 +11301,7 @@
 
 <file path=word/numbering.xml><?xml version="1.0" encoding="utf-8"?>
 <w:numbering xmlns:wpc="http://schemas.microsoft.com/office/word/2010/wordprocessingCanvas" xmlns:mc="http://schemas.openxmlformats.org/markup-compatibility/2006" xmlns:o="urn:schemas-microsoft-com:office:office" xmlns:r="http://schemas.openxmlformats.org/officeDocument/2006/relationships" xmlns:m="http://schemas.openxmlformats.org/officeDocument/2006/math" xmlns:v="urn:schemas-microsoft-com:vml" xmlns:wp14="http://schemas.microsoft.com/office/word/2010/wordprocessingDrawing" xmlns:wp="http://schemas.openxmlformats.org/drawingml/2006/wordprocessingDrawing" xmlns:w10="urn:schemas-microsoft-com:office:word" xmlns:w="http://schemas.openxmlformats.org/wordprocessingml/2006/main" xmlns:w14="http://schemas.microsoft.com/office/word/2010/wordml" xmlns:w15="http://schemas.microsoft.com/office/word/2012/wordml" xmlns:wpg="http://schemas.microsoft.com/office/word/2010/wordprocessingGroup" xmlns:wpi="http://schemas.microsoft.com/office/word/2010/wordprocessingInk" xmlns:wne="http://schemas.microsoft.com/office/word/2006/wordml" xmlns:wps="http://schemas.microsoft.com/office/word/2010/wordprocessingShape" mc:Ignorable="w14 w15 wp14">
-  <w:abstractNum w:abstractNumId="0">
+  <w:abstractNum w:abstractNumId="0" w15:restartNumberingAfterBreak="0">
     <w:nsid w:val="1FA77B27"/>
     <w:multiLevelType w:val="multilevel"/>
     <w:tmpl w:val="9CFE6D78"/>
@@ -10722,7 +11450,7 @@
       </w:rPr>
     </w:lvl>
   </w:abstractNum>
-  <w:abstractNum w:abstractNumId="1">
+  <w:abstractNum w:abstractNumId="1" w15:restartNumberingAfterBreak="0">
     <w:nsid w:val="2BED56B4"/>
     <w:multiLevelType w:val="hybridMultilevel"/>
     <w:tmpl w:val="F26A636E"/>
@@ -10835,7 +11563,7 @@
       </w:rPr>
     </w:lvl>
   </w:abstractNum>
-  <w:abstractNum w:abstractNumId="2">
+  <w:abstractNum w:abstractNumId="2" w15:restartNumberingAfterBreak="0">
     <w:nsid w:val="47792751"/>
     <w:multiLevelType w:val="hybridMultilevel"/>
     <w:tmpl w:val="F5741E48"/>
@@ -10948,7 +11676,7 @@
       </w:rPr>
     </w:lvl>
   </w:abstractNum>
-  <w:abstractNum w:abstractNumId="3">
+  <w:abstractNum w:abstractNumId="3" w15:restartNumberingAfterBreak="0">
     <w:nsid w:val="5BB57842"/>
     <w:multiLevelType w:val="hybridMultilevel"/>
     <w:tmpl w:val="EB9C71E4"/>
@@ -11034,7 +11762,7 @@
       </w:pPr>
     </w:lvl>
   </w:abstractNum>
-  <w:abstractNum w:abstractNumId="4">
+  <w:abstractNum w:abstractNumId="4" w15:restartNumberingAfterBreak="0">
     <w:nsid w:val="6F7060B2"/>
     <w:multiLevelType w:val="hybridMultilevel"/>
     <w:tmpl w:val="A2845122"/>
@@ -11147,7 +11875,7 @@
       </w:rPr>
     </w:lvl>
   </w:abstractNum>
-  <w:abstractNum w:abstractNumId="5">
+  <w:abstractNum w:abstractNumId="5" w15:restartNumberingAfterBreak="0">
     <w:nsid w:val="730A29B0"/>
     <w:multiLevelType w:val="hybridMultilevel"/>
     <w:tmpl w:val="21CE4318"/>
@@ -11260,7 +11988,7 @@
       </w:rPr>
     </w:lvl>
   </w:abstractNum>
-  <w:abstractNum w:abstractNumId="6">
+  <w:abstractNum w:abstractNumId="6" w15:restartNumberingAfterBreak="0">
     <w:nsid w:val="750B7D89"/>
     <w:multiLevelType w:val="multilevel"/>
     <w:tmpl w:val="057E19AA"/>
@@ -11766,11 +12494,11 @@
     <w:name w:val="Normal"/>
     <w:qFormat/>
   </w:style>
-  <w:style w:type="paragraph" w:styleId="Heading1">
+  <w:style w:type="paragraph" w:styleId="Naslov1">
     <w:name w:val="heading 1"/>
     <w:basedOn w:val="Normal"/>
     <w:next w:val="Normal"/>
-    <w:link w:val="Heading1Char"/>
+    <w:link w:val="Naslov1Char"/>
     <w:uiPriority w:val="9"/>
     <w:qFormat/>
     <w:rsid w:val="00851CE4"/>
@@ -11787,11 +12515,11 @@
       <w:szCs w:val="32"/>
     </w:rPr>
   </w:style>
-  <w:style w:type="paragraph" w:styleId="Heading3">
+  <w:style w:type="paragraph" w:styleId="Naslov3">
     <w:name w:val="heading 3"/>
     <w:basedOn w:val="Normal"/>
     <w:next w:val="Normal"/>
-    <w:link w:val="Heading3Char"/>
+    <w:link w:val="Naslov3Char"/>
     <w:uiPriority w:val="9"/>
     <w:semiHidden/>
     <w:unhideWhenUsed/>
@@ -11810,13 +12538,13 @@
       <w:szCs w:val="24"/>
     </w:rPr>
   </w:style>
-  <w:style w:type="character" w:default="1" w:styleId="DefaultParagraphFont">
+  <w:style w:type="character" w:default="1" w:styleId="Zadanifontodlomka">
     <w:name w:val="Default Paragraph Font"/>
     <w:uiPriority w:val="1"/>
     <w:semiHidden/>
     <w:unhideWhenUsed/>
   </w:style>
-  <w:style w:type="table" w:default="1" w:styleId="TableNormal">
+  <w:style w:type="table" w:default="1" w:styleId="Obinatablica">
     <w:name w:val="Normal Table"/>
     <w:uiPriority w:val="99"/>
     <w:semiHidden/>
@@ -11831,13 +12559,13 @@
       </w:tblCellMar>
     </w:tblPr>
   </w:style>
-  <w:style w:type="numbering" w:default="1" w:styleId="NoList">
+  <w:style w:type="numbering" w:default="1" w:styleId="Bezpopisa">
     <w:name w:val="No List"/>
     <w:uiPriority w:val="99"/>
     <w:semiHidden/>
     <w:unhideWhenUsed/>
   </w:style>
-  <w:style w:type="paragraph" w:styleId="NoSpacing">
+  <w:style w:type="paragraph" w:styleId="Bezproreda">
     <w:name w:val="No Spacing"/>
     <w:uiPriority w:val="1"/>
     <w:qFormat/>
@@ -11846,10 +12574,10 @@
       <w:spacing w:after="0" w:line="240" w:lineRule="auto"/>
     </w:pPr>
   </w:style>
-  <w:style w:type="character" w:customStyle="1" w:styleId="Heading1Char">
-    <w:name w:val="Heading 1 Char"/>
-    <w:basedOn w:val="DefaultParagraphFont"/>
-    <w:link w:val="Heading1"/>
+  <w:style w:type="character" w:customStyle="1" w:styleId="Naslov1Char">
+    <w:name w:val="Naslov 1 Char"/>
+    <w:basedOn w:val="Zadanifontodlomka"/>
+    <w:link w:val="Naslov1"/>
     <w:uiPriority w:val="9"/>
     <w:rsid w:val="00851CE4"/>
     <w:rPr>
@@ -11859,9 +12587,9 @@
       <w:szCs w:val="32"/>
     </w:rPr>
   </w:style>
-  <w:style w:type="paragraph" w:styleId="TOCHeading">
+  <w:style w:type="paragraph" w:styleId="TOCNaslov">
     <w:name w:val="TOC Heading"/>
-    <w:basedOn w:val="Heading1"/>
+    <w:basedOn w:val="Naslov1"/>
     <w:next w:val="Normal"/>
     <w:uiPriority w:val="39"/>
     <w:unhideWhenUsed/>
@@ -11874,10 +12602,10 @@
       <w:lang w:val="en-US"/>
     </w:rPr>
   </w:style>
-  <w:style w:type="paragraph" w:styleId="Header">
+  <w:style w:type="paragraph" w:styleId="Zaglavlje">
     <w:name w:val="header"/>
     <w:basedOn w:val="Normal"/>
-    <w:link w:val="HeaderChar"/>
+    <w:link w:val="ZaglavljeChar"/>
     <w:uiPriority w:val="99"/>
     <w:unhideWhenUsed/>
     <w:rsid w:val="00851CE4"/>
@@ -11889,17 +12617,17 @@
       <w:spacing w:after="0" w:line="240" w:lineRule="auto"/>
     </w:pPr>
   </w:style>
-  <w:style w:type="character" w:customStyle="1" w:styleId="HeaderChar">
-    <w:name w:val="Header Char"/>
-    <w:basedOn w:val="DefaultParagraphFont"/>
-    <w:link w:val="Header"/>
+  <w:style w:type="character" w:customStyle="1" w:styleId="ZaglavljeChar">
+    <w:name w:val="Zaglavlje Char"/>
+    <w:basedOn w:val="Zadanifontodlomka"/>
+    <w:link w:val="Zaglavlje"/>
     <w:uiPriority w:val="99"/>
     <w:rsid w:val="00851CE4"/>
   </w:style>
-  <w:style w:type="paragraph" w:styleId="Footer">
+  <w:style w:type="paragraph" w:styleId="Podnoje">
     <w:name w:val="footer"/>
     <w:basedOn w:val="Normal"/>
-    <w:link w:val="FooterChar"/>
+    <w:link w:val="PodnojeChar"/>
     <w:uiPriority w:val="99"/>
     <w:unhideWhenUsed/>
     <w:rsid w:val="00851CE4"/>
@@ -11911,17 +12639,17 @@
       <w:spacing w:after="0" w:line="240" w:lineRule="auto"/>
     </w:pPr>
   </w:style>
-  <w:style w:type="character" w:customStyle="1" w:styleId="FooterChar">
-    <w:name w:val="Footer Char"/>
-    <w:basedOn w:val="DefaultParagraphFont"/>
-    <w:link w:val="Footer"/>
+  <w:style w:type="character" w:customStyle="1" w:styleId="PodnojeChar">
+    <w:name w:val="Podnožje Char"/>
+    <w:basedOn w:val="Zadanifontodlomka"/>
+    <w:link w:val="Podnoje"/>
     <w:uiPriority w:val="99"/>
     <w:rsid w:val="00851CE4"/>
   </w:style>
-  <w:style w:type="paragraph" w:styleId="ListParagraph">
+  <w:style w:type="paragraph" w:styleId="Odlomakpopisa">
     <w:name w:val="List Paragraph"/>
     <w:basedOn w:val="Normal"/>
-    <w:link w:val="ListParagraphChar"/>
+    <w:link w:val="OdlomakpopisaChar"/>
     <w:uiPriority w:val="34"/>
     <w:qFormat/>
     <w:rsid w:val="00E728EB"/>
@@ -11932,7 +12660,7 @@
   </w:style>
   <w:style w:type="paragraph" w:customStyle="1" w:styleId="1Naslov">
     <w:name w:val="1. Naslov"/>
-    <w:basedOn w:val="ListParagraph"/>
+    <w:basedOn w:val="Odlomakpopisa"/>
     <w:link w:val="1NaslovChar"/>
     <w:qFormat/>
     <w:rsid w:val="00165A1F"/>
@@ -11970,16 +12698,16 @@
       <w:szCs w:val="32"/>
     </w:rPr>
   </w:style>
-  <w:style w:type="character" w:customStyle="1" w:styleId="ListParagraphChar">
-    <w:name w:val="List Paragraph Char"/>
-    <w:basedOn w:val="DefaultParagraphFont"/>
-    <w:link w:val="ListParagraph"/>
+  <w:style w:type="character" w:customStyle="1" w:styleId="OdlomakpopisaChar">
+    <w:name w:val="Odlomak popisa Char"/>
+    <w:basedOn w:val="Zadanifontodlomka"/>
+    <w:link w:val="Odlomakpopisa"/>
     <w:uiPriority w:val="34"/>
     <w:rsid w:val="00165A1F"/>
   </w:style>
   <w:style w:type="character" w:customStyle="1" w:styleId="1NaslovChar">
     <w:name w:val="1. Naslov Char"/>
-    <w:basedOn w:val="ListParagraphChar"/>
+    <w:basedOn w:val="OdlomakpopisaChar"/>
     <w:link w:val="1Naslov"/>
     <w:rsid w:val="00165A1F"/>
     <w:rPr>
@@ -12032,7 +12760,7 @@
       <w:szCs w:val="24"/>
     </w:rPr>
   </w:style>
-  <w:style w:type="paragraph" w:styleId="TOC1">
+  <w:style w:type="paragraph" w:styleId="Sadraj1">
     <w:name w:val="toc 1"/>
     <w:basedOn w:val="Normal"/>
     <w:next w:val="Normal"/>
@@ -12044,9 +12772,9 @@
       <w:spacing w:after="100"/>
     </w:pPr>
   </w:style>
-  <w:style w:type="character" w:styleId="Hyperlink">
+  <w:style w:type="character" w:styleId="Hiperveza">
     <w:name w:val="Hyperlink"/>
-    <w:basedOn w:val="DefaultParagraphFont"/>
+    <w:basedOn w:val="Zadanifontodlomka"/>
     <w:uiPriority w:val="99"/>
     <w:unhideWhenUsed/>
     <w:rsid w:val="00630C8B"/>
@@ -12055,16 +12783,15 @@
       <w:u w:val="single"/>
     </w:rPr>
   </w:style>
-  <w:style w:type="table" w:styleId="TableGrid">
+  <w:style w:type="table" w:styleId="Reetkatablice">
     <w:name w:val="Table Grid"/>
-    <w:basedOn w:val="TableNormal"/>
+    <w:basedOn w:val="Obinatablica"/>
     <w:uiPriority w:val="39"/>
     <w:rsid w:val="005221EF"/>
     <w:pPr>
       <w:spacing w:after="0" w:line="240" w:lineRule="auto"/>
     </w:pPr>
     <w:tblPr>
-      <w:tblInd w:w="0" w:type="dxa"/>
       <w:tblBorders>
         <w:top w:val="single" w:sz="4" w:space="0" w:color="auto"/>
         <w:left w:val="single" w:sz="4" w:space="0" w:color="auto"/>
@@ -12073,15 +12800,9 @@
         <w:insideH w:val="single" w:sz="4" w:space="0" w:color="auto"/>
         <w:insideV w:val="single" w:sz="4" w:space="0" w:color="auto"/>
       </w:tblBorders>
-      <w:tblCellMar>
-        <w:top w:w="0" w:type="dxa"/>
-        <w:left w:w="108" w:type="dxa"/>
-        <w:bottom w:w="0" w:type="dxa"/>
-        <w:right w:w="108" w:type="dxa"/>
-      </w:tblCellMar>
     </w:tblPr>
   </w:style>
-  <w:style w:type="paragraph" w:styleId="Caption">
+  <w:style w:type="paragraph" w:styleId="Opisslike">
     <w:name w:val="caption"/>
     <w:basedOn w:val="Normal"/>
     <w:next w:val="Normal"/>
@@ -12100,10 +12821,10 @@
       <w:szCs w:val="18"/>
     </w:rPr>
   </w:style>
-  <w:style w:type="character" w:customStyle="1" w:styleId="Heading3Char">
-    <w:name w:val="Heading 3 Char"/>
-    <w:basedOn w:val="DefaultParagraphFont"/>
-    <w:link w:val="Heading3"/>
+  <w:style w:type="character" w:customStyle="1" w:styleId="Naslov3Char">
+    <w:name w:val="Naslov 3 Char"/>
+    <w:basedOn w:val="Zadanifontodlomka"/>
+    <w:link w:val="Naslov3"/>
     <w:uiPriority w:val="9"/>
     <w:semiHidden/>
     <w:rsid w:val="007843BA"/>
@@ -12114,7 +12835,7 @@
       <w:szCs w:val="24"/>
     </w:rPr>
   </w:style>
-  <w:style w:type="paragraph" w:styleId="TOC2">
+  <w:style w:type="paragraph" w:styleId="Sadraj2">
     <w:name w:val="toc 2"/>
     <w:basedOn w:val="Normal"/>
     <w:next w:val="Normal"/>
@@ -12127,9 +12848,9 @@
       <w:ind w:left="220"/>
     </w:pPr>
   </w:style>
-  <w:style w:type="table" w:styleId="GridTable5Dark-Accent5">
+  <w:style w:type="table" w:styleId="Tamnatablicareetke5-isticanje5">
     <w:name w:val="Grid Table 5 Dark Accent 5"/>
-    <w:basedOn w:val="TableNormal"/>
+    <w:basedOn w:val="Obinatablica"/>
     <w:uiPriority w:val="50"/>
     <w:rsid w:val="00971FDC"/>
     <w:pPr>
@@ -12138,7 +12859,6 @@
     <w:tblPr>
       <w:tblStyleRowBandSize w:val="1"/>
       <w:tblStyleColBandSize w:val="1"/>
-      <w:tblInd w:w="0" w:type="dxa"/>
       <w:tblBorders>
         <w:top w:val="single" w:sz="4" w:space="0" w:color="FFFFFF" w:themeColor="background1"/>
         <w:left w:val="single" w:sz="4" w:space="0" w:color="FFFFFF" w:themeColor="background1"/>
@@ -12147,12 +12867,6 @@
         <w:insideH w:val="single" w:sz="4" w:space="0" w:color="FFFFFF" w:themeColor="background1"/>
         <w:insideV w:val="single" w:sz="4" w:space="0" w:color="FFFFFF" w:themeColor="background1"/>
       </w:tblBorders>
-      <w:tblCellMar>
-        <w:top w:w="0" w:type="dxa"/>
-        <w:left w:w="108" w:type="dxa"/>
-        <w:bottom w:w="0" w:type="dxa"/>
-        <w:right w:w="108" w:type="dxa"/>
-      </w:tblCellMar>
     </w:tblPr>
     <w:tcPr>
       <w:shd w:val="clear" w:color="auto" w:fill="D9E2F3" w:themeFill="accent5" w:themeFillTint="33"/>
@@ -12240,9 +12954,9 @@
       </w:tcPr>
     </w:tblStylePr>
   </w:style>
-  <w:style w:type="table" w:styleId="GridTable4-Accent1">
+  <w:style w:type="table" w:styleId="Tablicareetke4-isticanje1">
     <w:name w:val="Grid Table 4 Accent 1"/>
-    <w:basedOn w:val="TableNormal"/>
+    <w:basedOn w:val="Obinatablica"/>
     <w:uiPriority w:val="49"/>
     <w:rsid w:val="007F4DAC"/>
     <w:pPr>
@@ -12251,7 +12965,6 @@
     <w:tblPr>
       <w:tblStyleRowBandSize w:val="1"/>
       <w:tblStyleColBandSize w:val="1"/>
-      <w:tblInd w:w="0" w:type="dxa"/>
       <w:tblBorders>
         <w:top w:val="single" w:sz="4" w:space="0" w:color="9CC2E5" w:themeColor="accent1" w:themeTint="99"/>
         <w:left w:val="single" w:sz="4" w:space="0" w:color="9CC2E5" w:themeColor="accent1" w:themeTint="99"/>
@@ -12260,12 +12973,6 @@
         <w:insideH w:val="single" w:sz="4" w:space="0" w:color="9CC2E5" w:themeColor="accent1" w:themeTint="99"/>
         <w:insideV w:val="single" w:sz="4" w:space="0" w:color="9CC2E5" w:themeColor="accent1" w:themeTint="99"/>
       </w:tblBorders>
-      <w:tblCellMar>
-        <w:top w:w="0" w:type="dxa"/>
-        <w:left w:w="108" w:type="dxa"/>
-        <w:bottom w:w="0" w:type="dxa"/>
-        <w:right w:w="108" w:type="dxa"/>
-      </w:tblCellMar>
     </w:tblPr>
     <w:tblStylePr w:type="firstRow">
       <w:rPr>
@@ -12592,7 +13299,7 @@
 </file>
 
 <file path=customXml/itemProps1.xml><?xml version="1.0" encoding="utf-8"?>
-<ds:datastoreItem xmlns:ds="http://schemas.openxmlformats.org/officeDocument/2006/customXml" ds:itemID="{BFB0AC4B-3FE0-4EF6-8836-D299893DDBF9}">
+<ds:datastoreItem xmlns:ds="http://schemas.openxmlformats.org/officeDocument/2006/customXml" ds:itemID="{2C33BC28-6EC6-4CF4-B0B8-79390BA76F48}">
   <ds:schemaRefs>
     <ds:schemaRef ds:uri="http://schemas.openxmlformats.org/officeDocument/2006/bibliography"/>
   </ds:schemaRefs>

</xml_diff>

<commit_message>
Dovrsena TD i PD
</commit_message>
<xml_diff>
--- a/AIR1613 PD IndoorTracking - Kokić, Pokec, Zekić/AIR1613 PD IndoorTracking - Kokić, Pokec, Zekić.docx
+++ b/AIR1613 PD IndoorTracking - Kokić, Pokec, Zekić/AIR1613 PD IndoorTracking - Kokić, Pokec, Zekić.docx
@@ -157,7 +157,6 @@
         </w:rPr>
         <w:t xml:space="preserve">/ </w:t>
       </w:r>
-      <w:proofErr w:type="spellStart"/>
       <w:r>
         <w:rPr>
           <w:rFonts w:ascii="Times New Roman" w:hAnsi="Times New Roman" w:cs="Times New Roman"/>
@@ -167,7 +166,6 @@
         </w:rPr>
         <w:t>Acerinth</w:t>
       </w:r>
-      <w:proofErr w:type="spellEnd"/>
     </w:p>
     <w:p>
       <w:pPr>
@@ -187,9 +185,8 @@
           <w:sz w:val="24"/>
           <w:szCs w:val="24"/>
         </w:rPr>
-        <w:t xml:space="preserve">Ivan </w:t>
-      </w:r>
-      <w:proofErr w:type="spellStart"/>
+        <w:t>Ivan Pokec</w:t>
+      </w:r>
       <w:r>
         <w:rPr>
           <w:rFonts w:ascii="Times New Roman" w:hAnsi="Times New Roman" w:cs="Times New Roman"/>
@@ -197,9 +194,8 @@
           <w:sz w:val="24"/>
           <w:szCs w:val="24"/>
         </w:rPr>
-        <w:t>Pokec</w:t>
-      </w:r>
-      <w:proofErr w:type="spellEnd"/>
+        <w:t xml:space="preserve">/ </w:t>
+      </w:r>
       <w:r>
         <w:rPr>
           <w:rFonts w:ascii="Times New Roman" w:hAnsi="Times New Roman" w:cs="Times New Roman"/>
@@ -207,31 +203,29 @@
           <w:sz w:val="24"/>
           <w:szCs w:val="24"/>
         </w:rPr>
-        <w:t xml:space="preserve">/ </w:t>
-      </w:r>
-      <w:proofErr w:type="spellStart"/>
-      <w:r>
+        <w:t>ivanpokec</w:t>
+      </w:r>
+    </w:p>
+    <w:p>
+      <w:pPr>
+        <w:pStyle w:val="Bezproreda"/>
+        <w:spacing w:line="360" w:lineRule="auto"/>
         <w:rPr>
           <w:rFonts w:ascii="Times New Roman" w:hAnsi="Times New Roman" w:cs="Times New Roman"/>
           <w:b/>
           <w:sz w:val="24"/>
           <w:szCs w:val="24"/>
         </w:rPr>
-        <w:t>ivanpokec</w:t>
-      </w:r>
-      <w:proofErr w:type="spellEnd"/>
-    </w:p>
-    <w:p>
-      <w:pPr>
-        <w:pStyle w:val="Bezproreda"/>
-        <w:spacing w:line="360" w:lineRule="auto"/>
+      </w:pPr>
+      <w:r>
         <w:rPr>
           <w:rFonts w:ascii="Times New Roman" w:hAnsi="Times New Roman" w:cs="Times New Roman"/>
           <w:b/>
           <w:sz w:val="24"/>
           <w:szCs w:val="24"/>
         </w:rPr>
-      </w:pPr>
+        <w:t>Žana Zekić</w:t>
+      </w:r>
       <w:r>
         <w:rPr>
           <w:rFonts w:ascii="Times New Roman" w:hAnsi="Times New Roman" w:cs="Times New Roman"/>
@@ -239,18 +233,20 @@
           <w:sz w:val="24"/>
           <w:szCs w:val="24"/>
         </w:rPr>
-        <w:t>Žana Zekić</w:t>
-      </w:r>
-      <w:r>
+        <w:t>/ zanzekic</w:t>
+      </w:r>
+    </w:p>
+    <w:p>
+      <w:pPr>
+        <w:pStyle w:val="Bezproreda"/>
+        <w:spacing w:line="360" w:lineRule="auto"/>
         <w:rPr>
           <w:rFonts w:ascii="Times New Roman" w:hAnsi="Times New Roman" w:cs="Times New Roman"/>
           <w:b/>
           <w:sz w:val="24"/>
           <w:szCs w:val="24"/>
         </w:rPr>
-        <w:t xml:space="preserve">/ </w:t>
-      </w:r>
-      <w:proofErr w:type="spellStart"/>
+      </w:pPr>
       <w:r>
         <w:rPr>
           <w:rFonts w:ascii="Times New Roman" w:hAnsi="Times New Roman" w:cs="Times New Roman"/>
@@ -258,40 +254,7 @@
           <w:sz w:val="24"/>
           <w:szCs w:val="24"/>
         </w:rPr>
-        <w:t>zanzekic</w:t>
-      </w:r>
-      <w:proofErr w:type="spellEnd"/>
-    </w:p>
-    <w:p>
-      <w:pPr>
-        <w:pStyle w:val="Bezproreda"/>
-        <w:spacing w:line="360" w:lineRule="auto"/>
-        <w:rPr>
-          <w:rFonts w:ascii="Times New Roman" w:hAnsi="Times New Roman" w:cs="Times New Roman"/>
-          <w:b/>
-          <w:sz w:val="24"/>
-          <w:szCs w:val="24"/>
-        </w:rPr>
-      </w:pPr>
-      <w:proofErr w:type="spellStart"/>
-      <w:r>
-        <w:rPr>
-          <w:rFonts w:ascii="Times New Roman" w:hAnsi="Times New Roman" w:cs="Times New Roman"/>
-          <w:b/>
-          <w:sz w:val="24"/>
-          <w:szCs w:val="24"/>
-        </w:rPr>
-        <w:t>GitHub</w:t>
-      </w:r>
-      <w:proofErr w:type="spellEnd"/>
-      <w:r>
-        <w:rPr>
-          <w:rFonts w:ascii="Times New Roman" w:hAnsi="Times New Roman" w:cs="Times New Roman"/>
-          <w:b/>
-          <w:sz w:val="24"/>
-          <w:szCs w:val="24"/>
-        </w:rPr>
-        <w:t xml:space="preserve"> repozitorij: </w:t>
+        <w:t xml:space="preserve">GitHub repozitorij: </w:t>
       </w:r>
       <w:hyperlink r:id="rId8" w:history="1">
         <w:r>
@@ -685,18 +648,8 @@
           <w:sz w:val="24"/>
           <w:szCs w:val="24"/>
         </w:rPr>
-        <w:t xml:space="preserve">doc.dr.sc. Zlatko </w:t>
-      </w:r>
-      <w:proofErr w:type="spellStart"/>
-      <w:r>
-        <w:rPr>
-          <w:rFonts w:ascii="Times New Roman" w:hAnsi="Times New Roman" w:cs="Times New Roman"/>
-          <w:sz w:val="24"/>
-          <w:szCs w:val="24"/>
-        </w:rPr>
-        <w:t>Stapić</w:t>
-      </w:r>
-      <w:proofErr w:type="spellEnd"/>
+        <w:t>doc.dr.sc. Zlatko Stapić</w:t>
+      </w:r>
     </w:p>
     <w:p>
       <w:pPr>
@@ -770,7 +723,7 @@
           <w:sz w:val="28"/>
           <w:szCs w:val="28"/>
         </w:rPr>
-        <w:t>prosinac</w:t>
+        <w:t>siječanj</w:t>
       </w:r>
       <w:r>
         <w:rPr>
@@ -779,7 +732,18 @@
           <w:sz w:val="28"/>
           <w:szCs w:val="28"/>
         </w:rPr>
-        <w:t xml:space="preserve"> 2016.</w:t>
+        <w:t xml:space="preserve"> 2017</w:t>
+      </w:r>
+      <w:bookmarkStart w:id="0" w:name="_GoBack"/>
+      <w:bookmarkEnd w:id="0"/>
+      <w:r>
+        <w:rPr>
+          <w:rFonts w:ascii="Times New Roman" w:hAnsi="Times New Roman" w:cs="Times New Roman"/>
+          <w:b/>
+          <w:sz w:val="28"/>
+          <w:szCs w:val="28"/>
+        </w:rPr>
+        <w:t>.</w:t>
       </w:r>
     </w:p>
     <w:sdt>
@@ -815,7 +779,6 @@
               <w:color w:val="auto"/>
             </w:rPr>
           </w:pPr>
-          <w:proofErr w:type="spellStart"/>
           <w:r>
             <w:rPr>
               <w:rFonts w:ascii="Times New Roman" w:hAnsi="Times New Roman" w:cs="Times New Roman"/>
@@ -824,7 +787,6 @@
             </w:rPr>
             <w:t>Sadržaj</w:t>
           </w:r>
-          <w:proofErr w:type="spellEnd"/>
         </w:p>
         <w:p>
           <w:pPr>
@@ -863,7 +825,7 @@
             </w:rPr>
             <w:fldChar w:fldCharType="separate"/>
           </w:r>
-          <w:hyperlink w:anchor="_Toc471226844" w:history="1">
+          <w:hyperlink w:anchor="_Toc471569093" w:history="1">
             <w:r>
               <w:rPr>
                 <w:rStyle w:val="Hiperveza"/>
@@ -905,7 +867,7 @@
                 <w:noProof/>
                 <w:webHidden/>
               </w:rPr>
-              <w:instrText xml:space="preserve"> PAGEREF _Toc471226844 \h </w:instrText>
+              <w:instrText xml:space="preserve"> PAGEREF _Toc471569093 \h </w:instrText>
             </w:r>
             <w:r>
               <w:rPr>
@@ -949,7 +911,7 @@
               <w:lang w:eastAsia="hr-HR"/>
             </w:rPr>
           </w:pPr>
-          <w:hyperlink w:anchor="_Toc471226845" w:history="1">
+          <w:hyperlink w:anchor="_Toc471569094" w:history="1">
             <w:r>
               <w:rPr>
                 <w:rStyle w:val="Hiperveza"/>
@@ -993,7 +955,7 @@
                 <w:noProof/>
                 <w:webHidden/>
               </w:rPr>
-              <w:instrText xml:space="preserve"> PAGEREF _Toc471226845 \h </w:instrText>
+              <w:instrText xml:space="preserve"> PAGEREF _Toc471569094 \h </w:instrText>
             </w:r>
             <w:r>
               <w:rPr>
@@ -1037,7 +999,7 @@
               <w:lang w:eastAsia="hr-HR"/>
             </w:rPr>
           </w:pPr>
-          <w:hyperlink w:anchor="_Toc471226846" w:history="1">
+          <w:hyperlink w:anchor="_Toc471569095" w:history="1">
             <w:r>
               <w:rPr>
                 <w:rStyle w:val="Hiperveza"/>
@@ -1079,7 +1041,7 @@
                 <w:noProof/>
                 <w:webHidden/>
               </w:rPr>
-              <w:instrText xml:space="preserve"> PAGEREF _Toc471226846 \h </w:instrText>
+              <w:instrText xml:space="preserve"> PAGEREF _Toc471569095 \h </w:instrText>
             </w:r>
             <w:r>
               <w:rPr>
@@ -1123,7 +1085,7 @@
               <w:lang w:eastAsia="hr-HR"/>
             </w:rPr>
           </w:pPr>
-          <w:hyperlink w:anchor="_Toc471226847" w:history="1">
+          <w:hyperlink w:anchor="_Toc471569096" w:history="1">
             <w:r>
               <w:rPr>
                 <w:rStyle w:val="Hiperveza"/>
@@ -1165,7 +1127,7 @@
                 <w:noProof/>
                 <w:webHidden/>
               </w:rPr>
-              <w:instrText xml:space="preserve"> PAGEREF _Toc471226847 \h </w:instrText>
+              <w:instrText xml:space="preserve"> PAGEREF _Toc471569096 \h </w:instrText>
             </w:r>
             <w:r>
               <w:rPr>
@@ -1209,7 +1171,7 @@
               <w:lang w:eastAsia="hr-HR"/>
             </w:rPr>
           </w:pPr>
-          <w:hyperlink w:anchor="_Toc471226848" w:history="1">
+          <w:hyperlink w:anchor="_Toc471569097" w:history="1">
             <w:r>
               <w:rPr>
                 <w:rStyle w:val="Hiperveza"/>
@@ -1253,7 +1215,7 @@
                 <w:noProof/>
                 <w:webHidden/>
               </w:rPr>
-              <w:instrText xml:space="preserve"> PAGEREF _Toc471226848 \h </w:instrText>
+              <w:instrText xml:space="preserve"> PAGEREF _Toc471569097 \h </w:instrText>
             </w:r>
             <w:r>
               <w:rPr>
@@ -1297,7 +1259,7 @@
               <w:lang w:eastAsia="hr-HR"/>
             </w:rPr>
           </w:pPr>
-          <w:hyperlink w:anchor="_Toc471226849" w:history="1">
+          <w:hyperlink w:anchor="_Toc471569098" w:history="1">
             <w:r>
               <w:rPr>
                 <w:rStyle w:val="Hiperveza"/>
@@ -1339,7 +1301,7 @@
                 <w:noProof/>
                 <w:webHidden/>
               </w:rPr>
-              <w:instrText xml:space="preserve"> PAGEREF _Toc471226849 \h </w:instrText>
+              <w:instrText xml:space="preserve"> PAGEREF _Toc471569098 \h </w:instrText>
             </w:r>
             <w:r>
               <w:rPr>
@@ -1383,7 +1345,7 @@
               <w:lang w:eastAsia="hr-HR"/>
             </w:rPr>
           </w:pPr>
-          <w:hyperlink w:anchor="_Toc471226850" w:history="1">
+          <w:hyperlink w:anchor="_Toc471569099" w:history="1">
             <w:r>
               <w:rPr>
                 <w:rStyle w:val="Hiperveza"/>
@@ -1427,7 +1389,7 @@
                 <w:noProof/>
                 <w:webHidden/>
               </w:rPr>
-              <w:instrText xml:space="preserve"> PAGEREF _Toc471226850 \h </w:instrText>
+              <w:instrText xml:space="preserve"> PAGEREF _Toc471569099 \h </w:instrText>
             </w:r>
             <w:r>
               <w:rPr>
@@ -1471,7 +1433,7 @@
               <w:lang w:eastAsia="hr-HR"/>
             </w:rPr>
           </w:pPr>
-          <w:hyperlink w:anchor="_Toc471226851" w:history="1">
+          <w:hyperlink w:anchor="_Toc471569100" w:history="1">
             <w:r>
               <w:rPr>
                 <w:rStyle w:val="Hiperveza"/>
@@ -1515,7 +1477,7 @@
                 <w:noProof/>
                 <w:webHidden/>
               </w:rPr>
-              <w:instrText xml:space="preserve"> PAGEREF _Toc471226851 \h </w:instrText>
+              <w:instrText xml:space="preserve"> PAGEREF _Toc471569100 \h </w:instrText>
             </w:r>
             <w:r>
               <w:rPr>
@@ -1559,7 +1521,7 @@
               <w:lang w:eastAsia="hr-HR"/>
             </w:rPr>
           </w:pPr>
-          <w:hyperlink w:anchor="_Toc471226852" w:history="1">
+          <w:hyperlink w:anchor="_Toc471569101" w:history="1">
             <w:r>
               <w:rPr>
                 <w:rStyle w:val="Hiperveza"/>
@@ -1574,7 +1536,7 @@
                 <w:noProof/>
                 <w:lang w:eastAsia="hr-HR"/>
               </w:rPr>
-              <w:tab/>
+              <w:t xml:space="preserve">   </w:t>
             </w:r>
             <w:r>
               <w:rPr>
@@ -1603,7 +1565,7 @@
                 <w:noProof/>
                 <w:webHidden/>
               </w:rPr>
-              <w:instrText xml:space="preserve"> PAGEREF _Toc471226852 \h </w:instrText>
+              <w:instrText xml:space="preserve"> PAGEREF _Toc471569101 \h </w:instrText>
             </w:r>
             <w:r>
               <w:rPr>
@@ -1647,7 +1609,7 @@
               <w:lang w:eastAsia="hr-HR"/>
             </w:rPr>
           </w:pPr>
-          <w:hyperlink w:anchor="_Toc471226853" w:history="1">
+          <w:hyperlink w:anchor="_Toc471569102" w:history="1">
             <w:r>
               <w:rPr>
                 <w:rStyle w:val="Hiperveza"/>
@@ -1662,7 +1624,7 @@
                 <w:noProof/>
                 <w:lang w:eastAsia="hr-HR"/>
               </w:rPr>
-              <w:tab/>
+              <w:t xml:space="preserve">    </w:t>
             </w:r>
             <w:r>
               <w:rPr>
@@ -1691,7 +1653,7 @@
                 <w:noProof/>
                 <w:webHidden/>
               </w:rPr>
-              <w:instrText xml:space="preserve"> PAGEREF _Toc471226853 \h </w:instrText>
+              <w:instrText xml:space="preserve"> PAGEREF _Toc471569102 \h </w:instrText>
             </w:r>
             <w:r>
               <w:rPr>
@@ -1735,7 +1697,7 @@
               <w:lang w:eastAsia="hr-HR"/>
             </w:rPr>
           </w:pPr>
-          <w:hyperlink w:anchor="_Toc471226854" w:history="1">
+          <w:hyperlink w:anchor="_Toc471569103" w:history="1">
             <w:r>
               <w:rPr>
                 <w:rStyle w:val="Hiperveza"/>
@@ -1750,7 +1712,7 @@
                 <w:noProof/>
                 <w:lang w:eastAsia="hr-HR"/>
               </w:rPr>
-              <w:tab/>
+              <w:t xml:space="preserve">     </w:t>
             </w:r>
             <w:r>
               <w:rPr>
@@ -1779,7 +1741,7 @@
                 <w:noProof/>
                 <w:webHidden/>
               </w:rPr>
-              <w:instrText xml:space="preserve"> PAGEREF _Toc471226854 \h </w:instrText>
+              <w:instrText xml:space="preserve"> PAGEREF _Toc471569103 \h </w:instrText>
             </w:r>
             <w:r>
               <w:rPr>
@@ -1800,6 +1762,94 @@
                 <w:webHidden/>
               </w:rPr>
               <w:t>17</w:t>
+            </w:r>
+            <w:r>
+              <w:rPr>
+                <w:noProof/>
+                <w:webHidden/>
+              </w:rPr>
+              <w:fldChar w:fldCharType="end"/>
+            </w:r>
+          </w:hyperlink>
+        </w:p>
+        <w:p>
+          <w:pPr>
+            <w:pStyle w:val="Sadraj1"/>
+            <w:tabs>
+              <w:tab w:val="left" w:pos="660"/>
+              <w:tab w:val="right" w:leader="dot" w:pos="9062"/>
+            </w:tabs>
+            <w:rPr>
+              <w:rFonts w:eastAsiaTheme="minorEastAsia"/>
+              <w:noProof/>
+              <w:lang w:eastAsia="hr-HR"/>
+            </w:rPr>
+          </w:pPr>
+          <w:hyperlink w:anchor="_Toc471569104" w:history="1">
+            <w:r>
+              <w:rPr>
+                <w:rStyle w:val="Hiperveza"/>
+                <w:noProof/>
+                <w:lang w:eastAsia="hr-HR"/>
+              </w:rPr>
+              <w:t>13.</w:t>
+            </w:r>
+            <w:r>
+              <w:rPr>
+                <w:rFonts w:eastAsiaTheme="minorEastAsia"/>
+                <w:noProof/>
+                <w:lang w:eastAsia="hr-HR"/>
+              </w:rPr>
+              <w:t xml:space="preserve">     </w:t>
+            </w:r>
+            <w:r>
+              <w:rPr>
+                <w:rStyle w:val="Hiperveza"/>
+                <w:noProof/>
+                <w:lang w:eastAsia="hr-HR"/>
+              </w:rPr>
+              <w:t>DODACI</w:t>
+            </w:r>
+            <w:r>
+              <w:rPr>
+                <w:noProof/>
+                <w:webHidden/>
+              </w:rPr>
+              <w:tab/>
+            </w:r>
+            <w:r>
+              <w:rPr>
+                <w:noProof/>
+                <w:webHidden/>
+              </w:rPr>
+              <w:fldChar w:fldCharType="begin"/>
+            </w:r>
+            <w:r>
+              <w:rPr>
+                <w:noProof/>
+                <w:webHidden/>
+              </w:rPr>
+              <w:instrText xml:space="preserve"> PAGEREF _Toc471569104 \h </w:instrText>
+            </w:r>
+            <w:r>
+              <w:rPr>
+                <w:noProof/>
+                <w:webHidden/>
+              </w:rPr>
+            </w:r>
+            <w:r>
+              <w:rPr>
+                <w:noProof/>
+                <w:webHidden/>
+              </w:rPr>
+              <w:fldChar w:fldCharType="separate"/>
+            </w:r>
+            <w:r>
+              <w:rPr>
+                <w:noProof/>
+                <w:webHidden/>
+              </w:rPr>
+              <w:t>18</w:t>
             </w:r>
             <w:r>
               <w:rPr>
@@ -1846,12 +1896,12 @@
         <w:pStyle w:val="1Naslov"/>
         <w:outlineLvl w:val="0"/>
       </w:pPr>
-      <w:bookmarkStart w:id="0" w:name="_Toc471226844"/>
+      <w:bookmarkStart w:id="1" w:name="_Toc471569093"/>
       <w:r>
         <w:lastRenderedPageBreak/>
         <w:t>Opis aplikacije</w:t>
       </w:r>
-      <w:bookmarkEnd w:id="0"/>
+      <w:bookmarkEnd w:id="1"/>
     </w:p>
     <w:p>
       <w:pPr>
@@ -1868,15 +1918,7 @@
         <w:ind w:firstLine="708"/>
       </w:pPr>
       <w:r>
-        <w:t xml:space="preserve">Položaj se određuje pomoću ICD uređaja. ICD uređaj je Bluetooth odašiljač koji stalno odašilje svoju MAC adresu. U svakoj prostoriji nalazi se jedan takav uređaj te je u bazi podataka njegova MAC adresa pridružena prostoriji u kojoj se isti nalazi. Android uređaj može "vidjeti" taj odašiljač i očitati njegovu MAC adresu te prema zapisu iz baze podataka određuje svoju trenutnu pozicija (lokaciju/prostoriju) u zgradi. Tvrtka </w:t>
-      </w:r>
-      <w:proofErr w:type="spellStart"/>
-      <w:r>
-        <w:t>Mobilisis</w:t>
-      </w:r>
-      <w:proofErr w:type="spellEnd"/>
-      <w:r>
-        <w:t xml:space="preserve"> d.o.o. dat će nam pristup tim podacima iz baze podataka kako bi ih mogli koristiti u</w:t>
+        <w:t>Položaj se određuje pomoću ICD uređaja. ICD uređaj je Bluetooth odašiljač koji stalno odašilje svoju MAC adresu. U svakoj prostoriji nalazi se jedan takav uređaj te je u bazi podataka njegova MAC adresa pridružena prostoriji u kojoj se isti nalazi. Android uređaj može "vidjeti" taj odašiljač i očitati njegovu MAC adresu te prema zapisu iz baze podataka određuje svoju trenutnu pozicija (lokaciju/prostoriju) u zgradi. Tvrtka Mobilisis d.o.o. dat će nam pristup tim podacima iz baze podataka kako bi ih mogli koristiti u</w:t>
       </w:r>
       <w:r>
         <w:t xml:space="preserve"> svojoj aplikaciji.</w:t>
@@ -2173,31 +2215,7 @@
       </w:pPr>
       <w:r>
         <w:lastRenderedPageBreak/>
-        <w:t xml:space="preserve">Aplikaciju će činiti 4 modula: GUI modul (za prikaz podataka, grafičko sučelje), </w:t>
-      </w:r>
-      <w:proofErr w:type="spellStart"/>
-      <w:r>
-        <w:t>Database</w:t>
-      </w:r>
-      <w:proofErr w:type="spellEnd"/>
-      <w:r>
-        <w:t xml:space="preserve"> modul (za spajanje podataka s bazom podataka), BLE modul (</w:t>
-      </w:r>
-      <w:proofErr w:type="spellStart"/>
-      <w:r>
-        <w:t>eng</w:t>
-      </w:r>
-      <w:proofErr w:type="spellEnd"/>
-      <w:r>
-        <w:t xml:space="preserve">. Bluetooth </w:t>
-      </w:r>
-      <w:proofErr w:type="spellStart"/>
-      <w:r>
-        <w:t>Low</w:t>
-      </w:r>
-      <w:proofErr w:type="spellEnd"/>
-      <w:r>
-        <w:t xml:space="preserve"> Energy, za povezivanje aplikacije s ICD uređajima) te Core modul (za povezivanje svih modula).</w:t>
+        <w:t>Aplikaciju će činiti 4 modula: GUI modul (za prikaz podataka, grafičko sučelje), Database modul (za spajanje podataka s bazom podataka), BLE modul (eng. Bluetooth Low Energy, za povezivanje aplikacije s ICD uređajima) te Core modul (za povezivanje svih modula).</w:t>
       </w:r>
     </w:p>
     <w:p>
@@ -2350,27 +2368,7 @@
           <w:szCs w:val="24"/>
           <w:lang w:eastAsia="hr-HR"/>
         </w:rPr>
-        <w:t>Aplikacija je namijenjena Android platformi, točnije za mobilne uređaje s Android 4.4 (</w:t>
-      </w:r>
-      <w:proofErr w:type="spellStart"/>
-      <w:r>
-        <w:rPr>
-          <w:rFonts w:ascii="Times New Roman" w:hAnsi="Times New Roman" w:cs="Times New Roman"/>
-          <w:sz w:val="24"/>
-          <w:szCs w:val="24"/>
-          <w:lang w:eastAsia="hr-HR"/>
-        </w:rPr>
-        <w:t>KitKat</w:t>
-      </w:r>
-      <w:proofErr w:type="spellEnd"/>
-      <w:r>
-        <w:rPr>
-          <w:rFonts w:ascii="Times New Roman" w:hAnsi="Times New Roman" w:cs="Times New Roman"/>
-          <w:sz w:val="24"/>
-          <w:szCs w:val="24"/>
-          <w:lang w:eastAsia="hr-HR"/>
-        </w:rPr>
-        <w:t>) ili višim operacijskim sustavom.</w:t>
+        <w:t>Aplikacija je namijenjena Android platformi, točnije za mobilne uređaje s Android 4.4 (KitKat) ili višim operacijskim sustavom.</w:t>
       </w:r>
       <w:r>
         <w:rPr>
@@ -2437,7 +2435,7 @@
           <w:lang w:eastAsia="hr-HR"/>
         </w:rPr>
       </w:pPr>
-      <w:bookmarkStart w:id="1" w:name="_Toc471226845"/>
+      <w:bookmarkStart w:id="2" w:name="_Toc471569094"/>
       <w:r>
         <w:rPr>
           <w:lang w:eastAsia="hr-HR"/>
@@ -2445,7 +2443,7 @@
         <w:lastRenderedPageBreak/>
         <w:t>Skica aplikacije</w:t>
       </w:r>
-      <w:bookmarkEnd w:id="1"/>
+      <w:bookmarkEnd w:id="2"/>
     </w:p>
     <w:p>
       <w:pPr>
@@ -2777,27 +2775,7 @@
           <w:szCs w:val="24"/>
           <w:lang w:eastAsia="hr-HR"/>
         </w:rPr>
-        <w:t>a je skica (</w:t>
-      </w:r>
-      <w:proofErr w:type="spellStart"/>
-      <w:r>
-        <w:rPr>
-          <w:rFonts w:ascii="Times New Roman" w:hAnsi="Times New Roman" w:cs="Times New Roman"/>
-          <w:sz w:val="24"/>
-          <w:szCs w:val="24"/>
-          <w:lang w:eastAsia="hr-HR"/>
-        </w:rPr>
-        <w:t>mockup</w:t>
-      </w:r>
-      <w:proofErr w:type="spellEnd"/>
-      <w:r>
-        <w:rPr>
-          <w:rFonts w:ascii="Times New Roman" w:hAnsi="Times New Roman" w:cs="Times New Roman"/>
-          <w:sz w:val="24"/>
-          <w:szCs w:val="24"/>
-          <w:lang w:eastAsia="hr-HR"/>
-        </w:rPr>
-        <w:t xml:space="preserve">) aplikacije.                    </w:t>
+        <w:t xml:space="preserve">a je skica (mockup) aplikacije.                    </w:t>
       </w:r>
     </w:p>
     <w:p>
@@ -3123,27 +3101,7 @@
           <w:szCs w:val="24"/>
           <w:lang w:eastAsia="hr-HR"/>
         </w:rPr>
-        <w:t xml:space="preserve">Jedan od zadataka je i napraviti kada korisnik odabere pojedinu kategoriju da mu se </w:t>
-      </w:r>
-      <w:proofErr w:type="spellStart"/>
-      <w:r>
-        <w:rPr>
-          <w:rFonts w:ascii="Times New Roman" w:hAnsi="Times New Roman" w:cs="Times New Roman"/>
-          <w:sz w:val="24"/>
-          <w:szCs w:val="24"/>
-          <w:lang w:eastAsia="hr-HR"/>
-        </w:rPr>
-        <w:t>izlistaju</w:t>
-      </w:r>
-      <w:proofErr w:type="spellEnd"/>
-      <w:r>
-        <w:rPr>
-          <w:rFonts w:ascii="Times New Roman" w:hAnsi="Times New Roman" w:cs="Times New Roman"/>
-          <w:sz w:val="24"/>
-          <w:szCs w:val="24"/>
-          <w:lang w:eastAsia="hr-HR"/>
-        </w:rPr>
-        <w:t xml:space="preserve"> sve pripadajuće lokacije, a kada odabere lokaciju da mu se prikažu svi korisnici koji su na toj lokaciji, ali i oni koji bi tu trebali biti, a nisu. Zadnje što ostaje za implementaciju je kada se odabere neki korisnik da se prikažu podaci o njemu. Time bi sve što je zamišljeno odraditi u ova tri sprinta bilo dovršeno. U ovom vremenskom intervalu u svakom sprintu biti će održavani sastanci po jedan na početku svakog sprinta, jedan na kraju te barem jedan u sredini sprinta. Također, u svakom sprintu nadopunjava se dokumentacija i ispravljaju se greške i nedostaci napravljeni u prethodnom sprintu.</w:t>
+        <w:t>Jedan od zadataka je i napraviti kada korisnik odabere pojedinu kategoriju da mu se izlistaju sve pripadajuće lokacije, a kada odabere lokaciju da mu se prikažu svi korisnici koji su na toj lokaciji, ali i oni koji bi tu trebali biti, a nisu. Zadnje što ostaje za implementaciju je kada se odabere neki korisnik da se prikažu podaci o njemu. Time bi sve što je zamišljeno odraditi u ova tri sprinta bilo dovršeno. U ovom vremenskom intervalu u svakom sprintu biti će održavani sastanci po jedan na početku svakog sprinta, jedan na kraju te barem jedan u sredini sprinta. Također, u svakom sprintu nadopunjava se dokumentacija i ispravljaju se greške i nedostaci napravljeni u prethodnom sprintu.</w:t>
       </w:r>
     </w:p>
     <w:p>
@@ -3377,8 +3335,6 @@
               </w:rPr>
               <w:t>7</w:t>
             </w:r>
-            <w:bookmarkStart w:id="2" w:name="_GoBack"/>
-            <w:bookmarkEnd w:id="2"/>
             <w:r>
               <w:rPr>
                 <w:rFonts w:ascii="Calibri" w:hAnsi="Calibri" w:cs="Times New Roman"/>
@@ -3670,21 +3626,7 @@
               <w:rPr>
                 <w:rFonts w:ascii="Calibri" w:hAnsi="Calibri" w:cs="Times New Roman"/>
               </w:rPr>
-              <w:t xml:space="preserve">Izrada </w:t>
-            </w:r>
-            <w:proofErr w:type="spellStart"/>
-            <w:r>
-              <w:rPr>
-                <w:rFonts w:ascii="Calibri" w:hAnsi="Calibri" w:cs="Times New Roman"/>
-              </w:rPr>
-              <w:t>mockupa</w:t>
-            </w:r>
-            <w:proofErr w:type="spellEnd"/>
-            <w:r>
-              <w:rPr>
-                <w:rFonts w:ascii="Calibri" w:hAnsi="Calibri" w:cs="Times New Roman"/>
-              </w:rPr>
-              <w:t xml:space="preserve"> (Paula, Žana)</w:t>
+              <w:t>Izrada mockupa (Paula, Žana)</w:t>
             </w:r>
           </w:p>
         </w:tc>
@@ -4297,7 +4239,6 @@
           <w:ilvl w:val="0"/>
           <w:numId w:val="0"/>
         </w:numPr>
-        <w:ind w:left="426"/>
         <w:jc w:val="left"/>
         <w:rPr>
           <w:b w:val="0"/>
@@ -4336,15 +4277,10 @@
         <w:pStyle w:val="1Naslov"/>
         <w:outlineLvl w:val="0"/>
       </w:pPr>
-      <w:bookmarkStart w:id="3" w:name="_Toc471226846"/>
-      <w:proofErr w:type="spellStart"/>
+      <w:bookmarkStart w:id="3" w:name="_Toc471569095"/>
       <w:r>
         <w:lastRenderedPageBreak/>
-        <w:t>Product</w:t>
-      </w:r>
-      <w:proofErr w:type="spellEnd"/>
-      <w:r>
-        <w:t xml:space="preserve"> Backlog</w:t>
+        <w:t>Product Backlog</w:t>
       </w:r>
       <w:bookmarkEnd w:id="3"/>
     </w:p>
@@ -5555,19 +5491,11 @@
         </w:rPr>
         <w:t xml:space="preserve">Mogućnost prijave i odjave korisnika u aplikaciju putem korisničkog imena i lozinke. Pristup aplikaciji nije moguć bez valjane prijave. </w:t>
       </w:r>
-      <w:proofErr w:type="spellStart"/>
-      <w:r>
-        <w:rPr>
-          <w:lang w:eastAsia="hr-HR"/>
-        </w:rPr>
-        <w:t>Podfunkcionalnosti</w:t>
-      </w:r>
-      <w:proofErr w:type="spellEnd"/>
-      <w:r>
-        <w:rPr>
-          <w:lang w:eastAsia="hr-HR"/>
-        </w:rPr>
-        <w:t>:</w:t>
+      <w:r>
+        <w:rPr>
+          <w:lang w:eastAsia="hr-HR"/>
+        </w:rPr>
+        <w:t>Podfunkcionalnosti:</w:t>
       </w:r>
     </w:p>
     <w:p>
@@ -5629,19 +5557,11 @@
         </w:rPr>
         <w:t xml:space="preserve">Prikaz korisnikove trenutne lokacije. Prikazan je naziv lokacije, slika, kategorija kojoj pripada, kratki opis. Moguć prikaz svih korisnika koji se trenutno nalaze na toj lokaciji. </w:t>
       </w:r>
-      <w:proofErr w:type="spellStart"/>
-      <w:r>
-        <w:rPr>
-          <w:lang w:eastAsia="hr-HR"/>
-        </w:rPr>
-        <w:t>Podfunkcionalnosti</w:t>
-      </w:r>
-      <w:proofErr w:type="spellEnd"/>
-      <w:r>
-        <w:rPr>
-          <w:lang w:eastAsia="hr-HR"/>
-        </w:rPr>
-        <w:t>:</w:t>
+      <w:r>
+        <w:rPr>
+          <w:lang w:eastAsia="hr-HR"/>
+        </w:rPr>
+        <w:t>Podfunkcionalnosti:</w:t>
       </w:r>
     </w:p>
     <w:p>
@@ -5695,21 +5615,7 @@
         <w:rPr>
           <w:lang w:eastAsia="hr-HR"/>
         </w:rPr>
-        <w:t>Obavijesti o promjeni lokacije (</w:t>
-      </w:r>
-      <w:proofErr w:type="spellStart"/>
-      <w:r>
-        <w:rPr>
-          <w:lang w:eastAsia="hr-HR"/>
-        </w:rPr>
-        <w:t>push</w:t>
-      </w:r>
-      <w:proofErr w:type="spellEnd"/>
-      <w:r>
-        <w:rPr>
-          <w:lang w:eastAsia="hr-HR"/>
-        </w:rPr>
-        <w:t xml:space="preserve"> notifikacije prilikom ulaza/izlaza iz zgrade ili svoje radne prostorije)</w:t>
+        <w:t>Obavijesti o promjeni lokacije (push notifikacije prilikom ulaza/izlaza iz zgrade ili svoje radne prostorije)</w:t>
       </w:r>
     </w:p>
     <w:p>
@@ -5727,21 +5633,7 @@
         <w:rPr>
           <w:lang w:eastAsia="hr-HR"/>
         </w:rPr>
-        <w:t xml:space="preserve">Povijest kretanja korisnika: sprema se svaka posjeta korisnika određenoj lokaciji. Svaki korisnik može pregledati svoju povijest (cijelu, filtriranu po datumu ili po lokaciji). </w:t>
-      </w:r>
-      <w:proofErr w:type="spellStart"/>
-      <w:r>
-        <w:rPr>
-          <w:lang w:eastAsia="hr-HR"/>
-        </w:rPr>
-        <w:t>Podfunkcionalnosti</w:t>
-      </w:r>
-      <w:proofErr w:type="spellEnd"/>
-      <w:r>
-        <w:rPr>
-          <w:lang w:eastAsia="hr-HR"/>
-        </w:rPr>
-        <w:t>:</w:t>
+        <w:t>Povijest kretanja korisnika: sprema se svaka posjeta korisnika određenoj lokaciji. Svaki korisnik može pregledati svoju povijest (cijelu, filtriranu po datumu ili po lokaciji). Podfunkcionalnosti:</w:t>
       </w:r>
     </w:p>
     <w:p>
@@ -5844,21 +5736,7 @@
         <w:rPr>
           <w:lang w:eastAsia="hr-HR"/>
         </w:rPr>
-        <w:t xml:space="preserve"> </w:t>
-      </w:r>
-      <w:proofErr w:type="spellStart"/>
-      <w:r>
-        <w:rPr>
-          <w:lang w:eastAsia="hr-HR"/>
-        </w:rPr>
-        <w:t>Podfunkcionalnosti</w:t>
-      </w:r>
-      <w:proofErr w:type="spellEnd"/>
-      <w:r>
-        <w:rPr>
-          <w:lang w:eastAsia="hr-HR"/>
-        </w:rPr>
-        <w:t>:</w:t>
+        <w:t xml:space="preserve"> Podfunkcionalnosti:</w:t>
       </w:r>
     </w:p>
     <w:p>
@@ -5942,21 +5820,7 @@
         <w:rPr>
           <w:lang w:eastAsia="hr-HR"/>
         </w:rPr>
-        <w:t xml:space="preserve"> </w:t>
-      </w:r>
-      <w:proofErr w:type="spellStart"/>
-      <w:r>
-        <w:rPr>
-          <w:lang w:eastAsia="hr-HR"/>
-        </w:rPr>
-        <w:t>Podfunkcionalnosti</w:t>
-      </w:r>
-      <w:proofErr w:type="spellEnd"/>
-      <w:r>
-        <w:rPr>
-          <w:lang w:eastAsia="hr-HR"/>
-        </w:rPr>
-        <w:t>:</w:t>
+        <w:t xml:space="preserve"> Podfunkcionalnosti:</w:t>
       </w:r>
     </w:p>
     <w:p>
@@ -6022,21 +5886,7 @@
         <w:rPr>
           <w:lang w:eastAsia="hr-HR"/>
         </w:rPr>
-        <w:t xml:space="preserve"> </w:t>
-      </w:r>
-      <w:proofErr w:type="spellStart"/>
-      <w:r>
-        <w:rPr>
-          <w:lang w:eastAsia="hr-HR"/>
-        </w:rPr>
-        <w:t>Podfunkcionalnosti</w:t>
-      </w:r>
-      <w:proofErr w:type="spellEnd"/>
-      <w:r>
-        <w:rPr>
-          <w:lang w:eastAsia="hr-HR"/>
-        </w:rPr>
-        <w:t>:</w:t>
+        <w:t xml:space="preserve"> Podfunkcionalnosti:</w:t>
       </w:r>
     </w:p>
     <w:p>
@@ -6107,7 +5957,7 @@
         <w:lastRenderedPageBreak/>
         <w:t xml:space="preserve"> </w:t>
       </w:r>
-      <w:bookmarkStart w:id="4" w:name="_Toc471226847"/>
+      <w:bookmarkStart w:id="4" w:name="_Toc471569096"/>
       <w:r>
         <w:t>Sprint</w:t>
       </w:r>
@@ -6728,16 +6578,8 @@
               <w:rPr>
                 <w:lang w:eastAsia="hr-HR"/>
               </w:rPr>
-              <w:t>Povezivanje s API-</w:t>
-            </w:r>
-            <w:proofErr w:type="spellStart"/>
-            <w:r>
-              <w:rPr>
-                <w:lang w:eastAsia="hr-HR"/>
-              </w:rPr>
-              <w:t>jem</w:t>
-            </w:r>
-            <w:proofErr w:type="spellEnd"/>
+              <w:t>Povezivanje s API-jem</w:t>
+            </w:r>
           </w:p>
         </w:tc>
         <w:tc>
@@ -7395,26 +7237,12 @@
         <w:lastRenderedPageBreak/>
         <w:t xml:space="preserve"> </w:t>
       </w:r>
-      <w:bookmarkStart w:id="5" w:name="_Toc471226848"/>
-      <w:r>
-        <w:rPr>
-          <w:lang w:eastAsia="hr-HR"/>
-        </w:rPr>
-        <w:t>„</w:t>
-      </w:r>
-      <w:proofErr w:type="spellStart"/>
-      <w:r>
-        <w:rPr>
-          <w:lang w:eastAsia="hr-HR"/>
-        </w:rPr>
-        <w:t>Burndown</w:t>
-      </w:r>
-      <w:proofErr w:type="spellEnd"/>
-      <w:r>
-        <w:rPr>
-          <w:lang w:eastAsia="hr-HR"/>
-        </w:rPr>
-        <w:t>“ graf i statistike</w:t>
+      <w:bookmarkStart w:id="5" w:name="_Toc471569097"/>
+      <w:r>
+        <w:rPr>
+          <w:lang w:eastAsia="hr-HR"/>
+        </w:rPr>
+        <w:t>„Burndown“ graf i statistike</w:t>
       </w:r>
       <w:r>
         <w:rPr>
@@ -7452,9 +7280,8 @@
           <w:szCs w:val="24"/>
           <w:lang w:eastAsia="hr-HR"/>
         </w:rPr>
-        <w:t>. možemo vidjeti „</w:t>
-      </w:r>
-      <w:proofErr w:type="spellStart"/>
+        <w:t>. možemo vidjeti „Burndown“ graf</w:t>
+      </w:r>
       <w:r>
         <w:rPr>
           <w:rFonts w:ascii="Times New Roman" w:hAnsi="Times New Roman" w:cs="Times New Roman"/>
@@ -7462,9 +7289,8 @@
           <w:szCs w:val="24"/>
           <w:lang w:eastAsia="hr-HR"/>
         </w:rPr>
-        <w:t>Burndown</w:t>
-      </w:r>
-      <w:proofErr w:type="spellEnd"/>
+        <w:t xml:space="preserve"> prvog sprinta</w:t>
+      </w:r>
       <w:r>
         <w:rPr>
           <w:rFonts w:ascii="Times New Roman" w:hAnsi="Times New Roman" w:cs="Times New Roman"/>
@@ -7472,7 +7298,7 @@
           <w:szCs w:val="24"/>
           <w:lang w:eastAsia="hr-HR"/>
         </w:rPr>
-        <w:t>“ graf</w:t>
+        <w:t xml:space="preserve">. </w:t>
       </w:r>
       <w:r>
         <w:rPr>
@@ -7481,7 +7307,7 @@
           <w:szCs w:val="24"/>
           <w:lang w:eastAsia="hr-HR"/>
         </w:rPr>
-        <w:t xml:space="preserve"> prvog sprinta</w:t>
+        <w:t>Na y-osi prikazani su procijenjeni napori</w:t>
       </w:r>
       <w:r>
         <w:rPr>
@@ -7490,45 +7316,7 @@
           <w:szCs w:val="24"/>
           <w:lang w:eastAsia="hr-HR"/>
         </w:rPr>
-        <w:t xml:space="preserve">. </w:t>
-      </w:r>
-      <w:r>
-        <w:rPr>
-          <w:rFonts w:ascii="Times New Roman" w:hAnsi="Times New Roman" w:cs="Times New Roman"/>
-          <w:sz w:val="24"/>
-          <w:szCs w:val="24"/>
-          <w:lang w:eastAsia="hr-HR"/>
-        </w:rPr>
-        <w:t>Na y-osi prikazani su procijenjeni napori</w:t>
-      </w:r>
-      <w:r>
-        <w:rPr>
-          <w:rFonts w:ascii="Times New Roman" w:hAnsi="Times New Roman" w:cs="Times New Roman"/>
-          <w:sz w:val="24"/>
-          <w:szCs w:val="24"/>
-          <w:lang w:eastAsia="hr-HR"/>
-        </w:rPr>
-        <w:t xml:space="preserve"> (</w:t>
-      </w:r>
-      <w:proofErr w:type="spellStart"/>
-      <w:r>
-        <w:rPr>
-          <w:rFonts w:ascii="Times New Roman" w:hAnsi="Times New Roman" w:cs="Times New Roman"/>
-          <w:sz w:val="24"/>
-          <w:szCs w:val="24"/>
-          <w:lang w:eastAsia="hr-HR"/>
-        </w:rPr>
-        <w:t>points</w:t>
-      </w:r>
-      <w:proofErr w:type="spellEnd"/>
-      <w:r>
-        <w:rPr>
-          <w:rFonts w:ascii="Times New Roman" w:hAnsi="Times New Roman" w:cs="Times New Roman"/>
-          <w:sz w:val="24"/>
-          <w:szCs w:val="24"/>
-          <w:lang w:eastAsia="hr-HR"/>
-        </w:rPr>
-        <w:t>)</w:t>
+        <w:t xml:space="preserve"> (points)</w:t>
       </w:r>
       <w:r>
         <w:rPr>
@@ -7647,27 +7435,7 @@
                                 <w:sz w:val="20"/>
                                 <w:szCs w:val="20"/>
                               </w:rPr>
-                              <w:t>. „</w:t>
-                            </w:r>
-                            <w:proofErr w:type="spellStart"/>
-                            <w:r>
-                              <w:rPr>
-                                <w:rFonts w:ascii="Times New Roman" w:hAnsi="Times New Roman" w:cs="Times New Roman"/>
-                                <w:color w:val="auto"/>
-                                <w:sz w:val="20"/>
-                                <w:szCs w:val="20"/>
-                              </w:rPr>
-                              <w:t>Burndown</w:t>
-                            </w:r>
-                            <w:proofErr w:type="spellEnd"/>
-                            <w:r>
-                              <w:rPr>
-                                <w:rFonts w:ascii="Times New Roman" w:hAnsi="Times New Roman" w:cs="Times New Roman"/>
-                                <w:color w:val="auto"/>
-                                <w:sz w:val="20"/>
-                                <w:szCs w:val="20"/>
-                              </w:rPr>
-                              <w:t>“ graf</w:t>
+                              <w:t>. „Burndown“ graf</w:t>
                             </w:r>
                           </w:p>
                         </w:txbxContent>
@@ -7692,11 +7460,7 @@
           </mc:Choice>
           <mc:Fallback>
             <w:pict>
-              <v:shapetype w14:anchorId="1CAC2E02" id="_x0000_t202" coordsize="21600,21600" o:spt="202" path="m,l,21600r21600,l21600,xe">
-                <v:stroke joinstyle="miter"/>
-                <v:path gradientshapeok="t" o:connecttype="rect"/>
-              </v:shapetype>
-              <v:shape id="_x0000_s1028" type="#_x0000_t202" style="position:absolute;left:0;text-align:left;margin-left:162.4pt;margin-top:275.3pt;width:116.25pt;height:.05pt;z-index:-251631616;visibility:visible;mso-wrap-style:square;mso-width-percent:0;mso-height-percent:0;mso-wrap-distance-left:9pt;mso-wrap-distance-top:0;mso-wrap-distance-right:9pt;mso-wrap-distance-bottom:0;mso-position-horizontal:absolute;mso-position-horizontal-relative:margin;mso-position-vertical:absolute;mso-position-vertical-relative:text;mso-width-percent:0;mso-height-percent:0;mso-width-relative:margin;mso-height-relative:margin;v-text-anchor:top" o:gfxdata="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" stroked="f">
+              <v:shape w14:anchorId="1CAC2E02" id="_x0000_s1028" type="#_x0000_t202" style="position:absolute;left:0;text-align:left;margin-left:162.4pt;margin-top:275.3pt;width:116.25pt;height:.05pt;z-index:-251631616;visibility:visible;mso-wrap-style:square;mso-width-percent:0;mso-height-percent:0;mso-wrap-distance-left:9pt;mso-wrap-distance-top:0;mso-wrap-distance-right:9pt;mso-wrap-distance-bottom:0;mso-position-horizontal:absolute;mso-position-horizontal-relative:margin;mso-position-vertical:absolute;mso-position-vertical-relative:text;mso-width-percent:0;mso-height-percent:0;mso-width-relative:margin;mso-height-relative:margin;v-text-anchor:top" o:gfxdata="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" stroked="f">
                 <v:textbox style="mso-fit-shape-to-text:t" inset="0,0,0,0">
                   <w:txbxContent>
                     <w:p>
@@ -7726,7 +7490,27 @@
                           <w:sz w:val="20"/>
                           <w:szCs w:val="20"/>
                         </w:rPr>
-                        <w:t>. „Burndown“ graf</w:t>
+                        <w:t>. „</w:t>
+                      </w:r>
+                      <w:proofErr w:type="spellStart"/>
+                      <w:r>
+                        <w:rPr>
+                          <w:rFonts w:ascii="Times New Roman" w:hAnsi="Times New Roman" w:cs="Times New Roman"/>
+                          <w:color w:val="auto"/>
+                          <w:sz w:val="20"/>
+                          <w:szCs w:val="20"/>
+                        </w:rPr>
+                        <w:t>Burndown</w:t>
+                      </w:r>
+                      <w:proofErr w:type="spellEnd"/>
+                      <w:r>
+                        <w:rPr>
+                          <w:rFonts w:ascii="Times New Roman" w:hAnsi="Times New Roman" w:cs="Times New Roman"/>
+                          <w:color w:val="auto"/>
+                          <w:sz w:val="20"/>
+                          <w:szCs w:val="20"/>
+                        </w:rPr>
+                        <w:t>“ graf</w:t>
                       </w:r>
                     </w:p>
                   </w:txbxContent>
@@ -8094,7 +7878,7 @@
         <w:pStyle w:val="1Naslov"/>
         <w:outlineLvl w:val="0"/>
       </w:pPr>
-      <w:bookmarkStart w:id="6" w:name="_Toc471226849"/>
+      <w:bookmarkStart w:id="6" w:name="_Toc471569098"/>
       <w:r>
         <w:lastRenderedPageBreak/>
         <w:t>Održani sastanci tijekom prvog sprinta</w:t>
@@ -8203,13 +7987,8 @@
             <w:pPr>
               <w:cnfStyle w:val="100000000000" w:firstRow="1" w:lastRow="0" w:firstColumn="0" w:lastColumn="0" w:oddVBand="0" w:evenVBand="0" w:oddHBand="0" w:evenHBand="0" w:firstRowFirstColumn="0" w:firstRowLastColumn="0" w:lastRowFirstColumn="0" w:lastRowLastColumn="0"/>
             </w:pPr>
-            <w:proofErr w:type="spellStart"/>
-            <w:r>
-              <w:t>Dodiljeni</w:t>
-            </w:r>
-            <w:proofErr w:type="spellEnd"/>
-            <w:r>
-              <w:t xml:space="preserve"> zadaci</w:t>
+            <w:r>
+              <w:t>Dodiljeni zadaci</w:t>
             </w:r>
           </w:p>
         </w:tc>
@@ -8238,15 +8017,7 @@
               <w:cnfStyle w:val="000000100000" w:firstRow="0" w:lastRow="0" w:firstColumn="0" w:lastColumn="0" w:oddVBand="0" w:evenVBand="0" w:oddHBand="1" w:evenHBand="0" w:firstRowFirstColumn="0" w:firstRowLastColumn="0" w:lastRowFirstColumn="0" w:lastRowLastColumn="0"/>
             </w:pPr>
             <w:r>
-              <w:t xml:space="preserve">Paula Kokić, Ivan </w:t>
-            </w:r>
-            <w:proofErr w:type="spellStart"/>
-            <w:r>
-              <w:t>Pokec</w:t>
-            </w:r>
-            <w:proofErr w:type="spellEnd"/>
-            <w:r>
-              <w:t>, Žana Zekić</w:t>
+              <w:t>Paula Kokić, Ivan Pokec, Žana Zekić</w:t>
             </w:r>
           </w:p>
         </w:tc>
@@ -8272,23 +8043,7 @@
               <w:cnfStyle w:val="000000100000" w:firstRow="0" w:lastRow="0" w:firstColumn="0" w:lastColumn="0" w:oddVBand="0" w:evenVBand="0" w:oddHBand="1" w:evenHBand="0" w:firstRowFirstColumn="0" w:firstRowLastColumn="0" w:lastRowFirstColumn="0" w:lastRowLastColumn="0"/>
             </w:pPr>
             <w:r>
-              <w:t xml:space="preserve">Ivan </w:t>
-            </w:r>
-            <w:proofErr w:type="spellStart"/>
-            <w:r>
-              <w:t>Pokec</w:t>
-            </w:r>
-            <w:proofErr w:type="spellEnd"/>
-            <w:r>
-              <w:t xml:space="preserve"> upoznao je ostale članove sa zahtjevima firme. Dogovoren je broj i okvirno vremensko trajanje </w:t>
-            </w:r>
-            <w:proofErr w:type="spellStart"/>
-            <w:r>
-              <w:t>sprinteva</w:t>
-            </w:r>
-            <w:proofErr w:type="spellEnd"/>
-            <w:r>
-              <w:t xml:space="preserve">. </w:t>
+              <w:t xml:space="preserve">Ivan Pokec upoznao je ostale članove sa zahtjevima firme. Dogovoren je broj i okvirno vremensko trajanje sprinteva. </w:t>
             </w:r>
           </w:p>
         </w:tc>
@@ -8301,15 +8056,7 @@
               <w:cnfStyle w:val="000000100000" w:firstRow="0" w:lastRow="0" w:firstColumn="0" w:lastColumn="0" w:oddVBand="0" w:evenVBand="0" w:oddHBand="1" w:evenHBand="0" w:firstRowFirstColumn="0" w:firstRowLastColumn="0" w:lastRowFirstColumn="0" w:lastRowLastColumn="0"/>
             </w:pPr>
             <w:r>
-              <w:t xml:space="preserve">Ivan </w:t>
-            </w:r>
-            <w:proofErr w:type="spellStart"/>
-            <w:r>
-              <w:t>Pokec</w:t>
-            </w:r>
-            <w:proofErr w:type="spellEnd"/>
-            <w:r>
-              <w:t xml:space="preserve"> – pobrinut će se za izradu API-ja</w:t>
+              <w:t>Ivan Pokec – pobrinut će se za izradu API-ja</w:t>
             </w:r>
           </w:p>
           <w:p>
@@ -8369,7 +8116,13 @@
               <w:cnfStyle w:val="000000000000" w:firstRow="0" w:lastRow="0" w:firstColumn="0" w:lastColumn="0" w:oddVBand="0" w:evenVBand="0" w:oddHBand="0" w:evenHBand="0" w:firstRowFirstColumn="0" w:firstRowLastColumn="0" w:lastRowFirstColumn="0" w:lastRowLastColumn="0"/>
             </w:pPr>
             <w:r>
-              <w:t>Skicirani su svi ekrani aplikacije sa funkcionalnostima koje je tvrtka tražila. U prilogu se nalaze skice ekrana aplikacije.</w:t>
+              <w:t>Skicirani su svi ekrani aplikacije sa funkcionalnostima koje je tvrtka tražila. U prilogu se nalaze skice ekrana aplikacije</w:t>
+            </w:r>
+            <w:r>
+              <w:t xml:space="preserve"> [1]</w:t>
+            </w:r>
+            <w:r>
+              <w:t>.</w:t>
             </w:r>
           </w:p>
         </w:tc>
@@ -8416,15 +8169,7 @@
               <w:cnfStyle w:val="000000100000" w:firstRow="0" w:lastRow="0" w:firstColumn="0" w:lastColumn="0" w:oddVBand="0" w:evenVBand="0" w:oddHBand="1" w:evenHBand="0" w:firstRowFirstColumn="0" w:firstRowLastColumn="0" w:lastRowFirstColumn="0" w:lastRowLastColumn="0"/>
             </w:pPr>
             <w:r>
-              <w:t xml:space="preserve">Paula Kokić, Ivan </w:t>
-            </w:r>
-            <w:proofErr w:type="spellStart"/>
-            <w:r>
-              <w:t>Pokec</w:t>
-            </w:r>
-            <w:proofErr w:type="spellEnd"/>
-            <w:r>
-              <w:t>, Žana Zekić</w:t>
+              <w:t>Paula Kokić, Ivan Pokec, Žana Zekić</w:t>
             </w:r>
           </w:p>
         </w:tc>
@@ -8450,7 +8195,13 @@
               <w:cnfStyle w:val="000000100000" w:firstRow="0" w:lastRow="0" w:firstColumn="0" w:lastColumn="0" w:oddVBand="0" w:evenVBand="0" w:oddHBand="1" w:evenHBand="0" w:firstRowFirstColumn="0" w:firstRowLastColumn="0" w:lastRowFirstColumn="0" w:lastRowLastColumn="0"/>
             </w:pPr>
             <w:r>
-              <w:t>Raspravljano je o mogućim načinima implementacije aplikacije. U prilogu se nalazi konačna skica modula aplikacije.</w:t>
+              <w:t>Raspravljano je o mogućim načinima implementacije aplikacije. U prilogu se nalazi konačna skica modula aplikacije</w:t>
+            </w:r>
+            <w:r>
+              <w:t xml:space="preserve"> [2]</w:t>
+            </w:r>
+            <w:r>
+              <w:t>.</w:t>
             </w:r>
           </w:p>
         </w:tc>
@@ -8463,23 +8214,7 @@
               <w:cnfStyle w:val="000000100000" w:firstRow="0" w:lastRow="0" w:firstColumn="0" w:lastColumn="0" w:oddVBand="0" w:evenVBand="0" w:oddHBand="1" w:evenHBand="0" w:firstRowFirstColumn="0" w:firstRowLastColumn="0" w:lastRowFirstColumn="0" w:lastRowLastColumn="0"/>
             </w:pPr>
             <w:r>
-              <w:t xml:space="preserve">Ivan </w:t>
-            </w:r>
-            <w:proofErr w:type="spellStart"/>
-            <w:r>
-              <w:t>Pokec</w:t>
-            </w:r>
-            <w:proofErr w:type="spellEnd"/>
-            <w:r>
-              <w:t xml:space="preserve"> – izrada klasa </w:t>
-            </w:r>
-            <w:proofErr w:type="spellStart"/>
-            <w:r>
-              <w:t>core</w:t>
-            </w:r>
-            <w:proofErr w:type="spellEnd"/>
-            <w:r>
-              <w:t xml:space="preserve"> modula</w:t>
+              <w:t>Ivan Pokec – izrada klasa core modula</w:t>
             </w:r>
           </w:p>
           <w:p>
@@ -8487,13 +8222,8 @@
               <w:cnfStyle w:val="000000100000" w:firstRow="0" w:lastRow="0" w:firstColumn="0" w:lastColumn="0" w:oddVBand="0" w:evenVBand="0" w:oddHBand="1" w:evenHBand="0" w:firstRowFirstColumn="0" w:firstRowLastColumn="0" w:lastRowFirstColumn="0" w:lastRowLastColumn="0"/>
             </w:pPr>
             <w:r>
-              <w:t>Paula Kokić – povezivanje s API-</w:t>
-            </w:r>
-            <w:proofErr w:type="spellStart"/>
-            <w:r>
-              <w:t>jem</w:t>
-            </w:r>
-            <w:proofErr w:type="spellEnd"/>
+              <w:t>Paula Kokić – povezivanje s API-jem</w:t>
+            </w:r>
           </w:p>
           <w:p>
             <w:pPr>
@@ -8531,15 +8261,7 @@
               <w:cnfStyle w:val="000000000000" w:firstRow="0" w:lastRow="0" w:firstColumn="0" w:lastColumn="0" w:oddVBand="0" w:evenVBand="0" w:oddHBand="0" w:evenHBand="0" w:firstRowFirstColumn="0" w:firstRowLastColumn="0" w:lastRowFirstColumn="0" w:lastRowLastColumn="0"/>
             </w:pPr>
             <w:r>
-              <w:t xml:space="preserve">Paula Kokić, Ivan </w:t>
-            </w:r>
-            <w:proofErr w:type="spellStart"/>
-            <w:r>
-              <w:t>Pokec</w:t>
-            </w:r>
-            <w:proofErr w:type="spellEnd"/>
-            <w:r>
-              <w:t>, Žana Zekić</w:t>
+              <w:t>Paula Kokić, Ivan Pokec, Žana Zekić</w:t>
             </w:r>
           </w:p>
         </w:tc>
@@ -8618,7 +8340,7 @@
           <w:lang w:eastAsia="hr-HR"/>
         </w:rPr>
       </w:pPr>
-      <w:bookmarkStart w:id="7" w:name="_Toc471226850"/>
+      <w:bookmarkStart w:id="7" w:name="_Toc471569099"/>
       <w:r>
         <w:rPr>
           <w:noProof/>
@@ -8875,7 +8597,7 @@
           <w:lang w:eastAsia="hr-HR"/>
         </w:rPr>
       </w:pPr>
-      <w:bookmarkStart w:id="8" w:name="_Toc471226851"/>
+      <w:bookmarkStart w:id="8" w:name="_Toc471569100"/>
       <w:r>
         <w:rPr>
           <w:lang w:eastAsia="hr-HR"/>
@@ -10159,27 +9881,13 @@
           <w:lang w:eastAsia="hr-HR"/>
         </w:rPr>
       </w:pPr>
-      <w:bookmarkStart w:id="9" w:name="_Toc471226852"/>
+      <w:bookmarkStart w:id="9" w:name="_Toc471569101"/>
       <w:r>
         <w:rPr>
           <w:lang w:eastAsia="hr-HR"/>
         </w:rPr>
         <w:lastRenderedPageBreak/>
-        <w:t>„</w:t>
-      </w:r>
-      <w:proofErr w:type="spellStart"/>
-      <w:r>
-        <w:rPr>
-          <w:lang w:eastAsia="hr-HR"/>
-        </w:rPr>
-        <w:t>Burndown</w:t>
-      </w:r>
-      <w:proofErr w:type="spellEnd"/>
-      <w:r>
-        <w:rPr>
-          <w:lang w:eastAsia="hr-HR"/>
-        </w:rPr>
-        <w:t>“ graf i statistike drugog sprinta</w:t>
+        <w:t>„Burndown“ graf i statistike drugog sprinta</w:t>
       </w:r>
       <w:bookmarkEnd w:id="9"/>
     </w:p>
@@ -10263,21 +9971,7 @@
                               <w:rPr>
                                 <w:i/>
                               </w:rPr>
-                              <w:t>Slika 7. „</w:t>
-                            </w:r>
-                            <w:proofErr w:type="spellStart"/>
-                            <w:r>
-                              <w:rPr>
-                                <w:i/>
-                              </w:rPr>
-                              <w:t>Burndown</w:t>
-                            </w:r>
-                            <w:proofErr w:type="spellEnd"/>
-                            <w:r>
-                              <w:rPr>
-                                <w:i/>
-                              </w:rPr>
-                              <w:t>“ graf drugog sprinta</w:t>
+                              <w:t>Slika 7. „Burndown“ graf drugog sprinta</w:t>
                             </w:r>
                           </w:p>
                         </w:txbxContent>
@@ -10299,10 +9993,6 @@
           </mc:Choice>
           <mc:Fallback>
             <w:pict>
-              <v:shapetype id="_x0000_t202" coordsize="21600,21600" o:spt="202" path="m,l,21600r21600,l21600,xe">
-                <v:stroke joinstyle="miter"/>
-                <v:path gradientshapeok="t" o:connecttype="rect"/>
-              </v:shapetype>
               <v:shape id="Tekstni okvir 2" o:spid="_x0000_s1030" type="#_x0000_t202" style="position:absolute;left:0;text-align:left;margin-left:105.4pt;margin-top:224.35pt;width:215.25pt;height:110.6pt;z-index:-251625472;visibility:visible;mso-wrap-style:square;mso-width-percent:0;mso-height-percent:200;mso-wrap-distance-left:9pt;mso-wrap-distance-top:3.6pt;mso-wrap-distance-right:9pt;mso-wrap-distance-bottom:3.6pt;mso-position-horizontal:absolute;mso-position-horizontal-relative:text;mso-position-vertical:absolute;mso-position-vertical-relative:text;mso-width-percent:0;mso-height-percent:200;mso-width-relative:margin;mso-height-relative:margin;v-text-anchor:top" o:gfxdata="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" stroked="f">
                 <v:textbox style="mso-fit-shape-to-text:t">
                   <w:txbxContent>
@@ -10415,9 +10105,8 @@
           <w:szCs w:val="24"/>
           <w:lang w:eastAsia="hr-HR"/>
         </w:rPr>
-        <w:t>Na slici 7. možemo vidjeti „</w:t>
-      </w:r>
-      <w:proofErr w:type="spellStart"/>
+        <w:t>Na slici 7. možemo vidjeti „Burndown“ graf</w:t>
+      </w:r>
       <w:r>
         <w:rPr>
           <w:rFonts w:ascii="Times New Roman" w:hAnsi="Times New Roman" w:cs="Times New Roman"/>
@@ -10425,9 +10114,8 @@
           <w:szCs w:val="24"/>
           <w:lang w:eastAsia="hr-HR"/>
         </w:rPr>
-        <w:t>Burndown</w:t>
-      </w:r>
-      <w:proofErr w:type="spellEnd"/>
+        <w:t xml:space="preserve"> drugog sprinta</w:t>
+      </w:r>
       <w:r>
         <w:rPr>
           <w:rFonts w:ascii="Times New Roman" w:hAnsi="Times New Roman" w:cs="Times New Roman"/>
@@ -10435,7 +10123,7 @@
           <w:szCs w:val="24"/>
           <w:lang w:eastAsia="hr-HR"/>
         </w:rPr>
-        <w:t>“ graf</w:t>
+        <w:t>. Na y-osi prikazani su procijenjeni napori (</w:t>
       </w:r>
       <w:r>
         <w:rPr>
@@ -10444,7 +10132,7 @@
           <w:szCs w:val="24"/>
           <w:lang w:eastAsia="hr-HR"/>
         </w:rPr>
-        <w:t xml:space="preserve"> drugog sprinta</w:t>
+        <w:t>„</w:t>
       </w:r>
       <w:r>
         <w:rPr>
@@ -10453,7 +10141,7 @@
           <w:szCs w:val="24"/>
           <w:lang w:eastAsia="hr-HR"/>
         </w:rPr>
-        <w:t>. Na y-osi prikazani su procijenjeni napori (</w:t>
+        <w:t>points</w:t>
       </w:r>
       <w:r>
         <w:rPr>
@@ -10462,9 +10150,8 @@
           <w:szCs w:val="24"/>
           <w:lang w:eastAsia="hr-HR"/>
         </w:rPr>
-        <w:t>„</w:t>
-      </w:r>
-      <w:proofErr w:type="spellStart"/>
+        <w:t>“</w:t>
+      </w:r>
       <w:r>
         <w:rPr>
           <w:rFonts w:ascii="Times New Roman" w:hAnsi="Times New Roman" w:cs="Times New Roman"/>
@@ -10472,9 +10159,8 @@
           <w:szCs w:val="24"/>
           <w:lang w:eastAsia="hr-HR"/>
         </w:rPr>
-        <w:t>points</w:t>
-      </w:r>
-      <w:proofErr w:type="spellEnd"/>
+        <w:t xml:space="preserve">), a na x-osi vremenski period u kojem je sprint trajao. Dakle, kao što možemo vidjeti na početku sprinta imali smo </w:t>
+      </w:r>
       <w:r>
         <w:rPr>
           <w:rFonts w:ascii="Times New Roman" w:hAnsi="Times New Roman" w:cs="Times New Roman"/>
@@ -10482,7 +10168,7 @@
           <w:szCs w:val="24"/>
           <w:lang w:eastAsia="hr-HR"/>
         </w:rPr>
-        <w:t>“</w:t>
+        <w:t>29 sati</w:t>
       </w:r>
       <w:r>
         <w:rPr>
@@ -10491,7 +10177,7 @@
           <w:szCs w:val="24"/>
           <w:lang w:eastAsia="hr-HR"/>
         </w:rPr>
-        <w:t xml:space="preserve">), a na x-osi vremenski period u kojem je sprint trajao. Dakle, kao što možemo vidjeti na početku sprinta imali smo </w:t>
+        <w:t xml:space="preserve"> koje smo trebali odradi. </w:t>
       </w:r>
       <w:r>
         <w:rPr>
@@ -10500,7 +10186,7 @@
           <w:szCs w:val="24"/>
           <w:lang w:eastAsia="hr-HR"/>
         </w:rPr>
-        <w:t>29 sati</w:t>
+        <w:t xml:space="preserve">  Prvih šest dana od početka sprinta „remaining-points“ linija opadala je stalno što znači da smo konstantno radili na projektu. Nakon toga slijedila je kratka pauza što možemo zaključiti iz toga što je linija od 24.12. do 26.12.2016. ravna. Nakon tog perioda opet je nastavljen rad na projektu. </w:t>
       </w:r>
       <w:r>
         <w:rPr>
@@ -10509,44 +10195,6 @@
           <w:szCs w:val="24"/>
           <w:lang w:eastAsia="hr-HR"/>
         </w:rPr>
-        <w:t xml:space="preserve"> koje smo trebali odradi. </w:t>
-      </w:r>
-      <w:r>
-        <w:rPr>
-          <w:rFonts w:ascii="Times New Roman" w:hAnsi="Times New Roman" w:cs="Times New Roman"/>
-          <w:sz w:val="24"/>
-          <w:szCs w:val="24"/>
-          <w:lang w:eastAsia="hr-HR"/>
-        </w:rPr>
-        <w:t xml:space="preserve">  Prvih šest dana od početka sprinta „</w:t>
-      </w:r>
-      <w:proofErr w:type="spellStart"/>
-      <w:r>
-        <w:rPr>
-          <w:rFonts w:ascii="Times New Roman" w:hAnsi="Times New Roman" w:cs="Times New Roman"/>
-          <w:sz w:val="24"/>
-          <w:szCs w:val="24"/>
-          <w:lang w:eastAsia="hr-HR"/>
-        </w:rPr>
-        <w:t>remaining-points</w:t>
-      </w:r>
-      <w:proofErr w:type="spellEnd"/>
-      <w:r>
-        <w:rPr>
-          <w:rFonts w:ascii="Times New Roman" w:hAnsi="Times New Roman" w:cs="Times New Roman"/>
-          <w:sz w:val="24"/>
-          <w:szCs w:val="24"/>
-          <w:lang w:eastAsia="hr-HR"/>
-        </w:rPr>
-        <w:t xml:space="preserve">“ linija opadala je stalno što znači da smo konstantno radili na projektu. Nakon toga slijedila je kratka pauza što možemo zaključiti iz toga što je linija od 24.12. do 26.12.2016. ravna. Nakon tog perioda opet je nastavljen rad na projektu. </w:t>
-      </w:r>
-      <w:r>
-        <w:rPr>
-          <w:rFonts w:ascii="Times New Roman" w:hAnsi="Times New Roman" w:cs="Times New Roman"/>
-          <w:sz w:val="24"/>
-          <w:szCs w:val="24"/>
-          <w:lang w:eastAsia="hr-HR"/>
-        </w:rPr>
         <w:t>Na još jednom mjestu, od 31.12.2016. do 02.12.2017., linija je ravna te nakon toga zadaci su završeni i sprint je uspješno priveden kraju.</w:t>
       </w:r>
     </w:p>
@@ -10558,7 +10206,7 @@
           <w:lang w:eastAsia="hr-HR"/>
         </w:rPr>
       </w:pPr>
-      <w:bookmarkStart w:id="10" w:name="_Toc471226853"/>
+      <w:bookmarkStart w:id="10" w:name="_Toc471569102"/>
       <w:r>
         <w:rPr>
           <w:lang w:eastAsia="hr-HR"/>
@@ -10659,13 +10307,8 @@
             <w:pPr>
               <w:cnfStyle w:val="100000000000" w:firstRow="1" w:lastRow="0" w:firstColumn="0" w:lastColumn="0" w:oddVBand="0" w:evenVBand="0" w:oddHBand="0" w:evenHBand="0" w:firstRowFirstColumn="0" w:firstRowLastColumn="0" w:lastRowFirstColumn="0" w:lastRowLastColumn="0"/>
             </w:pPr>
-            <w:proofErr w:type="spellStart"/>
-            <w:r>
-              <w:t>Dodiljeni</w:t>
-            </w:r>
-            <w:proofErr w:type="spellEnd"/>
-            <w:r>
-              <w:t xml:space="preserve"> zadaci</w:t>
+            <w:r>
+              <w:t>Dodiljeni zadaci</w:t>
             </w:r>
           </w:p>
         </w:tc>
@@ -10699,15 +10342,7 @@
               <w:cnfStyle w:val="000000100000" w:firstRow="0" w:lastRow="0" w:firstColumn="0" w:lastColumn="0" w:oddVBand="0" w:evenVBand="0" w:oddHBand="1" w:evenHBand="0" w:firstRowFirstColumn="0" w:firstRowLastColumn="0" w:lastRowFirstColumn="0" w:lastRowLastColumn="0"/>
             </w:pPr>
             <w:r>
-              <w:t xml:space="preserve">Paula Kokić, Ivan </w:t>
-            </w:r>
-            <w:proofErr w:type="spellStart"/>
-            <w:r>
-              <w:t>Pokec</w:t>
-            </w:r>
-            <w:proofErr w:type="spellEnd"/>
-            <w:r>
-              <w:t>, Žana Zekić</w:t>
+              <w:t>Paula Kokić, Ivan Pokec, Žana Zekić</w:t>
             </w:r>
           </w:p>
         </w:tc>
@@ -10746,15 +10381,7 @@
               <w:cnfStyle w:val="000000100000" w:firstRow="0" w:lastRow="0" w:firstColumn="0" w:lastColumn="0" w:oddVBand="0" w:evenVBand="0" w:oddHBand="1" w:evenHBand="0" w:firstRowFirstColumn="0" w:firstRowLastColumn="0" w:lastRowFirstColumn="0" w:lastRowLastColumn="0"/>
             </w:pPr>
             <w:r>
-              <w:t xml:space="preserve">Ivan </w:t>
-            </w:r>
-            <w:proofErr w:type="spellStart"/>
-            <w:r>
-              <w:t>Pokec</w:t>
-            </w:r>
-            <w:proofErr w:type="spellEnd"/>
-            <w:r>
-              <w:t xml:space="preserve"> – obavijest o promjeni lokacije, prikaz </w:t>
+              <w:t xml:space="preserve">Ivan Pokec – obavijest o promjeni lokacije, prikaz </w:t>
             </w:r>
             <w:r>
               <w:t>detalja lokacije</w:t>
@@ -10815,15 +10442,7 @@
               <w:cnfStyle w:val="000000000000" w:firstRow="0" w:lastRow="0" w:firstColumn="0" w:lastColumn="0" w:oddVBand="0" w:evenVBand="0" w:oddHBand="0" w:evenHBand="0" w:firstRowFirstColumn="0" w:firstRowLastColumn="0" w:lastRowFirstColumn="0" w:lastRowLastColumn="0"/>
             </w:pPr>
             <w:r>
-              <w:t xml:space="preserve">Paula Kokić, Ivan </w:t>
-            </w:r>
-            <w:proofErr w:type="spellStart"/>
-            <w:r>
-              <w:t>Pokec</w:t>
-            </w:r>
-            <w:proofErr w:type="spellEnd"/>
-            <w:r>
-              <w:t>, Žana Zekić</w:t>
+              <w:t>Paula Kokić, Ivan Pokec, Žana Zekić</w:t>
             </w:r>
           </w:p>
         </w:tc>
@@ -10862,15 +10481,7 @@
               <w:cnfStyle w:val="000000000000" w:firstRow="0" w:lastRow="0" w:firstColumn="0" w:lastColumn="0" w:oddVBand="0" w:evenVBand="0" w:oddHBand="0" w:evenHBand="0" w:firstRowFirstColumn="0" w:firstRowLastColumn="0" w:lastRowFirstColumn="0" w:lastRowLastColumn="0"/>
             </w:pPr>
             <w:r>
-              <w:t xml:space="preserve">Ivan </w:t>
-            </w:r>
-            <w:proofErr w:type="spellStart"/>
-            <w:r>
-              <w:t>Pokec</w:t>
-            </w:r>
-            <w:proofErr w:type="spellEnd"/>
-            <w:r>
-              <w:t xml:space="preserve"> – ubrzati detekciju </w:t>
+              <w:t xml:space="preserve">Ivan Pokec – ubrzati detekciju </w:t>
             </w:r>
           </w:p>
           <w:p>
@@ -10918,15 +10529,7 @@
               <w:cnfStyle w:val="000000100000" w:firstRow="0" w:lastRow="0" w:firstColumn="0" w:lastColumn="0" w:oddVBand="0" w:evenVBand="0" w:oddHBand="1" w:evenHBand="0" w:firstRowFirstColumn="0" w:firstRowLastColumn="0" w:lastRowFirstColumn="0" w:lastRowLastColumn="0"/>
             </w:pPr>
             <w:r>
-              <w:t xml:space="preserve">Paula Kokić, Ivan </w:t>
-            </w:r>
-            <w:proofErr w:type="spellStart"/>
-            <w:r>
-              <w:t>Pokec</w:t>
-            </w:r>
-            <w:proofErr w:type="spellEnd"/>
-            <w:r>
-              <w:t>, Žana Zekić</w:t>
+              <w:t>Paula Kokić, Ivan Pokec, Žana Zekić</w:t>
             </w:r>
           </w:p>
         </w:tc>
@@ -11017,7 +10620,7 @@
           <w:lang w:eastAsia="hr-HR"/>
         </w:rPr>
       </w:pPr>
-      <w:bookmarkStart w:id="11" w:name="_Toc471226854"/>
+      <w:bookmarkStart w:id="11" w:name="_Toc471569103"/>
       <w:r>
         <w:rPr>
           <w:lang w:eastAsia="hr-HR"/>
@@ -11038,6 +10641,12 @@
           <w:szCs w:val="24"/>
           <w:lang w:eastAsia="hr-HR"/>
         </w:rPr>
+        <w:sectPr>
+          <w:pgSz w:w="11906" w:h="16838"/>
+          <w:pgMar w:top="1417" w:right="1417" w:bottom="1417" w:left="1417" w:header="708" w:footer="708" w:gutter="0"/>
+          <w:cols w:space="708"/>
+          <w:docGrid w:linePitch="360"/>
+        </w:sectPr>
       </w:pPr>
       <w:r>
         <w:rPr>
@@ -11055,19 +10664,38 @@
           <w:szCs w:val="24"/>
           <w:lang w:eastAsia="hr-HR"/>
         </w:rPr>
-        <w:t>Iz „</w:t>
-      </w:r>
-      <w:proofErr w:type="spellStart"/>
-      <w:r>
+        <w:t xml:space="preserve">Iz „Burn-down“ grafa mogli smo vidjeti kako je cijeli tim tijekom sprinta konstantno radio na projektu i u planiranom vremenu izvršavali svoje zadatke. Na dva mjesta linija je ravna, ali to je razumljivo jer je kolektivno u timu dogovoreno da će tu biti pauza u radu. Na kraju su dovršene sitnice i drugi sprint je priveden kraju. Sve u svemu, rad tima je zadovoljavajući jer su svi planirani zadaci za ovaj sprint riješeni. </w:t>
+      </w:r>
+    </w:p>
+    <w:p>
+      <w:pPr>
+        <w:pStyle w:val="1Naslov"/>
+        <w:outlineLvl w:val="0"/>
+        <w:rPr>
+          <w:lang w:eastAsia="hr-HR"/>
+        </w:rPr>
+      </w:pPr>
+      <w:bookmarkStart w:id="12" w:name="_Toc471569104"/>
+      <w:r>
+        <w:rPr>
+          <w:lang w:eastAsia="hr-HR"/>
+        </w:rPr>
+        <w:lastRenderedPageBreak/>
+        <w:t>DODACI</w:t>
+      </w:r>
+      <w:bookmarkEnd w:id="12"/>
+    </w:p>
+    <w:p>
+      <w:pPr>
+        <w:spacing w:line="360" w:lineRule="auto"/>
+        <w:jc w:val="both"/>
         <w:rPr>
           <w:rFonts w:ascii="Times New Roman" w:hAnsi="Times New Roman" w:cs="Times New Roman"/>
           <w:sz w:val="24"/>
           <w:szCs w:val="24"/>
           <w:lang w:eastAsia="hr-HR"/>
         </w:rPr>
-        <w:t>Burn-down</w:t>
-      </w:r>
-      <w:proofErr w:type="spellEnd"/>
+      </w:pPr>
       <w:r>
         <w:rPr>
           <w:rFonts w:ascii="Times New Roman" w:hAnsi="Times New Roman" w:cs="Times New Roman"/>
@@ -11075,18 +10703,785 @@
           <w:szCs w:val="24"/>
           <w:lang w:eastAsia="hr-HR"/>
         </w:rPr>
-        <w:t xml:space="preserve">“ grafa mogli smo vidjeti kako je cijeli tim tijekom sprinta konstantno radio na projektu i u planiranom vremenu izvršavali svoje zadatke. Na dva mjesta linija je ravna, ali to je razumljivo jer je kolektivno u timu dogovoreno da će tu biti pauza u radu. Na kraju su dovršene sitnice i drugi sprint je priveden kraju. Sve u svemu, rad tima je zadovoljavajući jer su svi planirani zadaci za ovaj sprint riješeni. </w:t>
-      </w:r>
-    </w:p>
-    <w:p>
-      <w:pPr>
+        <w:t>[1]</w:t>
+      </w:r>
+      <w:r>
         <w:rPr>
           <w:rFonts w:ascii="Times New Roman" w:hAnsi="Times New Roman" w:cs="Times New Roman"/>
           <w:sz w:val="24"/>
           <w:szCs w:val="24"/>
           <w:lang w:eastAsia="hr-HR"/>
         </w:rPr>
-      </w:pPr>
+        <w:t xml:space="preserve"> Skice ekrana aplikac</w:t>
+      </w:r>
+      <w:r>
+        <w:rPr>
+          <w:rFonts w:ascii="Times New Roman" w:hAnsi="Times New Roman" w:cs="Times New Roman"/>
+          <w:sz w:val="24"/>
+          <w:szCs w:val="24"/>
+          <w:lang w:eastAsia="hr-HR"/>
+        </w:rPr>
+        <w:t>ije</w:t>
+      </w:r>
+    </w:p>
+    <w:p>
+      <w:pPr>
+        <w:pStyle w:val="1Naslov"/>
+        <w:numPr>
+          <w:ilvl w:val="0"/>
+          <w:numId w:val="0"/>
+        </w:numPr>
+        <w:ind w:left="426"/>
+        <w:jc w:val="left"/>
+        <w:rPr>
+          <w:lang w:eastAsia="hr-HR"/>
+        </w:rPr>
+      </w:pPr>
+      <w:r>
+        <w:rPr>
+          <w:noProof/>
+          <w:lang w:eastAsia="hr-HR"/>
+        </w:rPr>
+        <w:drawing>
+          <wp:inline distT="0" distB="0" distL="0" distR="0">
+            <wp:extent cx="2024936" cy="3600000"/>
+            <wp:effectExtent l="0" t="0" r="0" b="635"/>
+            <wp:docPr id="7" name="Slika 7"/>
+            <wp:cNvGraphicFramePr>
+              <a:graphicFrameLocks xmlns:a="http://schemas.openxmlformats.org/drawingml/2006/main" noChangeAspect="1"/>
+            </wp:cNvGraphicFramePr>
+            <a:graphic xmlns:a="http://schemas.openxmlformats.org/drawingml/2006/main">
+              <a:graphicData uri="http://schemas.openxmlformats.org/drawingml/2006/picture">
+                <pic:pic xmlns:pic="http://schemas.openxmlformats.org/drawingml/2006/picture">
+                  <pic:nvPicPr>
+                    <pic:cNvPr id="7" name="skice aplikacije (1).jpg"/>
+                    <pic:cNvPicPr/>
+                  </pic:nvPicPr>
+                  <pic:blipFill>
+                    <a:blip r:embed="rId16" cstate="print">
+                      <a:extLst>
+                        <a:ext uri="{28A0092B-C50C-407E-A947-70E740481C1C}">
+                          <a14:useLocalDpi xmlns:a14="http://schemas.microsoft.com/office/drawing/2010/main" val="0"/>
+                        </a:ext>
+                      </a:extLst>
+                    </a:blip>
+                    <a:stretch>
+                      <a:fillRect/>
+                    </a:stretch>
+                  </pic:blipFill>
+                  <pic:spPr>
+                    <a:xfrm>
+                      <a:off x="0" y="0"/>
+                      <a:ext cx="2024936" cy="3600000"/>
+                    </a:xfrm>
+                    <a:prstGeom prst="rect">
+                      <a:avLst/>
+                    </a:prstGeom>
+                  </pic:spPr>
+                </pic:pic>
+              </a:graphicData>
+            </a:graphic>
+          </wp:inline>
+        </w:drawing>
+      </w:r>
+      <w:r>
+        <w:rPr>
+          <w:noProof/>
+          <w:lang w:eastAsia="hr-HR"/>
+        </w:rPr>
+        <w:drawing>
+          <wp:inline distT="0" distB="0" distL="0" distR="0">
+            <wp:extent cx="2024936" cy="3600000"/>
+            <wp:effectExtent l="0" t="0" r="0" b="635"/>
+            <wp:docPr id="8" name="Slika 8"/>
+            <wp:cNvGraphicFramePr>
+              <a:graphicFrameLocks xmlns:a="http://schemas.openxmlformats.org/drawingml/2006/main" noChangeAspect="1"/>
+            </wp:cNvGraphicFramePr>
+            <a:graphic xmlns:a="http://schemas.openxmlformats.org/drawingml/2006/main">
+              <a:graphicData uri="http://schemas.openxmlformats.org/drawingml/2006/picture">
+                <pic:pic xmlns:pic="http://schemas.openxmlformats.org/drawingml/2006/picture">
+                  <pic:nvPicPr>
+                    <pic:cNvPr id="8" name="skice aplikacije (2).jpg"/>
+                    <pic:cNvPicPr/>
+                  </pic:nvPicPr>
+                  <pic:blipFill>
+                    <a:blip r:embed="rId17" cstate="print">
+                      <a:extLst>
+                        <a:ext uri="{28A0092B-C50C-407E-A947-70E740481C1C}">
+                          <a14:useLocalDpi xmlns:a14="http://schemas.microsoft.com/office/drawing/2010/main" val="0"/>
+                        </a:ext>
+                      </a:extLst>
+                    </a:blip>
+                    <a:stretch>
+                      <a:fillRect/>
+                    </a:stretch>
+                  </pic:blipFill>
+                  <pic:spPr>
+                    <a:xfrm>
+                      <a:off x="0" y="0"/>
+                      <a:ext cx="2024936" cy="3600000"/>
+                    </a:xfrm>
+                    <a:prstGeom prst="rect">
+                      <a:avLst/>
+                    </a:prstGeom>
+                  </pic:spPr>
+                </pic:pic>
+              </a:graphicData>
+            </a:graphic>
+          </wp:inline>
+        </w:drawing>
+      </w:r>
+      <w:r>
+        <w:rPr>
+          <w:noProof/>
+          <w:lang w:eastAsia="hr-HR"/>
+        </w:rPr>
+        <w:drawing>
+          <wp:inline distT="0" distB="0" distL="0" distR="0">
+            <wp:extent cx="2024936" cy="3600000"/>
+            <wp:effectExtent l="0" t="0" r="0" b="635"/>
+            <wp:docPr id="9" name="Slika 9"/>
+            <wp:cNvGraphicFramePr>
+              <a:graphicFrameLocks xmlns:a="http://schemas.openxmlformats.org/drawingml/2006/main" noChangeAspect="1"/>
+            </wp:cNvGraphicFramePr>
+            <a:graphic xmlns:a="http://schemas.openxmlformats.org/drawingml/2006/main">
+              <a:graphicData uri="http://schemas.openxmlformats.org/drawingml/2006/picture">
+                <pic:pic xmlns:pic="http://schemas.openxmlformats.org/drawingml/2006/picture">
+                  <pic:nvPicPr>
+                    <pic:cNvPr id="9" name="skice aplikacije (3).jpg"/>
+                    <pic:cNvPicPr/>
+                  </pic:nvPicPr>
+                  <pic:blipFill>
+                    <a:blip r:embed="rId18" cstate="print">
+                      <a:extLst>
+                        <a:ext uri="{28A0092B-C50C-407E-A947-70E740481C1C}">
+                          <a14:useLocalDpi xmlns:a14="http://schemas.microsoft.com/office/drawing/2010/main" val="0"/>
+                        </a:ext>
+                      </a:extLst>
+                    </a:blip>
+                    <a:stretch>
+                      <a:fillRect/>
+                    </a:stretch>
+                  </pic:blipFill>
+                  <pic:spPr>
+                    <a:xfrm>
+                      <a:off x="0" y="0"/>
+                      <a:ext cx="2024936" cy="3600000"/>
+                    </a:xfrm>
+                    <a:prstGeom prst="rect">
+                      <a:avLst/>
+                    </a:prstGeom>
+                  </pic:spPr>
+                </pic:pic>
+              </a:graphicData>
+            </a:graphic>
+          </wp:inline>
+        </w:drawing>
+      </w:r>
+      <w:r>
+        <w:rPr>
+          <w:noProof/>
+          <w:lang w:eastAsia="hr-HR"/>
+        </w:rPr>
+        <w:drawing>
+          <wp:inline distT="0" distB="0" distL="0" distR="0">
+            <wp:extent cx="2024936" cy="3600000"/>
+            <wp:effectExtent l="0" t="0" r="0" b="635"/>
+            <wp:docPr id="10" name="Slika 10"/>
+            <wp:cNvGraphicFramePr>
+              <a:graphicFrameLocks xmlns:a="http://schemas.openxmlformats.org/drawingml/2006/main" noChangeAspect="1"/>
+            </wp:cNvGraphicFramePr>
+            <a:graphic xmlns:a="http://schemas.openxmlformats.org/drawingml/2006/main">
+              <a:graphicData uri="http://schemas.openxmlformats.org/drawingml/2006/picture">
+                <pic:pic xmlns:pic="http://schemas.openxmlformats.org/drawingml/2006/picture">
+                  <pic:nvPicPr>
+                    <pic:cNvPr id="10" name="skice aplikacije (4).jpg"/>
+                    <pic:cNvPicPr/>
+                  </pic:nvPicPr>
+                  <pic:blipFill>
+                    <a:blip r:embed="rId19" cstate="print">
+                      <a:extLst>
+                        <a:ext uri="{28A0092B-C50C-407E-A947-70E740481C1C}">
+                          <a14:useLocalDpi xmlns:a14="http://schemas.microsoft.com/office/drawing/2010/main" val="0"/>
+                        </a:ext>
+                      </a:extLst>
+                    </a:blip>
+                    <a:stretch>
+                      <a:fillRect/>
+                    </a:stretch>
+                  </pic:blipFill>
+                  <pic:spPr>
+                    <a:xfrm>
+                      <a:off x="0" y="0"/>
+                      <a:ext cx="2024936" cy="3600000"/>
+                    </a:xfrm>
+                    <a:prstGeom prst="rect">
+                      <a:avLst/>
+                    </a:prstGeom>
+                  </pic:spPr>
+                </pic:pic>
+              </a:graphicData>
+            </a:graphic>
+          </wp:inline>
+        </w:drawing>
+      </w:r>
+      <w:r>
+        <w:rPr>
+          <w:noProof/>
+          <w:lang w:eastAsia="hr-HR"/>
+        </w:rPr>
+        <w:lastRenderedPageBreak/>
+        <w:drawing>
+          <wp:inline distT="0" distB="0" distL="0" distR="0">
+            <wp:extent cx="2024936" cy="3600000"/>
+            <wp:effectExtent l="0" t="0" r="0" b="635"/>
+            <wp:docPr id="11" name="Slika 11"/>
+            <wp:cNvGraphicFramePr>
+              <a:graphicFrameLocks xmlns:a="http://schemas.openxmlformats.org/drawingml/2006/main" noChangeAspect="1"/>
+            </wp:cNvGraphicFramePr>
+            <a:graphic xmlns:a="http://schemas.openxmlformats.org/drawingml/2006/main">
+              <a:graphicData uri="http://schemas.openxmlformats.org/drawingml/2006/picture">
+                <pic:pic xmlns:pic="http://schemas.openxmlformats.org/drawingml/2006/picture">
+                  <pic:nvPicPr>
+                    <pic:cNvPr id="11" name="skice aplikacije (5).jpg"/>
+                    <pic:cNvPicPr/>
+                  </pic:nvPicPr>
+                  <pic:blipFill>
+                    <a:blip r:embed="rId20" cstate="print">
+                      <a:extLst>
+                        <a:ext uri="{28A0092B-C50C-407E-A947-70E740481C1C}">
+                          <a14:useLocalDpi xmlns:a14="http://schemas.microsoft.com/office/drawing/2010/main" val="0"/>
+                        </a:ext>
+                      </a:extLst>
+                    </a:blip>
+                    <a:stretch>
+                      <a:fillRect/>
+                    </a:stretch>
+                  </pic:blipFill>
+                  <pic:spPr>
+                    <a:xfrm>
+                      <a:off x="0" y="0"/>
+                      <a:ext cx="2024936" cy="3600000"/>
+                    </a:xfrm>
+                    <a:prstGeom prst="rect">
+                      <a:avLst/>
+                    </a:prstGeom>
+                  </pic:spPr>
+                </pic:pic>
+              </a:graphicData>
+            </a:graphic>
+          </wp:inline>
+        </w:drawing>
+      </w:r>
+      <w:r>
+        <w:rPr>
+          <w:noProof/>
+          <w:lang w:eastAsia="hr-HR"/>
+        </w:rPr>
+        <w:drawing>
+          <wp:inline distT="0" distB="0" distL="0" distR="0">
+            <wp:extent cx="2024936" cy="3600000"/>
+            <wp:effectExtent l="0" t="0" r="0" b="635"/>
+            <wp:docPr id="12" name="Slika 12"/>
+            <wp:cNvGraphicFramePr>
+              <a:graphicFrameLocks xmlns:a="http://schemas.openxmlformats.org/drawingml/2006/main" noChangeAspect="1"/>
+            </wp:cNvGraphicFramePr>
+            <a:graphic xmlns:a="http://schemas.openxmlformats.org/drawingml/2006/main">
+              <a:graphicData uri="http://schemas.openxmlformats.org/drawingml/2006/picture">
+                <pic:pic xmlns:pic="http://schemas.openxmlformats.org/drawingml/2006/picture">
+                  <pic:nvPicPr>
+                    <pic:cNvPr id="12" name="skice aplikacije (6).jpg"/>
+                    <pic:cNvPicPr/>
+                  </pic:nvPicPr>
+                  <pic:blipFill>
+                    <a:blip r:embed="rId21" cstate="print">
+                      <a:extLst>
+                        <a:ext uri="{28A0092B-C50C-407E-A947-70E740481C1C}">
+                          <a14:useLocalDpi xmlns:a14="http://schemas.microsoft.com/office/drawing/2010/main" val="0"/>
+                        </a:ext>
+                      </a:extLst>
+                    </a:blip>
+                    <a:stretch>
+                      <a:fillRect/>
+                    </a:stretch>
+                  </pic:blipFill>
+                  <pic:spPr>
+                    <a:xfrm>
+                      <a:off x="0" y="0"/>
+                      <a:ext cx="2024936" cy="3600000"/>
+                    </a:xfrm>
+                    <a:prstGeom prst="rect">
+                      <a:avLst/>
+                    </a:prstGeom>
+                  </pic:spPr>
+                </pic:pic>
+              </a:graphicData>
+            </a:graphic>
+          </wp:inline>
+        </w:drawing>
+      </w:r>
+      <w:r>
+        <w:rPr>
+          <w:noProof/>
+          <w:lang w:eastAsia="hr-HR"/>
+        </w:rPr>
+        <w:drawing>
+          <wp:inline distT="0" distB="0" distL="0" distR="0">
+            <wp:extent cx="2024936" cy="3600000"/>
+            <wp:effectExtent l="0" t="0" r="0" b="635"/>
+            <wp:docPr id="13" name="Slika 13"/>
+            <wp:cNvGraphicFramePr>
+              <a:graphicFrameLocks xmlns:a="http://schemas.openxmlformats.org/drawingml/2006/main" noChangeAspect="1"/>
+            </wp:cNvGraphicFramePr>
+            <a:graphic xmlns:a="http://schemas.openxmlformats.org/drawingml/2006/main">
+              <a:graphicData uri="http://schemas.openxmlformats.org/drawingml/2006/picture">
+                <pic:pic xmlns:pic="http://schemas.openxmlformats.org/drawingml/2006/picture">
+                  <pic:nvPicPr>
+                    <pic:cNvPr id="13" name="skice aplikacije (7).jpg"/>
+                    <pic:cNvPicPr/>
+                  </pic:nvPicPr>
+                  <pic:blipFill>
+                    <a:blip r:embed="rId22" cstate="print">
+                      <a:extLst>
+                        <a:ext uri="{28A0092B-C50C-407E-A947-70E740481C1C}">
+                          <a14:useLocalDpi xmlns:a14="http://schemas.microsoft.com/office/drawing/2010/main" val="0"/>
+                        </a:ext>
+                      </a:extLst>
+                    </a:blip>
+                    <a:stretch>
+                      <a:fillRect/>
+                    </a:stretch>
+                  </pic:blipFill>
+                  <pic:spPr>
+                    <a:xfrm>
+                      <a:off x="0" y="0"/>
+                      <a:ext cx="2024936" cy="3600000"/>
+                    </a:xfrm>
+                    <a:prstGeom prst="rect">
+                      <a:avLst/>
+                    </a:prstGeom>
+                  </pic:spPr>
+                </pic:pic>
+              </a:graphicData>
+            </a:graphic>
+          </wp:inline>
+        </w:drawing>
+      </w:r>
+      <w:r>
+        <w:rPr>
+          <w:noProof/>
+          <w:lang w:eastAsia="hr-HR"/>
+        </w:rPr>
+        <w:drawing>
+          <wp:inline distT="0" distB="0" distL="0" distR="0">
+            <wp:extent cx="2024936" cy="3600000"/>
+            <wp:effectExtent l="0" t="0" r="0" b="635"/>
+            <wp:docPr id="14" name="Slika 14"/>
+            <wp:cNvGraphicFramePr>
+              <a:graphicFrameLocks xmlns:a="http://schemas.openxmlformats.org/drawingml/2006/main" noChangeAspect="1"/>
+            </wp:cNvGraphicFramePr>
+            <a:graphic xmlns:a="http://schemas.openxmlformats.org/drawingml/2006/main">
+              <a:graphicData uri="http://schemas.openxmlformats.org/drawingml/2006/picture">
+                <pic:pic xmlns:pic="http://schemas.openxmlformats.org/drawingml/2006/picture">
+                  <pic:nvPicPr>
+                    <pic:cNvPr id="14" name="skice aplikacije (8).jpg"/>
+                    <pic:cNvPicPr/>
+                  </pic:nvPicPr>
+                  <pic:blipFill>
+                    <a:blip r:embed="rId23" cstate="print">
+                      <a:extLst>
+                        <a:ext uri="{28A0092B-C50C-407E-A947-70E740481C1C}">
+                          <a14:useLocalDpi xmlns:a14="http://schemas.microsoft.com/office/drawing/2010/main" val="0"/>
+                        </a:ext>
+                      </a:extLst>
+                    </a:blip>
+                    <a:stretch>
+                      <a:fillRect/>
+                    </a:stretch>
+                  </pic:blipFill>
+                  <pic:spPr>
+                    <a:xfrm>
+                      <a:off x="0" y="0"/>
+                      <a:ext cx="2024936" cy="3600000"/>
+                    </a:xfrm>
+                    <a:prstGeom prst="rect">
+                      <a:avLst/>
+                    </a:prstGeom>
+                  </pic:spPr>
+                </pic:pic>
+              </a:graphicData>
+            </a:graphic>
+          </wp:inline>
+        </w:drawing>
+      </w:r>
+      <w:r>
+        <w:rPr>
+          <w:noProof/>
+          <w:lang w:eastAsia="hr-HR"/>
+        </w:rPr>
+        <w:lastRenderedPageBreak/>
+        <w:drawing>
+          <wp:inline distT="0" distB="0" distL="0" distR="0">
+            <wp:extent cx="2024936" cy="3600000"/>
+            <wp:effectExtent l="0" t="0" r="0" b="635"/>
+            <wp:docPr id="15" name="Slika 15"/>
+            <wp:cNvGraphicFramePr>
+              <a:graphicFrameLocks xmlns:a="http://schemas.openxmlformats.org/drawingml/2006/main" noChangeAspect="1"/>
+            </wp:cNvGraphicFramePr>
+            <a:graphic xmlns:a="http://schemas.openxmlformats.org/drawingml/2006/main">
+              <a:graphicData uri="http://schemas.openxmlformats.org/drawingml/2006/picture">
+                <pic:pic xmlns:pic="http://schemas.openxmlformats.org/drawingml/2006/picture">
+                  <pic:nvPicPr>
+                    <pic:cNvPr id="15" name="skice aplikacije (9).jpg"/>
+                    <pic:cNvPicPr/>
+                  </pic:nvPicPr>
+                  <pic:blipFill>
+                    <a:blip r:embed="rId24" cstate="print">
+                      <a:extLst>
+                        <a:ext uri="{28A0092B-C50C-407E-A947-70E740481C1C}">
+                          <a14:useLocalDpi xmlns:a14="http://schemas.microsoft.com/office/drawing/2010/main" val="0"/>
+                        </a:ext>
+                      </a:extLst>
+                    </a:blip>
+                    <a:stretch>
+                      <a:fillRect/>
+                    </a:stretch>
+                  </pic:blipFill>
+                  <pic:spPr>
+                    <a:xfrm>
+                      <a:off x="0" y="0"/>
+                      <a:ext cx="2024936" cy="3600000"/>
+                    </a:xfrm>
+                    <a:prstGeom prst="rect">
+                      <a:avLst/>
+                    </a:prstGeom>
+                  </pic:spPr>
+                </pic:pic>
+              </a:graphicData>
+            </a:graphic>
+          </wp:inline>
+        </w:drawing>
+      </w:r>
+      <w:r>
+        <w:rPr>
+          <w:noProof/>
+          <w:lang w:eastAsia="hr-HR"/>
+        </w:rPr>
+        <w:drawing>
+          <wp:inline distT="0" distB="0" distL="0" distR="0">
+            <wp:extent cx="2024936" cy="3600000"/>
+            <wp:effectExtent l="0" t="0" r="0" b="635"/>
+            <wp:docPr id="16" name="Slika 16"/>
+            <wp:cNvGraphicFramePr>
+              <a:graphicFrameLocks xmlns:a="http://schemas.openxmlformats.org/drawingml/2006/main" noChangeAspect="1"/>
+            </wp:cNvGraphicFramePr>
+            <a:graphic xmlns:a="http://schemas.openxmlformats.org/drawingml/2006/main">
+              <a:graphicData uri="http://schemas.openxmlformats.org/drawingml/2006/picture">
+                <pic:pic xmlns:pic="http://schemas.openxmlformats.org/drawingml/2006/picture">
+                  <pic:nvPicPr>
+                    <pic:cNvPr id="16" name="skice aplikacije (10).jpg"/>
+                    <pic:cNvPicPr/>
+                  </pic:nvPicPr>
+                  <pic:blipFill>
+                    <a:blip r:embed="rId25" cstate="print">
+                      <a:extLst>
+                        <a:ext uri="{28A0092B-C50C-407E-A947-70E740481C1C}">
+                          <a14:useLocalDpi xmlns:a14="http://schemas.microsoft.com/office/drawing/2010/main" val="0"/>
+                        </a:ext>
+                      </a:extLst>
+                    </a:blip>
+                    <a:stretch>
+                      <a:fillRect/>
+                    </a:stretch>
+                  </pic:blipFill>
+                  <pic:spPr>
+                    <a:xfrm>
+                      <a:off x="0" y="0"/>
+                      <a:ext cx="2024936" cy="3600000"/>
+                    </a:xfrm>
+                    <a:prstGeom prst="rect">
+                      <a:avLst/>
+                    </a:prstGeom>
+                  </pic:spPr>
+                </pic:pic>
+              </a:graphicData>
+            </a:graphic>
+          </wp:inline>
+        </w:drawing>
+      </w:r>
+      <w:r>
+        <w:rPr>
+          <w:noProof/>
+          <w:lang w:eastAsia="hr-HR"/>
+        </w:rPr>
+        <w:drawing>
+          <wp:inline distT="0" distB="0" distL="0" distR="0">
+            <wp:extent cx="2024936" cy="3600000"/>
+            <wp:effectExtent l="0" t="0" r="0" b="635"/>
+            <wp:docPr id="17" name="Slika 17"/>
+            <wp:cNvGraphicFramePr>
+              <a:graphicFrameLocks xmlns:a="http://schemas.openxmlformats.org/drawingml/2006/main" noChangeAspect="1"/>
+            </wp:cNvGraphicFramePr>
+            <a:graphic xmlns:a="http://schemas.openxmlformats.org/drawingml/2006/main">
+              <a:graphicData uri="http://schemas.openxmlformats.org/drawingml/2006/picture">
+                <pic:pic xmlns:pic="http://schemas.openxmlformats.org/drawingml/2006/picture">
+                  <pic:nvPicPr>
+                    <pic:cNvPr id="17" name="skice aplikacije (11).jpg"/>
+                    <pic:cNvPicPr/>
+                  </pic:nvPicPr>
+                  <pic:blipFill>
+                    <a:blip r:embed="rId26" cstate="print">
+                      <a:extLst>
+                        <a:ext uri="{28A0092B-C50C-407E-A947-70E740481C1C}">
+                          <a14:useLocalDpi xmlns:a14="http://schemas.microsoft.com/office/drawing/2010/main" val="0"/>
+                        </a:ext>
+                      </a:extLst>
+                    </a:blip>
+                    <a:stretch>
+                      <a:fillRect/>
+                    </a:stretch>
+                  </pic:blipFill>
+                  <pic:spPr>
+                    <a:xfrm>
+                      <a:off x="0" y="0"/>
+                      <a:ext cx="2024936" cy="3600000"/>
+                    </a:xfrm>
+                    <a:prstGeom prst="rect">
+                      <a:avLst/>
+                    </a:prstGeom>
+                  </pic:spPr>
+                </pic:pic>
+              </a:graphicData>
+            </a:graphic>
+          </wp:inline>
+        </w:drawing>
+      </w:r>
+      <w:r>
+        <w:rPr>
+          <w:noProof/>
+          <w:lang w:eastAsia="hr-HR"/>
+        </w:rPr>
+        <w:drawing>
+          <wp:inline distT="0" distB="0" distL="0" distR="0">
+            <wp:extent cx="2024936" cy="3600000"/>
+            <wp:effectExtent l="0" t="0" r="0" b="635"/>
+            <wp:docPr id="18" name="Slika 18"/>
+            <wp:cNvGraphicFramePr>
+              <a:graphicFrameLocks xmlns:a="http://schemas.openxmlformats.org/drawingml/2006/main" noChangeAspect="1"/>
+            </wp:cNvGraphicFramePr>
+            <a:graphic xmlns:a="http://schemas.openxmlformats.org/drawingml/2006/main">
+              <a:graphicData uri="http://schemas.openxmlformats.org/drawingml/2006/picture">
+                <pic:pic xmlns:pic="http://schemas.openxmlformats.org/drawingml/2006/picture">
+                  <pic:nvPicPr>
+                    <pic:cNvPr id="18" name="skice aplikacije (12).jpg"/>
+                    <pic:cNvPicPr/>
+                  </pic:nvPicPr>
+                  <pic:blipFill>
+                    <a:blip r:embed="rId27" cstate="print">
+                      <a:extLst>
+                        <a:ext uri="{28A0092B-C50C-407E-A947-70E740481C1C}">
+                          <a14:useLocalDpi xmlns:a14="http://schemas.microsoft.com/office/drawing/2010/main" val="0"/>
+                        </a:ext>
+                      </a:extLst>
+                    </a:blip>
+                    <a:stretch>
+                      <a:fillRect/>
+                    </a:stretch>
+                  </pic:blipFill>
+                  <pic:spPr>
+                    <a:xfrm>
+                      <a:off x="0" y="0"/>
+                      <a:ext cx="2024936" cy="3600000"/>
+                    </a:xfrm>
+                    <a:prstGeom prst="rect">
+                      <a:avLst/>
+                    </a:prstGeom>
+                  </pic:spPr>
+                </pic:pic>
+              </a:graphicData>
+            </a:graphic>
+          </wp:inline>
+        </w:drawing>
+      </w:r>
+      <w:r>
+        <w:rPr>
+          <w:noProof/>
+          <w:lang w:eastAsia="hr-HR"/>
+        </w:rPr>
+        <w:lastRenderedPageBreak/>
+        <w:drawing>
+          <wp:inline distT="0" distB="0" distL="0" distR="0">
+            <wp:extent cx="2024936" cy="3600000"/>
+            <wp:effectExtent l="0" t="0" r="0" b="635"/>
+            <wp:docPr id="19" name="Slika 19"/>
+            <wp:cNvGraphicFramePr>
+              <a:graphicFrameLocks xmlns:a="http://schemas.openxmlformats.org/drawingml/2006/main" noChangeAspect="1"/>
+            </wp:cNvGraphicFramePr>
+            <a:graphic xmlns:a="http://schemas.openxmlformats.org/drawingml/2006/main">
+              <a:graphicData uri="http://schemas.openxmlformats.org/drawingml/2006/picture">
+                <pic:pic xmlns:pic="http://schemas.openxmlformats.org/drawingml/2006/picture">
+                  <pic:nvPicPr>
+                    <pic:cNvPr id="19" name="skice aplikacije (13).jpg"/>
+                    <pic:cNvPicPr/>
+                  </pic:nvPicPr>
+                  <pic:blipFill>
+                    <a:blip r:embed="rId28" cstate="print">
+                      <a:extLst>
+                        <a:ext uri="{28A0092B-C50C-407E-A947-70E740481C1C}">
+                          <a14:useLocalDpi xmlns:a14="http://schemas.microsoft.com/office/drawing/2010/main" val="0"/>
+                        </a:ext>
+                      </a:extLst>
+                    </a:blip>
+                    <a:stretch>
+                      <a:fillRect/>
+                    </a:stretch>
+                  </pic:blipFill>
+                  <pic:spPr>
+                    <a:xfrm>
+                      <a:off x="0" y="0"/>
+                      <a:ext cx="2024936" cy="3600000"/>
+                    </a:xfrm>
+                    <a:prstGeom prst="rect">
+                      <a:avLst/>
+                    </a:prstGeom>
+                  </pic:spPr>
+                </pic:pic>
+              </a:graphicData>
+            </a:graphic>
+          </wp:inline>
+        </w:drawing>
+      </w:r>
+      <w:r>
+        <w:rPr>
+          <w:noProof/>
+          <w:lang w:eastAsia="hr-HR"/>
+        </w:rPr>
+        <w:drawing>
+          <wp:inline distT="0" distB="0" distL="0" distR="0">
+            <wp:extent cx="2024936" cy="3600000"/>
+            <wp:effectExtent l="0" t="0" r="0" b="635"/>
+            <wp:docPr id="20" name="Slika 20"/>
+            <wp:cNvGraphicFramePr>
+              <a:graphicFrameLocks xmlns:a="http://schemas.openxmlformats.org/drawingml/2006/main" noChangeAspect="1"/>
+            </wp:cNvGraphicFramePr>
+            <a:graphic xmlns:a="http://schemas.openxmlformats.org/drawingml/2006/main">
+              <a:graphicData uri="http://schemas.openxmlformats.org/drawingml/2006/picture">
+                <pic:pic xmlns:pic="http://schemas.openxmlformats.org/drawingml/2006/picture">
+                  <pic:nvPicPr>
+                    <pic:cNvPr id="20" name="skice aplikacije (14).jpg"/>
+                    <pic:cNvPicPr/>
+                  </pic:nvPicPr>
+                  <pic:blipFill>
+                    <a:blip r:embed="rId29" cstate="print">
+                      <a:extLst>
+                        <a:ext uri="{28A0092B-C50C-407E-A947-70E740481C1C}">
+                          <a14:useLocalDpi xmlns:a14="http://schemas.microsoft.com/office/drawing/2010/main" val="0"/>
+                        </a:ext>
+                      </a:extLst>
+                    </a:blip>
+                    <a:stretch>
+                      <a:fillRect/>
+                    </a:stretch>
+                  </pic:blipFill>
+                  <pic:spPr>
+                    <a:xfrm>
+                      <a:off x="0" y="0"/>
+                      <a:ext cx="2024936" cy="3600000"/>
+                    </a:xfrm>
+                    <a:prstGeom prst="rect">
+                      <a:avLst/>
+                    </a:prstGeom>
+                  </pic:spPr>
+                </pic:pic>
+              </a:graphicData>
+            </a:graphic>
+          </wp:inline>
+        </w:drawing>
+      </w:r>
+    </w:p>
+    <w:p>
+      <w:pPr>
+        <w:spacing w:line="360" w:lineRule="auto"/>
+        <w:jc w:val="both"/>
+        <w:rPr>
+          <w:rFonts w:ascii="Times New Roman" w:hAnsi="Times New Roman" w:cs="Times New Roman"/>
+          <w:sz w:val="24"/>
+          <w:szCs w:val="24"/>
+          <w:lang w:eastAsia="hr-HR"/>
+        </w:rPr>
+      </w:pPr>
+      <w:r>
+        <w:rPr>
+          <w:noProof/>
+          <w:lang w:eastAsia="hr-HR"/>
+        </w:rPr>
+        <w:drawing>
+          <wp:anchor distT="0" distB="0" distL="114300" distR="114300" simplePos="0" relativeHeight="251692032" behindDoc="1" locked="0" layoutInCell="1" allowOverlap="1">
+            <wp:simplePos x="0" y="0"/>
+            <wp:positionH relativeFrom="column">
+              <wp:posOffset>205105</wp:posOffset>
+            </wp:positionH>
+            <wp:positionV relativeFrom="paragraph">
+              <wp:posOffset>283210</wp:posOffset>
+            </wp:positionV>
+            <wp:extent cx="2024936" cy="3600000"/>
+            <wp:effectExtent l="0" t="0" r="0" b="635"/>
+            <wp:wrapTight wrapText="bothSides">
+              <wp:wrapPolygon edited="0">
+                <wp:start x="0" y="0"/>
+                <wp:lineTo x="0" y="21490"/>
+                <wp:lineTo x="21343" y="21490"/>
+                <wp:lineTo x="21343" y="0"/>
+                <wp:lineTo x="0" y="0"/>
+              </wp:wrapPolygon>
+            </wp:wrapTight>
+            <wp:docPr id="4" name="Slika 4"/>
+            <wp:cNvGraphicFramePr>
+              <a:graphicFrameLocks xmlns:a="http://schemas.openxmlformats.org/drawingml/2006/main" noChangeAspect="1"/>
+            </wp:cNvGraphicFramePr>
+            <a:graphic xmlns:a="http://schemas.openxmlformats.org/drawingml/2006/main">
+              <a:graphicData uri="http://schemas.openxmlformats.org/drawingml/2006/picture">
+                <pic:pic xmlns:pic="http://schemas.openxmlformats.org/drawingml/2006/picture">
+                  <pic:nvPicPr>
+                    <pic:cNvPr id="4" name="moduli aplikacije.jpg"/>
+                    <pic:cNvPicPr/>
+                  </pic:nvPicPr>
+                  <pic:blipFill>
+                    <a:blip r:embed="rId30" cstate="print">
+                      <a:extLst>
+                        <a:ext uri="{28A0092B-C50C-407E-A947-70E740481C1C}">
+                          <a14:useLocalDpi xmlns:a14="http://schemas.microsoft.com/office/drawing/2010/main" val="0"/>
+                        </a:ext>
+                      </a:extLst>
+                    </a:blip>
+                    <a:stretch>
+                      <a:fillRect/>
+                    </a:stretch>
+                  </pic:blipFill>
+                  <pic:spPr>
+                    <a:xfrm>
+                      <a:off x="0" y="0"/>
+                      <a:ext cx="2024936" cy="3600000"/>
+                    </a:xfrm>
+                    <a:prstGeom prst="rect">
+                      <a:avLst/>
+                    </a:prstGeom>
+                  </pic:spPr>
+                </pic:pic>
+              </a:graphicData>
+            </a:graphic>
+          </wp:anchor>
+        </w:drawing>
+      </w:r>
+      <w:r>
+        <w:rPr>
+          <w:rFonts w:ascii="Times New Roman" w:hAnsi="Times New Roman" w:cs="Times New Roman"/>
+          <w:sz w:val="24"/>
+          <w:szCs w:val="24"/>
+          <w:lang w:eastAsia="hr-HR"/>
+        </w:rPr>
+        <w:t xml:space="preserve"> [2] Skica modula aplikacije</w:t>
+      </w:r>
     </w:p>
     <w:sectPr>
       <w:pgSz w:w="11906" w:h="16838"/>
@@ -11210,7 +11605,7 @@
           <w:rPr>
             <w:noProof/>
           </w:rPr>
-          <w:t>10</w:t>
+          <w:t>18</w:t>
         </w:r>
         <w:r>
           <w:rPr>
@@ -13254,7 +13649,7 @@
 </file>
 
 <file path=customXml/itemProps1.xml><?xml version="1.0" encoding="utf-8"?>
-<ds:datastoreItem xmlns:ds="http://schemas.openxmlformats.org/officeDocument/2006/customXml" ds:itemID="{F1DD93E7-0834-43F9-A26E-292477D4A13E}">
+<ds:datastoreItem xmlns:ds="http://schemas.openxmlformats.org/officeDocument/2006/customXml" ds:itemID="{AF7970FC-6D8C-4ABE-AD28-81ED0AF2474E}">
   <ds:schemaRefs>
     <ds:schemaRef ds:uri="http://schemas.openxmlformats.org/officeDocument/2006/bibliography"/>
   </ds:schemaRefs>

</xml_diff>

<commit_message>
PD - restrukturiranje sadržaja
</commit_message>
<xml_diff>
--- a/AIR1613 PD IndoorTracking - Kokić, Pokec, Zekić/AIR1613 PD IndoorTracking - Kokić, Pokec, Zekić.docx
+++ b/AIR1613 PD IndoorTracking - Kokić, Pokec, Zekić/AIR1613 PD IndoorTracking - Kokić, Pokec, Zekić.docx
@@ -4,7 +4,7 @@
   <w:body>
     <w:p>
       <w:pPr>
-        <w:pStyle w:val="Bezproreda"/>
+        <w:pStyle w:val="NoSpacing"/>
         <w:spacing w:line="360" w:lineRule="auto"/>
         <w:jc w:val="center"/>
         <w:rPr>
@@ -26,7 +26,7 @@
     </w:p>
     <w:p>
       <w:pPr>
-        <w:pStyle w:val="Bezproreda"/>
+        <w:pStyle w:val="NoSpacing"/>
         <w:spacing w:line="360" w:lineRule="auto"/>
         <w:jc w:val="center"/>
         <w:rPr>
@@ -48,7 +48,7 @@
     </w:p>
     <w:p>
       <w:pPr>
-        <w:pStyle w:val="Bezproreda"/>
+        <w:pStyle w:val="NoSpacing"/>
         <w:spacing w:line="360" w:lineRule="auto"/>
         <w:jc w:val="center"/>
         <w:rPr>
@@ -70,7 +70,7 @@
     </w:p>
     <w:p>
       <w:pPr>
-        <w:pStyle w:val="Bezproreda"/>
+        <w:pStyle w:val="NoSpacing"/>
         <w:spacing w:line="360" w:lineRule="auto"/>
         <w:jc w:val="center"/>
         <w:rPr>
@@ -83,7 +83,7 @@
     </w:p>
     <w:p>
       <w:pPr>
-        <w:pStyle w:val="Bezproreda"/>
+        <w:pStyle w:val="NoSpacing"/>
         <w:spacing w:line="360" w:lineRule="auto"/>
         <w:jc w:val="center"/>
         <w:rPr>
@@ -96,7 +96,7 @@
     </w:p>
     <w:p>
       <w:pPr>
-        <w:pStyle w:val="Bezproreda"/>
+        <w:pStyle w:val="NoSpacing"/>
         <w:spacing w:line="360" w:lineRule="auto"/>
         <w:jc w:val="center"/>
         <w:rPr>
@@ -109,7 +109,7 @@
     </w:p>
     <w:p>
       <w:pPr>
-        <w:pStyle w:val="Bezproreda"/>
+        <w:pStyle w:val="NoSpacing"/>
         <w:spacing w:line="360" w:lineRule="auto"/>
         <w:rPr>
           <w:rFonts w:ascii="Times New Roman" w:hAnsi="Times New Roman" w:cs="Times New Roman"/>
@@ -130,7 +130,7 @@
     </w:p>
     <w:p>
       <w:pPr>
-        <w:pStyle w:val="Bezproreda"/>
+        <w:pStyle w:val="NoSpacing"/>
         <w:spacing w:line="360" w:lineRule="auto"/>
         <w:rPr>
           <w:rFonts w:ascii="Times New Roman" w:hAnsi="Times New Roman" w:cs="Times New Roman"/>
@@ -169,7 +169,7 @@
     </w:p>
     <w:p>
       <w:pPr>
-        <w:pStyle w:val="Bezproreda"/>
+        <w:pStyle w:val="NoSpacing"/>
         <w:spacing w:line="360" w:lineRule="auto"/>
         <w:rPr>
           <w:rFonts w:ascii="Times New Roman" w:hAnsi="Times New Roman" w:cs="Times New Roman"/>
@@ -208,7 +208,7 @@
     </w:p>
     <w:p>
       <w:pPr>
-        <w:pStyle w:val="Bezproreda"/>
+        <w:pStyle w:val="NoSpacing"/>
         <w:spacing w:line="360" w:lineRule="auto"/>
         <w:rPr>
           <w:rFonts w:ascii="Times New Roman" w:hAnsi="Times New Roman" w:cs="Times New Roman"/>
@@ -238,7 +238,7 @@
     </w:p>
     <w:p>
       <w:pPr>
-        <w:pStyle w:val="Bezproreda"/>
+        <w:pStyle w:val="NoSpacing"/>
         <w:spacing w:line="360" w:lineRule="auto"/>
         <w:rPr>
           <w:rFonts w:ascii="Times New Roman" w:hAnsi="Times New Roman" w:cs="Times New Roman"/>
@@ -259,7 +259,7 @@
       <w:hyperlink r:id="rId8" w:history="1">
         <w:r>
           <w:rPr>
-            <w:rStyle w:val="Hiperveza"/>
+            <w:rStyle w:val="Hyperlink"/>
             <w:rFonts w:ascii="Times New Roman" w:hAnsi="Times New Roman" w:cs="Times New Roman"/>
             <w:b/>
             <w:sz w:val="24"/>
@@ -271,7 +271,7 @@
     </w:p>
     <w:p>
       <w:pPr>
-        <w:pStyle w:val="Bezproreda"/>
+        <w:pStyle w:val="NoSpacing"/>
         <w:spacing w:line="360" w:lineRule="auto"/>
         <w:rPr>
           <w:rFonts w:ascii="Times New Roman" w:hAnsi="Times New Roman" w:cs="Times New Roman"/>
@@ -283,7 +283,7 @@
     </w:p>
     <w:p>
       <w:pPr>
-        <w:pStyle w:val="Bezproreda"/>
+        <w:pStyle w:val="NoSpacing"/>
         <w:spacing w:line="360" w:lineRule="auto"/>
         <w:rPr>
           <w:rFonts w:ascii="Times New Roman" w:hAnsi="Times New Roman" w:cs="Times New Roman"/>
@@ -295,7 +295,7 @@
     </w:p>
     <w:p>
       <w:pPr>
-        <w:pStyle w:val="Bezproreda"/>
+        <w:pStyle w:val="NoSpacing"/>
         <w:spacing w:line="360" w:lineRule="auto"/>
         <w:rPr>
           <w:rFonts w:ascii="Times New Roman" w:hAnsi="Times New Roman" w:cs="Times New Roman"/>
@@ -307,7 +307,7 @@
     </w:p>
     <w:p>
       <w:pPr>
-        <w:pStyle w:val="Bezproreda"/>
+        <w:pStyle w:val="NoSpacing"/>
         <w:spacing w:line="360" w:lineRule="auto"/>
         <w:jc w:val="center"/>
         <w:rPr>
@@ -329,7 +329,7 @@
     </w:p>
     <w:p>
       <w:pPr>
-        <w:pStyle w:val="Bezproreda"/>
+        <w:pStyle w:val="NoSpacing"/>
         <w:spacing w:line="360" w:lineRule="auto"/>
         <w:jc w:val="center"/>
         <w:rPr>
@@ -360,7 +360,7 @@
     </w:p>
     <w:p>
       <w:pPr>
-        <w:pStyle w:val="Bezproreda"/>
+        <w:pStyle w:val="NoSpacing"/>
         <w:spacing w:line="360" w:lineRule="auto"/>
         <w:jc w:val="center"/>
         <w:rPr>
@@ -373,7 +373,7 @@
     </w:p>
     <w:p>
       <w:pPr>
-        <w:pStyle w:val="Bezproreda"/>
+        <w:pStyle w:val="NoSpacing"/>
         <w:spacing w:line="360" w:lineRule="auto"/>
         <w:jc w:val="center"/>
         <w:rPr>
@@ -404,7 +404,7 @@
     </w:p>
     <w:p>
       <w:pPr>
-        <w:pStyle w:val="Bezproreda"/>
+        <w:pStyle w:val="NoSpacing"/>
         <w:spacing w:line="360" w:lineRule="auto"/>
         <w:jc w:val="center"/>
         <w:rPr>
@@ -417,7 +417,7 @@
     </w:p>
     <w:p>
       <w:pPr>
-        <w:pStyle w:val="Bezproreda"/>
+        <w:pStyle w:val="NoSpacing"/>
         <w:spacing w:line="360" w:lineRule="auto"/>
         <w:jc w:val="center"/>
         <w:rPr>
@@ -430,7 +430,7 @@
     </w:p>
     <w:p>
       <w:pPr>
-        <w:pStyle w:val="Bezproreda"/>
+        <w:pStyle w:val="NoSpacing"/>
         <w:spacing w:line="360" w:lineRule="auto"/>
         <w:jc w:val="center"/>
         <w:rPr>
@@ -443,7 +443,7 @@
     </w:p>
     <w:p>
       <w:pPr>
-        <w:pStyle w:val="Bezproreda"/>
+        <w:pStyle w:val="NoSpacing"/>
         <w:spacing w:line="360" w:lineRule="auto"/>
         <w:jc w:val="center"/>
         <w:rPr>
@@ -456,7 +456,7 @@
     </w:p>
     <w:p>
       <w:pPr>
-        <w:pStyle w:val="Bezproreda"/>
+        <w:pStyle w:val="NoSpacing"/>
         <w:spacing w:line="360" w:lineRule="auto"/>
         <w:jc w:val="center"/>
         <w:rPr>
@@ -469,7 +469,7 @@
     </w:p>
     <w:p>
       <w:pPr>
-        <w:pStyle w:val="Bezproreda"/>
+        <w:pStyle w:val="NoSpacing"/>
         <w:spacing w:line="360" w:lineRule="auto"/>
         <w:rPr>
           <w:rFonts w:ascii="Times New Roman" w:hAnsi="Times New Roman" w:cs="Times New Roman"/>
@@ -562,7 +562,7 @@
     </w:p>
     <w:p>
       <w:pPr>
-        <w:pStyle w:val="Bezproreda"/>
+        <w:pStyle w:val="NoSpacing"/>
         <w:spacing w:line="360" w:lineRule="auto"/>
         <w:rPr>
           <w:rFonts w:ascii="Times New Roman" w:hAnsi="Times New Roman" w:cs="Times New Roman"/>
@@ -653,7 +653,7 @@
     </w:p>
     <w:p>
       <w:pPr>
-        <w:pStyle w:val="Bezproreda"/>
+        <w:pStyle w:val="NoSpacing"/>
         <w:spacing w:line="360" w:lineRule="auto"/>
         <w:rPr>
           <w:rFonts w:ascii="Times New Roman" w:hAnsi="Times New Roman" w:cs="Times New Roman"/>
@@ -664,7 +664,7 @@
     </w:p>
     <w:p>
       <w:pPr>
-        <w:pStyle w:val="Bezproreda"/>
+        <w:pStyle w:val="NoSpacing"/>
         <w:spacing w:line="360" w:lineRule="auto"/>
         <w:rPr>
           <w:rFonts w:ascii="Times New Roman" w:hAnsi="Times New Roman" w:cs="Times New Roman"/>
@@ -675,7 +675,7 @@
     </w:p>
     <w:p>
       <w:pPr>
-        <w:pStyle w:val="Bezproreda"/>
+        <w:pStyle w:val="NoSpacing"/>
         <w:spacing w:line="360" w:lineRule="auto"/>
         <w:rPr>
           <w:rFonts w:ascii="Times New Roman" w:hAnsi="Times New Roman" w:cs="Times New Roman"/>
@@ -686,7 +686,7 @@
     </w:p>
     <w:p>
       <w:pPr>
-        <w:pStyle w:val="Bezproreda"/>
+        <w:pStyle w:val="NoSpacing"/>
         <w:spacing w:line="360" w:lineRule="auto"/>
         <w:rPr>
           <w:rFonts w:ascii="Times New Roman" w:hAnsi="Times New Roman" w:cs="Times New Roman"/>
@@ -697,7 +697,7 @@
     </w:p>
     <w:p>
       <w:pPr>
-        <w:pStyle w:val="Bezproreda"/>
+        <w:pStyle w:val="NoSpacing"/>
         <w:spacing w:line="360" w:lineRule="auto"/>
         <w:jc w:val="center"/>
         <w:rPr>
@@ -734,8 +734,6 @@
         </w:rPr>
         <w:t xml:space="preserve"> 2017</w:t>
       </w:r>
-      <w:bookmarkStart w:id="0" w:name="_GoBack"/>
-      <w:bookmarkEnd w:id="0"/>
       <w:r>
         <w:rPr>
           <w:rFonts w:ascii="Times New Roman" w:hAnsi="Times New Roman" w:cs="Times New Roman"/>
@@ -771,7 +769,7 @@
       <w:sdtContent>
         <w:p>
           <w:pPr>
-            <w:pStyle w:val="TOCNaslov"/>
+            <w:pStyle w:val="TOCHeading"/>
             <w:spacing w:before="0" w:after="240"/>
             <w:rPr>
               <w:rFonts w:ascii="Times New Roman" w:hAnsi="Times New Roman" w:cs="Times New Roman"/>
@@ -790,14 +788,16 @@
         </w:p>
         <w:p>
           <w:pPr>
-            <w:pStyle w:val="Sadraj1"/>
+            <w:pStyle w:val="TOC1"/>
             <w:tabs>
               <w:tab w:val="left" w:pos="440"/>
               <w:tab w:val="right" w:leader="dot" w:pos="9062"/>
             </w:tabs>
             <w:rPr>
-              <w:rFonts w:eastAsiaTheme="minorEastAsia"/>
+              <w:rFonts w:ascii="Times New Roman" w:eastAsiaTheme="minorEastAsia" w:hAnsi="Times New Roman" w:cs="Times New Roman"/>
               <w:noProof/>
+              <w:sz w:val="24"/>
+              <w:szCs w:val="24"/>
               <w:lang w:eastAsia="hr-HR"/>
             </w:rPr>
           </w:pPr>
@@ -825,74 +825,103 @@
             </w:rPr>
             <w:fldChar w:fldCharType="separate"/>
           </w:r>
-          <w:hyperlink w:anchor="_Toc471569093" w:history="1">
-            <w:r>
-              <w:rPr>
-                <w:rStyle w:val="Hiperveza"/>
+          <w:hyperlink w:anchor="_Toc471570525" w:history="1">
+            <w:r>
+              <w:rPr>
+                <w:rStyle w:val="Hyperlink"/>
+                <w:rFonts w:ascii="Times New Roman" w:hAnsi="Times New Roman" w:cs="Times New Roman"/>
                 <w:noProof/>
+                <w:sz w:val="24"/>
+                <w:szCs w:val="24"/>
               </w:rPr>
               <w:t>1.</w:t>
             </w:r>
             <w:r>
               <w:rPr>
-                <w:rFonts w:eastAsiaTheme="minorEastAsia"/>
+                <w:rFonts w:ascii="Times New Roman" w:eastAsiaTheme="minorEastAsia" w:hAnsi="Times New Roman" w:cs="Times New Roman"/>
                 <w:noProof/>
+                <w:sz w:val="24"/>
+                <w:szCs w:val="24"/>
                 <w:lang w:eastAsia="hr-HR"/>
               </w:rPr>
               <w:tab/>
             </w:r>
             <w:r>
               <w:rPr>
-                <w:rStyle w:val="Hiperveza"/>
+                <w:rStyle w:val="Hyperlink"/>
+                <w:rFonts w:ascii="Times New Roman" w:hAnsi="Times New Roman" w:cs="Times New Roman"/>
                 <w:noProof/>
+                <w:sz w:val="24"/>
+                <w:szCs w:val="24"/>
               </w:rPr>
               <w:t>Opis aplikacije</w:t>
             </w:r>
             <w:r>
               <w:rPr>
+                <w:rFonts w:ascii="Times New Roman" w:hAnsi="Times New Roman" w:cs="Times New Roman"/>
                 <w:noProof/>
                 <w:webHidden/>
+                <w:sz w:val="24"/>
+                <w:szCs w:val="24"/>
               </w:rPr>
               <w:tab/>
             </w:r>
             <w:r>
               <w:rPr>
+                <w:rFonts w:ascii="Times New Roman" w:hAnsi="Times New Roman" w:cs="Times New Roman"/>
                 <w:noProof/>
                 <w:webHidden/>
+                <w:sz w:val="24"/>
+                <w:szCs w:val="24"/>
               </w:rPr>
               <w:fldChar w:fldCharType="begin"/>
             </w:r>
             <w:r>
               <w:rPr>
+                <w:rFonts w:ascii="Times New Roman" w:hAnsi="Times New Roman" w:cs="Times New Roman"/>
                 <w:noProof/>
                 <w:webHidden/>
-              </w:rPr>
-              <w:instrText xml:space="preserve"> PAGEREF _Toc471569093 \h </w:instrText>
-            </w:r>
-            <w:r>
-              <w:rPr>
+                <w:sz w:val="24"/>
+                <w:szCs w:val="24"/>
+              </w:rPr>
+              <w:instrText xml:space="preserve"> PAGEREF _Toc471570525 \h </w:instrText>
+            </w:r>
+            <w:r>
+              <w:rPr>
+                <w:rFonts w:ascii="Times New Roman" w:hAnsi="Times New Roman" w:cs="Times New Roman"/>
                 <w:noProof/>
                 <w:webHidden/>
-              </w:rPr>
-            </w:r>
-            <w:r>
-              <w:rPr>
+                <w:sz w:val="24"/>
+                <w:szCs w:val="24"/>
+              </w:rPr>
+            </w:r>
+            <w:r>
+              <w:rPr>
+                <w:rFonts w:ascii="Times New Roman" w:hAnsi="Times New Roman" w:cs="Times New Roman"/>
                 <w:noProof/>
                 <w:webHidden/>
+                <w:sz w:val="24"/>
+                <w:szCs w:val="24"/>
               </w:rPr>
               <w:fldChar w:fldCharType="separate"/>
             </w:r>
             <w:r>
               <w:rPr>
+                <w:rFonts w:ascii="Times New Roman" w:hAnsi="Times New Roman" w:cs="Times New Roman"/>
                 <w:noProof/>
                 <w:webHidden/>
+                <w:sz w:val="24"/>
+                <w:szCs w:val="24"/>
               </w:rPr>
               <w:t>1</w:t>
             </w:r>
             <w:r>
               <w:rPr>
+                <w:rFonts w:ascii="Times New Roman" w:hAnsi="Times New Roman" w:cs="Times New Roman"/>
                 <w:noProof/>
                 <w:webHidden/>
+                <w:sz w:val="24"/>
+                <w:szCs w:val="24"/>
               </w:rPr>
               <w:fldChar w:fldCharType="end"/>
             </w:r>
@@ -900,87 +929,118 @@
         </w:p>
         <w:p>
           <w:pPr>
-            <w:pStyle w:val="Sadraj1"/>
+            <w:pStyle w:val="TOC1"/>
             <w:tabs>
               <w:tab w:val="left" w:pos="440"/>
               <w:tab w:val="right" w:leader="dot" w:pos="9062"/>
             </w:tabs>
             <w:rPr>
-              <w:rFonts w:eastAsiaTheme="minorEastAsia"/>
+              <w:rFonts w:ascii="Times New Roman" w:eastAsiaTheme="minorEastAsia" w:hAnsi="Times New Roman" w:cs="Times New Roman"/>
               <w:noProof/>
+              <w:sz w:val="24"/>
+              <w:szCs w:val="24"/>
               <w:lang w:eastAsia="hr-HR"/>
             </w:rPr>
           </w:pPr>
-          <w:hyperlink w:anchor="_Toc471569094" w:history="1">
-            <w:r>
-              <w:rPr>
-                <w:rStyle w:val="Hiperveza"/>
+          <w:hyperlink w:anchor="_Toc471570526" w:history="1">
+            <w:r>
+              <w:rPr>
+                <w:rStyle w:val="Hyperlink"/>
+                <w:rFonts w:ascii="Times New Roman" w:hAnsi="Times New Roman" w:cs="Times New Roman"/>
                 <w:noProof/>
+                <w:sz w:val="24"/>
+                <w:szCs w:val="24"/>
                 <w:lang w:eastAsia="hr-HR"/>
               </w:rPr>
               <w:t>2.</w:t>
             </w:r>
             <w:r>
               <w:rPr>
-                <w:rFonts w:eastAsiaTheme="minorEastAsia"/>
+                <w:rFonts w:ascii="Times New Roman" w:eastAsiaTheme="minorEastAsia" w:hAnsi="Times New Roman" w:cs="Times New Roman"/>
                 <w:noProof/>
+                <w:sz w:val="24"/>
+                <w:szCs w:val="24"/>
                 <w:lang w:eastAsia="hr-HR"/>
               </w:rPr>
               <w:tab/>
             </w:r>
             <w:r>
               <w:rPr>
-                <w:rStyle w:val="Hiperveza"/>
+                <w:rStyle w:val="Hyperlink"/>
+                <w:rFonts w:ascii="Times New Roman" w:hAnsi="Times New Roman" w:cs="Times New Roman"/>
                 <w:noProof/>
+                <w:sz w:val="24"/>
+                <w:szCs w:val="24"/>
                 <w:lang w:eastAsia="hr-HR"/>
               </w:rPr>
               <w:t>Skica aplikacije</w:t>
             </w:r>
             <w:r>
               <w:rPr>
+                <w:rFonts w:ascii="Times New Roman" w:hAnsi="Times New Roman" w:cs="Times New Roman"/>
                 <w:noProof/>
                 <w:webHidden/>
+                <w:sz w:val="24"/>
+                <w:szCs w:val="24"/>
               </w:rPr>
               <w:tab/>
             </w:r>
             <w:r>
               <w:rPr>
+                <w:rFonts w:ascii="Times New Roman" w:hAnsi="Times New Roman" w:cs="Times New Roman"/>
                 <w:noProof/>
                 <w:webHidden/>
+                <w:sz w:val="24"/>
+                <w:szCs w:val="24"/>
               </w:rPr>
               <w:fldChar w:fldCharType="begin"/>
             </w:r>
             <w:r>
               <w:rPr>
+                <w:rFonts w:ascii="Times New Roman" w:hAnsi="Times New Roman" w:cs="Times New Roman"/>
                 <w:noProof/>
                 <w:webHidden/>
-              </w:rPr>
-              <w:instrText xml:space="preserve"> PAGEREF _Toc471569094 \h </w:instrText>
-            </w:r>
-            <w:r>
-              <w:rPr>
+                <w:sz w:val="24"/>
+                <w:szCs w:val="24"/>
+              </w:rPr>
+              <w:instrText xml:space="preserve"> PAGEREF _Toc471570526 \h </w:instrText>
+            </w:r>
+            <w:r>
+              <w:rPr>
+                <w:rFonts w:ascii="Times New Roman" w:hAnsi="Times New Roman" w:cs="Times New Roman"/>
                 <w:noProof/>
                 <w:webHidden/>
-              </w:rPr>
-            </w:r>
-            <w:r>
-              <w:rPr>
+                <w:sz w:val="24"/>
+                <w:szCs w:val="24"/>
+              </w:rPr>
+            </w:r>
+            <w:r>
+              <w:rPr>
+                <w:rFonts w:ascii="Times New Roman" w:hAnsi="Times New Roman" w:cs="Times New Roman"/>
                 <w:noProof/>
                 <w:webHidden/>
+                <w:sz w:val="24"/>
+                <w:szCs w:val="24"/>
               </w:rPr>
               <w:fldChar w:fldCharType="separate"/>
             </w:r>
             <w:r>
               <w:rPr>
+                <w:rFonts w:ascii="Times New Roman" w:hAnsi="Times New Roman" w:cs="Times New Roman"/>
                 <w:noProof/>
                 <w:webHidden/>
+                <w:sz w:val="24"/>
+                <w:szCs w:val="24"/>
               </w:rPr>
               <w:t>3</w:t>
             </w:r>
             <w:r>
               <w:rPr>
+                <w:rFonts w:ascii="Times New Roman" w:hAnsi="Times New Roman" w:cs="Times New Roman"/>
                 <w:noProof/>
                 <w:webHidden/>
+                <w:sz w:val="24"/>
+                <w:szCs w:val="24"/>
               </w:rPr>
               <w:fldChar w:fldCharType="end"/>
             </w:r>
@@ -988,85 +1048,116 @@
         </w:p>
         <w:p>
           <w:pPr>
-            <w:pStyle w:val="Sadraj1"/>
+            <w:pStyle w:val="TOC1"/>
             <w:tabs>
               <w:tab w:val="left" w:pos="440"/>
               <w:tab w:val="right" w:leader="dot" w:pos="9062"/>
             </w:tabs>
             <w:rPr>
-              <w:rFonts w:eastAsiaTheme="minorEastAsia"/>
+              <w:rFonts w:ascii="Times New Roman" w:eastAsiaTheme="minorEastAsia" w:hAnsi="Times New Roman" w:cs="Times New Roman"/>
               <w:noProof/>
+              <w:sz w:val="24"/>
+              <w:szCs w:val="24"/>
               <w:lang w:eastAsia="hr-HR"/>
             </w:rPr>
           </w:pPr>
-          <w:hyperlink w:anchor="_Toc471569095" w:history="1">
-            <w:r>
-              <w:rPr>
-                <w:rStyle w:val="Hiperveza"/>
+          <w:hyperlink w:anchor="_Toc471570527" w:history="1">
+            <w:r>
+              <w:rPr>
+                <w:rStyle w:val="Hyperlink"/>
+                <w:rFonts w:ascii="Times New Roman" w:hAnsi="Times New Roman" w:cs="Times New Roman"/>
                 <w:noProof/>
+                <w:sz w:val="24"/>
+                <w:szCs w:val="24"/>
               </w:rPr>
               <w:t>4.</w:t>
             </w:r>
             <w:r>
               <w:rPr>
-                <w:rFonts w:eastAsiaTheme="minorEastAsia"/>
+                <w:rFonts w:ascii="Times New Roman" w:eastAsiaTheme="minorEastAsia" w:hAnsi="Times New Roman" w:cs="Times New Roman"/>
                 <w:noProof/>
+                <w:sz w:val="24"/>
+                <w:szCs w:val="24"/>
                 <w:lang w:eastAsia="hr-HR"/>
               </w:rPr>
               <w:tab/>
             </w:r>
             <w:r>
               <w:rPr>
-                <w:rStyle w:val="Hiperveza"/>
+                <w:rStyle w:val="Hyperlink"/>
+                <w:rFonts w:ascii="Times New Roman" w:hAnsi="Times New Roman" w:cs="Times New Roman"/>
                 <w:noProof/>
+                <w:sz w:val="24"/>
+                <w:szCs w:val="24"/>
               </w:rPr>
               <w:t>Product Backlog</w:t>
             </w:r>
             <w:r>
               <w:rPr>
+                <w:rFonts w:ascii="Times New Roman" w:hAnsi="Times New Roman" w:cs="Times New Roman"/>
                 <w:noProof/>
                 <w:webHidden/>
+                <w:sz w:val="24"/>
+                <w:szCs w:val="24"/>
               </w:rPr>
               <w:tab/>
             </w:r>
             <w:r>
               <w:rPr>
+                <w:rFonts w:ascii="Times New Roman" w:hAnsi="Times New Roman" w:cs="Times New Roman"/>
                 <w:noProof/>
                 <w:webHidden/>
+                <w:sz w:val="24"/>
+                <w:szCs w:val="24"/>
               </w:rPr>
               <w:fldChar w:fldCharType="begin"/>
             </w:r>
             <w:r>
               <w:rPr>
+                <w:rFonts w:ascii="Times New Roman" w:hAnsi="Times New Roman" w:cs="Times New Roman"/>
                 <w:noProof/>
                 <w:webHidden/>
-              </w:rPr>
-              <w:instrText xml:space="preserve"> PAGEREF _Toc471569095 \h </w:instrText>
-            </w:r>
-            <w:r>
-              <w:rPr>
+                <w:sz w:val="24"/>
+                <w:szCs w:val="24"/>
+              </w:rPr>
+              <w:instrText xml:space="preserve"> PAGEREF _Toc471570527 \h </w:instrText>
+            </w:r>
+            <w:r>
+              <w:rPr>
+                <w:rFonts w:ascii="Times New Roman" w:hAnsi="Times New Roman" w:cs="Times New Roman"/>
                 <w:noProof/>
                 <w:webHidden/>
-              </w:rPr>
-            </w:r>
-            <w:r>
-              <w:rPr>
+                <w:sz w:val="24"/>
+                <w:szCs w:val="24"/>
+              </w:rPr>
+            </w:r>
+            <w:r>
+              <w:rPr>
+                <w:rFonts w:ascii="Times New Roman" w:hAnsi="Times New Roman" w:cs="Times New Roman"/>
                 <w:noProof/>
                 <w:webHidden/>
+                <w:sz w:val="24"/>
+                <w:szCs w:val="24"/>
               </w:rPr>
               <w:fldChar w:fldCharType="separate"/>
             </w:r>
             <w:r>
               <w:rPr>
+                <w:rFonts w:ascii="Times New Roman" w:hAnsi="Times New Roman" w:cs="Times New Roman"/>
                 <w:noProof/>
                 <w:webHidden/>
+                <w:sz w:val="24"/>
+                <w:szCs w:val="24"/>
               </w:rPr>
               <w:t>7</w:t>
             </w:r>
             <w:r>
               <w:rPr>
+                <w:rFonts w:ascii="Times New Roman" w:hAnsi="Times New Roman" w:cs="Times New Roman"/>
                 <w:noProof/>
                 <w:webHidden/>
+                <w:sz w:val="24"/>
+                <w:szCs w:val="24"/>
               </w:rPr>
               <w:fldChar w:fldCharType="end"/>
             </w:r>
@@ -1074,85 +1165,116 @@
         </w:p>
         <w:p>
           <w:pPr>
-            <w:pStyle w:val="Sadraj1"/>
+            <w:pStyle w:val="TOC1"/>
             <w:tabs>
               <w:tab w:val="left" w:pos="440"/>
               <w:tab w:val="right" w:leader="dot" w:pos="9062"/>
             </w:tabs>
             <w:rPr>
-              <w:rFonts w:eastAsiaTheme="minorEastAsia"/>
+              <w:rFonts w:ascii="Times New Roman" w:eastAsiaTheme="minorEastAsia" w:hAnsi="Times New Roman" w:cs="Times New Roman"/>
               <w:noProof/>
+              <w:sz w:val="24"/>
+              <w:szCs w:val="24"/>
               <w:lang w:eastAsia="hr-HR"/>
             </w:rPr>
           </w:pPr>
-          <w:hyperlink w:anchor="_Toc471569096" w:history="1">
-            <w:r>
-              <w:rPr>
-                <w:rStyle w:val="Hiperveza"/>
+          <w:hyperlink w:anchor="_Toc471570528" w:history="1">
+            <w:r>
+              <w:rPr>
+                <w:rStyle w:val="Hyperlink"/>
+                <w:rFonts w:ascii="Times New Roman" w:hAnsi="Times New Roman" w:cs="Times New Roman"/>
                 <w:noProof/>
+                <w:sz w:val="24"/>
+                <w:szCs w:val="24"/>
               </w:rPr>
               <w:t>5.</w:t>
             </w:r>
             <w:r>
               <w:rPr>
-                <w:rFonts w:eastAsiaTheme="minorEastAsia"/>
+                <w:rFonts w:ascii="Times New Roman" w:eastAsiaTheme="minorEastAsia" w:hAnsi="Times New Roman" w:cs="Times New Roman"/>
                 <w:noProof/>
+                <w:sz w:val="24"/>
+                <w:szCs w:val="24"/>
                 <w:lang w:eastAsia="hr-HR"/>
               </w:rPr>
               <w:tab/>
             </w:r>
             <w:r>
               <w:rPr>
-                <w:rStyle w:val="Hiperveza"/>
+                <w:rStyle w:val="Hyperlink"/>
+                <w:rFonts w:ascii="Times New Roman" w:hAnsi="Times New Roman" w:cs="Times New Roman"/>
                 <w:noProof/>
+                <w:sz w:val="24"/>
+                <w:szCs w:val="24"/>
               </w:rPr>
               <w:t>Sprint 1 Backlog</w:t>
             </w:r>
             <w:r>
               <w:rPr>
+                <w:rFonts w:ascii="Times New Roman" w:hAnsi="Times New Roman" w:cs="Times New Roman"/>
                 <w:noProof/>
                 <w:webHidden/>
+                <w:sz w:val="24"/>
+                <w:szCs w:val="24"/>
               </w:rPr>
               <w:tab/>
             </w:r>
             <w:r>
               <w:rPr>
+                <w:rFonts w:ascii="Times New Roman" w:hAnsi="Times New Roman" w:cs="Times New Roman"/>
                 <w:noProof/>
                 <w:webHidden/>
+                <w:sz w:val="24"/>
+                <w:szCs w:val="24"/>
               </w:rPr>
               <w:fldChar w:fldCharType="begin"/>
             </w:r>
             <w:r>
               <w:rPr>
+                <w:rFonts w:ascii="Times New Roman" w:hAnsi="Times New Roman" w:cs="Times New Roman"/>
                 <w:noProof/>
                 <w:webHidden/>
-              </w:rPr>
-              <w:instrText xml:space="preserve"> PAGEREF _Toc471569096 \h </w:instrText>
-            </w:r>
-            <w:r>
-              <w:rPr>
+                <w:sz w:val="24"/>
+                <w:szCs w:val="24"/>
+              </w:rPr>
+              <w:instrText xml:space="preserve"> PAGEREF _Toc471570528 \h </w:instrText>
+            </w:r>
+            <w:r>
+              <w:rPr>
+                <w:rFonts w:ascii="Times New Roman" w:hAnsi="Times New Roman" w:cs="Times New Roman"/>
                 <w:noProof/>
                 <w:webHidden/>
-              </w:rPr>
-            </w:r>
-            <w:r>
-              <w:rPr>
+                <w:sz w:val="24"/>
+                <w:szCs w:val="24"/>
+              </w:rPr>
+            </w:r>
+            <w:r>
+              <w:rPr>
+                <w:rFonts w:ascii="Times New Roman" w:hAnsi="Times New Roman" w:cs="Times New Roman"/>
                 <w:noProof/>
                 <w:webHidden/>
+                <w:sz w:val="24"/>
+                <w:szCs w:val="24"/>
               </w:rPr>
               <w:fldChar w:fldCharType="separate"/>
             </w:r>
             <w:r>
               <w:rPr>
+                <w:rFonts w:ascii="Times New Roman" w:hAnsi="Times New Roman" w:cs="Times New Roman"/>
                 <w:noProof/>
                 <w:webHidden/>
+                <w:sz w:val="24"/>
+                <w:szCs w:val="24"/>
               </w:rPr>
               <w:t>9</w:t>
             </w:r>
             <w:r>
               <w:rPr>
+                <w:rFonts w:ascii="Times New Roman" w:hAnsi="Times New Roman" w:cs="Times New Roman"/>
                 <w:noProof/>
                 <w:webHidden/>
+                <w:sz w:val="24"/>
+                <w:szCs w:val="24"/>
               </w:rPr>
               <w:fldChar w:fldCharType="end"/>
             </w:r>
@@ -1160,87 +1282,483 @@
         </w:p>
         <w:p>
           <w:pPr>
-            <w:pStyle w:val="Sadraj1"/>
+            <w:pStyle w:val="TOC2"/>
+            <w:tabs>
+              <w:tab w:val="left" w:pos="880"/>
+              <w:tab w:val="right" w:leader="dot" w:pos="9062"/>
+            </w:tabs>
+            <w:rPr>
+              <w:rFonts w:ascii="Times New Roman" w:eastAsiaTheme="minorEastAsia" w:hAnsi="Times New Roman" w:cs="Times New Roman"/>
+              <w:noProof/>
+              <w:sz w:val="24"/>
+              <w:szCs w:val="24"/>
+              <w:lang w:eastAsia="hr-HR"/>
+            </w:rPr>
+          </w:pPr>
+          <w:hyperlink w:anchor="_Toc471570529" w:history="1">
+            <w:r>
+              <w:rPr>
+                <w:rStyle w:val="Hyperlink"/>
+                <w:rFonts w:ascii="Times New Roman" w:hAnsi="Times New Roman" w:cs="Times New Roman"/>
+                <w:noProof/>
+                <w:sz w:val="24"/>
+                <w:szCs w:val="24"/>
+                <w:lang w:eastAsia="hr-HR"/>
+              </w:rPr>
+              <w:t>5.1.</w:t>
+            </w:r>
+            <w:r>
+              <w:rPr>
+                <w:rFonts w:ascii="Times New Roman" w:eastAsiaTheme="minorEastAsia" w:hAnsi="Times New Roman" w:cs="Times New Roman"/>
+                <w:noProof/>
+                <w:sz w:val="24"/>
+                <w:szCs w:val="24"/>
+                <w:lang w:eastAsia="hr-HR"/>
+              </w:rPr>
+              <w:tab/>
+            </w:r>
+            <w:r>
+              <w:rPr>
+                <w:rStyle w:val="Hyperlink"/>
+                <w:rFonts w:ascii="Times New Roman" w:hAnsi="Times New Roman" w:cs="Times New Roman"/>
+                <w:noProof/>
+                <w:sz w:val="24"/>
+                <w:szCs w:val="24"/>
+                <w:lang w:eastAsia="hr-HR"/>
+              </w:rPr>
+              <w:t>„Burndown“ graf i statistike prvog sprinta</w:t>
+            </w:r>
+            <w:r>
+              <w:rPr>
+                <w:rFonts w:ascii="Times New Roman" w:hAnsi="Times New Roman" w:cs="Times New Roman"/>
+                <w:noProof/>
+                <w:webHidden/>
+                <w:sz w:val="24"/>
+                <w:szCs w:val="24"/>
+              </w:rPr>
+              <w:tab/>
+            </w:r>
+            <w:r>
+              <w:rPr>
+                <w:rFonts w:ascii="Times New Roman" w:hAnsi="Times New Roman" w:cs="Times New Roman"/>
+                <w:noProof/>
+                <w:webHidden/>
+                <w:sz w:val="24"/>
+                <w:szCs w:val="24"/>
+              </w:rPr>
+              <w:fldChar w:fldCharType="begin"/>
+            </w:r>
+            <w:r>
+              <w:rPr>
+                <w:rFonts w:ascii="Times New Roman" w:hAnsi="Times New Roman" w:cs="Times New Roman"/>
+                <w:noProof/>
+                <w:webHidden/>
+                <w:sz w:val="24"/>
+                <w:szCs w:val="24"/>
+              </w:rPr>
+              <w:instrText xml:space="preserve"> PAGEREF _Toc471570529 \h </w:instrText>
+            </w:r>
+            <w:r>
+              <w:rPr>
+                <w:rFonts w:ascii="Times New Roman" w:hAnsi="Times New Roman" w:cs="Times New Roman"/>
+                <w:noProof/>
+                <w:webHidden/>
+                <w:sz w:val="24"/>
+                <w:szCs w:val="24"/>
+              </w:rPr>
+            </w:r>
+            <w:r>
+              <w:rPr>
+                <w:rFonts w:ascii="Times New Roman" w:hAnsi="Times New Roman" w:cs="Times New Roman"/>
+                <w:noProof/>
+                <w:webHidden/>
+                <w:sz w:val="24"/>
+                <w:szCs w:val="24"/>
+              </w:rPr>
+              <w:fldChar w:fldCharType="separate"/>
+            </w:r>
+            <w:r>
+              <w:rPr>
+                <w:rFonts w:ascii="Times New Roman" w:hAnsi="Times New Roman" w:cs="Times New Roman"/>
+                <w:noProof/>
+                <w:webHidden/>
+                <w:sz w:val="24"/>
+                <w:szCs w:val="24"/>
+              </w:rPr>
+              <w:t>10</w:t>
+            </w:r>
+            <w:r>
+              <w:rPr>
+                <w:rFonts w:ascii="Times New Roman" w:hAnsi="Times New Roman" w:cs="Times New Roman"/>
+                <w:noProof/>
+                <w:webHidden/>
+                <w:sz w:val="24"/>
+                <w:szCs w:val="24"/>
+              </w:rPr>
+              <w:fldChar w:fldCharType="end"/>
+            </w:r>
+          </w:hyperlink>
+        </w:p>
+        <w:p>
+          <w:pPr>
+            <w:pStyle w:val="TOC2"/>
+            <w:tabs>
+              <w:tab w:val="left" w:pos="880"/>
+              <w:tab w:val="right" w:leader="dot" w:pos="9062"/>
+            </w:tabs>
+            <w:rPr>
+              <w:rFonts w:ascii="Times New Roman" w:eastAsiaTheme="minorEastAsia" w:hAnsi="Times New Roman" w:cs="Times New Roman"/>
+              <w:noProof/>
+              <w:sz w:val="24"/>
+              <w:szCs w:val="24"/>
+              <w:lang w:eastAsia="hr-HR"/>
+            </w:rPr>
+          </w:pPr>
+          <w:hyperlink w:anchor="_Toc471570530" w:history="1">
+            <w:r>
+              <w:rPr>
+                <w:rStyle w:val="Hyperlink"/>
+                <w:rFonts w:ascii="Times New Roman" w:hAnsi="Times New Roman" w:cs="Times New Roman"/>
+                <w:noProof/>
+                <w:sz w:val="24"/>
+                <w:szCs w:val="24"/>
+              </w:rPr>
+              <w:t>5.2.</w:t>
+            </w:r>
+            <w:r>
+              <w:rPr>
+                <w:rFonts w:ascii="Times New Roman" w:eastAsiaTheme="minorEastAsia" w:hAnsi="Times New Roman" w:cs="Times New Roman"/>
+                <w:noProof/>
+                <w:sz w:val="24"/>
+                <w:szCs w:val="24"/>
+                <w:lang w:eastAsia="hr-HR"/>
+              </w:rPr>
+              <w:tab/>
+            </w:r>
+            <w:r>
+              <w:rPr>
+                <w:rStyle w:val="Hyperlink"/>
+                <w:rFonts w:ascii="Times New Roman" w:hAnsi="Times New Roman" w:cs="Times New Roman"/>
+                <w:noProof/>
+                <w:sz w:val="24"/>
+                <w:szCs w:val="24"/>
+              </w:rPr>
+              <w:t>Održani sastanci tijekom prvog sprinta</w:t>
+            </w:r>
+            <w:r>
+              <w:rPr>
+                <w:rFonts w:ascii="Times New Roman" w:hAnsi="Times New Roman" w:cs="Times New Roman"/>
+                <w:noProof/>
+                <w:webHidden/>
+                <w:sz w:val="24"/>
+                <w:szCs w:val="24"/>
+              </w:rPr>
+              <w:tab/>
+            </w:r>
+            <w:r>
+              <w:rPr>
+                <w:rFonts w:ascii="Times New Roman" w:hAnsi="Times New Roman" w:cs="Times New Roman"/>
+                <w:noProof/>
+                <w:webHidden/>
+                <w:sz w:val="24"/>
+                <w:szCs w:val="24"/>
+              </w:rPr>
+              <w:fldChar w:fldCharType="begin"/>
+            </w:r>
+            <w:r>
+              <w:rPr>
+                <w:rFonts w:ascii="Times New Roman" w:hAnsi="Times New Roman" w:cs="Times New Roman"/>
+                <w:noProof/>
+                <w:webHidden/>
+                <w:sz w:val="24"/>
+                <w:szCs w:val="24"/>
+              </w:rPr>
+              <w:instrText xml:space="preserve"> PAGEREF _Toc471570530 \h </w:instrText>
+            </w:r>
+            <w:r>
+              <w:rPr>
+                <w:rFonts w:ascii="Times New Roman" w:hAnsi="Times New Roman" w:cs="Times New Roman"/>
+                <w:noProof/>
+                <w:webHidden/>
+                <w:sz w:val="24"/>
+                <w:szCs w:val="24"/>
+              </w:rPr>
+            </w:r>
+            <w:r>
+              <w:rPr>
+                <w:rFonts w:ascii="Times New Roman" w:hAnsi="Times New Roman" w:cs="Times New Roman"/>
+                <w:noProof/>
+                <w:webHidden/>
+                <w:sz w:val="24"/>
+                <w:szCs w:val="24"/>
+              </w:rPr>
+              <w:fldChar w:fldCharType="separate"/>
+            </w:r>
+            <w:r>
+              <w:rPr>
+                <w:rFonts w:ascii="Times New Roman" w:hAnsi="Times New Roman" w:cs="Times New Roman"/>
+                <w:noProof/>
+                <w:webHidden/>
+                <w:sz w:val="24"/>
+                <w:szCs w:val="24"/>
+              </w:rPr>
+              <w:t>11</w:t>
+            </w:r>
+            <w:r>
+              <w:rPr>
+                <w:rFonts w:ascii="Times New Roman" w:hAnsi="Times New Roman" w:cs="Times New Roman"/>
+                <w:noProof/>
+                <w:webHidden/>
+                <w:sz w:val="24"/>
+                <w:szCs w:val="24"/>
+              </w:rPr>
+              <w:fldChar w:fldCharType="end"/>
+            </w:r>
+          </w:hyperlink>
+        </w:p>
+        <w:p>
+          <w:pPr>
+            <w:pStyle w:val="TOC2"/>
+            <w:tabs>
+              <w:tab w:val="left" w:pos="880"/>
+              <w:tab w:val="right" w:leader="dot" w:pos="9062"/>
+            </w:tabs>
+            <w:rPr>
+              <w:rFonts w:ascii="Times New Roman" w:eastAsiaTheme="minorEastAsia" w:hAnsi="Times New Roman" w:cs="Times New Roman"/>
+              <w:noProof/>
+              <w:sz w:val="24"/>
+              <w:szCs w:val="24"/>
+              <w:lang w:eastAsia="hr-HR"/>
+            </w:rPr>
+          </w:pPr>
+          <w:hyperlink w:anchor="_Toc471570531" w:history="1">
+            <w:r>
+              <w:rPr>
+                <w:rStyle w:val="Hyperlink"/>
+                <w:rFonts w:ascii="Times New Roman" w:hAnsi="Times New Roman" w:cs="Times New Roman"/>
+                <w:noProof/>
+                <w:sz w:val="24"/>
+                <w:szCs w:val="24"/>
+                <w:lang w:eastAsia="hr-HR"/>
+              </w:rPr>
+              <w:t>5.3.</w:t>
+            </w:r>
+            <w:r>
+              <w:rPr>
+                <w:rFonts w:ascii="Times New Roman" w:eastAsiaTheme="minorEastAsia" w:hAnsi="Times New Roman" w:cs="Times New Roman"/>
+                <w:noProof/>
+                <w:sz w:val="24"/>
+                <w:szCs w:val="24"/>
+                <w:lang w:eastAsia="hr-HR"/>
+              </w:rPr>
+              <w:tab/>
+            </w:r>
+            <w:r>
+              <w:rPr>
+                <w:rStyle w:val="Hyperlink"/>
+                <w:rFonts w:ascii="Times New Roman" w:hAnsi="Times New Roman" w:cs="Times New Roman"/>
+                <w:noProof/>
+                <w:sz w:val="24"/>
+                <w:szCs w:val="24"/>
+                <w:lang w:eastAsia="hr-HR"/>
+              </w:rPr>
+              <w:t>Zaključak prvog sprinta</w:t>
+            </w:r>
+            <w:r>
+              <w:rPr>
+                <w:rFonts w:ascii="Times New Roman" w:hAnsi="Times New Roman" w:cs="Times New Roman"/>
+                <w:noProof/>
+                <w:webHidden/>
+                <w:sz w:val="24"/>
+                <w:szCs w:val="24"/>
+              </w:rPr>
+              <w:tab/>
+            </w:r>
+            <w:r>
+              <w:rPr>
+                <w:rFonts w:ascii="Times New Roman" w:hAnsi="Times New Roman" w:cs="Times New Roman"/>
+                <w:noProof/>
+                <w:webHidden/>
+                <w:sz w:val="24"/>
+                <w:szCs w:val="24"/>
+              </w:rPr>
+              <w:fldChar w:fldCharType="begin"/>
+            </w:r>
+            <w:r>
+              <w:rPr>
+                <w:rFonts w:ascii="Times New Roman" w:hAnsi="Times New Roman" w:cs="Times New Roman"/>
+                <w:noProof/>
+                <w:webHidden/>
+                <w:sz w:val="24"/>
+                <w:szCs w:val="24"/>
+              </w:rPr>
+              <w:instrText xml:space="preserve"> PAGEREF _Toc471570531 \h </w:instrText>
+            </w:r>
+            <w:r>
+              <w:rPr>
+                <w:rFonts w:ascii="Times New Roman" w:hAnsi="Times New Roman" w:cs="Times New Roman"/>
+                <w:noProof/>
+                <w:webHidden/>
+                <w:sz w:val="24"/>
+                <w:szCs w:val="24"/>
+              </w:rPr>
+            </w:r>
+            <w:r>
+              <w:rPr>
+                <w:rFonts w:ascii="Times New Roman" w:hAnsi="Times New Roman" w:cs="Times New Roman"/>
+                <w:noProof/>
+                <w:webHidden/>
+                <w:sz w:val="24"/>
+                <w:szCs w:val="24"/>
+              </w:rPr>
+              <w:fldChar w:fldCharType="separate"/>
+            </w:r>
+            <w:r>
+              <w:rPr>
+                <w:rFonts w:ascii="Times New Roman" w:hAnsi="Times New Roman" w:cs="Times New Roman"/>
+                <w:noProof/>
+                <w:webHidden/>
+                <w:sz w:val="24"/>
+                <w:szCs w:val="24"/>
+              </w:rPr>
+              <w:t>12</w:t>
+            </w:r>
+            <w:r>
+              <w:rPr>
+                <w:rFonts w:ascii="Times New Roman" w:hAnsi="Times New Roman" w:cs="Times New Roman"/>
+                <w:noProof/>
+                <w:webHidden/>
+                <w:sz w:val="24"/>
+                <w:szCs w:val="24"/>
+              </w:rPr>
+              <w:fldChar w:fldCharType="end"/>
+            </w:r>
+          </w:hyperlink>
+        </w:p>
+        <w:p>
+          <w:pPr>
+            <w:pStyle w:val="TOC1"/>
             <w:tabs>
               <w:tab w:val="left" w:pos="440"/>
               <w:tab w:val="right" w:leader="dot" w:pos="9062"/>
             </w:tabs>
             <w:rPr>
-              <w:rFonts w:eastAsiaTheme="minorEastAsia"/>
+              <w:rFonts w:ascii="Times New Roman" w:eastAsiaTheme="minorEastAsia" w:hAnsi="Times New Roman" w:cs="Times New Roman"/>
               <w:noProof/>
+              <w:sz w:val="24"/>
+              <w:szCs w:val="24"/>
               <w:lang w:eastAsia="hr-HR"/>
             </w:rPr>
           </w:pPr>
-          <w:hyperlink w:anchor="_Toc471569097" w:history="1">
-            <w:r>
-              <w:rPr>
-                <w:rStyle w:val="Hiperveza"/>
+          <w:hyperlink w:anchor="_Toc471570532" w:history="1">
+            <w:r>
+              <w:rPr>
+                <w:rStyle w:val="Hyperlink"/>
+                <w:rFonts w:ascii="Times New Roman" w:hAnsi="Times New Roman" w:cs="Times New Roman"/>
                 <w:noProof/>
+                <w:sz w:val="24"/>
+                <w:szCs w:val="24"/>
                 <w:lang w:eastAsia="hr-HR"/>
               </w:rPr>
               <w:t>6.</w:t>
             </w:r>
             <w:r>
               <w:rPr>
-                <w:rFonts w:eastAsiaTheme="minorEastAsia"/>
+                <w:rFonts w:ascii="Times New Roman" w:eastAsiaTheme="minorEastAsia" w:hAnsi="Times New Roman" w:cs="Times New Roman"/>
                 <w:noProof/>
+                <w:sz w:val="24"/>
+                <w:szCs w:val="24"/>
                 <w:lang w:eastAsia="hr-HR"/>
               </w:rPr>
               <w:tab/>
             </w:r>
             <w:r>
               <w:rPr>
-                <w:rStyle w:val="Hiperveza"/>
+                <w:rStyle w:val="Hyperlink"/>
+                <w:rFonts w:ascii="Times New Roman" w:hAnsi="Times New Roman" w:cs="Times New Roman"/>
                 <w:noProof/>
-                <w:lang w:eastAsia="hr-HR"/>
-              </w:rPr>
-              <w:t>„Burndown“ graf i statistike prvog sprinta</w:t>
-            </w:r>
-            <w:r>
-              <w:rPr>
+                <w:sz w:val="24"/>
+                <w:szCs w:val="24"/>
+              </w:rPr>
+              <w:t>Sprint</w:t>
+            </w:r>
+            <w:r>
+              <w:rPr>
+                <w:rStyle w:val="Hyperlink"/>
+                <w:rFonts w:ascii="Times New Roman" w:hAnsi="Times New Roman" w:cs="Times New Roman"/>
+                <w:noProof/>
+                <w:sz w:val="24"/>
+                <w:szCs w:val="24"/>
+                <w:lang w:eastAsia="hr-HR"/>
+              </w:rPr>
+              <w:t xml:space="preserve"> 2 Backlog</w:t>
+            </w:r>
+            <w:r>
+              <w:rPr>
+                <w:rFonts w:ascii="Times New Roman" w:hAnsi="Times New Roman" w:cs="Times New Roman"/>
                 <w:noProof/>
                 <w:webHidden/>
+                <w:sz w:val="24"/>
+                <w:szCs w:val="24"/>
               </w:rPr>
               <w:tab/>
             </w:r>
             <w:r>
               <w:rPr>
+                <w:rFonts w:ascii="Times New Roman" w:hAnsi="Times New Roman" w:cs="Times New Roman"/>
                 <w:noProof/>
                 <w:webHidden/>
+                <w:sz w:val="24"/>
+                <w:szCs w:val="24"/>
               </w:rPr>
               <w:fldChar w:fldCharType="begin"/>
             </w:r>
             <w:r>
               <w:rPr>
+                <w:rFonts w:ascii="Times New Roman" w:hAnsi="Times New Roman" w:cs="Times New Roman"/>
                 <w:noProof/>
                 <w:webHidden/>
-              </w:rPr>
-              <w:instrText xml:space="preserve"> PAGEREF _Toc471569097 \h </w:instrText>
-            </w:r>
-            <w:r>
-              <w:rPr>
+                <w:sz w:val="24"/>
+                <w:szCs w:val="24"/>
+              </w:rPr>
+              <w:instrText xml:space="preserve"> PAGEREF _Toc471570532 \h </w:instrText>
+            </w:r>
+            <w:r>
+              <w:rPr>
+                <w:rFonts w:ascii="Times New Roman" w:hAnsi="Times New Roman" w:cs="Times New Roman"/>
                 <w:noProof/>
                 <w:webHidden/>
-              </w:rPr>
-            </w:r>
-            <w:r>
-              <w:rPr>
+                <w:sz w:val="24"/>
+                <w:szCs w:val="24"/>
+              </w:rPr>
+            </w:r>
+            <w:r>
+              <w:rPr>
+                <w:rFonts w:ascii="Times New Roman" w:hAnsi="Times New Roman" w:cs="Times New Roman"/>
                 <w:noProof/>
                 <w:webHidden/>
+                <w:sz w:val="24"/>
+                <w:szCs w:val="24"/>
               </w:rPr>
               <w:fldChar w:fldCharType="separate"/>
             </w:r>
             <w:r>
               <w:rPr>
+                <w:rFonts w:ascii="Times New Roman" w:hAnsi="Times New Roman" w:cs="Times New Roman"/>
                 <w:noProof/>
                 <w:webHidden/>
-              </w:rPr>
-              <w:t>10</w:t>
-            </w:r>
-            <w:r>
-              <w:rPr>
+                <w:sz w:val="24"/>
+                <w:szCs w:val="24"/>
+              </w:rPr>
+              <w:t>13</w:t>
+            </w:r>
+            <w:r>
+              <w:rPr>
+                <w:rFonts w:ascii="Times New Roman" w:hAnsi="Times New Roman" w:cs="Times New Roman"/>
                 <w:noProof/>
                 <w:webHidden/>
+                <w:sz w:val="24"/>
+                <w:szCs w:val="24"/>
               </w:rPr>
               <w:fldChar w:fldCharType="end"/>
             </w:r>
@@ -1248,613 +1766,475 @@
         </w:p>
         <w:p>
           <w:pPr>
-            <w:pStyle w:val="Sadraj1"/>
+            <w:pStyle w:val="TOC2"/>
+            <w:tabs>
+              <w:tab w:val="left" w:pos="880"/>
+              <w:tab w:val="right" w:leader="dot" w:pos="9062"/>
+            </w:tabs>
+            <w:rPr>
+              <w:rFonts w:ascii="Times New Roman" w:eastAsiaTheme="minorEastAsia" w:hAnsi="Times New Roman" w:cs="Times New Roman"/>
+              <w:noProof/>
+              <w:sz w:val="24"/>
+              <w:szCs w:val="24"/>
+              <w:lang w:eastAsia="hr-HR"/>
+            </w:rPr>
+          </w:pPr>
+          <w:hyperlink w:anchor="_Toc471570533" w:history="1">
+            <w:r>
+              <w:rPr>
+                <w:rStyle w:val="Hyperlink"/>
+                <w:rFonts w:ascii="Times New Roman" w:hAnsi="Times New Roman" w:cs="Times New Roman"/>
+                <w:noProof/>
+                <w:sz w:val="24"/>
+                <w:szCs w:val="24"/>
+                <w:lang w:eastAsia="hr-HR"/>
+              </w:rPr>
+              <w:t>6.1.</w:t>
+            </w:r>
+            <w:r>
+              <w:rPr>
+                <w:rFonts w:ascii="Times New Roman" w:eastAsiaTheme="minorEastAsia" w:hAnsi="Times New Roman" w:cs="Times New Roman"/>
+                <w:noProof/>
+                <w:sz w:val="24"/>
+                <w:szCs w:val="24"/>
+                <w:lang w:eastAsia="hr-HR"/>
+              </w:rPr>
+              <w:tab/>
+            </w:r>
+            <w:r>
+              <w:rPr>
+                <w:rStyle w:val="Hyperlink"/>
+                <w:rFonts w:ascii="Times New Roman" w:hAnsi="Times New Roman" w:cs="Times New Roman"/>
+                <w:noProof/>
+                <w:sz w:val="24"/>
+                <w:szCs w:val="24"/>
+                <w:lang w:eastAsia="hr-HR"/>
+              </w:rPr>
+              <w:t>„Burndown“ graf i statistike drugog sprinta</w:t>
+            </w:r>
+            <w:r>
+              <w:rPr>
+                <w:rFonts w:ascii="Times New Roman" w:hAnsi="Times New Roman" w:cs="Times New Roman"/>
+                <w:noProof/>
+                <w:webHidden/>
+                <w:sz w:val="24"/>
+                <w:szCs w:val="24"/>
+              </w:rPr>
+              <w:tab/>
+            </w:r>
+            <w:r>
+              <w:rPr>
+                <w:rFonts w:ascii="Times New Roman" w:hAnsi="Times New Roman" w:cs="Times New Roman"/>
+                <w:noProof/>
+                <w:webHidden/>
+                <w:sz w:val="24"/>
+                <w:szCs w:val="24"/>
+              </w:rPr>
+              <w:fldChar w:fldCharType="begin"/>
+            </w:r>
+            <w:r>
+              <w:rPr>
+                <w:rFonts w:ascii="Times New Roman" w:hAnsi="Times New Roman" w:cs="Times New Roman"/>
+                <w:noProof/>
+                <w:webHidden/>
+                <w:sz w:val="24"/>
+                <w:szCs w:val="24"/>
+              </w:rPr>
+              <w:instrText xml:space="preserve"> PAGEREF _Toc471570533 \h </w:instrText>
+            </w:r>
+            <w:r>
+              <w:rPr>
+                <w:rFonts w:ascii="Times New Roman" w:hAnsi="Times New Roman" w:cs="Times New Roman"/>
+                <w:noProof/>
+                <w:webHidden/>
+                <w:sz w:val="24"/>
+                <w:szCs w:val="24"/>
+              </w:rPr>
+            </w:r>
+            <w:r>
+              <w:rPr>
+                <w:rFonts w:ascii="Times New Roman" w:hAnsi="Times New Roman" w:cs="Times New Roman"/>
+                <w:noProof/>
+                <w:webHidden/>
+                <w:sz w:val="24"/>
+                <w:szCs w:val="24"/>
+              </w:rPr>
+              <w:fldChar w:fldCharType="separate"/>
+            </w:r>
+            <w:r>
+              <w:rPr>
+                <w:rFonts w:ascii="Times New Roman" w:hAnsi="Times New Roman" w:cs="Times New Roman"/>
+                <w:noProof/>
+                <w:webHidden/>
+                <w:sz w:val="24"/>
+                <w:szCs w:val="24"/>
+              </w:rPr>
+              <w:t>14</w:t>
+            </w:r>
+            <w:r>
+              <w:rPr>
+                <w:rFonts w:ascii="Times New Roman" w:hAnsi="Times New Roman" w:cs="Times New Roman"/>
+                <w:noProof/>
+                <w:webHidden/>
+                <w:sz w:val="24"/>
+                <w:szCs w:val="24"/>
+              </w:rPr>
+              <w:fldChar w:fldCharType="end"/>
+            </w:r>
+          </w:hyperlink>
+        </w:p>
+        <w:p>
+          <w:pPr>
+            <w:pStyle w:val="TOC2"/>
+            <w:tabs>
+              <w:tab w:val="left" w:pos="880"/>
+              <w:tab w:val="right" w:leader="dot" w:pos="9062"/>
+            </w:tabs>
+            <w:rPr>
+              <w:rFonts w:ascii="Times New Roman" w:eastAsiaTheme="minorEastAsia" w:hAnsi="Times New Roman" w:cs="Times New Roman"/>
+              <w:noProof/>
+              <w:sz w:val="24"/>
+              <w:szCs w:val="24"/>
+              <w:lang w:eastAsia="hr-HR"/>
+            </w:rPr>
+          </w:pPr>
+          <w:hyperlink w:anchor="_Toc471570534" w:history="1">
+            <w:r>
+              <w:rPr>
+                <w:rStyle w:val="Hyperlink"/>
+                <w:rFonts w:ascii="Times New Roman" w:hAnsi="Times New Roman" w:cs="Times New Roman"/>
+                <w:noProof/>
+                <w:sz w:val="24"/>
+                <w:szCs w:val="24"/>
+                <w:lang w:eastAsia="hr-HR"/>
+              </w:rPr>
+              <w:t>6.2.</w:t>
+            </w:r>
+            <w:r>
+              <w:rPr>
+                <w:rFonts w:ascii="Times New Roman" w:eastAsiaTheme="minorEastAsia" w:hAnsi="Times New Roman" w:cs="Times New Roman"/>
+                <w:noProof/>
+                <w:sz w:val="24"/>
+                <w:szCs w:val="24"/>
+                <w:lang w:eastAsia="hr-HR"/>
+              </w:rPr>
+              <w:tab/>
+            </w:r>
+            <w:r>
+              <w:rPr>
+                <w:rStyle w:val="Hyperlink"/>
+                <w:rFonts w:ascii="Times New Roman" w:hAnsi="Times New Roman" w:cs="Times New Roman"/>
+                <w:noProof/>
+                <w:sz w:val="24"/>
+                <w:szCs w:val="24"/>
+                <w:lang w:eastAsia="hr-HR"/>
+              </w:rPr>
+              <w:t>Održani sastanci tijekom drugog sprinta</w:t>
+            </w:r>
+            <w:r>
+              <w:rPr>
+                <w:rFonts w:ascii="Times New Roman" w:hAnsi="Times New Roman" w:cs="Times New Roman"/>
+                <w:noProof/>
+                <w:webHidden/>
+                <w:sz w:val="24"/>
+                <w:szCs w:val="24"/>
+              </w:rPr>
+              <w:tab/>
+            </w:r>
+            <w:r>
+              <w:rPr>
+                <w:rFonts w:ascii="Times New Roman" w:hAnsi="Times New Roman" w:cs="Times New Roman"/>
+                <w:noProof/>
+                <w:webHidden/>
+                <w:sz w:val="24"/>
+                <w:szCs w:val="24"/>
+              </w:rPr>
+              <w:fldChar w:fldCharType="begin"/>
+            </w:r>
+            <w:r>
+              <w:rPr>
+                <w:rFonts w:ascii="Times New Roman" w:hAnsi="Times New Roman" w:cs="Times New Roman"/>
+                <w:noProof/>
+                <w:webHidden/>
+                <w:sz w:val="24"/>
+                <w:szCs w:val="24"/>
+              </w:rPr>
+              <w:instrText xml:space="preserve"> PAGEREF _Toc471570534 \h </w:instrText>
+            </w:r>
+            <w:r>
+              <w:rPr>
+                <w:rFonts w:ascii="Times New Roman" w:hAnsi="Times New Roman" w:cs="Times New Roman"/>
+                <w:noProof/>
+                <w:webHidden/>
+                <w:sz w:val="24"/>
+                <w:szCs w:val="24"/>
+              </w:rPr>
+            </w:r>
+            <w:r>
+              <w:rPr>
+                <w:rFonts w:ascii="Times New Roman" w:hAnsi="Times New Roman" w:cs="Times New Roman"/>
+                <w:noProof/>
+                <w:webHidden/>
+                <w:sz w:val="24"/>
+                <w:szCs w:val="24"/>
+              </w:rPr>
+              <w:fldChar w:fldCharType="separate"/>
+            </w:r>
+            <w:r>
+              <w:rPr>
+                <w:rFonts w:ascii="Times New Roman" w:hAnsi="Times New Roman" w:cs="Times New Roman"/>
+                <w:noProof/>
+                <w:webHidden/>
+                <w:sz w:val="24"/>
+                <w:szCs w:val="24"/>
+              </w:rPr>
+              <w:t>15</w:t>
+            </w:r>
+            <w:r>
+              <w:rPr>
+                <w:rFonts w:ascii="Times New Roman" w:hAnsi="Times New Roman" w:cs="Times New Roman"/>
+                <w:noProof/>
+                <w:webHidden/>
+                <w:sz w:val="24"/>
+                <w:szCs w:val="24"/>
+              </w:rPr>
+              <w:fldChar w:fldCharType="end"/>
+            </w:r>
+          </w:hyperlink>
+        </w:p>
+        <w:p>
+          <w:pPr>
+            <w:pStyle w:val="TOC2"/>
+            <w:tabs>
+              <w:tab w:val="left" w:pos="880"/>
+              <w:tab w:val="right" w:leader="dot" w:pos="9062"/>
+            </w:tabs>
+            <w:rPr>
+              <w:rFonts w:ascii="Times New Roman" w:eastAsiaTheme="minorEastAsia" w:hAnsi="Times New Roman" w:cs="Times New Roman"/>
+              <w:noProof/>
+              <w:sz w:val="24"/>
+              <w:szCs w:val="24"/>
+              <w:lang w:eastAsia="hr-HR"/>
+            </w:rPr>
+          </w:pPr>
+          <w:hyperlink w:anchor="_Toc471570535" w:history="1">
+            <w:r>
+              <w:rPr>
+                <w:rStyle w:val="Hyperlink"/>
+                <w:rFonts w:ascii="Times New Roman" w:hAnsi="Times New Roman" w:cs="Times New Roman"/>
+                <w:noProof/>
+                <w:sz w:val="24"/>
+                <w:szCs w:val="24"/>
+                <w:lang w:eastAsia="hr-HR"/>
+              </w:rPr>
+              <w:t>6.3.</w:t>
+            </w:r>
+            <w:r>
+              <w:rPr>
+                <w:rFonts w:ascii="Times New Roman" w:eastAsiaTheme="minorEastAsia" w:hAnsi="Times New Roman" w:cs="Times New Roman"/>
+                <w:noProof/>
+                <w:sz w:val="24"/>
+                <w:szCs w:val="24"/>
+                <w:lang w:eastAsia="hr-HR"/>
+              </w:rPr>
+              <w:tab/>
+            </w:r>
+            <w:r>
+              <w:rPr>
+                <w:rStyle w:val="Hyperlink"/>
+                <w:rFonts w:ascii="Times New Roman" w:hAnsi="Times New Roman" w:cs="Times New Roman"/>
+                <w:noProof/>
+                <w:sz w:val="24"/>
+                <w:szCs w:val="24"/>
+                <w:lang w:eastAsia="hr-HR"/>
+              </w:rPr>
+              <w:t>Zaključak drugog sprinta</w:t>
+            </w:r>
+            <w:r>
+              <w:rPr>
+                <w:rFonts w:ascii="Times New Roman" w:hAnsi="Times New Roman" w:cs="Times New Roman"/>
+                <w:noProof/>
+                <w:webHidden/>
+                <w:sz w:val="24"/>
+                <w:szCs w:val="24"/>
+              </w:rPr>
+              <w:tab/>
+            </w:r>
+            <w:r>
+              <w:rPr>
+                <w:rFonts w:ascii="Times New Roman" w:hAnsi="Times New Roman" w:cs="Times New Roman"/>
+                <w:noProof/>
+                <w:webHidden/>
+                <w:sz w:val="24"/>
+                <w:szCs w:val="24"/>
+              </w:rPr>
+              <w:fldChar w:fldCharType="begin"/>
+            </w:r>
+            <w:r>
+              <w:rPr>
+                <w:rFonts w:ascii="Times New Roman" w:hAnsi="Times New Roman" w:cs="Times New Roman"/>
+                <w:noProof/>
+                <w:webHidden/>
+                <w:sz w:val="24"/>
+                <w:szCs w:val="24"/>
+              </w:rPr>
+              <w:instrText xml:space="preserve"> PAGEREF _Toc471570535 \h </w:instrText>
+            </w:r>
+            <w:r>
+              <w:rPr>
+                <w:rFonts w:ascii="Times New Roman" w:hAnsi="Times New Roman" w:cs="Times New Roman"/>
+                <w:noProof/>
+                <w:webHidden/>
+                <w:sz w:val="24"/>
+                <w:szCs w:val="24"/>
+              </w:rPr>
+            </w:r>
+            <w:r>
+              <w:rPr>
+                <w:rFonts w:ascii="Times New Roman" w:hAnsi="Times New Roman" w:cs="Times New Roman"/>
+                <w:noProof/>
+                <w:webHidden/>
+                <w:sz w:val="24"/>
+                <w:szCs w:val="24"/>
+              </w:rPr>
+              <w:fldChar w:fldCharType="separate"/>
+            </w:r>
+            <w:r>
+              <w:rPr>
+                <w:rFonts w:ascii="Times New Roman" w:hAnsi="Times New Roman" w:cs="Times New Roman"/>
+                <w:noProof/>
+                <w:webHidden/>
+                <w:sz w:val="24"/>
+                <w:szCs w:val="24"/>
+              </w:rPr>
+              <w:t>17</w:t>
+            </w:r>
+            <w:r>
+              <w:rPr>
+                <w:rFonts w:ascii="Times New Roman" w:hAnsi="Times New Roman" w:cs="Times New Roman"/>
+                <w:noProof/>
+                <w:webHidden/>
+                <w:sz w:val="24"/>
+                <w:szCs w:val="24"/>
+              </w:rPr>
+              <w:fldChar w:fldCharType="end"/>
+            </w:r>
+          </w:hyperlink>
+        </w:p>
+        <w:p>
+          <w:pPr>
+            <w:pStyle w:val="TOC1"/>
             <w:tabs>
               <w:tab w:val="left" w:pos="440"/>
               <w:tab w:val="right" w:leader="dot" w:pos="9062"/>
             </w:tabs>
             <w:rPr>
-              <w:rFonts w:eastAsiaTheme="minorEastAsia"/>
+              <w:rFonts w:ascii="Times New Roman" w:eastAsiaTheme="minorEastAsia" w:hAnsi="Times New Roman" w:cs="Times New Roman"/>
               <w:noProof/>
+              <w:sz w:val="24"/>
+              <w:szCs w:val="24"/>
               <w:lang w:eastAsia="hr-HR"/>
             </w:rPr>
           </w:pPr>
-          <w:hyperlink w:anchor="_Toc471569098" w:history="1">
-            <w:r>
-              <w:rPr>
-                <w:rStyle w:val="Hiperveza"/>
+          <w:hyperlink w:anchor="_Toc471570536" w:history="1">
+            <w:r>
+              <w:rPr>
+                <w:rStyle w:val="Hyperlink"/>
+                <w:rFonts w:ascii="Times New Roman" w:hAnsi="Times New Roman" w:cs="Times New Roman"/>
                 <w:noProof/>
+                <w:sz w:val="24"/>
+                <w:szCs w:val="24"/>
+                <w:lang w:eastAsia="hr-HR"/>
               </w:rPr>
               <w:t>7.</w:t>
             </w:r>
             <w:r>
               <w:rPr>
-                <w:rFonts w:eastAsiaTheme="minorEastAsia"/>
+                <w:rFonts w:ascii="Times New Roman" w:eastAsiaTheme="minorEastAsia" w:hAnsi="Times New Roman" w:cs="Times New Roman"/>
                 <w:noProof/>
+                <w:sz w:val="24"/>
+                <w:szCs w:val="24"/>
                 <w:lang w:eastAsia="hr-HR"/>
               </w:rPr>
               <w:tab/>
             </w:r>
             <w:r>
               <w:rPr>
-                <w:rStyle w:val="Hiperveza"/>
+                <w:rStyle w:val="Hyperlink"/>
+                <w:rFonts w:ascii="Times New Roman" w:hAnsi="Times New Roman" w:cs="Times New Roman"/>
                 <w:noProof/>
-              </w:rPr>
-              <w:t>Održani sastanci tijekom prvog sprinta</w:t>
-            </w:r>
-            <w:r>
-              <w:rPr>
+                <w:sz w:val="24"/>
+                <w:szCs w:val="24"/>
+                <w:lang w:eastAsia="hr-HR"/>
+              </w:rPr>
+              <w:t>DODACI</w:t>
+            </w:r>
+            <w:r>
+              <w:rPr>
+                <w:rFonts w:ascii="Times New Roman" w:hAnsi="Times New Roman" w:cs="Times New Roman"/>
                 <w:noProof/>
                 <w:webHidden/>
+                <w:sz w:val="24"/>
+                <w:szCs w:val="24"/>
               </w:rPr>
               <w:tab/>
             </w:r>
             <w:r>
               <w:rPr>
+                <w:rFonts w:ascii="Times New Roman" w:hAnsi="Times New Roman" w:cs="Times New Roman"/>
                 <w:noProof/>
                 <w:webHidden/>
+                <w:sz w:val="24"/>
+                <w:szCs w:val="24"/>
               </w:rPr>
               <w:fldChar w:fldCharType="begin"/>
             </w:r>
             <w:r>
               <w:rPr>
+                <w:rFonts w:ascii="Times New Roman" w:hAnsi="Times New Roman" w:cs="Times New Roman"/>
                 <w:noProof/>
                 <w:webHidden/>
-              </w:rPr>
-              <w:instrText xml:space="preserve"> PAGEREF _Toc471569098 \h </w:instrText>
-            </w:r>
-            <w:r>
-              <w:rPr>
+                <w:sz w:val="24"/>
+                <w:szCs w:val="24"/>
+              </w:rPr>
+              <w:instrText xml:space="preserve"> PAGEREF _Toc471570536 \h </w:instrText>
+            </w:r>
+            <w:r>
+              <w:rPr>
+                <w:rFonts w:ascii="Times New Roman" w:hAnsi="Times New Roman" w:cs="Times New Roman"/>
                 <w:noProof/>
                 <w:webHidden/>
-              </w:rPr>
-            </w:r>
-            <w:r>
-              <w:rPr>
+                <w:sz w:val="24"/>
+                <w:szCs w:val="24"/>
+              </w:rPr>
+            </w:r>
+            <w:r>
+              <w:rPr>
+                <w:rFonts w:ascii="Times New Roman" w:hAnsi="Times New Roman" w:cs="Times New Roman"/>
                 <w:noProof/>
                 <w:webHidden/>
+                <w:sz w:val="24"/>
+                <w:szCs w:val="24"/>
               </w:rPr>
               <w:fldChar w:fldCharType="separate"/>
             </w:r>
             <w:r>
               <w:rPr>
+                <w:rFonts w:ascii="Times New Roman" w:hAnsi="Times New Roman" w:cs="Times New Roman"/>
                 <w:noProof/>
                 <w:webHidden/>
-              </w:rPr>
-              <w:t>11</w:t>
-            </w:r>
-            <w:r>
-              <w:rPr>
+                <w:sz w:val="24"/>
+                <w:szCs w:val="24"/>
+              </w:rPr>
+              <w:t>18</w:t>
+            </w:r>
+            <w:r>
+              <w:rPr>
+                <w:rFonts w:ascii="Times New Roman" w:hAnsi="Times New Roman" w:cs="Times New Roman"/>
                 <w:noProof/>
                 <w:webHidden/>
-              </w:rPr>
-              <w:fldChar w:fldCharType="end"/>
-            </w:r>
-          </w:hyperlink>
-        </w:p>
-        <w:p>
-          <w:pPr>
-            <w:pStyle w:val="Sadraj1"/>
-            <w:tabs>
-              <w:tab w:val="left" w:pos="440"/>
-              <w:tab w:val="right" w:leader="dot" w:pos="9062"/>
-            </w:tabs>
-            <w:rPr>
-              <w:rFonts w:eastAsiaTheme="minorEastAsia"/>
-              <w:noProof/>
-              <w:lang w:eastAsia="hr-HR"/>
-            </w:rPr>
-          </w:pPr>
-          <w:hyperlink w:anchor="_Toc471569099" w:history="1">
-            <w:r>
-              <w:rPr>
-                <w:rStyle w:val="Hiperveza"/>
-                <w:noProof/>
-                <w:lang w:eastAsia="hr-HR"/>
-              </w:rPr>
-              <w:t>8.</w:t>
-            </w:r>
-            <w:r>
-              <w:rPr>
-                <w:rFonts w:eastAsiaTheme="minorEastAsia"/>
-                <w:noProof/>
-                <w:lang w:eastAsia="hr-HR"/>
-              </w:rPr>
-              <w:tab/>
-            </w:r>
-            <w:r>
-              <w:rPr>
-                <w:rStyle w:val="Hiperveza"/>
-                <w:noProof/>
-                <w:lang w:eastAsia="hr-HR"/>
-              </w:rPr>
-              <w:t>Zaključak prvog sprinta</w:t>
-            </w:r>
-            <w:r>
-              <w:rPr>
-                <w:noProof/>
-                <w:webHidden/>
-              </w:rPr>
-              <w:tab/>
-            </w:r>
-            <w:r>
-              <w:rPr>
-                <w:noProof/>
-                <w:webHidden/>
-              </w:rPr>
-              <w:fldChar w:fldCharType="begin"/>
-            </w:r>
-            <w:r>
-              <w:rPr>
-                <w:noProof/>
-                <w:webHidden/>
-              </w:rPr>
-              <w:instrText xml:space="preserve"> PAGEREF _Toc471569099 \h </w:instrText>
-            </w:r>
-            <w:r>
-              <w:rPr>
-                <w:noProof/>
-                <w:webHidden/>
-              </w:rPr>
-            </w:r>
-            <w:r>
-              <w:rPr>
-                <w:noProof/>
-                <w:webHidden/>
-              </w:rPr>
-              <w:fldChar w:fldCharType="separate"/>
-            </w:r>
-            <w:r>
-              <w:rPr>
-                <w:noProof/>
-                <w:webHidden/>
-              </w:rPr>
-              <w:t>12</w:t>
-            </w:r>
-            <w:r>
-              <w:rPr>
-                <w:noProof/>
-                <w:webHidden/>
-              </w:rPr>
-              <w:fldChar w:fldCharType="end"/>
-            </w:r>
-          </w:hyperlink>
-        </w:p>
-        <w:p>
-          <w:pPr>
-            <w:pStyle w:val="Sadraj1"/>
-            <w:tabs>
-              <w:tab w:val="left" w:pos="440"/>
-              <w:tab w:val="right" w:leader="dot" w:pos="9062"/>
-            </w:tabs>
-            <w:rPr>
-              <w:rFonts w:eastAsiaTheme="minorEastAsia"/>
-              <w:noProof/>
-              <w:lang w:eastAsia="hr-HR"/>
-            </w:rPr>
-          </w:pPr>
-          <w:hyperlink w:anchor="_Toc471569100" w:history="1">
-            <w:r>
-              <w:rPr>
-                <w:rStyle w:val="Hiperveza"/>
-                <w:noProof/>
-                <w:lang w:eastAsia="hr-HR"/>
-              </w:rPr>
-              <w:t>9.</w:t>
-            </w:r>
-            <w:r>
-              <w:rPr>
-                <w:rFonts w:eastAsiaTheme="minorEastAsia"/>
-                <w:noProof/>
-                <w:lang w:eastAsia="hr-HR"/>
-              </w:rPr>
-              <w:tab/>
-            </w:r>
-            <w:r>
-              <w:rPr>
-                <w:rStyle w:val="Hiperveza"/>
-                <w:noProof/>
-                <w:lang w:eastAsia="hr-HR"/>
-              </w:rPr>
-              <w:t>Sprint 2 Backlog</w:t>
-            </w:r>
-            <w:r>
-              <w:rPr>
-                <w:noProof/>
-                <w:webHidden/>
-              </w:rPr>
-              <w:tab/>
-            </w:r>
-            <w:r>
-              <w:rPr>
-                <w:noProof/>
-                <w:webHidden/>
-              </w:rPr>
-              <w:fldChar w:fldCharType="begin"/>
-            </w:r>
-            <w:r>
-              <w:rPr>
-                <w:noProof/>
-                <w:webHidden/>
-              </w:rPr>
-              <w:instrText xml:space="preserve"> PAGEREF _Toc471569100 \h </w:instrText>
-            </w:r>
-            <w:r>
-              <w:rPr>
-                <w:noProof/>
-                <w:webHidden/>
-              </w:rPr>
-            </w:r>
-            <w:r>
-              <w:rPr>
-                <w:noProof/>
-                <w:webHidden/>
-              </w:rPr>
-              <w:fldChar w:fldCharType="separate"/>
-            </w:r>
-            <w:r>
-              <w:rPr>
-                <w:noProof/>
-                <w:webHidden/>
-              </w:rPr>
-              <w:t>13</w:t>
-            </w:r>
-            <w:r>
-              <w:rPr>
-                <w:noProof/>
-                <w:webHidden/>
-              </w:rPr>
-              <w:fldChar w:fldCharType="end"/>
-            </w:r>
-          </w:hyperlink>
-        </w:p>
-        <w:p>
-          <w:pPr>
-            <w:pStyle w:val="Sadraj1"/>
-            <w:tabs>
-              <w:tab w:val="left" w:pos="660"/>
-              <w:tab w:val="right" w:leader="dot" w:pos="9062"/>
-            </w:tabs>
-            <w:rPr>
-              <w:rFonts w:eastAsiaTheme="minorEastAsia"/>
-              <w:noProof/>
-              <w:lang w:eastAsia="hr-HR"/>
-            </w:rPr>
-          </w:pPr>
-          <w:hyperlink w:anchor="_Toc471569101" w:history="1">
-            <w:r>
-              <w:rPr>
-                <w:rStyle w:val="Hiperveza"/>
-                <w:noProof/>
-                <w:lang w:eastAsia="hr-HR"/>
-              </w:rPr>
-              <w:t>10.</w:t>
-            </w:r>
-            <w:r>
-              <w:rPr>
-                <w:rFonts w:eastAsiaTheme="minorEastAsia"/>
-                <w:noProof/>
-                <w:lang w:eastAsia="hr-HR"/>
-              </w:rPr>
-              <w:t xml:space="preserve">   </w:t>
-            </w:r>
-            <w:r>
-              <w:rPr>
-                <w:rStyle w:val="Hiperveza"/>
-                <w:noProof/>
-                <w:lang w:eastAsia="hr-HR"/>
-              </w:rPr>
-              <w:t>„Burndown“ graf i statistike drugog sprinta</w:t>
-            </w:r>
-            <w:r>
-              <w:rPr>
-                <w:noProof/>
-                <w:webHidden/>
-              </w:rPr>
-              <w:tab/>
-            </w:r>
-            <w:r>
-              <w:rPr>
-                <w:noProof/>
-                <w:webHidden/>
-              </w:rPr>
-              <w:fldChar w:fldCharType="begin"/>
-            </w:r>
-            <w:r>
-              <w:rPr>
-                <w:noProof/>
-                <w:webHidden/>
-              </w:rPr>
-              <w:instrText xml:space="preserve"> PAGEREF _Toc471569101 \h </w:instrText>
-            </w:r>
-            <w:r>
-              <w:rPr>
-                <w:noProof/>
-                <w:webHidden/>
-              </w:rPr>
-            </w:r>
-            <w:r>
-              <w:rPr>
-                <w:noProof/>
-                <w:webHidden/>
-              </w:rPr>
-              <w:fldChar w:fldCharType="separate"/>
-            </w:r>
-            <w:r>
-              <w:rPr>
-                <w:noProof/>
-                <w:webHidden/>
-              </w:rPr>
-              <w:t>14</w:t>
-            </w:r>
-            <w:r>
-              <w:rPr>
-                <w:noProof/>
-                <w:webHidden/>
-              </w:rPr>
-              <w:fldChar w:fldCharType="end"/>
-            </w:r>
-          </w:hyperlink>
-        </w:p>
-        <w:p>
-          <w:pPr>
-            <w:pStyle w:val="Sadraj1"/>
-            <w:tabs>
-              <w:tab w:val="left" w:pos="660"/>
-              <w:tab w:val="right" w:leader="dot" w:pos="9062"/>
-            </w:tabs>
-            <w:rPr>
-              <w:rFonts w:eastAsiaTheme="minorEastAsia"/>
-              <w:noProof/>
-              <w:lang w:eastAsia="hr-HR"/>
-            </w:rPr>
-          </w:pPr>
-          <w:hyperlink w:anchor="_Toc471569102" w:history="1">
-            <w:r>
-              <w:rPr>
-                <w:rStyle w:val="Hiperveza"/>
-                <w:noProof/>
-                <w:lang w:eastAsia="hr-HR"/>
-              </w:rPr>
-              <w:t>11.</w:t>
-            </w:r>
-            <w:r>
-              <w:rPr>
-                <w:rFonts w:eastAsiaTheme="minorEastAsia"/>
-                <w:noProof/>
-                <w:lang w:eastAsia="hr-HR"/>
-              </w:rPr>
-              <w:t xml:space="preserve">    </w:t>
-            </w:r>
-            <w:r>
-              <w:rPr>
-                <w:rStyle w:val="Hiperveza"/>
-                <w:noProof/>
-                <w:lang w:eastAsia="hr-HR"/>
-              </w:rPr>
-              <w:t>Održani sastanci tijekom drugog sprinta</w:t>
-            </w:r>
-            <w:r>
-              <w:rPr>
-                <w:noProof/>
-                <w:webHidden/>
-              </w:rPr>
-              <w:tab/>
-            </w:r>
-            <w:r>
-              <w:rPr>
-                <w:noProof/>
-                <w:webHidden/>
-              </w:rPr>
-              <w:fldChar w:fldCharType="begin"/>
-            </w:r>
-            <w:r>
-              <w:rPr>
-                <w:noProof/>
-                <w:webHidden/>
-              </w:rPr>
-              <w:instrText xml:space="preserve"> PAGEREF _Toc471569102 \h </w:instrText>
-            </w:r>
-            <w:r>
-              <w:rPr>
-                <w:noProof/>
-                <w:webHidden/>
-              </w:rPr>
-            </w:r>
-            <w:r>
-              <w:rPr>
-                <w:noProof/>
-                <w:webHidden/>
-              </w:rPr>
-              <w:fldChar w:fldCharType="separate"/>
-            </w:r>
-            <w:r>
-              <w:rPr>
-                <w:noProof/>
-                <w:webHidden/>
-              </w:rPr>
-              <w:t>15</w:t>
-            </w:r>
-            <w:r>
-              <w:rPr>
-                <w:noProof/>
-                <w:webHidden/>
-              </w:rPr>
-              <w:fldChar w:fldCharType="end"/>
-            </w:r>
-          </w:hyperlink>
-        </w:p>
-        <w:p>
-          <w:pPr>
-            <w:pStyle w:val="Sadraj1"/>
-            <w:tabs>
-              <w:tab w:val="left" w:pos="660"/>
-              <w:tab w:val="right" w:leader="dot" w:pos="9062"/>
-            </w:tabs>
-            <w:rPr>
-              <w:rFonts w:eastAsiaTheme="minorEastAsia"/>
-              <w:noProof/>
-              <w:lang w:eastAsia="hr-HR"/>
-            </w:rPr>
-          </w:pPr>
-          <w:hyperlink w:anchor="_Toc471569103" w:history="1">
-            <w:r>
-              <w:rPr>
-                <w:rStyle w:val="Hiperveza"/>
-                <w:noProof/>
-                <w:lang w:eastAsia="hr-HR"/>
-              </w:rPr>
-              <w:t>12.</w:t>
-            </w:r>
-            <w:r>
-              <w:rPr>
-                <w:rFonts w:eastAsiaTheme="minorEastAsia"/>
-                <w:noProof/>
-                <w:lang w:eastAsia="hr-HR"/>
-              </w:rPr>
-              <w:t xml:space="preserve">     </w:t>
-            </w:r>
-            <w:r>
-              <w:rPr>
-                <w:rStyle w:val="Hiperveza"/>
-                <w:noProof/>
-                <w:lang w:eastAsia="hr-HR"/>
-              </w:rPr>
-              <w:t>Zaključak drugog sprinta</w:t>
-            </w:r>
-            <w:r>
-              <w:rPr>
-                <w:noProof/>
-                <w:webHidden/>
-              </w:rPr>
-              <w:tab/>
-            </w:r>
-            <w:r>
-              <w:rPr>
-                <w:noProof/>
-                <w:webHidden/>
-              </w:rPr>
-              <w:fldChar w:fldCharType="begin"/>
-            </w:r>
-            <w:r>
-              <w:rPr>
-                <w:noProof/>
-                <w:webHidden/>
-              </w:rPr>
-              <w:instrText xml:space="preserve"> PAGEREF _Toc471569103 \h </w:instrText>
-            </w:r>
-            <w:r>
-              <w:rPr>
-                <w:noProof/>
-                <w:webHidden/>
-              </w:rPr>
-            </w:r>
-            <w:r>
-              <w:rPr>
-                <w:noProof/>
-                <w:webHidden/>
-              </w:rPr>
-              <w:fldChar w:fldCharType="separate"/>
-            </w:r>
-            <w:r>
-              <w:rPr>
-                <w:noProof/>
-                <w:webHidden/>
-              </w:rPr>
-              <w:t>17</w:t>
-            </w:r>
-            <w:r>
-              <w:rPr>
-                <w:noProof/>
-                <w:webHidden/>
-              </w:rPr>
-              <w:fldChar w:fldCharType="end"/>
-            </w:r>
-          </w:hyperlink>
-        </w:p>
-        <w:p>
-          <w:pPr>
-            <w:pStyle w:val="Sadraj1"/>
-            <w:tabs>
-              <w:tab w:val="left" w:pos="660"/>
-              <w:tab w:val="right" w:leader="dot" w:pos="9062"/>
-            </w:tabs>
-            <w:rPr>
-              <w:rFonts w:eastAsiaTheme="minorEastAsia"/>
-              <w:noProof/>
-              <w:lang w:eastAsia="hr-HR"/>
-            </w:rPr>
-          </w:pPr>
-          <w:hyperlink w:anchor="_Toc471569104" w:history="1">
-            <w:r>
-              <w:rPr>
-                <w:rStyle w:val="Hiperveza"/>
-                <w:noProof/>
-                <w:lang w:eastAsia="hr-HR"/>
-              </w:rPr>
-              <w:t>13.</w:t>
-            </w:r>
-            <w:r>
-              <w:rPr>
-                <w:rFonts w:eastAsiaTheme="minorEastAsia"/>
-                <w:noProof/>
-                <w:lang w:eastAsia="hr-HR"/>
-              </w:rPr>
-              <w:t xml:space="preserve">     </w:t>
-            </w:r>
-            <w:r>
-              <w:rPr>
-                <w:rStyle w:val="Hiperveza"/>
-                <w:noProof/>
-                <w:lang w:eastAsia="hr-HR"/>
-              </w:rPr>
-              <w:t>DODACI</w:t>
-            </w:r>
-            <w:r>
-              <w:rPr>
-                <w:noProof/>
-                <w:webHidden/>
-              </w:rPr>
-              <w:tab/>
-            </w:r>
-            <w:r>
-              <w:rPr>
-                <w:noProof/>
-                <w:webHidden/>
-              </w:rPr>
-              <w:fldChar w:fldCharType="begin"/>
-            </w:r>
-            <w:r>
-              <w:rPr>
-                <w:noProof/>
-                <w:webHidden/>
-              </w:rPr>
-              <w:instrText xml:space="preserve"> PAGEREF _Toc471569104 \h </w:instrText>
-            </w:r>
-            <w:r>
-              <w:rPr>
-                <w:noProof/>
-                <w:webHidden/>
-              </w:rPr>
-            </w:r>
-            <w:r>
-              <w:rPr>
-                <w:noProof/>
-                <w:webHidden/>
-              </w:rPr>
-              <w:fldChar w:fldCharType="separate"/>
-            </w:r>
-            <w:r>
-              <w:rPr>
-                <w:noProof/>
-                <w:webHidden/>
-              </w:rPr>
-              <w:t>18</w:t>
-            </w:r>
-            <w:r>
-              <w:rPr>
-                <w:noProof/>
-                <w:webHidden/>
+                <w:sz w:val="24"/>
+                <w:szCs w:val="24"/>
               </w:rPr>
               <w:fldChar w:fldCharType="end"/>
             </w:r>
@@ -1890,13 +2270,15 @@
           <w:docGrid w:linePitch="360"/>
         </w:sectPr>
       </w:pPr>
+      <w:bookmarkStart w:id="0" w:name="_GoBack"/>
+      <w:bookmarkEnd w:id="0"/>
     </w:p>
     <w:p>
       <w:pPr>
         <w:pStyle w:val="1Naslov"/>
         <w:outlineLvl w:val="0"/>
       </w:pPr>
-      <w:bookmarkStart w:id="1" w:name="_Toc471569093"/>
+      <w:bookmarkStart w:id="1" w:name="_Toc471570525"/>
       <w:r>
         <w:lastRenderedPageBreak/>
         <w:t>Opis aplikacije</w:t>
@@ -1974,7 +2356,7 @@
                         <w:txbxContent>
                           <w:p>
                             <w:pPr>
-                              <w:pStyle w:val="Opisslike"/>
+                              <w:pStyle w:val="Caption"/>
                               <w:jc w:val="center"/>
                               <w:rPr>
                                 <w:rFonts w:ascii="Times New Roman" w:hAnsi="Times New Roman" w:cs="Times New Roman"/>
@@ -2067,7 +2449,7 @@
                   <w:txbxContent>
                     <w:p>
                       <w:pPr>
-                        <w:pStyle w:val="Opisslike"/>
+                        <w:pStyle w:val="Caption"/>
                         <w:jc w:val="center"/>
                         <w:rPr>
                           <w:rFonts w:ascii="Times New Roman" w:hAnsi="Times New Roman" w:cs="Times New Roman"/>
@@ -2435,7 +2817,7 @@
           <w:lang w:eastAsia="hr-HR"/>
         </w:rPr>
       </w:pPr>
-      <w:bookmarkStart w:id="2" w:name="_Toc471569094"/>
+      <w:bookmarkStart w:id="2" w:name="_Toc471570526"/>
       <w:r>
         <w:rPr>
           <w:lang w:eastAsia="hr-HR"/>
@@ -2505,7 +2887,7 @@
                         <w:txbxContent>
                           <w:p>
                             <w:pPr>
-                              <w:pStyle w:val="Opisslike"/>
+                              <w:pStyle w:val="Caption"/>
                               <w:jc w:val="center"/>
                               <w:rPr>
                                 <w:rFonts w:ascii="Times New Roman" w:hAnsi="Times New Roman" w:cs="Times New Roman"/>
@@ -2601,7 +2983,7 @@
                   <w:txbxContent>
                     <w:p>
                       <w:pPr>
-                        <w:pStyle w:val="Opisslike"/>
+                        <w:pStyle w:val="Caption"/>
                         <w:jc w:val="center"/>
                         <w:rPr>
                           <w:rFonts w:ascii="Times New Roman" w:hAnsi="Times New Roman" w:cs="Times New Roman"/>
@@ -3171,7 +3553,7 @@
     </w:p>
     <w:tbl>
       <w:tblPr>
-        <w:tblStyle w:val="Tablicareetke4-isticanje1"/>
+        <w:tblStyle w:val="GridTable4-Accent1"/>
         <w:tblW w:w="0" w:type="auto"/>
         <w:tblLook w:val="04A0" w:firstRow="1" w:lastRow="0" w:firstColumn="1" w:lastColumn="0" w:noHBand="0" w:noVBand="1"/>
       </w:tblPr>
@@ -4277,7 +4659,7 @@
         <w:pStyle w:val="1Naslov"/>
         <w:outlineLvl w:val="0"/>
       </w:pPr>
-      <w:bookmarkStart w:id="3" w:name="_Toc471569095"/>
+      <w:bookmarkStart w:id="3" w:name="_Toc471570527"/>
       <w:r>
         <w:lastRenderedPageBreak/>
         <w:t>Product Backlog</w:t>
@@ -4286,7 +4668,7 @@
     </w:p>
     <w:tbl>
       <w:tblPr>
-        <w:tblStyle w:val="Tablicareetke4-isticanje1"/>
+        <w:tblStyle w:val="GridTable4-Accent1"/>
         <w:tblW w:w="0" w:type="auto"/>
         <w:tblLayout w:type="fixed"/>
         <w:tblLook w:val="04A0" w:firstRow="1" w:lastRow="0" w:firstColumn="1" w:lastColumn="0" w:noHBand="0" w:noVBand="1"/>
@@ -5957,7 +6339,7 @@
         <w:lastRenderedPageBreak/>
         <w:t xml:space="preserve"> </w:t>
       </w:r>
-      <w:bookmarkStart w:id="4" w:name="_Toc471569096"/>
+      <w:bookmarkStart w:id="4" w:name="_Toc471570528"/>
       <w:r>
         <w:t>Sprint</w:t>
       </w:r>
@@ -5971,7 +6353,7 @@
     </w:p>
     <w:tbl>
       <w:tblPr>
-        <w:tblStyle w:val="Tablicareetke4-isticanje1"/>
+        <w:tblStyle w:val="GridTable4-Accent1"/>
         <w:tblW w:w="5000" w:type="pct"/>
         <w:tblLook w:val="04A0" w:firstRow="1" w:lastRow="0" w:firstColumn="1" w:lastColumn="0" w:noHBand="0" w:noVBand="1"/>
       </w:tblPr>
@@ -7224,8 +7606,8 @@
     </w:p>
     <w:p>
       <w:pPr>
-        <w:pStyle w:val="1Naslov"/>
-        <w:outlineLvl w:val="0"/>
+        <w:pStyle w:val="11Podnaslov"/>
+        <w:outlineLvl w:val="1"/>
         <w:rPr>
           <w:lang w:eastAsia="hr-HR"/>
         </w:rPr>
@@ -7237,7 +7619,7 @@
         <w:lastRenderedPageBreak/>
         <w:t xml:space="preserve"> </w:t>
       </w:r>
-      <w:bookmarkStart w:id="5" w:name="_Toc471569097"/>
+      <w:bookmarkStart w:id="5" w:name="_Toc471570529"/>
       <w:r>
         <w:rPr>
           <w:lang w:eastAsia="hr-HR"/>
@@ -7410,7 +7792,7 @@
                         <w:txbxContent>
                           <w:p>
                             <w:pPr>
-                              <w:pStyle w:val="Opisslike"/>
+                              <w:pStyle w:val="Caption"/>
                               <w:rPr>
                                 <w:rFonts w:ascii="Times New Roman" w:hAnsi="Times New Roman" w:cs="Times New Roman"/>
                                 <w:noProof/>
@@ -7723,7 +8105,7 @@
                         <w:txbxContent>
                           <w:p>
                             <w:pPr>
-                              <w:pStyle w:val="Opisslike"/>
+                              <w:pStyle w:val="Caption"/>
                               <w:rPr>
                                 <w:rFonts w:ascii="Times New Roman" w:hAnsi="Times New Roman" w:cs="Times New Roman"/>
                                 <w:noProof/>
@@ -7875,10 +8257,10 @@
     </w:p>
     <w:p>
       <w:pPr>
-        <w:pStyle w:val="1Naslov"/>
-        <w:outlineLvl w:val="0"/>
-      </w:pPr>
-      <w:bookmarkStart w:id="6" w:name="_Toc471569098"/>
+        <w:pStyle w:val="11Podnaslov"/>
+        <w:outlineLvl w:val="1"/>
+      </w:pPr>
+      <w:bookmarkStart w:id="6" w:name="_Toc471570530"/>
       <w:r>
         <w:lastRenderedPageBreak/>
         <w:t>Održani sastanci tijekom prvog sprinta</w:t>
@@ -7918,7 +8300,7 @@
     </w:p>
     <w:tbl>
       <w:tblPr>
-        <w:tblStyle w:val="Tamnatablicareetke5-isticanje5"/>
+        <w:tblStyle w:val="GridTable5Dark-Accent5"/>
         <w:tblW w:w="0" w:type="auto"/>
         <w:tblLook w:val="04A0" w:firstRow="1" w:lastRow="0" w:firstColumn="1" w:lastColumn="0" w:noHBand="0" w:noVBand="1"/>
       </w:tblPr>
@@ -8333,138 +8715,6 @@
     </w:p>
     <w:p>
       <w:pPr>
-        <w:pStyle w:val="1Naslov"/>
-        <w:outlineLvl w:val="0"/>
-        <w:rPr>
-          <w:noProof/>
-          <w:lang w:eastAsia="hr-HR"/>
-        </w:rPr>
-      </w:pPr>
-      <w:bookmarkStart w:id="7" w:name="_Toc471569099"/>
-      <w:r>
-        <w:rPr>
-          <w:noProof/>
-          <w:lang w:eastAsia="hr-HR"/>
-        </w:rPr>
-        <w:lastRenderedPageBreak/>
-        <w:t>Zaključak prvog sprinta</w:t>
-      </w:r>
-      <w:bookmarkEnd w:id="7"/>
-    </w:p>
-    <w:p>
-      <w:pPr>
-        <w:spacing w:line="360" w:lineRule="auto"/>
-        <w:ind w:firstLine="426"/>
-        <w:jc w:val="both"/>
-        <w:rPr>
-          <w:rFonts w:ascii="Times New Roman" w:hAnsi="Times New Roman" w:cs="Times New Roman"/>
-          <w:noProof/>
-          <w:sz w:val="24"/>
-          <w:szCs w:val="24"/>
-          <w:lang w:eastAsia="hr-HR"/>
-        </w:rPr>
-      </w:pPr>
-      <w:r>
-        <w:rPr>
-          <w:rFonts w:ascii="Times New Roman" w:hAnsi="Times New Roman" w:cs="Times New Roman"/>
-          <w:noProof/>
-          <w:sz w:val="24"/>
-          <w:szCs w:val="24"/>
-          <w:lang w:eastAsia="hr-HR"/>
-        </w:rPr>
-        <w:t xml:space="preserve">Tijekom prvog trotjednog sprinta malo je toga implementirano što je korisniku vidljivo kada pokrene aplikaciju. Bilo je potrebno napraviti cijelu pozadinu na temelju koje će aplikacija raditi. Tijekom ovog sprinta veliki je napor utrošen na izradu Web API servisa. </w:t>
-      </w:r>
-      <w:r>
-        <w:rPr>
-          <w:rFonts w:ascii="Times New Roman" w:hAnsi="Times New Roman" w:cs="Times New Roman"/>
-          <w:noProof/>
-          <w:sz w:val="24"/>
-          <w:szCs w:val="24"/>
-          <w:lang w:eastAsia="hr-HR"/>
-        </w:rPr>
-        <w:t xml:space="preserve">Također, puno vremena je otišla na osmišljavanje arhitekture aplikacije te na osmišljavanje izgleda ekrana aplikacije. Na početku smo imali problema s tim što je prošlo podosta vremena dok nam je tvrtka dala jasne naputke što i kako žele. Tek kada smo dobili jasne naputke mogli smo osmisliti izgled i način na koji će funkcionirati čitava aplikacija. Ono što je u prvom sprintu implementirano su prijava i odjava korisnika. Također, radilo se na integraciji BLE algoritma kojeg nam je tvrtka ustupila. Ono što smo iz prethodnih grafova mogli uočiti jest da je remaining-points linija ravna veći dio sprinta. </w:t>
-      </w:r>
-      <w:r>
-        <w:rPr>
-          <w:rFonts w:ascii="Times New Roman" w:hAnsi="Times New Roman" w:cs="Times New Roman"/>
-          <w:noProof/>
-          <w:sz w:val="24"/>
-          <w:szCs w:val="24"/>
-          <w:lang w:eastAsia="hr-HR"/>
-        </w:rPr>
-        <w:t>Važno je napomenuti da</w:t>
-      </w:r>
-      <w:r>
-        <w:rPr>
-          <w:rFonts w:ascii="Times New Roman" w:hAnsi="Times New Roman" w:cs="Times New Roman"/>
-          <w:noProof/>
-          <w:sz w:val="24"/>
-          <w:szCs w:val="24"/>
-          <w:lang w:eastAsia="hr-HR"/>
-        </w:rPr>
-        <w:t xml:space="preserve"> smo procjenu napora davali isključivo samo za ostvare</w:t>
-      </w:r>
-      <w:r>
-        <w:rPr>
-          <w:rFonts w:ascii="Times New Roman" w:hAnsi="Times New Roman" w:cs="Times New Roman"/>
-          <w:noProof/>
-          <w:sz w:val="24"/>
-          <w:szCs w:val="24"/>
-          <w:lang w:eastAsia="hr-HR"/>
-        </w:rPr>
-        <w:t>nu implementaciju, a ne i za napravljenu dokumentaciju na koju je otišlo jako puno vremena</w:t>
-      </w:r>
-      <w:r>
-        <w:rPr>
-          <w:rFonts w:ascii="Times New Roman" w:hAnsi="Times New Roman" w:cs="Times New Roman"/>
-          <w:noProof/>
-          <w:sz w:val="24"/>
-          <w:szCs w:val="24"/>
-          <w:lang w:eastAsia="hr-HR"/>
-        </w:rPr>
-        <w:t>.</w:t>
-      </w:r>
-      <w:r>
-        <w:rPr>
-          <w:rFonts w:ascii="Times New Roman" w:hAnsi="Times New Roman" w:cs="Times New Roman"/>
-          <w:noProof/>
-          <w:sz w:val="24"/>
-          <w:szCs w:val="24"/>
-          <w:lang w:eastAsia="hr-HR"/>
-        </w:rPr>
-        <w:t xml:space="preserve"> Iz „Burndown“ grafa mogli smo vidjeti kako je „remaining-points“ linija prema kraju sprinta opadala te smo na kraju uspjeli napraviti isplanirano. Na pojedinim mjestima linija je ravna, ali to su mali vremenski periodi u kojima je uzimana pauza od rada na projektu. </w:t>
-      </w:r>
-      <w:r>
-        <w:rPr>
-          <w:rFonts w:ascii="Times New Roman" w:hAnsi="Times New Roman" w:cs="Times New Roman"/>
-          <w:noProof/>
-          <w:sz w:val="24"/>
-          <w:szCs w:val="24"/>
-          <w:lang w:eastAsia="hr-HR"/>
-        </w:rPr>
-        <w:t>Sve u svemu, u ovome sprintu napravljeno je sve što je planirano i u za to zadanome roku.</w:t>
-      </w:r>
-    </w:p>
-    <w:p>
-      <w:pPr>
-        <w:spacing w:line="360" w:lineRule="auto"/>
-        <w:ind w:firstLine="426"/>
-        <w:jc w:val="both"/>
-        <w:rPr>
-          <w:noProof/>
-          <w:lang w:eastAsia="hr-HR"/>
-        </w:rPr>
-      </w:pPr>
-      <w:r>
-        <w:rPr>
-          <w:noProof/>
-          <w:lang w:eastAsia="hr-HR"/>
-        </w:rPr>
-        <w:br w:type="textWrapping" w:clear="all"/>
-      </w:r>
-    </w:p>
-    <w:p>
-      <w:pPr>
         <w:pStyle w:val="11Podnaslov"/>
         <w:numPr>
           <w:ilvl w:val="0"/>
@@ -8476,12 +8726,137 @@
           <w:lang w:eastAsia="hr-HR"/>
         </w:rPr>
       </w:pPr>
-      <w:r>
+    </w:p>
+    <w:p>
+      <w:pPr>
+        <w:pStyle w:val="11Podnaslov"/>
+        <w:outlineLvl w:val="1"/>
         <w:rPr>
           <w:noProof/>
           <w:lang w:eastAsia="hr-HR"/>
         </w:rPr>
-        <w:softHyphen/>
+      </w:pPr>
+      <w:bookmarkStart w:id="7" w:name="_Toc471570531"/>
+      <w:r>
+        <w:rPr>
+          <w:noProof/>
+          <w:lang w:eastAsia="hr-HR"/>
+        </w:rPr>
+        <w:lastRenderedPageBreak/>
+        <w:t>Zaključak prvog sprinta</w:t>
+      </w:r>
+      <w:bookmarkEnd w:id="7"/>
+    </w:p>
+    <w:p>
+      <w:pPr>
+        <w:spacing w:line="360" w:lineRule="auto"/>
+        <w:ind w:firstLine="426"/>
+        <w:jc w:val="both"/>
+        <w:rPr>
+          <w:rFonts w:ascii="Times New Roman" w:hAnsi="Times New Roman" w:cs="Times New Roman"/>
+          <w:noProof/>
+          <w:sz w:val="24"/>
+          <w:szCs w:val="24"/>
+          <w:lang w:eastAsia="hr-HR"/>
+        </w:rPr>
+      </w:pPr>
+      <w:r>
+        <w:rPr>
+          <w:rFonts w:ascii="Times New Roman" w:hAnsi="Times New Roman" w:cs="Times New Roman"/>
+          <w:noProof/>
+          <w:sz w:val="24"/>
+          <w:szCs w:val="24"/>
+          <w:lang w:eastAsia="hr-HR"/>
+        </w:rPr>
+        <w:t xml:space="preserve">Tijekom prvog trotjednog sprinta malo je toga implementirano što je korisniku vidljivo kada pokrene aplikaciju. Bilo je potrebno napraviti cijelu pozadinu na temelju koje će aplikacija raditi. Tijekom ovog sprinta veliki je napor utrošen na izradu Web API servisa. </w:t>
+      </w:r>
+      <w:r>
+        <w:rPr>
+          <w:rFonts w:ascii="Times New Roman" w:hAnsi="Times New Roman" w:cs="Times New Roman"/>
+          <w:noProof/>
+          <w:sz w:val="24"/>
+          <w:szCs w:val="24"/>
+          <w:lang w:eastAsia="hr-HR"/>
+        </w:rPr>
+        <w:t xml:space="preserve">Također, puno vremena je otišla na osmišljavanje arhitekture aplikacije te na osmišljavanje izgleda ekrana aplikacije. Na početku smo imali problema s tim što je prošlo podosta vremena dok nam je tvrtka dala jasne naputke što i kako žele. Tek kada smo dobili jasne naputke mogli smo osmisliti izgled i način na koji će funkcionirati čitava aplikacija. Ono što je u prvom sprintu implementirano su prijava i odjava korisnika. Također, radilo se na integraciji BLE algoritma kojeg nam je tvrtka ustupila. Ono što smo iz prethodnih grafova mogli uočiti jest da je remaining-points linija ravna veći dio sprinta. </w:t>
+      </w:r>
+      <w:r>
+        <w:rPr>
+          <w:rFonts w:ascii="Times New Roman" w:hAnsi="Times New Roman" w:cs="Times New Roman"/>
+          <w:noProof/>
+          <w:sz w:val="24"/>
+          <w:szCs w:val="24"/>
+          <w:lang w:eastAsia="hr-HR"/>
+        </w:rPr>
+        <w:t>Važno je napomenuti da</w:t>
+      </w:r>
+      <w:r>
+        <w:rPr>
+          <w:rFonts w:ascii="Times New Roman" w:hAnsi="Times New Roman" w:cs="Times New Roman"/>
+          <w:noProof/>
+          <w:sz w:val="24"/>
+          <w:szCs w:val="24"/>
+          <w:lang w:eastAsia="hr-HR"/>
+        </w:rPr>
+        <w:t xml:space="preserve"> smo procjenu napora davali isključivo samo za ostvare</w:t>
+      </w:r>
+      <w:r>
+        <w:rPr>
+          <w:rFonts w:ascii="Times New Roman" w:hAnsi="Times New Roman" w:cs="Times New Roman"/>
+          <w:noProof/>
+          <w:sz w:val="24"/>
+          <w:szCs w:val="24"/>
+          <w:lang w:eastAsia="hr-HR"/>
+        </w:rPr>
+        <w:t>nu implementaciju, a ne i za napravljenu dokumentaciju na koju je otišlo jako puno vremena</w:t>
+      </w:r>
+      <w:r>
+        <w:rPr>
+          <w:rFonts w:ascii="Times New Roman" w:hAnsi="Times New Roman" w:cs="Times New Roman"/>
+          <w:noProof/>
+          <w:sz w:val="24"/>
+          <w:szCs w:val="24"/>
+          <w:lang w:eastAsia="hr-HR"/>
+        </w:rPr>
+        <w:t>.</w:t>
+      </w:r>
+      <w:r>
+        <w:rPr>
+          <w:rFonts w:ascii="Times New Roman" w:hAnsi="Times New Roman" w:cs="Times New Roman"/>
+          <w:noProof/>
+          <w:sz w:val="24"/>
+          <w:szCs w:val="24"/>
+          <w:lang w:eastAsia="hr-HR"/>
+        </w:rPr>
+        <w:t xml:space="preserve"> Iz „Burndown“ grafa mogli smo vidjeti kako je „remaining-points“ linija prema kraju sprinta opadala te smo na kraju uspjeli napraviti isplanirano. Na pojedinim mjestima linija je ravna, ali to su mali vremenski periodi u kojima je uzimana pauza od rada na projektu. </w:t>
+      </w:r>
+      <w:r>
+        <w:rPr>
+          <w:rFonts w:ascii="Times New Roman" w:hAnsi="Times New Roman" w:cs="Times New Roman"/>
+          <w:noProof/>
+          <w:sz w:val="24"/>
+          <w:szCs w:val="24"/>
+          <w:lang w:eastAsia="hr-HR"/>
+        </w:rPr>
+        <w:t>Sve u svemu, u ovome sprintu napravljeno je sve što je planirano i u za to zadanome roku.</w:t>
+      </w:r>
+    </w:p>
+    <w:p>
+      <w:pPr>
+        <w:spacing w:line="360" w:lineRule="auto"/>
+        <w:ind w:firstLine="426"/>
+        <w:jc w:val="both"/>
+        <w:rPr>
+          <w:noProof/>
+          <w:lang w:eastAsia="hr-HR"/>
+        </w:rPr>
+      </w:pPr>
+      <w:r>
+        <w:rPr>
+          <w:noProof/>
+          <w:lang w:eastAsia="hr-HR"/>
+        </w:rPr>
+        <w:br w:type="textWrapping" w:clear="all"/>
       </w:r>
     </w:p>
     <w:p>
@@ -8497,6 +8872,13 @@
           <w:lang w:eastAsia="hr-HR"/>
         </w:rPr>
       </w:pPr>
+      <w:r>
+        <w:rPr>
+          <w:noProof/>
+          <w:lang w:eastAsia="hr-HR"/>
+        </w:rPr>
+        <w:softHyphen/>
+      </w:r>
     </w:p>
     <w:p>
       <w:pPr>
@@ -8539,13 +8921,6 @@
           <w:lang w:eastAsia="hr-HR"/>
         </w:rPr>
       </w:pPr>
-      <w:r>
-        <w:rPr>
-          <w:noProof/>
-          <w:lang w:eastAsia="hr-HR"/>
-        </w:rPr>
-        <w:br w:type="textWrapping" w:clear="all"/>
-      </w:r>
     </w:p>
     <w:p>
       <w:pPr>
@@ -8560,6 +8935,13 @@
           <w:lang w:eastAsia="hr-HR"/>
         </w:rPr>
       </w:pPr>
+      <w:r>
+        <w:rPr>
+          <w:noProof/>
+          <w:lang w:eastAsia="hr-HR"/>
+        </w:rPr>
+        <w:br w:type="textWrapping" w:clear="all"/>
+      </w:r>
     </w:p>
     <w:p>
       <w:pPr>
@@ -8591,25 +8973,56 @@
     </w:p>
     <w:p>
       <w:pPr>
+        <w:pStyle w:val="11Podnaslov"/>
+        <w:numPr>
+          <w:ilvl w:val="0"/>
+          <w:numId w:val="0"/>
+        </w:numPr>
+        <w:ind w:left="-6"/>
+        <w:rPr>
+          <w:noProof/>
+          <w:lang w:eastAsia="hr-HR"/>
+        </w:rPr>
+      </w:pPr>
+    </w:p>
+    <w:p>
+      <w:pPr>
+        <w:pStyle w:val="11Podnaslov"/>
+        <w:numPr>
+          <w:ilvl w:val="0"/>
+          <w:numId w:val="0"/>
+        </w:numPr>
+        <w:ind w:left="-6"/>
+        <w:rPr>
+          <w:noProof/>
+          <w:lang w:eastAsia="hr-HR"/>
+        </w:rPr>
+      </w:pPr>
+    </w:p>
+    <w:p>
+      <w:pPr>
         <w:pStyle w:val="1Naslov"/>
         <w:outlineLvl w:val="0"/>
         <w:rPr>
           <w:lang w:eastAsia="hr-HR"/>
         </w:rPr>
       </w:pPr>
-      <w:bookmarkStart w:id="8" w:name="_Toc471569100"/>
-      <w:r>
-        <w:rPr>
-          <w:lang w:eastAsia="hr-HR"/>
-        </w:rPr>
+      <w:bookmarkStart w:id="8" w:name="_Toc471570532"/>
+      <w:r>
         <w:lastRenderedPageBreak/>
-        <w:t>Sprint 2 Backlog</w:t>
+        <w:t>Sprint</w:t>
+      </w:r>
+      <w:r>
+        <w:rPr>
+          <w:lang w:eastAsia="hr-HR"/>
+        </w:rPr>
+        <w:t xml:space="preserve"> 2 Backlog</w:t>
       </w:r>
       <w:bookmarkEnd w:id="8"/>
     </w:p>
     <w:tbl>
       <w:tblPr>
-        <w:tblStyle w:val="Tablicareetke4-isticanje1"/>
+        <w:tblStyle w:val="GridTable4-Accent1"/>
         <w:tblW w:w="5000" w:type="pct"/>
         <w:tblLook w:val="04A0" w:firstRow="1" w:lastRow="0" w:firstColumn="1" w:lastColumn="0" w:noHBand="0" w:noVBand="1"/>
       </w:tblPr>
@@ -9875,13 +10288,13 @@
     </w:p>
     <w:p>
       <w:pPr>
-        <w:pStyle w:val="1Naslov"/>
-        <w:outlineLvl w:val="0"/>
-        <w:rPr>
-          <w:lang w:eastAsia="hr-HR"/>
-        </w:rPr>
-      </w:pPr>
-      <w:bookmarkStart w:id="9" w:name="_Toc471569101"/>
+        <w:pStyle w:val="11Podnaslov"/>
+        <w:outlineLvl w:val="1"/>
+        <w:rPr>
+          <w:lang w:eastAsia="hr-HR"/>
+        </w:rPr>
+      </w:pPr>
+      <w:bookmarkStart w:id="9" w:name="_Toc471570533"/>
       <w:r>
         <w:rPr>
           <w:lang w:eastAsia="hr-HR"/>
@@ -10200,13 +10613,13 @@
     </w:p>
     <w:p>
       <w:pPr>
-        <w:pStyle w:val="1Naslov"/>
-        <w:outlineLvl w:val="0"/>
-        <w:rPr>
-          <w:lang w:eastAsia="hr-HR"/>
-        </w:rPr>
-      </w:pPr>
-      <w:bookmarkStart w:id="10" w:name="_Toc471569102"/>
+        <w:pStyle w:val="11Podnaslov"/>
+        <w:outlineLvl w:val="1"/>
+        <w:rPr>
+          <w:lang w:eastAsia="hr-HR"/>
+        </w:rPr>
+      </w:pPr>
+      <w:bookmarkStart w:id="10" w:name="_Toc471570534"/>
       <w:r>
         <w:rPr>
           <w:lang w:eastAsia="hr-HR"/>
@@ -10238,7 +10651,7 @@
     </w:p>
     <w:tbl>
       <w:tblPr>
-        <w:tblStyle w:val="Tamnatablicareetke5-isticanje5"/>
+        <w:tblStyle w:val="GridTable5Dark-Accent5"/>
         <w:tblW w:w="0" w:type="auto"/>
         <w:tblLook w:val="04A0" w:firstRow="1" w:lastRow="0" w:firstColumn="1" w:lastColumn="0" w:noHBand="0" w:noVBand="1"/>
       </w:tblPr>
@@ -10614,13 +11027,13 @@
     </w:p>
     <w:p>
       <w:pPr>
-        <w:pStyle w:val="1Naslov"/>
-        <w:outlineLvl w:val="0"/>
-        <w:rPr>
-          <w:lang w:eastAsia="hr-HR"/>
-        </w:rPr>
-      </w:pPr>
-      <w:bookmarkStart w:id="11" w:name="_Toc471569103"/>
+        <w:pStyle w:val="11Podnaslov"/>
+        <w:outlineLvl w:val="1"/>
+        <w:rPr>
+          <w:lang w:eastAsia="hr-HR"/>
+        </w:rPr>
+      </w:pPr>
+      <w:bookmarkStart w:id="11" w:name="_Toc471570535"/>
       <w:r>
         <w:rPr>
           <w:lang w:eastAsia="hr-HR"/>
@@ -10675,7 +11088,7 @@
           <w:lang w:eastAsia="hr-HR"/>
         </w:rPr>
       </w:pPr>
-      <w:bookmarkStart w:id="12" w:name="_Toc471569104"/>
+      <w:bookmarkStart w:id="12" w:name="_Toc471570536"/>
       <w:r>
         <w:rPr>
           <w:lang w:eastAsia="hr-HR"/>
@@ -11536,7 +11949,7 @@
     <w:sdtContent>
       <w:p>
         <w:pPr>
-          <w:pStyle w:val="Podnoje"/>
+          <w:pStyle w:val="Footer"/>
           <w:jc w:val="right"/>
         </w:pPr>
         <w:r>
@@ -11552,7 +11965,7 @@
           <w:rPr>
             <w:noProof/>
           </w:rPr>
-          <w:t>9</w:t>
+          <w:t>1</w:t>
         </w:r>
         <w:r>
           <w:rPr>
@@ -11565,7 +11978,7 @@
   </w:sdt>
   <w:p>
     <w:pPr>
-      <w:pStyle w:val="Podnoje"/>
+      <w:pStyle w:val="Footer"/>
     </w:pPr>
   </w:p>
 </w:ftr>
@@ -11589,7 +12002,7 @@
     <w:sdtContent>
       <w:p>
         <w:pPr>
-          <w:pStyle w:val="Podnoje"/>
+          <w:pStyle w:val="Footer"/>
           <w:jc w:val="right"/>
         </w:pPr>
         <w:r>
@@ -11605,7 +12018,7 @@
           <w:rPr>
             <w:noProof/>
           </w:rPr>
-          <w:t>18</w:t>
+          <w:t>19</w:t>
         </w:r>
         <w:r>
           <w:rPr>
@@ -11618,7 +12031,7 @@
   </w:sdt>
   <w:p>
     <w:pPr>
-      <w:pStyle w:val="Podnoje"/>
+      <w:pStyle w:val="Footer"/>
     </w:pPr>
   </w:p>
 </w:ftr>
@@ -11651,7 +12064,7 @@
 
 <file path=word/numbering.xml><?xml version="1.0" encoding="utf-8"?>
 <w:numbering xmlns:wpc="http://schemas.microsoft.com/office/word/2010/wordprocessingCanvas" xmlns:mc="http://schemas.openxmlformats.org/markup-compatibility/2006" xmlns:o="urn:schemas-microsoft-com:office:office" xmlns:r="http://schemas.openxmlformats.org/officeDocument/2006/relationships" xmlns:m="http://schemas.openxmlformats.org/officeDocument/2006/math" xmlns:v="urn:schemas-microsoft-com:vml" xmlns:wp14="http://schemas.microsoft.com/office/word/2010/wordprocessingDrawing" xmlns:wp="http://schemas.openxmlformats.org/drawingml/2006/wordprocessingDrawing" xmlns:w10="urn:schemas-microsoft-com:office:word" xmlns:w="http://schemas.openxmlformats.org/wordprocessingml/2006/main" xmlns:w14="http://schemas.microsoft.com/office/word/2010/wordml" xmlns:w15="http://schemas.microsoft.com/office/word/2012/wordml" xmlns:wpg="http://schemas.microsoft.com/office/word/2010/wordprocessingGroup" xmlns:wpi="http://schemas.microsoft.com/office/word/2010/wordprocessingInk" xmlns:wne="http://schemas.microsoft.com/office/word/2006/wordml" xmlns:wps="http://schemas.microsoft.com/office/word/2010/wordprocessingShape" mc:Ignorable="w14 w15 wp14">
-  <w:abstractNum w:abstractNumId="0" w15:restartNumberingAfterBreak="0">
+  <w:abstractNum w:abstractNumId="0">
     <w:nsid w:val="1FA77B27"/>
     <w:multiLevelType w:val="multilevel"/>
     <w:tmpl w:val="9CFE6D78"/>
@@ -11800,7 +12213,7 @@
       </w:rPr>
     </w:lvl>
   </w:abstractNum>
-  <w:abstractNum w:abstractNumId="1" w15:restartNumberingAfterBreak="0">
+  <w:abstractNum w:abstractNumId="1">
     <w:nsid w:val="2BED56B4"/>
     <w:multiLevelType w:val="hybridMultilevel"/>
     <w:tmpl w:val="F26A636E"/>
@@ -11913,7 +12326,7 @@
       </w:rPr>
     </w:lvl>
   </w:abstractNum>
-  <w:abstractNum w:abstractNumId="2" w15:restartNumberingAfterBreak="0">
+  <w:abstractNum w:abstractNumId="2">
     <w:nsid w:val="47792751"/>
     <w:multiLevelType w:val="hybridMultilevel"/>
     <w:tmpl w:val="F5741E48"/>
@@ -12026,7 +12439,7 @@
       </w:rPr>
     </w:lvl>
   </w:abstractNum>
-  <w:abstractNum w:abstractNumId="3" w15:restartNumberingAfterBreak="0">
+  <w:abstractNum w:abstractNumId="3">
     <w:nsid w:val="5BB57842"/>
     <w:multiLevelType w:val="hybridMultilevel"/>
     <w:tmpl w:val="EB9C71E4"/>
@@ -12112,7 +12525,7 @@
       </w:pPr>
     </w:lvl>
   </w:abstractNum>
-  <w:abstractNum w:abstractNumId="4" w15:restartNumberingAfterBreak="0">
+  <w:abstractNum w:abstractNumId="4">
     <w:nsid w:val="6F7060B2"/>
     <w:multiLevelType w:val="hybridMultilevel"/>
     <w:tmpl w:val="A2845122"/>
@@ -12225,7 +12638,7 @@
       </w:rPr>
     </w:lvl>
   </w:abstractNum>
-  <w:abstractNum w:abstractNumId="5" w15:restartNumberingAfterBreak="0">
+  <w:abstractNum w:abstractNumId="5">
     <w:nsid w:val="730A29B0"/>
     <w:multiLevelType w:val="hybridMultilevel"/>
     <w:tmpl w:val="21CE4318"/>
@@ -12338,7 +12751,7 @@
       </w:rPr>
     </w:lvl>
   </w:abstractNum>
-  <w:abstractNum w:abstractNumId="6" w15:restartNumberingAfterBreak="0">
+  <w:abstractNum w:abstractNumId="6">
     <w:nsid w:val="750B7D89"/>
     <w:multiLevelType w:val="multilevel"/>
     <w:tmpl w:val="057E19AA"/>
@@ -12844,11 +13257,11 @@
     <w:name w:val="Normal"/>
     <w:qFormat/>
   </w:style>
-  <w:style w:type="paragraph" w:styleId="Naslov1">
+  <w:style w:type="paragraph" w:styleId="Heading1">
     <w:name w:val="heading 1"/>
     <w:basedOn w:val="Normal"/>
     <w:next w:val="Normal"/>
-    <w:link w:val="Naslov1Char"/>
+    <w:link w:val="Heading1Char"/>
     <w:uiPriority w:val="9"/>
     <w:qFormat/>
     <w:rsid w:val="00851CE4"/>
@@ -12865,11 +13278,11 @@
       <w:szCs w:val="32"/>
     </w:rPr>
   </w:style>
-  <w:style w:type="paragraph" w:styleId="Naslov3">
+  <w:style w:type="paragraph" w:styleId="Heading3">
     <w:name w:val="heading 3"/>
     <w:basedOn w:val="Normal"/>
     <w:next w:val="Normal"/>
-    <w:link w:val="Naslov3Char"/>
+    <w:link w:val="Heading3Char"/>
     <w:uiPriority w:val="9"/>
     <w:semiHidden/>
     <w:unhideWhenUsed/>
@@ -12888,13 +13301,13 @@
       <w:szCs w:val="24"/>
     </w:rPr>
   </w:style>
-  <w:style w:type="character" w:default="1" w:styleId="Zadanifontodlomka">
+  <w:style w:type="character" w:default="1" w:styleId="DefaultParagraphFont">
     <w:name w:val="Default Paragraph Font"/>
     <w:uiPriority w:val="1"/>
     <w:semiHidden/>
     <w:unhideWhenUsed/>
   </w:style>
-  <w:style w:type="table" w:default="1" w:styleId="Obinatablica">
+  <w:style w:type="table" w:default="1" w:styleId="TableNormal">
     <w:name w:val="Normal Table"/>
     <w:uiPriority w:val="99"/>
     <w:semiHidden/>
@@ -12909,13 +13322,13 @@
       </w:tblCellMar>
     </w:tblPr>
   </w:style>
-  <w:style w:type="numbering" w:default="1" w:styleId="Bezpopisa">
+  <w:style w:type="numbering" w:default="1" w:styleId="NoList">
     <w:name w:val="No List"/>
     <w:uiPriority w:val="99"/>
     <w:semiHidden/>
     <w:unhideWhenUsed/>
   </w:style>
-  <w:style w:type="paragraph" w:styleId="Bezproreda">
+  <w:style w:type="paragraph" w:styleId="NoSpacing">
     <w:name w:val="No Spacing"/>
     <w:uiPriority w:val="1"/>
     <w:qFormat/>
@@ -12924,10 +13337,10 @@
       <w:spacing w:after="0" w:line="240" w:lineRule="auto"/>
     </w:pPr>
   </w:style>
-  <w:style w:type="character" w:customStyle="1" w:styleId="Naslov1Char">
-    <w:name w:val="Naslov 1 Char"/>
-    <w:basedOn w:val="Zadanifontodlomka"/>
-    <w:link w:val="Naslov1"/>
+  <w:style w:type="character" w:customStyle="1" w:styleId="Heading1Char">
+    <w:name w:val="Heading 1 Char"/>
+    <w:basedOn w:val="DefaultParagraphFont"/>
+    <w:link w:val="Heading1"/>
     <w:uiPriority w:val="9"/>
     <w:rsid w:val="00851CE4"/>
     <w:rPr>
@@ -12937,9 +13350,9 @@
       <w:szCs w:val="32"/>
     </w:rPr>
   </w:style>
-  <w:style w:type="paragraph" w:styleId="TOCNaslov">
+  <w:style w:type="paragraph" w:styleId="TOCHeading">
     <w:name w:val="TOC Heading"/>
-    <w:basedOn w:val="Naslov1"/>
+    <w:basedOn w:val="Heading1"/>
     <w:next w:val="Normal"/>
     <w:uiPriority w:val="39"/>
     <w:unhideWhenUsed/>
@@ -12952,10 +13365,10 @@
       <w:lang w:val="en-US"/>
     </w:rPr>
   </w:style>
-  <w:style w:type="paragraph" w:styleId="Zaglavlje">
+  <w:style w:type="paragraph" w:styleId="Header">
     <w:name w:val="header"/>
     <w:basedOn w:val="Normal"/>
-    <w:link w:val="ZaglavljeChar"/>
+    <w:link w:val="HeaderChar"/>
     <w:uiPriority w:val="99"/>
     <w:unhideWhenUsed/>
     <w:rsid w:val="00851CE4"/>
@@ -12967,17 +13380,17 @@
       <w:spacing w:after="0" w:line="240" w:lineRule="auto"/>
     </w:pPr>
   </w:style>
-  <w:style w:type="character" w:customStyle="1" w:styleId="ZaglavljeChar">
-    <w:name w:val="Zaglavlje Char"/>
-    <w:basedOn w:val="Zadanifontodlomka"/>
-    <w:link w:val="Zaglavlje"/>
+  <w:style w:type="character" w:customStyle="1" w:styleId="HeaderChar">
+    <w:name w:val="Header Char"/>
+    <w:basedOn w:val="DefaultParagraphFont"/>
+    <w:link w:val="Header"/>
     <w:uiPriority w:val="99"/>
     <w:rsid w:val="00851CE4"/>
   </w:style>
-  <w:style w:type="paragraph" w:styleId="Podnoje">
+  <w:style w:type="paragraph" w:styleId="Footer">
     <w:name w:val="footer"/>
     <w:basedOn w:val="Normal"/>
-    <w:link w:val="PodnojeChar"/>
+    <w:link w:val="FooterChar"/>
     <w:uiPriority w:val="99"/>
     <w:unhideWhenUsed/>
     <w:rsid w:val="00851CE4"/>
@@ -12989,17 +13402,17 @@
       <w:spacing w:after="0" w:line="240" w:lineRule="auto"/>
     </w:pPr>
   </w:style>
-  <w:style w:type="character" w:customStyle="1" w:styleId="PodnojeChar">
-    <w:name w:val="Podnožje Char"/>
-    <w:basedOn w:val="Zadanifontodlomka"/>
-    <w:link w:val="Podnoje"/>
+  <w:style w:type="character" w:customStyle="1" w:styleId="FooterChar">
+    <w:name w:val="Footer Char"/>
+    <w:basedOn w:val="DefaultParagraphFont"/>
+    <w:link w:val="Footer"/>
     <w:uiPriority w:val="99"/>
     <w:rsid w:val="00851CE4"/>
   </w:style>
-  <w:style w:type="paragraph" w:styleId="Odlomakpopisa">
+  <w:style w:type="paragraph" w:styleId="ListParagraph">
     <w:name w:val="List Paragraph"/>
     <w:basedOn w:val="Normal"/>
-    <w:link w:val="OdlomakpopisaChar"/>
+    <w:link w:val="ListParagraphChar"/>
     <w:uiPriority w:val="34"/>
     <w:qFormat/>
     <w:rsid w:val="00E728EB"/>
@@ -13010,7 +13423,7 @@
   </w:style>
   <w:style w:type="paragraph" w:customStyle="1" w:styleId="1Naslov">
     <w:name w:val="1. Naslov"/>
-    <w:basedOn w:val="Odlomakpopisa"/>
+    <w:basedOn w:val="ListParagraph"/>
     <w:link w:val="1NaslovChar"/>
     <w:qFormat/>
     <w:rsid w:val="00165A1F"/>
@@ -13048,16 +13461,16 @@
       <w:szCs w:val="32"/>
     </w:rPr>
   </w:style>
-  <w:style w:type="character" w:customStyle="1" w:styleId="OdlomakpopisaChar">
-    <w:name w:val="Odlomak popisa Char"/>
-    <w:basedOn w:val="Zadanifontodlomka"/>
-    <w:link w:val="Odlomakpopisa"/>
+  <w:style w:type="character" w:customStyle="1" w:styleId="ListParagraphChar">
+    <w:name w:val="List Paragraph Char"/>
+    <w:basedOn w:val="DefaultParagraphFont"/>
+    <w:link w:val="ListParagraph"/>
     <w:uiPriority w:val="34"/>
     <w:rsid w:val="00165A1F"/>
   </w:style>
   <w:style w:type="character" w:customStyle="1" w:styleId="1NaslovChar">
     <w:name w:val="1. Naslov Char"/>
-    <w:basedOn w:val="OdlomakpopisaChar"/>
+    <w:basedOn w:val="ListParagraphChar"/>
     <w:link w:val="1Naslov"/>
     <w:rsid w:val="00165A1F"/>
     <w:rPr>
@@ -13110,7 +13523,7 @@
       <w:szCs w:val="24"/>
     </w:rPr>
   </w:style>
-  <w:style w:type="paragraph" w:styleId="Sadraj1">
+  <w:style w:type="paragraph" w:styleId="TOC1">
     <w:name w:val="toc 1"/>
     <w:basedOn w:val="Normal"/>
     <w:next w:val="Normal"/>
@@ -13122,9 +13535,9 @@
       <w:spacing w:after="100"/>
     </w:pPr>
   </w:style>
-  <w:style w:type="character" w:styleId="Hiperveza">
+  <w:style w:type="character" w:styleId="Hyperlink">
     <w:name w:val="Hyperlink"/>
-    <w:basedOn w:val="Zadanifontodlomka"/>
+    <w:basedOn w:val="DefaultParagraphFont"/>
     <w:uiPriority w:val="99"/>
     <w:unhideWhenUsed/>
     <w:rsid w:val="00630C8B"/>
@@ -13133,15 +13546,16 @@
       <w:u w:val="single"/>
     </w:rPr>
   </w:style>
-  <w:style w:type="table" w:styleId="Reetkatablice">
+  <w:style w:type="table" w:styleId="TableGrid">
     <w:name w:val="Table Grid"/>
-    <w:basedOn w:val="Obinatablica"/>
+    <w:basedOn w:val="TableNormal"/>
     <w:uiPriority w:val="39"/>
     <w:rsid w:val="005221EF"/>
     <w:pPr>
       <w:spacing w:after="0" w:line="240" w:lineRule="auto"/>
     </w:pPr>
     <w:tblPr>
+      <w:tblInd w:w="0" w:type="dxa"/>
       <w:tblBorders>
         <w:top w:val="single" w:sz="4" w:space="0" w:color="auto"/>
         <w:left w:val="single" w:sz="4" w:space="0" w:color="auto"/>
@@ -13150,9 +13564,15 @@
         <w:insideH w:val="single" w:sz="4" w:space="0" w:color="auto"/>
         <w:insideV w:val="single" w:sz="4" w:space="0" w:color="auto"/>
       </w:tblBorders>
+      <w:tblCellMar>
+        <w:top w:w="0" w:type="dxa"/>
+        <w:left w:w="108" w:type="dxa"/>
+        <w:bottom w:w="0" w:type="dxa"/>
+        <w:right w:w="108" w:type="dxa"/>
+      </w:tblCellMar>
     </w:tblPr>
   </w:style>
-  <w:style w:type="paragraph" w:styleId="Opisslike">
+  <w:style w:type="paragraph" w:styleId="Caption">
     <w:name w:val="caption"/>
     <w:basedOn w:val="Normal"/>
     <w:next w:val="Normal"/>
@@ -13171,10 +13591,10 @@
       <w:szCs w:val="18"/>
     </w:rPr>
   </w:style>
-  <w:style w:type="character" w:customStyle="1" w:styleId="Naslov3Char">
-    <w:name w:val="Naslov 3 Char"/>
-    <w:basedOn w:val="Zadanifontodlomka"/>
-    <w:link w:val="Naslov3"/>
+  <w:style w:type="character" w:customStyle="1" w:styleId="Heading3Char">
+    <w:name w:val="Heading 3 Char"/>
+    <w:basedOn w:val="DefaultParagraphFont"/>
+    <w:link w:val="Heading3"/>
     <w:uiPriority w:val="9"/>
     <w:semiHidden/>
     <w:rsid w:val="007843BA"/>
@@ -13185,7 +13605,7 @@
       <w:szCs w:val="24"/>
     </w:rPr>
   </w:style>
-  <w:style w:type="paragraph" w:styleId="Sadraj2">
+  <w:style w:type="paragraph" w:styleId="TOC2">
     <w:name w:val="toc 2"/>
     <w:basedOn w:val="Normal"/>
     <w:next w:val="Normal"/>
@@ -13198,9 +13618,9 @@
       <w:ind w:left="220"/>
     </w:pPr>
   </w:style>
-  <w:style w:type="table" w:styleId="Tamnatablicareetke5-isticanje5">
+  <w:style w:type="table" w:styleId="GridTable5Dark-Accent5">
     <w:name w:val="Grid Table 5 Dark Accent 5"/>
-    <w:basedOn w:val="Obinatablica"/>
+    <w:basedOn w:val="TableNormal"/>
     <w:uiPriority w:val="50"/>
     <w:rsid w:val="00971FDC"/>
     <w:pPr>
@@ -13209,6 +13629,7 @@
     <w:tblPr>
       <w:tblStyleRowBandSize w:val="1"/>
       <w:tblStyleColBandSize w:val="1"/>
+      <w:tblInd w:w="0" w:type="dxa"/>
       <w:tblBorders>
         <w:top w:val="single" w:sz="4" w:space="0" w:color="FFFFFF" w:themeColor="background1"/>
         <w:left w:val="single" w:sz="4" w:space="0" w:color="FFFFFF" w:themeColor="background1"/>
@@ -13217,6 +13638,12 @@
         <w:insideH w:val="single" w:sz="4" w:space="0" w:color="FFFFFF" w:themeColor="background1"/>
         <w:insideV w:val="single" w:sz="4" w:space="0" w:color="FFFFFF" w:themeColor="background1"/>
       </w:tblBorders>
+      <w:tblCellMar>
+        <w:top w:w="0" w:type="dxa"/>
+        <w:left w:w="108" w:type="dxa"/>
+        <w:bottom w:w="0" w:type="dxa"/>
+        <w:right w:w="108" w:type="dxa"/>
+      </w:tblCellMar>
     </w:tblPr>
     <w:tcPr>
       <w:shd w:val="clear" w:color="auto" w:fill="D9E2F3" w:themeFill="accent5" w:themeFillTint="33"/>
@@ -13304,9 +13731,9 @@
       </w:tcPr>
     </w:tblStylePr>
   </w:style>
-  <w:style w:type="table" w:styleId="Tablicareetke4-isticanje1">
+  <w:style w:type="table" w:styleId="GridTable4-Accent1">
     <w:name w:val="Grid Table 4 Accent 1"/>
-    <w:basedOn w:val="Obinatablica"/>
+    <w:basedOn w:val="TableNormal"/>
     <w:uiPriority w:val="49"/>
     <w:rsid w:val="007F4DAC"/>
     <w:pPr>
@@ -13315,6 +13742,7 @@
     <w:tblPr>
       <w:tblStyleRowBandSize w:val="1"/>
       <w:tblStyleColBandSize w:val="1"/>
+      <w:tblInd w:w="0" w:type="dxa"/>
       <w:tblBorders>
         <w:top w:val="single" w:sz="4" w:space="0" w:color="9CC2E5" w:themeColor="accent1" w:themeTint="99"/>
         <w:left w:val="single" w:sz="4" w:space="0" w:color="9CC2E5" w:themeColor="accent1" w:themeTint="99"/>
@@ -13323,6 +13751,12 @@
         <w:insideH w:val="single" w:sz="4" w:space="0" w:color="9CC2E5" w:themeColor="accent1" w:themeTint="99"/>
         <w:insideV w:val="single" w:sz="4" w:space="0" w:color="9CC2E5" w:themeColor="accent1" w:themeTint="99"/>
       </w:tblBorders>
+      <w:tblCellMar>
+        <w:top w:w="0" w:type="dxa"/>
+        <w:left w:w="108" w:type="dxa"/>
+        <w:bottom w:w="0" w:type="dxa"/>
+        <w:right w:w="108" w:type="dxa"/>
+      </w:tblCellMar>
     </w:tblPr>
     <w:tblStylePr w:type="firstRow">
       <w:rPr>
@@ -13649,7 +14083,7 @@
 </file>
 
 <file path=customXml/itemProps1.xml><?xml version="1.0" encoding="utf-8"?>
-<ds:datastoreItem xmlns:ds="http://schemas.openxmlformats.org/officeDocument/2006/customXml" ds:itemID="{AF7970FC-6D8C-4ABE-AD28-81ED0AF2474E}">
+<ds:datastoreItem xmlns:ds="http://schemas.openxmlformats.org/officeDocument/2006/customXml" ds:itemID="{B1CC8A0B-ADAA-4D81-806D-AFB720A2246D}">
   <ds:schemaRefs>
     <ds:schemaRef ds:uri="http://schemas.openxmlformats.org/officeDocument/2006/bibliography"/>
   </ds:schemaRefs>

</xml_diff>